<commit_message>
A saját véleményem és tapasztalatom a záróba van.
</commit_message>
<xml_diff>
--- a/Záródolgozat.docx
+++ b/Záródolgozat.docx
@@ -1,6 +1,6 @@
 
 <file path=word/document.xml><?xml version="1.0" encoding="utf-8"?>
-<w:document xmlns:wpc="http://schemas.microsoft.com/office/word/2010/wordprocessingCanvas" xmlns:cx="http://schemas.microsoft.com/office/drawing/2014/chartex" xmlns:cx1="http://schemas.microsoft.com/office/drawing/2015/9/8/chartex" xmlns:cx2="http://schemas.microsoft.com/office/drawing/2015/10/21/chartex" xmlns:cx3="http://schemas.microsoft.com/office/drawing/2016/5/9/chartex" xmlns:cx4="http://schemas.microsoft.com/office/drawing/2016/5/10/chartex" xmlns:cx5="http://schemas.microsoft.com/office/drawing/2016/5/11/chartex" xmlns:cx6="http://schemas.microsoft.com/office/drawing/2016/5/12/chartex" xmlns:cx7="http://schemas.microsoft.com/office/drawing/2016/5/13/chartex" xmlns:cx8="http://schemas.microsoft.com/office/drawing/2016/5/14/chartex" xmlns:mc="http://schemas.openxmlformats.org/markup-compatibility/2006" xmlns:aink="http://schemas.microsoft.com/office/drawing/2016/ink" xmlns:am3d="http://schemas.microsoft.com/office/drawing/2017/model3d" xmlns:o="urn:schemas-microsoft-com:office:office" xmlns:r="http://schemas.openxmlformats.org/officeDocument/2006/relationships" xmlns:m="http://schemas.openxmlformats.org/officeDocument/2006/math" xmlns:v="urn:schemas-microsoft-com:vml" xmlns:wp14="http://schemas.microsoft.com/office/word/2010/wordprocessingDrawing" xmlns:wp="http://schemas.openxmlformats.org/drawingml/2006/wordprocessingDrawing" xmlns:w10="urn:schemas-microsoft-com:office:word" xmlns:w="http://schemas.openxmlformats.org/wordprocessingml/2006/main" xmlns:w14="http://schemas.microsoft.com/office/word/2010/wordml" xmlns:w15="http://schemas.microsoft.com/office/word/2012/wordml" xmlns:w16cid="http://schemas.microsoft.com/office/word/2016/wordml/cid" xmlns:w16se="http://schemas.microsoft.com/office/word/2015/wordml/symex" xmlns:wpg="http://schemas.microsoft.com/office/word/2010/wordprocessingGroup" xmlns:wpi="http://schemas.microsoft.com/office/word/2010/wordprocessingInk" xmlns:wne="http://schemas.microsoft.com/office/word/2006/wordml" xmlns:wps="http://schemas.microsoft.com/office/word/2010/wordprocessingShape" mc:Ignorable="w14 w15 w16se w16cid wp14">
+<w:document xmlns:wpc="http://schemas.microsoft.com/office/word/2010/wordprocessingCanvas" xmlns:cx="http://schemas.microsoft.com/office/drawing/2014/chartex" xmlns:cx1="http://schemas.microsoft.com/office/drawing/2015/9/8/chartex" xmlns:cx2="http://schemas.microsoft.com/office/drawing/2015/10/21/chartex" xmlns:cx3="http://schemas.microsoft.com/office/drawing/2016/5/9/chartex" xmlns:cx4="http://schemas.microsoft.com/office/drawing/2016/5/10/chartex" xmlns:cx5="http://schemas.microsoft.com/office/drawing/2016/5/11/chartex" xmlns:cx6="http://schemas.microsoft.com/office/drawing/2016/5/12/chartex" xmlns:cx7="http://schemas.microsoft.com/office/drawing/2016/5/13/chartex" xmlns:cx8="http://schemas.microsoft.com/office/drawing/2016/5/14/chartex" xmlns:mc="http://schemas.openxmlformats.org/markup-compatibility/2006" xmlns:aink="http://schemas.microsoft.com/office/drawing/2016/ink" xmlns:am3d="http://schemas.microsoft.com/office/drawing/2017/model3d" xmlns:o="urn:schemas-microsoft-com:office:office" xmlns:oel="http://schemas.microsoft.com/office/2019/extlst" xmlns:r="http://schemas.openxmlformats.org/officeDocument/2006/relationships" xmlns:m="http://schemas.openxmlformats.org/officeDocument/2006/math" xmlns:v="urn:schemas-microsoft-com:vml" xmlns:wp14="http://schemas.microsoft.com/office/word/2010/wordprocessingDrawing" xmlns:wp="http://schemas.openxmlformats.org/drawingml/2006/wordprocessingDrawing" xmlns:w10="urn:schemas-microsoft-com:office:word" xmlns:w="http://schemas.openxmlformats.org/wordprocessingml/2006/main" xmlns:w14="http://schemas.microsoft.com/office/word/2010/wordml" xmlns:w15="http://schemas.microsoft.com/office/word/2012/wordml" xmlns:w16cex="http://schemas.microsoft.com/office/word/2018/wordml/cex" xmlns:w16cid="http://schemas.microsoft.com/office/word/2016/wordml/cid" xmlns:w16="http://schemas.microsoft.com/office/word/2018/wordml" xmlns:w16du="http://schemas.microsoft.com/office/word/2023/wordml/word16du" xmlns:w16sdtdh="http://schemas.microsoft.com/office/word/2020/wordml/sdtdatahash" xmlns:w16sdtfl="http://schemas.microsoft.com/office/word/2024/wordml/sdtformatlock" xmlns:w16se="http://schemas.microsoft.com/office/word/2015/wordml/symex" xmlns:wpg="http://schemas.microsoft.com/office/word/2010/wordprocessingGroup" xmlns:wpi="http://schemas.microsoft.com/office/word/2010/wordprocessingInk" xmlns:wne="http://schemas.microsoft.com/office/word/2006/wordml" xmlns:wps="http://schemas.microsoft.com/office/word/2010/wordprocessingShape" mc:Ignorable="w14 w15 w16se w16cid w16 w16cex w16sdtdh w16sdtfl w16du wp14">
   <w:body>
     <w:p>
       <w:pPr>
@@ -12,7 +12,7 @@
           <w:lang w:eastAsia="hu-HU"/>
         </w:rPr>
         <w:drawing>
-          <wp:anchor distT="0" distB="0" distL="114300" distR="114300" simplePos="0" relativeHeight="251659264" behindDoc="1" locked="0" layoutInCell="1" allowOverlap="1">
+          <wp:anchor distT="0" distB="0" distL="114300" distR="114300" simplePos="0" relativeHeight="251659264" behindDoc="1" locked="0" layoutInCell="1" allowOverlap="1" wp14:anchorId="4A8DCAA7" wp14:editId="3CA4346C">
             <wp:simplePos x="0" y="0"/>
             <wp:positionH relativeFrom="margin">
               <wp:posOffset>2446020</wp:posOffset>
@@ -99,7 +99,7 @@
           <w:lang w:eastAsia="hu-HU"/>
         </w:rPr>
         <w:drawing>
-          <wp:anchor distT="0" distB="0" distL="114300" distR="114300" simplePos="0" relativeHeight="251658240" behindDoc="1" locked="0" layoutInCell="1" allowOverlap="1">
+          <wp:anchor distT="0" distB="0" distL="114300" distR="114300" simplePos="0" relativeHeight="251658240" behindDoc="1" locked="0" layoutInCell="1" allowOverlap="1" wp14:anchorId="027BF638" wp14:editId="68A173CB">
             <wp:simplePos x="0" y="0"/>
             <wp:positionH relativeFrom="column">
               <wp:posOffset>431235</wp:posOffset>
@@ -289,23 +289,31 @@
           <w:szCs w:val="28"/>
         </w:rPr>
       </w:pPr>
-      <w:proofErr w:type="spellStart"/>
       <w:r>
         <w:rPr>
           <w:rFonts w:ascii="Times New Roman" w:hAnsi="Times New Roman" w:cs="Times New Roman"/>
           <w:sz w:val="28"/>
           <w:szCs w:val="28"/>
         </w:rPr>
-        <w:t>Csarni</w:t>
-      </w:r>
-      <w:proofErr w:type="spellEnd"/>
-      <w:r>
+        <w:t>Csarni Lőrinc</w:t>
+      </w:r>
+    </w:p>
+    <w:p>
+      <w:pPr>
+        <w:jc w:val="right"/>
         <w:rPr>
           <w:rFonts w:ascii="Times New Roman" w:hAnsi="Times New Roman" w:cs="Times New Roman"/>
           <w:sz w:val="28"/>
           <w:szCs w:val="28"/>
         </w:rPr>
-        <w:t xml:space="preserve"> Lőrinc</w:t>
+      </w:pPr>
+      <w:r>
+        <w:rPr>
+          <w:rFonts w:ascii="Times New Roman" w:hAnsi="Times New Roman" w:cs="Times New Roman"/>
+          <w:sz w:val="28"/>
+          <w:szCs w:val="28"/>
+        </w:rPr>
+        <w:t>Krizsán Márk Gábor</w:t>
       </w:r>
     </w:p>
     <w:p>
@@ -323,35 +331,7 @@
           <w:sz w:val="28"/>
           <w:szCs w:val="28"/>
         </w:rPr>
-        <w:t>Krizsán Márk Gábor</w:t>
-      </w:r>
-    </w:p>
-    <w:p>
-      <w:pPr>
-        <w:jc w:val="right"/>
-        <w:rPr>
-          <w:rFonts w:ascii="Times New Roman" w:hAnsi="Times New Roman" w:cs="Times New Roman"/>
-          <w:sz w:val="28"/>
-          <w:szCs w:val="28"/>
-        </w:rPr>
-      </w:pPr>
-      <w:proofErr w:type="spellStart"/>
-      <w:r>
-        <w:rPr>
-          <w:rFonts w:ascii="Times New Roman" w:hAnsi="Times New Roman" w:cs="Times New Roman"/>
-          <w:sz w:val="28"/>
-          <w:szCs w:val="28"/>
-        </w:rPr>
-        <w:t>Taskó</w:t>
-      </w:r>
-      <w:proofErr w:type="spellEnd"/>
-      <w:r>
-        <w:rPr>
-          <w:rFonts w:ascii="Times New Roman" w:hAnsi="Times New Roman" w:cs="Times New Roman"/>
-          <w:sz w:val="28"/>
-          <w:szCs w:val="28"/>
-        </w:rPr>
-        <w:t xml:space="preserve"> Enikő</w:t>
+        <w:t>Taskó Enikő</w:t>
       </w:r>
     </w:p>
     <w:p>
@@ -546,7 +526,6 @@
           <w:sz w:val="72"/>
         </w:rPr>
       </w:pPr>
-      <w:proofErr w:type="spellStart"/>
       <w:r>
         <w:rPr>
           <w:rFonts w:ascii="Times New Roman" w:hAnsi="Times New Roman" w:cs="Times New Roman"/>
@@ -554,7 +533,6 @@
         </w:rPr>
         <w:t>AlbiGo</w:t>
       </w:r>
-      <w:proofErr w:type="spellEnd"/>
     </w:p>
     <w:p>
       <w:pPr>
@@ -585,26 +563,24 @@
           <w:rFonts w:ascii="Times New Roman" w:hAnsi="Times New Roman" w:cs="Times New Roman"/>
           <w:sz w:val="52"/>
         </w:rPr>
-        <w:t xml:space="preserve">lbérlet kereső illetve hirdető </w:t>
-      </w:r>
-    </w:p>
-    <w:p>
-      <w:pPr>
-        <w:jc w:val="both"/>
+        <w:t xml:space="preserve">lbérlet </w:t>
+      </w:r>
+      <w:proofErr w:type="gramStart"/>
+      <w:r>
         <w:rPr>
           <w:rFonts w:ascii="Times New Roman" w:hAnsi="Times New Roman" w:cs="Times New Roman"/>
           <w:sz w:val="52"/>
         </w:rPr>
-      </w:pPr>
-    </w:p>
-    <w:p>
-      <w:pPr>
-        <w:jc w:val="both"/>
+        <w:t>kereső</w:t>
+      </w:r>
+      <w:proofErr w:type="gramEnd"/>
+      <w:r>
         <w:rPr>
           <w:rFonts w:ascii="Times New Roman" w:hAnsi="Times New Roman" w:cs="Times New Roman"/>
           <w:sz w:val="52"/>
         </w:rPr>
-      </w:pPr>
+        <w:t xml:space="preserve"> illetve hirdető </w:t>
+      </w:r>
     </w:p>
     <w:p>
       <w:pPr>
@@ -656,47 +632,47 @@
         <w:jc w:val="both"/>
         <w:rPr>
           <w:rFonts w:ascii="Times New Roman" w:hAnsi="Times New Roman" w:cs="Times New Roman"/>
-          <w:sz w:val="28"/>
-        </w:rPr>
-      </w:pPr>
-      <w:proofErr w:type="spellStart"/>
-      <w:r>
+          <w:sz w:val="52"/>
+        </w:rPr>
+      </w:pPr>
+    </w:p>
+    <w:p>
+      <w:pPr>
+        <w:jc w:val="both"/>
         <w:rPr>
           <w:rFonts w:ascii="Times New Roman" w:hAnsi="Times New Roman" w:cs="Times New Roman"/>
-          <w:sz w:val="28"/>
-        </w:rPr>
-        <w:t>Csarni</w:t>
-      </w:r>
-      <w:proofErr w:type="spellEnd"/>
-      <w:r>
+          <w:sz w:val="52"/>
+        </w:rPr>
+      </w:pPr>
+    </w:p>
+    <w:p>
+      <w:pPr>
+        <w:jc w:val="both"/>
         <w:rPr>
           <w:rFonts w:ascii="Times New Roman" w:hAnsi="Times New Roman" w:cs="Times New Roman"/>
           <w:sz w:val="28"/>
         </w:rPr>
-        <w:t xml:space="preserve"> Lőrinc – Krizsán Márk Gábor</w:t>
-      </w:r>
+      </w:pPr>
       <w:r>
         <w:rPr>
           <w:rFonts w:ascii="Times New Roman" w:hAnsi="Times New Roman" w:cs="Times New Roman"/>
           <w:sz w:val="28"/>
         </w:rPr>
+        <w:t>Csarni Lőrinc – Krizsán Márk Gábor</w:t>
+      </w:r>
+      <w:r>
+        <w:rPr>
+          <w:rFonts w:ascii="Times New Roman" w:hAnsi="Times New Roman" w:cs="Times New Roman"/>
+          <w:sz w:val="28"/>
+        </w:rPr>
         <w:t xml:space="preserve"> - </w:t>
       </w:r>
-      <w:proofErr w:type="spellStart"/>
       <w:r>
         <w:rPr>
           <w:rFonts w:ascii="Times New Roman" w:hAnsi="Times New Roman" w:cs="Times New Roman"/>
           <w:sz w:val="28"/>
         </w:rPr>
-        <w:t>Taskó</w:t>
-      </w:r>
-      <w:proofErr w:type="spellEnd"/>
-      <w:r>
-        <w:rPr>
-          <w:rFonts w:ascii="Times New Roman" w:hAnsi="Times New Roman" w:cs="Times New Roman"/>
-          <w:sz w:val="28"/>
-        </w:rPr>
-        <w:t xml:space="preserve"> Enikő</w:t>
+        <w:t>Taskó Enikő</w:t>
       </w:r>
     </w:p>
     <w:p>
@@ -2146,16 +2122,8 @@
         <w:rPr>
           <w:sz w:val="40"/>
         </w:rPr>
-        <w:t xml:space="preserve">oldalunkat az </w:t>
-      </w:r>
-      <w:proofErr w:type="spellStart"/>
-      <w:r>
-        <w:rPr>
-          <w:sz w:val="40"/>
-        </w:rPr>
-        <w:t>AlbiGo</w:t>
-      </w:r>
-      <w:proofErr w:type="spellEnd"/>
+        <w:t>oldalunkat az AlbiGo</w:t>
+      </w:r>
       <w:r>
         <w:rPr>
           <w:sz w:val="40"/>
@@ -2361,55 +2329,7 @@
           <w:lang w:eastAsia="hu-HU"/>
         </w:rPr>
         <w:lastRenderedPageBreak/>
-        <w:t>HTML (</w:t>
-      </w:r>
-      <w:proofErr w:type="spellStart"/>
-      <w:r>
-        <w:rPr>
-          <w:rFonts w:eastAsia="Times New Roman"/>
-          <w:lang w:eastAsia="hu-HU"/>
-        </w:rPr>
-        <w:t>Hypertext</w:t>
-      </w:r>
-      <w:proofErr w:type="spellEnd"/>
-      <w:r>
-        <w:rPr>
-          <w:rFonts w:eastAsia="Times New Roman"/>
-          <w:lang w:eastAsia="hu-HU"/>
-        </w:rPr>
-        <w:t xml:space="preserve"> </w:t>
-      </w:r>
-      <w:proofErr w:type="spellStart"/>
-      <w:r>
-        <w:rPr>
-          <w:rFonts w:eastAsia="Times New Roman"/>
-          <w:lang w:eastAsia="hu-HU"/>
-        </w:rPr>
-        <w:t>Markup</w:t>
-      </w:r>
-      <w:proofErr w:type="spellEnd"/>
-      <w:r>
-        <w:rPr>
-          <w:rFonts w:eastAsia="Times New Roman"/>
-          <w:lang w:eastAsia="hu-HU"/>
-        </w:rPr>
-        <w:t xml:space="preserve"> </w:t>
-      </w:r>
-      <w:proofErr w:type="spellStart"/>
-      <w:r>
-        <w:rPr>
-          <w:rFonts w:eastAsia="Times New Roman"/>
-          <w:lang w:eastAsia="hu-HU"/>
-        </w:rPr>
-        <w:t>Language</w:t>
-      </w:r>
-      <w:proofErr w:type="spellEnd"/>
-      <w:r>
-        <w:rPr>
-          <w:rFonts w:eastAsia="Times New Roman"/>
-          <w:lang w:eastAsia="hu-HU"/>
-        </w:rPr>
-        <w:t>)</w:t>
+        <w:t>HTML (Hypertext Markup Language)</w:t>
       </w:r>
       <w:bookmarkEnd w:id="1"/>
     </w:p>
@@ -2425,31 +2345,7 @@
         <w:br/>
       </w:r>
       <w:r>
-        <w:t>A HTML (</w:t>
-      </w:r>
-      <w:proofErr w:type="spellStart"/>
-      <w:r>
-        <w:t>HyperText</w:t>
-      </w:r>
-      <w:proofErr w:type="spellEnd"/>
-      <w:r>
-        <w:t xml:space="preserve"> </w:t>
-      </w:r>
-      <w:proofErr w:type="spellStart"/>
-      <w:r>
-        <w:t>Markup</w:t>
-      </w:r>
-      <w:proofErr w:type="spellEnd"/>
-      <w:r>
-        <w:t xml:space="preserve"> </w:t>
-      </w:r>
-      <w:proofErr w:type="spellStart"/>
-      <w:r>
-        <w:t>Language</w:t>
-      </w:r>
-      <w:proofErr w:type="spellEnd"/>
-      <w:r>
-        <w:t>) egy jelölőnyelv, amely a weboldalak struktúráját és tartalmát határozza meg. A HTML nem foglalkozik a megjelenéssel (azt a CSS végzi), hanem az oldal elemeit jelöli ki és rendezi el, például szövegeket, képeket, linkeket, táblázatokat, űrlapokat stb. A HTML segítségével alakítható ki a weboldalak szerkezete, amelyet a böngészők értelmeznek és jelenítenek meg a felhasználók számára.</w:t>
+        <w:t>A HTML (HyperText Markup Language) egy jelölőnyelv, amely a weboldalak struktúráját és tartalmát határozza meg. A HTML nem foglalkozik a megjelenéssel (azt a CSS végzi), hanem az oldal elemeit jelöli ki és rendezi el, például szövegeket, képeket, linkeket, táblázatokat, űrlapokat stb. A HTML segítségével alakítható ki a weboldalak szerkezete, amelyet a böngészők értelmeznek és jelenítenek meg a felhasználók számára.</w:t>
       </w:r>
     </w:p>
     <w:p>
@@ -2478,7 +2374,15 @@
         <w:t>Struktúra alapú:</w:t>
       </w:r>
       <w:r>
-        <w:t xml:space="preserve"> A HTML meghatározza a weboldal felépítését, azaz hogy milyen típusú tartalmak jelennek meg, és hogyan vannak elrendezve. A szövegek, képek, címek, linkek és más elemek mind egy-egy HTML tag segítségével kerülnek megjelenítésre.</w:t>
+        <w:t xml:space="preserve"> A HTML meghatározza a weboldal felépítését, </w:t>
+      </w:r>
+      <w:proofErr w:type="gramStart"/>
+      <w:r>
+        <w:t>azaz</w:t>
+      </w:r>
+      <w:proofErr w:type="gramEnd"/>
+      <w:r>
+        <w:t xml:space="preserve"> hogy milyen típusú tartalmak jelennek meg, és hogyan vannak elrendezve. A szövegek, képek, címek, linkek és más elemek mind egy-egy HTML tag segítségével kerülnek megjelenítésre.</w:t>
       </w:r>
     </w:p>
     <w:p>
@@ -2532,15 +2436,7 @@
         <w:t>Böngésző-kompatibilis:</w:t>
       </w:r>
       <w:r>
-        <w:t xml:space="preserve"> A HTML minden modern böngészőben (Chrome, Firefox, </w:t>
-      </w:r>
-      <w:proofErr w:type="spellStart"/>
-      <w:r>
-        <w:t>Safari</w:t>
-      </w:r>
-      <w:proofErr w:type="spellEnd"/>
-      <w:r>
-        <w:t>, Edge stb.) támogatott, így minden platformon képesek vagyunk megjeleníteni a weboldalakat. A HTML univerzálisan elérhető, mivel minden böngésző ugyanúgy értelmezi a HTML kódot.</w:t>
+        <w:t xml:space="preserve"> A HTML minden modern böngészőben (Chrome, Firefox, Safari, Edge stb.) támogatott, így minden platformon képesek vagyunk megjeleníteni a weboldalakat. A HTML univerzálisan elérhető, mivel minden böngésző ugyanúgy értelmezi a HTML kódot.</w:t>
       </w:r>
     </w:p>
     <w:p>
@@ -2578,7 +2474,7 @@
           <w:lang w:eastAsia="hu-HU"/>
         </w:rPr>
         <w:drawing>
-          <wp:anchor distT="0" distB="0" distL="114300" distR="114300" simplePos="0" relativeHeight="251670528" behindDoc="1" locked="0" layoutInCell="1" allowOverlap="1" wp14:anchorId="23B5BC00" wp14:editId="0DFA1A74">
+          <wp:anchor distT="0" distB="0" distL="114300" distR="114300" simplePos="0" relativeHeight="251670528" behindDoc="1" locked="0" layoutInCell="1" allowOverlap="1" wp14:anchorId="14E42E75" wp14:editId="10D704B7">
             <wp:simplePos x="0" y="0"/>
             <wp:positionH relativeFrom="margin">
               <wp:align>center</wp:align>
@@ -2755,27 +2651,7 @@
           <w:szCs w:val="24"/>
           <w:lang w:eastAsia="hu-HU"/>
         </w:rPr>
-        <w:t xml:space="preserve">A JavaScript egy </w:t>
-      </w:r>
-      <w:proofErr w:type="spellStart"/>
-      <w:r>
-        <w:rPr>
-          <w:rFonts w:ascii="Times New Roman" w:eastAsia="Times New Roman" w:hAnsi="Times New Roman" w:cs="Times New Roman"/>
-          <w:sz w:val="24"/>
-          <w:szCs w:val="24"/>
-          <w:lang w:eastAsia="hu-HU"/>
-        </w:rPr>
-        <w:t>szkriptnyelv</w:t>
-      </w:r>
-      <w:proofErr w:type="spellEnd"/>
-      <w:r>
-        <w:rPr>
-          <w:rFonts w:ascii="Times New Roman" w:eastAsia="Times New Roman" w:hAnsi="Times New Roman" w:cs="Times New Roman"/>
-          <w:sz w:val="24"/>
-          <w:szCs w:val="24"/>
-          <w:lang w:eastAsia="hu-HU"/>
-        </w:rPr>
-        <w:t>, amely lehetővé teszi a weboldalak dinamikus működését és interaktív viselkedését. A JavaScript segítségével a weboldal képes reagálni a felhasználói interakciókra, például kattintásokra és gombnyomásokra, anélkül, hogy újra kellene tölteni az oldalt. Ezen kívül lehetőséget biztosít arra, hogy a weboldal frissítse a tartalmát és viselkedését a felhasználói műveletek alapján, javítva ezzel a felhasználói élményt.</w:t>
+        <w:t>A JavaScript egy szkriptnyelv, amely lehetővé teszi a weboldalak dinamikus működését és interaktív viselkedését. A JavaScript segítségével a weboldal képes reagálni a felhasználói interakciókra, például kattintásokra és gombnyomásokra, anélkül, hogy újra kellene tölteni az oldalt. Ezen kívül lehetőséget biztosít arra, hogy a weboldal frissítse a tartalmát és viselkedését a felhasználói műveletek alapján, javítva ezzel a felhasználói élményt.</w:t>
       </w:r>
     </w:p>
     <w:p>
@@ -2832,27 +2708,7 @@
           <w:szCs w:val="24"/>
           <w:lang w:eastAsia="hu-HU"/>
         </w:rPr>
-        <w:t xml:space="preserve"> A JavaScript lehetővé teszi, hogy a weboldal valós időben reagáljon a felhasználói műveletekre, mint például kattintások, gombnyomások vagy űrlapok kitöltése, és azonnal módosítsa a tartalmat anélkül, hogy </w:t>
-      </w:r>
-      <w:proofErr w:type="spellStart"/>
-      <w:r>
-        <w:rPr>
-          <w:rFonts w:ascii="Times New Roman" w:eastAsia="Times New Roman" w:hAnsi="Times New Roman" w:cs="Times New Roman"/>
-          <w:sz w:val="24"/>
-          <w:szCs w:val="24"/>
-          <w:lang w:eastAsia="hu-HU"/>
-        </w:rPr>
-        <w:t>újratöltené</w:t>
-      </w:r>
-      <w:proofErr w:type="spellEnd"/>
-      <w:r>
-        <w:rPr>
-          <w:rFonts w:ascii="Times New Roman" w:eastAsia="Times New Roman" w:hAnsi="Times New Roman" w:cs="Times New Roman"/>
-          <w:sz w:val="24"/>
-          <w:szCs w:val="24"/>
-          <w:lang w:eastAsia="hu-HU"/>
-        </w:rPr>
-        <w:t xml:space="preserve"> az oldalt.</w:t>
+        <w:t xml:space="preserve"> A JavaScript lehetővé teszi, hogy a weboldal valós időben reagáljon a felhasználói műveletekre, mint például kattintások, gombnyomások vagy űrlapok kitöltése, és azonnal módosítsa a tartalmat anélkül, hogy újratöltené az oldalt.</w:t>
       </w:r>
     </w:p>
     <w:p>
@@ -2887,27 +2743,7 @@
           <w:szCs w:val="24"/>
           <w:lang w:eastAsia="hu-HU"/>
         </w:rPr>
-        <w:t xml:space="preserve"> A JavaScript képes frissíteni az oldalt és annak tartalmát anélkül, hogy az egész oldalt </w:t>
-      </w:r>
-      <w:proofErr w:type="spellStart"/>
-      <w:r>
-        <w:rPr>
-          <w:rFonts w:ascii="Times New Roman" w:eastAsia="Times New Roman" w:hAnsi="Times New Roman" w:cs="Times New Roman"/>
-          <w:sz w:val="24"/>
-          <w:szCs w:val="24"/>
-          <w:lang w:eastAsia="hu-HU"/>
-        </w:rPr>
-        <w:t>újratöltenénk</w:t>
-      </w:r>
-      <w:proofErr w:type="spellEnd"/>
-      <w:r>
-        <w:rPr>
-          <w:rFonts w:ascii="Times New Roman" w:eastAsia="Times New Roman" w:hAnsi="Times New Roman" w:cs="Times New Roman"/>
-          <w:sz w:val="24"/>
-          <w:szCs w:val="24"/>
-          <w:lang w:eastAsia="hu-HU"/>
-        </w:rPr>
-        <w:t>. Használható dinamikus tartalom generálására, animációk létrehozására, illetve interaktív elemek, például legördülő menük vagy űrlapok kialakítására.</w:t>
+        <w:t xml:space="preserve"> A JavaScript képes frissíteni az oldalt és annak tartalmát anélkül, hogy az egész oldalt újratöltenénk. Használható dinamikus tartalom generálására, animációk létrehozására, illetve interaktív elemek, például legördülő menük vagy űrlapok kialakítására.</w:t>
       </w:r>
     </w:p>
     <w:p>
@@ -2942,27 +2778,7 @@
           <w:szCs w:val="24"/>
           <w:lang w:eastAsia="hu-HU"/>
         </w:rPr>
-        <w:t xml:space="preserve"> Az Ajax technológia segítségével a JavaScript képes aszinkron adatkommunikációra, ami azt jelenti, hogy a felhasználó által végzett műveletek nem igényelnek teljes oldalfrissítést. Az adatok küldése és fogadása a szerverről az oldal </w:t>
-      </w:r>
-      <w:proofErr w:type="spellStart"/>
-      <w:r>
-        <w:rPr>
-          <w:rFonts w:ascii="Times New Roman" w:eastAsia="Times New Roman" w:hAnsi="Times New Roman" w:cs="Times New Roman"/>
-          <w:sz w:val="24"/>
-          <w:szCs w:val="24"/>
-          <w:lang w:eastAsia="hu-HU"/>
-        </w:rPr>
-        <w:t>újratöltése</w:t>
-      </w:r>
-      <w:proofErr w:type="spellEnd"/>
-      <w:r>
-        <w:rPr>
-          <w:rFonts w:ascii="Times New Roman" w:eastAsia="Times New Roman" w:hAnsi="Times New Roman" w:cs="Times New Roman"/>
-          <w:sz w:val="24"/>
-          <w:szCs w:val="24"/>
-          <w:lang w:eastAsia="hu-HU"/>
-        </w:rPr>
-        <w:t xml:space="preserve"> nélkül történik, így javítva a felhasználói élményt és gyorsítva a weboldal működését.</w:t>
+        <w:t xml:space="preserve"> Az Ajax technológia segítségével a JavaScript képes aszinkron adatkommunikációra, ami azt jelenti, hogy a felhasználó által végzett műveletek nem igényelnek teljes oldalfrissítést. Az adatok küldése és fogadása a szerverről az oldal újratöltése nélkül történik, így javítva a felhasználói élményt és gyorsítva a weboldal működését.</w:t>
       </w:r>
     </w:p>
     <w:p>
@@ -3017,27 +2833,7 @@
           <w:szCs w:val="24"/>
           <w:lang w:eastAsia="hu-HU"/>
         </w:rPr>
-        <w:t xml:space="preserve">A JavaScript alapvető része a modern weboldalaknak, mivel a dinamikus, interaktív funkciók megvalósítására szolgál. A JavaScript segítségével a weboldalak gyorsabbá válnak, mivel lehetővé teszi az aszinkron kommunikációt a szerverrel, anélkül, hogy az oldal </w:t>
-      </w:r>
-      <w:proofErr w:type="spellStart"/>
-      <w:r>
-        <w:rPr>
-          <w:rFonts w:ascii="Times New Roman" w:eastAsia="Times New Roman" w:hAnsi="Times New Roman" w:cs="Times New Roman"/>
-          <w:sz w:val="24"/>
-          <w:szCs w:val="24"/>
-          <w:lang w:eastAsia="hu-HU"/>
-        </w:rPr>
-        <w:t>újratöltődne</w:t>
-      </w:r>
-      <w:proofErr w:type="spellEnd"/>
-      <w:r>
-        <w:rPr>
-          <w:rFonts w:ascii="Times New Roman" w:eastAsia="Times New Roman" w:hAnsi="Times New Roman" w:cs="Times New Roman"/>
-          <w:sz w:val="24"/>
-          <w:szCs w:val="24"/>
-          <w:lang w:eastAsia="hu-HU"/>
-        </w:rPr>
-        <w:t>. Emellett a JavaScript széleskörűen alkalmazható a felhasználói élmény gazdagítására, például interaktív elemek, animációk és dinamikus tartalom kialakítására.</w:t>
+        <w:t>A JavaScript alapvető része a modern weboldalaknak, mivel a dinamikus, interaktív funkciók megvalósítására szolgál. A JavaScript segítségével a weboldalak gyorsabbá válnak, mivel lehetővé teszi az aszinkron kommunikációt a szerverrel, anélkül, hogy az oldal újratöltődne. Emellett a JavaScript széleskörűen alkalmazható a felhasználói élmény gazdagítására, például interaktív elemek, animációk és dinamikus tartalom kialakítására.</w:t>
       </w:r>
     </w:p>
     <w:p>
@@ -3066,7 +2862,7 @@
           <w:lang w:eastAsia="hu-HU"/>
         </w:rPr>
         <w:drawing>
-          <wp:anchor distT="0" distB="0" distL="114300" distR="114300" simplePos="0" relativeHeight="251671552" behindDoc="1" locked="0" layoutInCell="1" allowOverlap="1" wp14:anchorId="669463A9" wp14:editId="65C03338">
+          <wp:anchor distT="0" distB="0" distL="114300" distR="114300" simplePos="0" relativeHeight="251671552" behindDoc="1" locked="0" layoutInCell="1" allowOverlap="1" wp14:anchorId="23DC9B87" wp14:editId="6147429D">
             <wp:simplePos x="0" y="0"/>
             <wp:positionH relativeFrom="margin">
               <wp:posOffset>1539240</wp:posOffset>
@@ -3207,61 +3003,7 @@
           <w:szCs w:val="36"/>
         </w:rPr>
         <w:lastRenderedPageBreak/>
-        <w:t>CSS (</w:t>
-      </w:r>
-      <w:proofErr w:type="spellStart"/>
-      <w:r>
-        <w:rPr>
-          <w:rStyle w:val="Kiemels2"/>
-          <w:sz w:val="36"/>
-          <w:szCs w:val="36"/>
-        </w:rPr>
-        <w:t>Cascading</w:t>
-      </w:r>
-      <w:proofErr w:type="spellEnd"/>
-      <w:r>
-        <w:rPr>
-          <w:rStyle w:val="Kiemels2"/>
-          <w:sz w:val="36"/>
-          <w:szCs w:val="36"/>
-        </w:rPr>
-        <w:t xml:space="preserve"> </w:t>
-      </w:r>
-      <w:proofErr w:type="spellStart"/>
-      <w:r>
-        <w:rPr>
-          <w:rStyle w:val="Kiemels2"/>
-          <w:sz w:val="36"/>
-          <w:szCs w:val="36"/>
-        </w:rPr>
-        <w:t>Style</w:t>
-      </w:r>
-      <w:proofErr w:type="spellEnd"/>
-      <w:r>
-        <w:rPr>
-          <w:rStyle w:val="Kiemels2"/>
-          <w:sz w:val="36"/>
-          <w:szCs w:val="36"/>
-        </w:rPr>
-        <w:t xml:space="preserve"> </w:t>
-      </w:r>
-      <w:proofErr w:type="spellStart"/>
-      <w:r>
-        <w:rPr>
-          <w:rStyle w:val="Kiemels2"/>
-          <w:sz w:val="36"/>
-          <w:szCs w:val="36"/>
-        </w:rPr>
-        <w:t>Sheets</w:t>
-      </w:r>
-      <w:proofErr w:type="spellEnd"/>
-      <w:r>
-        <w:rPr>
-          <w:rStyle w:val="Kiemels2"/>
-          <w:sz w:val="36"/>
-          <w:szCs w:val="36"/>
-        </w:rPr>
-        <w:t>)</w:t>
+        <w:t>CSS (Cascading Style Sheets)</w:t>
       </w:r>
       <w:bookmarkEnd w:id="3"/>
     </w:p>
@@ -3289,67 +3031,7 @@
           <w:szCs w:val="24"/>
           <w:lang w:eastAsia="hu-HU"/>
         </w:rPr>
-        <w:t>A CSS (</w:t>
-      </w:r>
-      <w:proofErr w:type="spellStart"/>
-      <w:r>
-        <w:rPr>
-          <w:rFonts w:ascii="Times New Roman" w:eastAsia="Times New Roman" w:hAnsi="Times New Roman" w:cs="Times New Roman"/>
-          <w:sz w:val="24"/>
-          <w:szCs w:val="24"/>
-          <w:lang w:eastAsia="hu-HU"/>
-        </w:rPr>
-        <w:t>Cascading</w:t>
-      </w:r>
-      <w:proofErr w:type="spellEnd"/>
-      <w:r>
-        <w:rPr>
-          <w:rFonts w:ascii="Times New Roman" w:eastAsia="Times New Roman" w:hAnsi="Times New Roman" w:cs="Times New Roman"/>
-          <w:sz w:val="24"/>
-          <w:szCs w:val="24"/>
-          <w:lang w:eastAsia="hu-HU"/>
-        </w:rPr>
-        <w:t xml:space="preserve"> </w:t>
-      </w:r>
-      <w:proofErr w:type="spellStart"/>
-      <w:r>
-        <w:rPr>
-          <w:rFonts w:ascii="Times New Roman" w:eastAsia="Times New Roman" w:hAnsi="Times New Roman" w:cs="Times New Roman"/>
-          <w:sz w:val="24"/>
-          <w:szCs w:val="24"/>
-          <w:lang w:eastAsia="hu-HU"/>
-        </w:rPr>
-        <w:t>Style</w:t>
-      </w:r>
-      <w:proofErr w:type="spellEnd"/>
-      <w:r>
-        <w:rPr>
-          <w:rFonts w:ascii="Times New Roman" w:eastAsia="Times New Roman" w:hAnsi="Times New Roman" w:cs="Times New Roman"/>
-          <w:sz w:val="24"/>
-          <w:szCs w:val="24"/>
-          <w:lang w:eastAsia="hu-HU"/>
-        </w:rPr>
-        <w:t xml:space="preserve"> </w:t>
-      </w:r>
-      <w:proofErr w:type="spellStart"/>
-      <w:r>
-        <w:rPr>
-          <w:rFonts w:ascii="Times New Roman" w:eastAsia="Times New Roman" w:hAnsi="Times New Roman" w:cs="Times New Roman"/>
-          <w:sz w:val="24"/>
-          <w:szCs w:val="24"/>
-          <w:lang w:eastAsia="hu-HU"/>
-        </w:rPr>
-        <w:t>Sheets</w:t>
-      </w:r>
-      <w:proofErr w:type="spellEnd"/>
-      <w:r>
-        <w:rPr>
-          <w:rFonts w:ascii="Times New Roman" w:eastAsia="Times New Roman" w:hAnsi="Times New Roman" w:cs="Times New Roman"/>
-          <w:sz w:val="24"/>
-          <w:szCs w:val="24"/>
-          <w:lang w:eastAsia="hu-HU"/>
-        </w:rPr>
-        <w:t>) egy stíluslap-nyelv, amely a weboldalak vizuális megjelenését szabályozza. Míg a HTML a weboldal tartalmát és struktúráját határozza meg, a CSS felelős annak, hogy az oldal hogyan nézzen ki, beleértve a szövegek, képek, elemek elrendezését, színeit, betűtípusait és egyéb vizuális tulajdonságokat.</w:t>
+        <w:t>A CSS (Cascading Style Sheets) egy stíluslap-nyelv, amely a weboldalak vizuális megjelenését szabályozza. Míg a HTML a weboldal tartalmát és struktúráját határozza meg, a CSS felelős annak, hogy az oldal hogyan nézzen ki, beleértve a szövegek, képek, elemek elrendezését, színeit, betűtípusait és egyéb vizuális tulajdonságokat.</w:t>
       </w:r>
     </w:p>
     <w:p>
@@ -3406,27 +3088,7 @@
           <w:szCs w:val="24"/>
           <w:lang w:eastAsia="hu-HU"/>
         </w:rPr>
-        <w:t xml:space="preserve"> A CSS lehetővé teszi a weboldal megjelenésének teljes </w:t>
-      </w:r>
-      <w:proofErr w:type="spellStart"/>
-      <w:r>
-        <w:rPr>
-          <w:rFonts w:ascii="Times New Roman" w:eastAsia="Times New Roman" w:hAnsi="Times New Roman" w:cs="Times New Roman"/>
-          <w:sz w:val="24"/>
-          <w:szCs w:val="24"/>
-          <w:lang w:eastAsia="hu-HU"/>
-        </w:rPr>
-        <w:t>testreszabását</w:t>
-      </w:r>
-      <w:proofErr w:type="spellEnd"/>
-      <w:r>
-        <w:rPr>
-          <w:rFonts w:ascii="Times New Roman" w:eastAsia="Times New Roman" w:hAnsi="Times New Roman" w:cs="Times New Roman"/>
-          <w:sz w:val="24"/>
-          <w:szCs w:val="24"/>
-          <w:lang w:eastAsia="hu-HU"/>
-        </w:rPr>
-        <w:t>. Beállíthatók a színek, betűtípusok, háttérképek, margók, paddingok és sok más formázási szabály, amelyek a weboldal kinézetét befolyásolják. Mindezeket a szabályokat egyszerű kódolással alkalmazhatjuk.</w:t>
+        <w:t xml:space="preserve"> A CSS lehetővé teszi a weboldal megjelenésének teljes testreszabását. Beállíthatók a színek, betűtípusok, háttérképek, margók, paddingok és sok más formázási szabály, amelyek a weboldal kinézetét befolyásolják. Mindezeket a szabályokat egyszerű kódolással alkalmazhatjuk.</w:t>
       </w:r>
     </w:p>
     <w:p>
@@ -3496,67 +3158,7 @@
           <w:szCs w:val="24"/>
           <w:lang w:eastAsia="hu-HU"/>
         </w:rPr>
-        <w:t xml:space="preserve"> A CSS alapvető a reszponzív webdizájnhoz, ami azt jelenti, hogy a weboldalak különböző képernyőméretekhez és eszközökhöz (mobiltelefonok, tabletek, </w:t>
-      </w:r>
-      <w:proofErr w:type="spellStart"/>
-      <w:r>
-        <w:rPr>
-          <w:rFonts w:ascii="Times New Roman" w:eastAsia="Times New Roman" w:hAnsi="Times New Roman" w:cs="Times New Roman"/>
-          <w:sz w:val="24"/>
-          <w:szCs w:val="24"/>
-          <w:lang w:eastAsia="hu-HU"/>
-        </w:rPr>
-        <w:t>desktopok</w:t>
-      </w:r>
-      <w:proofErr w:type="spellEnd"/>
-      <w:r>
-        <w:rPr>
-          <w:rFonts w:ascii="Times New Roman" w:eastAsia="Times New Roman" w:hAnsi="Times New Roman" w:cs="Times New Roman"/>
-          <w:sz w:val="24"/>
-          <w:szCs w:val="24"/>
-          <w:lang w:eastAsia="hu-HU"/>
-        </w:rPr>
-        <w:t>) alkalmazkodjanak. A "</w:t>
-      </w:r>
-      <w:proofErr w:type="spellStart"/>
-      <w:r>
-        <w:rPr>
-          <w:rFonts w:ascii="Times New Roman" w:eastAsia="Times New Roman" w:hAnsi="Times New Roman" w:cs="Times New Roman"/>
-          <w:sz w:val="24"/>
-          <w:szCs w:val="24"/>
-          <w:lang w:eastAsia="hu-HU"/>
-        </w:rPr>
-        <w:t>media</w:t>
-      </w:r>
-      <w:proofErr w:type="spellEnd"/>
-      <w:r>
-        <w:rPr>
-          <w:rFonts w:ascii="Times New Roman" w:eastAsia="Times New Roman" w:hAnsi="Times New Roman" w:cs="Times New Roman"/>
-          <w:sz w:val="24"/>
-          <w:szCs w:val="24"/>
-          <w:lang w:eastAsia="hu-HU"/>
-        </w:rPr>
-        <w:t xml:space="preserve"> </w:t>
-      </w:r>
-      <w:proofErr w:type="spellStart"/>
-      <w:r>
-        <w:rPr>
-          <w:rFonts w:ascii="Times New Roman" w:eastAsia="Times New Roman" w:hAnsi="Times New Roman" w:cs="Times New Roman"/>
-          <w:sz w:val="24"/>
-          <w:szCs w:val="24"/>
-          <w:lang w:eastAsia="hu-HU"/>
-        </w:rPr>
-        <w:t>queries</w:t>
-      </w:r>
-      <w:proofErr w:type="spellEnd"/>
-      <w:r>
-        <w:rPr>
-          <w:rFonts w:ascii="Times New Roman" w:eastAsia="Times New Roman" w:hAnsi="Times New Roman" w:cs="Times New Roman"/>
-          <w:sz w:val="24"/>
-          <w:szCs w:val="24"/>
-          <w:lang w:eastAsia="hu-HU"/>
-        </w:rPr>
-        <w:t>" segítségével testre szabhatjuk az oldal megjelenését a különböző eszközökön.</w:t>
+        <w:t xml:space="preserve"> A CSS alapvető a reszponzív webdizájnhoz, ami azt jelenti, hogy a weboldalak különböző képernyőméretekhez és eszközökhöz (mobiltelefonok, tabletek, desktopok) alkalmazkodjanak. A "media queries" segítségével testre szabhatjuk az oldal megjelenését a különböző eszközökön.</w:t>
       </w:r>
     </w:p>
     <w:p>
@@ -3591,27 +3193,7 @@
           <w:szCs w:val="24"/>
           <w:lang w:eastAsia="hu-HU"/>
         </w:rPr>
-        <w:t xml:space="preserve"> A CSS fájlok külön fájlként is használhatók, így a dizájn szabályokat egy központi helyen tárolhatjuk. Ez megkönnyíti a karbantartást, mivel egy változtatás automatikusan hatással van az összes érintett oldalra. Emellett </w:t>
-      </w:r>
-      <w:proofErr w:type="spellStart"/>
-      <w:r>
-        <w:rPr>
-          <w:rFonts w:ascii="Times New Roman" w:eastAsia="Times New Roman" w:hAnsi="Times New Roman" w:cs="Times New Roman"/>
-          <w:sz w:val="24"/>
-          <w:szCs w:val="24"/>
-          <w:lang w:eastAsia="hu-HU"/>
-        </w:rPr>
-        <w:t>újrahasználható</w:t>
-      </w:r>
-      <w:proofErr w:type="spellEnd"/>
-      <w:r>
-        <w:rPr>
-          <w:rFonts w:ascii="Times New Roman" w:eastAsia="Times New Roman" w:hAnsi="Times New Roman" w:cs="Times New Roman"/>
-          <w:sz w:val="24"/>
-          <w:szCs w:val="24"/>
-          <w:lang w:eastAsia="hu-HU"/>
-        </w:rPr>
-        <w:t xml:space="preserve"> több weboldalon is, csökkentve a kód redundanciáját.</w:t>
+        <w:t xml:space="preserve"> A CSS fájlok külön fájlként is használhatók, így a dizájn szabályokat egy központi helyen tárolhatjuk. Ez megkönnyíti a karbantartást, mivel egy változtatás automatikusan hatással van az összes érintett oldalra. Emellett újrahasználható több weboldalon is, csökkentve a kód redundanciáját.</w:t>
       </w:r>
     </w:p>
     <w:p>
@@ -3637,9 +3219,28 @@
           <w:szCs w:val="24"/>
           <w:lang w:eastAsia="hu-HU"/>
         </w:rPr>
-        <w:t>Különválasztás a HTML-</w:t>
-      </w:r>
-      <w:proofErr w:type="spellStart"/>
+        <w:t>Különválasztás a HTML-tól:</w:t>
+      </w:r>
+      <w:r>
+        <w:rPr>
+          <w:rFonts w:ascii="Times New Roman" w:eastAsia="Times New Roman" w:hAnsi="Times New Roman" w:cs="Times New Roman"/>
+          <w:sz w:val="24"/>
+          <w:szCs w:val="24"/>
+          <w:lang w:eastAsia="hu-HU"/>
+        </w:rPr>
+        <w:t xml:space="preserve"> A CSS és a HTML szétválasztása segít tiszta kód létrehozásában. A HTML csak a tartalom és struktúra kialakításáért felel, míg a CSS a megjelenésért. Ez a megközelítés lehetővé teszi a könnyebb karbantartást és frissítéseket, mivel a dizájn módosítása nem érinti a tartalmat.</w:t>
+      </w:r>
+    </w:p>
+    <w:p>
+      <w:pPr>
+        <w:spacing w:before="100" w:beforeAutospacing="1" w:after="100" w:afterAutospacing="1" w:line="240" w:lineRule="auto"/>
+        <w:rPr>
+          <w:rFonts w:ascii="Times New Roman" w:eastAsia="Times New Roman" w:hAnsi="Times New Roman" w:cs="Times New Roman"/>
+          <w:sz w:val="24"/>
+          <w:szCs w:val="24"/>
+          <w:lang w:eastAsia="hu-HU"/>
+        </w:rPr>
+      </w:pPr>
       <w:r>
         <w:rPr>
           <w:rFonts w:ascii="Times New Roman" w:eastAsia="Times New Roman" w:hAnsi="Times New Roman" w:cs="Times New Roman"/>
@@ -3649,19 +3250,7 @@
           <w:szCs w:val="24"/>
           <w:lang w:eastAsia="hu-HU"/>
         </w:rPr>
-        <w:t>tól</w:t>
-      </w:r>
-      <w:proofErr w:type="spellEnd"/>
-      <w:r>
-        <w:rPr>
-          <w:rFonts w:ascii="Times New Roman" w:eastAsia="Times New Roman" w:hAnsi="Times New Roman" w:cs="Times New Roman"/>
-          <w:b/>
-          <w:bCs/>
-          <w:sz w:val="24"/>
-          <w:szCs w:val="24"/>
-          <w:lang w:eastAsia="hu-HU"/>
-        </w:rPr>
-        <w:t>:</w:t>
+        <w:t>Miért fontos a CSS?</w:t>
       </w:r>
       <w:r>
         <w:rPr>
@@ -3670,30 +3259,19 @@
           <w:szCs w:val="24"/>
           <w:lang w:eastAsia="hu-HU"/>
         </w:rPr>
-        <w:t xml:space="preserve"> A CSS és a HTML szétválasztása segít tiszta kód létrehozásában. A HTML csak a tartalom és struktúra kialakításáért felel, míg a CSS a megjelenésért. Ez a megközelítés lehetővé teszi a könnyebb karbantartást és frissítéseket, mivel a dizájn módosítása nem érinti a tartalmat.</w:t>
-      </w:r>
-    </w:p>
-    <w:p>
-      <w:pPr>
-        <w:spacing w:before="100" w:beforeAutospacing="1" w:after="100" w:afterAutospacing="1" w:line="240" w:lineRule="auto"/>
+        <w:t xml:space="preserve"> A CSS lehetővé teszi </w:t>
+      </w:r>
+      <w:proofErr w:type="gramStart"/>
+      <w:r>
         <w:rPr>
           <w:rFonts w:ascii="Times New Roman" w:eastAsia="Times New Roman" w:hAnsi="Times New Roman" w:cs="Times New Roman"/>
           <w:sz w:val="24"/>
           <w:szCs w:val="24"/>
           <w:lang w:eastAsia="hu-HU"/>
         </w:rPr>
-      </w:pPr>
-      <w:r>
-        <w:rPr>
-          <w:rFonts w:ascii="Times New Roman" w:eastAsia="Times New Roman" w:hAnsi="Times New Roman" w:cs="Times New Roman"/>
-          <w:b/>
-          <w:bCs/>
-          <w:sz w:val="24"/>
-          <w:szCs w:val="24"/>
-          <w:lang w:eastAsia="hu-HU"/>
-        </w:rPr>
-        <w:t>Miért fontos a CSS?</w:t>
-      </w:r>
+        <w:t>a weboldalak vonzó és professzionális megjelenését,</w:t>
+      </w:r>
+      <w:proofErr w:type="gramEnd"/>
       <w:r>
         <w:rPr>
           <w:rFonts w:ascii="Times New Roman" w:eastAsia="Times New Roman" w:hAnsi="Times New Roman" w:cs="Times New Roman"/>
@@ -3701,7 +3279,7 @@
           <w:szCs w:val="24"/>
           <w:lang w:eastAsia="hu-HU"/>
         </w:rPr>
-        <w:t xml:space="preserve"> A CSS lehetővé teszi a weboldalak vonzó és professzionális megjelenését, és a dizájnok gyors módosítását anélkül, hogy a weboldal tartalmát meg kellene változtatni. Emellett segít abban, hogy az oldal reszponzív legyen, tehát minden eszközön jól nézzen ki. A CSS alapvető eszköze a webfejlesztőknek, mivel nagyban hozzájárul a felhasználói élmény javításához és a weboldalak könnyebb kezelhetőségéhez.</w:t>
+        <w:t xml:space="preserve"> és a dizájnok gyors módosítását anélkül, hogy a weboldal tartalmát meg kellene változtatni. Emellett segít abban, hogy az oldal reszponzív legyen, tehát minden eszközön jól nézzen ki. A CSS alapvető eszköze a webfejlesztőknek, mivel nagyban hozzájárul a felhasználói élmény javításához és a weboldalak könnyebb kezelhetőségéhez.</w:t>
       </w:r>
     </w:p>
     <w:p>
@@ -3739,7 +3317,7 @@
           <w:lang w:eastAsia="hu-HU"/>
         </w:rPr>
         <w:drawing>
-          <wp:anchor distT="0" distB="0" distL="114300" distR="114300" simplePos="0" relativeHeight="251672576" behindDoc="1" locked="0" layoutInCell="1" allowOverlap="1">
+          <wp:anchor distT="0" distB="0" distL="114300" distR="114300" simplePos="0" relativeHeight="251672576" behindDoc="1" locked="0" layoutInCell="1" allowOverlap="1" wp14:anchorId="05D36033" wp14:editId="191E2BDE">
             <wp:simplePos x="0" y="0"/>
             <wp:positionH relativeFrom="margin">
               <wp:align>center</wp:align>
@@ -3837,7 +3415,6 @@
       <w:pPr>
         <w:pStyle w:val="Cmsor1"/>
       </w:pPr>
-      <w:proofErr w:type="spellStart"/>
       <w:r>
         <w:rPr>
           <w:rStyle w:val="Kiemels2"/>
@@ -3848,7 +3425,6 @@
         <w:t>Bootstrap</w:t>
       </w:r>
       <w:bookmarkEnd w:id="4"/>
-      <w:proofErr w:type="spellEnd"/>
     </w:p>
     <w:p>
       <w:pPr>
@@ -3867,47 +3443,7 @@
           <w:szCs w:val="24"/>
           <w:lang w:eastAsia="hu-HU"/>
         </w:rPr>
-        <w:t xml:space="preserve">A </w:t>
-      </w:r>
-      <w:proofErr w:type="spellStart"/>
-      <w:r>
-        <w:rPr>
-          <w:rFonts w:ascii="Times New Roman" w:eastAsia="Times New Roman" w:hAnsi="Times New Roman" w:cs="Times New Roman"/>
-          <w:sz w:val="24"/>
-          <w:szCs w:val="24"/>
-          <w:lang w:eastAsia="hu-HU"/>
-        </w:rPr>
-        <w:t>Bootstrap</w:t>
-      </w:r>
-      <w:proofErr w:type="spellEnd"/>
-      <w:r>
-        <w:rPr>
-          <w:rFonts w:ascii="Times New Roman" w:eastAsia="Times New Roman" w:hAnsi="Times New Roman" w:cs="Times New Roman"/>
-          <w:sz w:val="24"/>
-          <w:szCs w:val="24"/>
-          <w:lang w:eastAsia="hu-HU"/>
-        </w:rPr>
-        <w:t xml:space="preserve"> egy nyílt forráskódú CSS és JavaScript keretrendszer, amelyet a webfejlesztők a reszponzív és vonzó weboldalak gyors létrehozásához használnak. A </w:t>
-      </w:r>
-      <w:proofErr w:type="spellStart"/>
-      <w:r>
-        <w:rPr>
-          <w:rFonts w:ascii="Times New Roman" w:eastAsia="Times New Roman" w:hAnsi="Times New Roman" w:cs="Times New Roman"/>
-          <w:sz w:val="24"/>
-          <w:szCs w:val="24"/>
-          <w:lang w:eastAsia="hu-HU"/>
-        </w:rPr>
-        <w:t>Bootstrap</w:t>
-      </w:r>
-      <w:proofErr w:type="spellEnd"/>
-      <w:r>
-        <w:rPr>
-          <w:rFonts w:ascii="Times New Roman" w:eastAsia="Times New Roman" w:hAnsi="Times New Roman" w:cs="Times New Roman"/>
-          <w:sz w:val="24"/>
-          <w:szCs w:val="24"/>
-          <w:lang w:eastAsia="hu-HU"/>
-        </w:rPr>
-        <w:t xml:space="preserve"> előre meghatározott stílusokat, dizájnkomponenseket és elrendezéseket biztosít, amelyek segítenek abban, hogy a fejlesztés gyorsabb és hatékonyabb legyen. A keretrendszer alapvetően lehetővé teszi, hogy a fejlesztők ne kelljen minden elemet nulláról megtervezniük, hanem az alapokat gyorsan implementálhatják.</w:t>
+        <w:t>A Bootstrap egy nyílt forráskódú CSS és JavaScript keretrendszer, amelyet a webfejlesztők a reszponzív és vonzó weboldalak gyors létrehozásához használnak. A Bootstrap előre meghatározott stílusokat, dizájnkomponenseket és elrendezéseket biztosít, amelyek segítenek abban, hogy a fejlesztés gyorsabb és hatékonyabb legyen. A keretrendszer alapvetően lehetővé teszi, hogy a fejlesztők ne kelljen minden elemet nulláról megtervezniük, hanem az alapokat gyorsan implementálhatják.</w:t>
       </w:r>
     </w:p>
     <w:p>
@@ -3964,27 +3500,7 @@
           <w:szCs w:val="24"/>
           <w:lang w:eastAsia="hu-HU"/>
         </w:rPr>
-        <w:t xml:space="preserve"> A </w:t>
-      </w:r>
-      <w:proofErr w:type="spellStart"/>
-      <w:r>
-        <w:rPr>
-          <w:rFonts w:ascii="Times New Roman" w:eastAsia="Times New Roman" w:hAnsi="Times New Roman" w:cs="Times New Roman"/>
-          <w:sz w:val="24"/>
-          <w:szCs w:val="24"/>
-          <w:lang w:eastAsia="hu-HU"/>
-        </w:rPr>
-        <w:t>Bootstrap</w:t>
-      </w:r>
-      <w:proofErr w:type="spellEnd"/>
-      <w:r>
-        <w:rPr>
-          <w:rFonts w:ascii="Times New Roman" w:eastAsia="Times New Roman" w:hAnsi="Times New Roman" w:cs="Times New Roman"/>
-          <w:sz w:val="24"/>
-          <w:szCs w:val="24"/>
-          <w:lang w:eastAsia="hu-HU"/>
-        </w:rPr>
-        <w:t xml:space="preserve"> előre megtervezett dizájnokat és elemeket kínál, mint például gombok, űrlapok, navigációs sávok és kártyák. Ezeket könnyedén integrálhatjuk a weboldalunkba. Ezáltal a weboldalak gyorsabban készíthetők el, anélkül, hogy minden egyes elemet újra kellene tervezni.</w:t>
+        <w:t xml:space="preserve"> A Bootstrap előre megtervezett dizájnokat és elemeket kínál, mint például gombok, űrlapok, navigációs sávok és kártyák. Ezeket könnyedén integrálhatjuk a weboldalunkba. Ezáltal a weboldalak gyorsabban készíthetők el, anélkül, hogy minden egyes elemet újra kellene tervezni.</w:t>
       </w:r>
     </w:p>
     <w:p>
@@ -4019,67 +3535,7 @@
           <w:szCs w:val="24"/>
           <w:lang w:eastAsia="hu-HU"/>
         </w:rPr>
-        <w:t xml:space="preserve"> A </w:t>
-      </w:r>
-      <w:proofErr w:type="spellStart"/>
-      <w:r>
-        <w:rPr>
-          <w:rFonts w:ascii="Times New Roman" w:eastAsia="Times New Roman" w:hAnsi="Times New Roman" w:cs="Times New Roman"/>
-          <w:sz w:val="24"/>
-          <w:szCs w:val="24"/>
-          <w:lang w:eastAsia="hu-HU"/>
-        </w:rPr>
-        <w:t>Bootstrap</w:t>
-      </w:r>
-      <w:proofErr w:type="spellEnd"/>
-      <w:r>
-        <w:rPr>
-          <w:rFonts w:ascii="Times New Roman" w:eastAsia="Times New Roman" w:hAnsi="Times New Roman" w:cs="Times New Roman"/>
-          <w:sz w:val="24"/>
-          <w:szCs w:val="24"/>
-          <w:lang w:eastAsia="hu-HU"/>
-        </w:rPr>
-        <w:t xml:space="preserve"> beépített reszponzív rács (</w:t>
-      </w:r>
-      <w:proofErr w:type="spellStart"/>
-      <w:r>
-        <w:rPr>
-          <w:rFonts w:ascii="Times New Roman" w:eastAsia="Times New Roman" w:hAnsi="Times New Roman" w:cs="Times New Roman"/>
-          <w:sz w:val="24"/>
-          <w:szCs w:val="24"/>
-          <w:lang w:eastAsia="hu-HU"/>
-        </w:rPr>
-        <w:t>grid</w:t>
-      </w:r>
-      <w:proofErr w:type="spellEnd"/>
-      <w:r>
-        <w:rPr>
-          <w:rFonts w:ascii="Times New Roman" w:eastAsia="Times New Roman" w:hAnsi="Times New Roman" w:cs="Times New Roman"/>
-          <w:sz w:val="24"/>
-          <w:szCs w:val="24"/>
-          <w:lang w:eastAsia="hu-HU"/>
-        </w:rPr>
-        <w:t xml:space="preserve">) rendszert tartalmaz, amely lehetővé teszi, hogy a weboldalak automatikusan alkalmazkodjanak különböző képernyőméretekhez. Ez biztosítja, hogy az oldal minden eszközön (mobiltelefonok, tabletek, </w:t>
-      </w:r>
-      <w:proofErr w:type="spellStart"/>
-      <w:r>
-        <w:rPr>
-          <w:rFonts w:ascii="Times New Roman" w:eastAsia="Times New Roman" w:hAnsi="Times New Roman" w:cs="Times New Roman"/>
-          <w:sz w:val="24"/>
-          <w:szCs w:val="24"/>
-          <w:lang w:eastAsia="hu-HU"/>
-        </w:rPr>
-        <w:t>desktopok</w:t>
-      </w:r>
-      <w:proofErr w:type="spellEnd"/>
-      <w:r>
-        <w:rPr>
-          <w:rFonts w:ascii="Times New Roman" w:eastAsia="Times New Roman" w:hAnsi="Times New Roman" w:cs="Times New Roman"/>
-          <w:sz w:val="24"/>
-          <w:szCs w:val="24"/>
-          <w:lang w:eastAsia="hu-HU"/>
-        </w:rPr>
-        <w:t>) jól jelenjen meg, így a felhasználói élmény zökkenőmentes marad.</w:t>
+        <w:t xml:space="preserve"> A Bootstrap beépített reszponzív rács (grid) rendszert tartalmaz, amely lehetővé teszi, hogy a weboldalak automatikusan alkalmazkodjanak különböző képernyőméretekhez. Ez biztosítja, hogy az oldal minden eszközön (mobiltelefonok, tabletek, desktopok) jól jelenjen meg, így a felhasználói élmény zökkenőmentes marad.</w:t>
       </w:r>
     </w:p>
     <w:p>
@@ -4114,27 +3570,7 @@
           <w:szCs w:val="24"/>
           <w:lang w:eastAsia="hu-HU"/>
         </w:rPr>
-        <w:t xml:space="preserve"> A </w:t>
-      </w:r>
-      <w:proofErr w:type="spellStart"/>
-      <w:r>
-        <w:rPr>
-          <w:rFonts w:ascii="Times New Roman" w:eastAsia="Times New Roman" w:hAnsi="Times New Roman" w:cs="Times New Roman"/>
-          <w:sz w:val="24"/>
-          <w:szCs w:val="24"/>
-          <w:lang w:eastAsia="hu-HU"/>
-        </w:rPr>
-        <w:t>Bootstrap</w:t>
-      </w:r>
-      <w:proofErr w:type="spellEnd"/>
-      <w:r>
-        <w:rPr>
-          <w:rFonts w:ascii="Times New Roman" w:eastAsia="Times New Roman" w:hAnsi="Times New Roman" w:cs="Times New Roman"/>
-          <w:sz w:val="24"/>
-          <w:szCs w:val="24"/>
-          <w:lang w:eastAsia="hu-HU"/>
-        </w:rPr>
-        <w:t xml:space="preserve"> előre elkészített, moduláris komponensek sorát biztosítja, mint például űrlapok, gombok, navigációs sávok, modális ablakok, figyelmeztetések, listák és egyéb elemek. Ezeket könnyen testre szabhatjuk és beilleszthetjük a weboldalba, jelentősen gyorsítva a fejlesztést.</w:t>
+        <w:t xml:space="preserve"> A Bootstrap előre elkészített, moduláris komponensek sorát biztosítja, mint például űrlapok, gombok, navigációs sávok, modális ablakok, figyelmeztetések, listák és egyéb elemek. Ezeket könnyen testre szabhatjuk és beilleszthetjük a weboldalba, jelentősen gyorsítva a fejlesztést.</w:t>
       </w:r>
     </w:p>
     <w:p>
@@ -4169,27 +3605,7 @@
           <w:szCs w:val="24"/>
           <w:lang w:eastAsia="hu-HU"/>
         </w:rPr>
-        <w:t xml:space="preserve"> Bár a </w:t>
-      </w:r>
-      <w:proofErr w:type="spellStart"/>
-      <w:r>
-        <w:rPr>
-          <w:rFonts w:ascii="Times New Roman" w:eastAsia="Times New Roman" w:hAnsi="Times New Roman" w:cs="Times New Roman"/>
-          <w:sz w:val="24"/>
-          <w:szCs w:val="24"/>
-          <w:lang w:eastAsia="hu-HU"/>
-        </w:rPr>
-        <w:t>Bootstrap</w:t>
-      </w:r>
-      <w:proofErr w:type="spellEnd"/>
-      <w:r>
-        <w:rPr>
-          <w:rFonts w:ascii="Times New Roman" w:eastAsia="Times New Roman" w:hAnsi="Times New Roman" w:cs="Times New Roman"/>
-          <w:sz w:val="24"/>
-          <w:szCs w:val="24"/>
-          <w:lang w:eastAsia="hu-HU"/>
-        </w:rPr>
-        <w:t xml:space="preserve"> előre meghatározott dizájnokat és stílusokat kínál, ezek könnyen testre szabhatók. A keretrendszer segítségével a színek, betűtípusok, méretek és más vizuális elemek is egyszerűen módosíthatók, hogy a weboldal a kívánt megjelenést elérje.</w:t>
+        <w:t xml:space="preserve"> Bár a Bootstrap előre meghatározott dizájnokat és stílusokat kínál, ezek könnyen testre szabhatók. A keretrendszer segítségével a színek, betűtípusok, méretek és más vizuális elemek is egyszerűen módosíthatók, hogy a weboldal a kívánt megjelenést elérje.</w:t>
       </w:r>
     </w:p>
     <w:p>
@@ -4224,27 +3640,7 @@
           <w:szCs w:val="24"/>
           <w:lang w:eastAsia="hu-HU"/>
         </w:rPr>
-        <w:t xml:space="preserve"> A </w:t>
-      </w:r>
-      <w:proofErr w:type="spellStart"/>
-      <w:r>
-        <w:rPr>
-          <w:rFonts w:ascii="Times New Roman" w:eastAsia="Times New Roman" w:hAnsi="Times New Roman" w:cs="Times New Roman"/>
-          <w:sz w:val="24"/>
-          <w:szCs w:val="24"/>
-          <w:lang w:eastAsia="hu-HU"/>
-        </w:rPr>
-        <w:t>Bootstrap</w:t>
-      </w:r>
-      <w:proofErr w:type="spellEnd"/>
-      <w:r>
-        <w:rPr>
-          <w:rFonts w:ascii="Times New Roman" w:eastAsia="Times New Roman" w:hAnsi="Times New Roman" w:cs="Times New Roman"/>
-          <w:sz w:val="24"/>
-          <w:szCs w:val="24"/>
-          <w:lang w:eastAsia="hu-HU"/>
-        </w:rPr>
-        <w:t xml:space="preserve"> rendelkezik részletes dokumentációval, amely könnyen követhető és segít a különböző funkciók gyors megértésében. A dokumentációban példákat találunk arra, hogyan használhatjuk a különböző elemeket és komponenseket, így a fejlesztők gyorsan elsajátíthatják a keretrendszert.</w:t>
+        <w:t xml:space="preserve"> A Bootstrap rendelkezik részletes dokumentációval, amely könnyen követhető és segít a különböző funkciók gyors megértésében. A dokumentációban példákat találunk arra, hogyan használhatjuk a különböző elemeket és komponenseket, így a fejlesztők gyorsan elsajátíthatják a keretrendszert.</w:t>
       </w:r>
     </w:p>
     <w:p>
@@ -4266,31 +3662,7 @@
           <w:szCs w:val="24"/>
           <w:lang w:eastAsia="hu-HU"/>
         </w:rPr>
-        <w:t xml:space="preserve">Miért fontos a </w:t>
-      </w:r>
-      <w:proofErr w:type="spellStart"/>
-      <w:r>
-        <w:rPr>
-          <w:rFonts w:ascii="Times New Roman" w:eastAsia="Times New Roman" w:hAnsi="Times New Roman" w:cs="Times New Roman"/>
-          <w:b/>
-          <w:bCs/>
-          <w:sz w:val="24"/>
-          <w:szCs w:val="24"/>
-          <w:lang w:eastAsia="hu-HU"/>
-        </w:rPr>
-        <w:t>Bootstrap</w:t>
-      </w:r>
-      <w:proofErr w:type="spellEnd"/>
-      <w:r>
-        <w:rPr>
-          <w:rFonts w:ascii="Times New Roman" w:eastAsia="Times New Roman" w:hAnsi="Times New Roman" w:cs="Times New Roman"/>
-          <w:b/>
-          <w:bCs/>
-          <w:sz w:val="24"/>
-          <w:szCs w:val="24"/>
-          <w:lang w:eastAsia="hu-HU"/>
-        </w:rPr>
-        <w:t>?</w:t>
+        <w:t>Miért fontos a Bootstrap?</w:t>
       </w:r>
     </w:p>
     <w:p>
@@ -4310,47 +3682,7 @@
           <w:szCs w:val="24"/>
           <w:lang w:eastAsia="hu-HU"/>
         </w:rPr>
-        <w:t xml:space="preserve">A </w:t>
-      </w:r>
-      <w:proofErr w:type="spellStart"/>
-      <w:r>
-        <w:rPr>
-          <w:rFonts w:ascii="Times New Roman" w:eastAsia="Times New Roman" w:hAnsi="Times New Roman" w:cs="Times New Roman"/>
-          <w:sz w:val="24"/>
-          <w:szCs w:val="24"/>
-          <w:lang w:eastAsia="hu-HU"/>
-        </w:rPr>
-        <w:t>Bootstrap</w:t>
-      </w:r>
-      <w:proofErr w:type="spellEnd"/>
-      <w:r>
-        <w:rPr>
-          <w:rFonts w:ascii="Times New Roman" w:eastAsia="Times New Roman" w:hAnsi="Times New Roman" w:cs="Times New Roman"/>
-          <w:sz w:val="24"/>
-          <w:szCs w:val="24"/>
-          <w:lang w:eastAsia="hu-HU"/>
-        </w:rPr>
-        <w:t xml:space="preserve"> segítségével a webfejlesztők gyorsabban és hatékonyabban dolgozhatnak, mivel az alapvető dizájn és struktúra már kész, így több idő marad az egyedi funkciók és az oldal funkcionalitásának fejlesztésére. A reszponzív tervezés és az előre elkészített komponensek biztosítják, hogy a weboldalak jól nézzenek ki és jól működjenek minden eszközön. A </w:t>
-      </w:r>
-      <w:proofErr w:type="spellStart"/>
-      <w:r>
-        <w:rPr>
-          <w:rFonts w:ascii="Times New Roman" w:eastAsia="Times New Roman" w:hAnsi="Times New Roman" w:cs="Times New Roman"/>
-          <w:sz w:val="24"/>
-          <w:szCs w:val="24"/>
-          <w:lang w:eastAsia="hu-HU"/>
-        </w:rPr>
-        <w:t>Bootstrap</w:t>
-      </w:r>
-      <w:proofErr w:type="spellEnd"/>
-      <w:r>
-        <w:rPr>
-          <w:rFonts w:ascii="Times New Roman" w:eastAsia="Times New Roman" w:hAnsi="Times New Roman" w:cs="Times New Roman"/>
-          <w:sz w:val="24"/>
-          <w:szCs w:val="24"/>
-          <w:lang w:eastAsia="hu-HU"/>
-        </w:rPr>
-        <w:t xml:space="preserve"> ideális választás azok számára, akik gyorsan szeretnének reszponzív, esztétikus és jól működő weboldalakat létrehozni.</w:t>
+        <w:t>A Bootstrap segítségével a webfejlesztők gyorsabban és hatékonyabban dolgozhatnak, mivel az alapvető dizájn és struktúra már kész, így több idő marad az egyedi funkciók és az oldal funkcionalitásának fejlesztésére. A reszponzív tervezés és az előre elkészített komponensek biztosítják, hogy a weboldalak jól nézzenek ki és jól működjenek minden eszközön. A Bootstrap ideális választás azok számára, akik gyorsan szeretnének reszponzív, esztétikus és jól működő weboldalakat létrehozni.</w:t>
       </w:r>
     </w:p>
     <w:p>
@@ -4378,7 +3710,7 @@
           <w:lang w:eastAsia="hu-HU"/>
         </w:rPr>
         <w:drawing>
-          <wp:anchor distT="0" distB="0" distL="114300" distR="114300" simplePos="0" relativeHeight="251673600" behindDoc="1" locked="0" layoutInCell="1" allowOverlap="1" wp14:anchorId="6C6ABF06" wp14:editId="562F409D">
+          <wp:anchor distT="0" distB="0" distL="114300" distR="114300" simplePos="0" relativeHeight="251673600" behindDoc="1" locked="0" layoutInCell="1" allowOverlap="1" wp14:anchorId="3585A4FD" wp14:editId="6317405F">
             <wp:simplePos x="0" y="0"/>
             <wp:positionH relativeFrom="margin">
               <wp:align>center</wp:align>
@@ -4481,7 +3813,6 @@
         <w:pStyle w:val="Cmsor1"/>
       </w:pPr>
       <w:bookmarkStart w:id="5" w:name="_Toc193283772"/>
-      <w:proofErr w:type="spellStart"/>
       <w:r>
         <w:rPr>
           <w:rStyle w:val="Kiemels2"/>
@@ -4492,7 +3823,6 @@
         <w:t>MySQL</w:t>
       </w:r>
       <w:bookmarkEnd w:id="5"/>
-      <w:proofErr w:type="spellEnd"/>
     </w:p>
     <w:p>
       <w:pPr>
@@ -4518,107 +3848,7 @@
           <w:szCs w:val="24"/>
           <w:lang w:eastAsia="hu-HU"/>
         </w:rPr>
-        <w:t xml:space="preserve">A </w:t>
-      </w:r>
-      <w:proofErr w:type="spellStart"/>
-      <w:r>
-        <w:rPr>
-          <w:rFonts w:ascii="Times New Roman" w:eastAsia="Times New Roman" w:hAnsi="Times New Roman" w:cs="Times New Roman"/>
-          <w:sz w:val="24"/>
-          <w:szCs w:val="24"/>
-          <w:lang w:eastAsia="hu-HU"/>
-        </w:rPr>
-        <w:t>MySQL</w:t>
-      </w:r>
-      <w:proofErr w:type="spellEnd"/>
-      <w:r>
-        <w:rPr>
-          <w:rFonts w:ascii="Times New Roman" w:eastAsia="Times New Roman" w:hAnsi="Times New Roman" w:cs="Times New Roman"/>
-          <w:sz w:val="24"/>
-          <w:szCs w:val="24"/>
-          <w:lang w:eastAsia="hu-HU"/>
-        </w:rPr>
-        <w:t xml:space="preserve"> egy nyílt forráskódú, relációs adatbázis-kezelő rendszer (RDBMS), amelyet adatkezelésre és tárolásra használnak különböző alkalmazásokban, weboldalakon és rendszerekben. A </w:t>
-      </w:r>
-      <w:proofErr w:type="spellStart"/>
-      <w:r>
-        <w:rPr>
-          <w:rFonts w:ascii="Times New Roman" w:eastAsia="Times New Roman" w:hAnsi="Times New Roman" w:cs="Times New Roman"/>
-          <w:sz w:val="24"/>
-          <w:szCs w:val="24"/>
-          <w:lang w:eastAsia="hu-HU"/>
-        </w:rPr>
-        <w:t>MySQL</w:t>
-      </w:r>
-      <w:proofErr w:type="spellEnd"/>
-      <w:r>
-        <w:rPr>
-          <w:rFonts w:ascii="Times New Roman" w:eastAsia="Times New Roman" w:hAnsi="Times New Roman" w:cs="Times New Roman"/>
-          <w:sz w:val="24"/>
-          <w:szCs w:val="24"/>
-          <w:lang w:eastAsia="hu-HU"/>
-        </w:rPr>
-        <w:t xml:space="preserve"> lehetővé teszi, hogy az adatokat táblákban tároljuk, és kapcsolatokra építve azokat egymáshoz rendeljük (pl. idegen kulcsok segítségével). Az adatokat az SQL (</w:t>
-      </w:r>
-      <w:proofErr w:type="spellStart"/>
-      <w:r>
-        <w:rPr>
-          <w:rFonts w:ascii="Times New Roman" w:eastAsia="Times New Roman" w:hAnsi="Times New Roman" w:cs="Times New Roman"/>
-          <w:sz w:val="24"/>
-          <w:szCs w:val="24"/>
-          <w:lang w:eastAsia="hu-HU"/>
-        </w:rPr>
-        <w:t>Structured</w:t>
-      </w:r>
-      <w:proofErr w:type="spellEnd"/>
-      <w:r>
-        <w:rPr>
-          <w:rFonts w:ascii="Times New Roman" w:eastAsia="Times New Roman" w:hAnsi="Times New Roman" w:cs="Times New Roman"/>
-          <w:sz w:val="24"/>
-          <w:szCs w:val="24"/>
-          <w:lang w:eastAsia="hu-HU"/>
-        </w:rPr>
-        <w:t xml:space="preserve"> </w:t>
-      </w:r>
-      <w:proofErr w:type="spellStart"/>
-      <w:r>
-        <w:rPr>
-          <w:rFonts w:ascii="Times New Roman" w:eastAsia="Times New Roman" w:hAnsi="Times New Roman" w:cs="Times New Roman"/>
-          <w:sz w:val="24"/>
-          <w:szCs w:val="24"/>
-          <w:lang w:eastAsia="hu-HU"/>
-        </w:rPr>
-        <w:t>Query</w:t>
-      </w:r>
-      <w:proofErr w:type="spellEnd"/>
-      <w:r>
-        <w:rPr>
-          <w:rFonts w:ascii="Times New Roman" w:eastAsia="Times New Roman" w:hAnsi="Times New Roman" w:cs="Times New Roman"/>
-          <w:sz w:val="24"/>
-          <w:szCs w:val="24"/>
-          <w:lang w:eastAsia="hu-HU"/>
-        </w:rPr>
-        <w:t xml:space="preserve"> </w:t>
-      </w:r>
-      <w:proofErr w:type="spellStart"/>
-      <w:r>
-        <w:rPr>
-          <w:rFonts w:ascii="Times New Roman" w:eastAsia="Times New Roman" w:hAnsi="Times New Roman" w:cs="Times New Roman"/>
-          <w:sz w:val="24"/>
-          <w:szCs w:val="24"/>
-          <w:lang w:eastAsia="hu-HU"/>
-        </w:rPr>
-        <w:t>Language</w:t>
-      </w:r>
-      <w:proofErr w:type="spellEnd"/>
-      <w:r>
-        <w:rPr>
-          <w:rFonts w:ascii="Times New Roman" w:eastAsia="Times New Roman" w:hAnsi="Times New Roman" w:cs="Times New Roman"/>
-          <w:sz w:val="24"/>
-          <w:szCs w:val="24"/>
-          <w:lang w:eastAsia="hu-HU"/>
-        </w:rPr>
-        <w:t>) segítségével kezelhetjük, amely lehetővé teszi azok lekérdezését, módosítását és törlését.</w:t>
+        <w:t>A MySQL egy nyílt forráskódú, relációs adatbázis-kezelő rendszer (RDBMS), amelyet adatkezelésre és tárolásra használnak különböző alkalmazásokban, weboldalakon és rendszerekben. A MySQL lehetővé teszi, hogy az adatokat táblákban tároljuk, és kapcsolatokra építve azokat egymáshoz rendeljük (pl. idegen kulcsok segítségével). Az adatokat az SQL (Structured Query Language) segítségével kezelhetjük, amely lehetővé teszi azok lekérdezését, módosítását és törlését.</w:t>
       </w:r>
     </w:p>
     <w:p>
@@ -4745,47 +3975,7 @@
           <w:szCs w:val="24"/>
           <w:lang w:eastAsia="hu-HU"/>
         </w:rPr>
-        <w:t xml:space="preserve"> A </w:t>
-      </w:r>
-      <w:proofErr w:type="spellStart"/>
-      <w:r>
-        <w:rPr>
-          <w:rFonts w:ascii="Times New Roman" w:eastAsia="Times New Roman" w:hAnsi="Times New Roman" w:cs="Times New Roman"/>
-          <w:sz w:val="24"/>
-          <w:szCs w:val="24"/>
-          <w:lang w:eastAsia="hu-HU"/>
-        </w:rPr>
-        <w:t>MySQL</w:t>
-      </w:r>
-      <w:proofErr w:type="spellEnd"/>
-      <w:r>
-        <w:rPr>
-          <w:rFonts w:ascii="Times New Roman" w:eastAsia="Times New Roman" w:hAnsi="Times New Roman" w:cs="Times New Roman"/>
-          <w:sz w:val="24"/>
-          <w:szCs w:val="24"/>
-          <w:lang w:eastAsia="hu-HU"/>
-        </w:rPr>
-        <w:t xml:space="preserve"> képes kezelni nagy adatmennyiséget és gyorsan alkalmazkodik a változó igényekhez, támogatva a replikációt és </w:t>
-      </w:r>
-      <w:proofErr w:type="spellStart"/>
-      <w:r>
-        <w:rPr>
-          <w:rFonts w:ascii="Times New Roman" w:eastAsia="Times New Roman" w:hAnsi="Times New Roman" w:cs="Times New Roman"/>
-          <w:sz w:val="24"/>
-          <w:szCs w:val="24"/>
-          <w:lang w:eastAsia="hu-HU"/>
-        </w:rPr>
-        <w:t>partícionálást</w:t>
-      </w:r>
-      <w:proofErr w:type="spellEnd"/>
-      <w:r>
-        <w:rPr>
-          <w:rFonts w:ascii="Times New Roman" w:eastAsia="Times New Roman" w:hAnsi="Times New Roman" w:cs="Times New Roman"/>
-          <w:sz w:val="24"/>
-          <w:szCs w:val="24"/>
-          <w:lang w:eastAsia="hu-HU"/>
-        </w:rPr>
-        <w:t xml:space="preserve"> a teljesítmény és rendelkezésre állás fenntartásához.</w:t>
+        <w:t xml:space="preserve"> A MySQL képes kezelni nagy adatmennyiséget és gyorsan alkalmazkodik a változó igényekhez, támogatva a replikációt és partícionálást a teljesítmény és rendelkezésre állás fenntartásához.</w:t>
       </w:r>
     </w:p>
     <w:p>
@@ -4855,27 +4045,7 @@
           <w:szCs w:val="24"/>
           <w:lang w:eastAsia="hu-HU"/>
         </w:rPr>
-        <w:t xml:space="preserve"> A </w:t>
-      </w:r>
-      <w:proofErr w:type="spellStart"/>
-      <w:r>
-        <w:rPr>
-          <w:rFonts w:ascii="Times New Roman" w:eastAsia="Times New Roman" w:hAnsi="Times New Roman" w:cs="Times New Roman"/>
-          <w:sz w:val="24"/>
-          <w:szCs w:val="24"/>
-          <w:lang w:eastAsia="hu-HU"/>
-        </w:rPr>
-        <w:t>MySQL</w:t>
-      </w:r>
-      <w:proofErr w:type="spellEnd"/>
-      <w:r>
-        <w:rPr>
-          <w:rFonts w:ascii="Times New Roman" w:eastAsia="Times New Roman" w:hAnsi="Times New Roman" w:cs="Times New Roman"/>
-          <w:sz w:val="24"/>
-          <w:szCs w:val="24"/>
-          <w:lang w:eastAsia="hu-HU"/>
-        </w:rPr>
-        <w:t xml:space="preserve"> gyors adatfeldolgozást biztosít és optimalizálási lehetőségekkel, például indexelésekkel javítja a lekérdezések sebességét, miközben megőrzi az adatok integritását.</w:t>
+        <w:t xml:space="preserve"> A MySQL gyors adatfeldolgozást biztosít és optimalizálási lehetőségekkel, például indexelésekkel javítja a lekérdezések sebességét, miközben megőrzi az adatok integritását.</w:t>
       </w:r>
     </w:p>
     <w:p>
@@ -4910,27 +4080,7 @@
           <w:szCs w:val="24"/>
           <w:lang w:eastAsia="hu-HU"/>
         </w:rPr>
-        <w:t xml:space="preserve"> A </w:t>
-      </w:r>
-      <w:proofErr w:type="spellStart"/>
-      <w:r>
-        <w:rPr>
-          <w:rFonts w:ascii="Times New Roman" w:eastAsia="Times New Roman" w:hAnsi="Times New Roman" w:cs="Times New Roman"/>
-          <w:sz w:val="24"/>
-          <w:szCs w:val="24"/>
-          <w:lang w:eastAsia="hu-HU"/>
-        </w:rPr>
-        <w:t>MySQL</w:t>
-      </w:r>
-      <w:proofErr w:type="spellEnd"/>
-      <w:r>
-        <w:rPr>
-          <w:rFonts w:ascii="Times New Roman" w:eastAsia="Times New Roman" w:hAnsi="Times New Roman" w:cs="Times New Roman"/>
-          <w:sz w:val="24"/>
-          <w:szCs w:val="24"/>
-          <w:lang w:eastAsia="hu-HU"/>
-        </w:rPr>
-        <w:t xml:space="preserve"> széles körben használt webalkalmazások, CMS rendszerek és e-kereskedelmi platformok esetén, és könnyen integrálható más programozási nyelvekkel.</w:t>
+        <w:t xml:space="preserve"> A MySQL széles körben használt webalkalmazások, CMS rendszerek és e-kereskedelmi platformok esetén, és könnyen integrálható más programozási nyelvekkel.</w:t>
       </w:r>
     </w:p>
     <w:p>
@@ -4965,27 +4115,7 @@
           <w:szCs w:val="24"/>
           <w:lang w:eastAsia="hu-HU"/>
         </w:rPr>
-        <w:t xml:space="preserve"> A </w:t>
-      </w:r>
-      <w:proofErr w:type="spellStart"/>
-      <w:r>
-        <w:rPr>
-          <w:rFonts w:ascii="Times New Roman" w:eastAsia="Times New Roman" w:hAnsi="Times New Roman" w:cs="Times New Roman"/>
-          <w:sz w:val="24"/>
-          <w:szCs w:val="24"/>
-          <w:lang w:eastAsia="hu-HU"/>
-        </w:rPr>
-        <w:t>MySQL</w:t>
-      </w:r>
-      <w:proofErr w:type="spellEnd"/>
-      <w:r>
-        <w:rPr>
-          <w:rFonts w:ascii="Times New Roman" w:eastAsia="Times New Roman" w:hAnsi="Times New Roman" w:cs="Times New Roman"/>
-          <w:sz w:val="24"/>
-          <w:szCs w:val="24"/>
-          <w:lang w:eastAsia="hu-HU"/>
-        </w:rPr>
-        <w:t xml:space="preserve"> telepítése egyszerű, és könnyen karbantartható, mivel jól dokumentált és rendszeres frissítéseket kap.</w:t>
+        <w:t xml:space="preserve"> A MySQL telepítése egyszerű, és könnyen karbantartható, mivel jól dokumentált és rendszeres frissítéseket kap.</w:t>
       </w:r>
     </w:p>
     <w:p>
@@ -5007,31 +4137,7 @@
           <w:szCs w:val="24"/>
           <w:lang w:eastAsia="hu-HU"/>
         </w:rPr>
-        <w:t xml:space="preserve">Miért fontos a </w:t>
-      </w:r>
-      <w:proofErr w:type="spellStart"/>
-      <w:r>
-        <w:rPr>
-          <w:rFonts w:ascii="Times New Roman" w:eastAsia="Times New Roman" w:hAnsi="Times New Roman" w:cs="Times New Roman"/>
-          <w:b/>
-          <w:bCs/>
-          <w:sz w:val="24"/>
-          <w:szCs w:val="24"/>
-          <w:lang w:eastAsia="hu-HU"/>
-        </w:rPr>
-        <w:t>MySQL</w:t>
-      </w:r>
-      <w:proofErr w:type="spellEnd"/>
-      <w:r>
-        <w:rPr>
-          <w:rFonts w:ascii="Times New Roman" w:eastAsia="Times New Roman" w:hAnsi="Times New Roman" w:cs="Times New Roman"/>
-          <w:b/>
-          <w:bCs/>
-          <w:sz w:val="24"/>
-          <w:szCs w:val="24"/>
-          <w:lang w:eastAsia="hu-HU"/>
-        </w:rPr>
-        <w:t>?</w:t>
+        <w:t>Miért fontos a MySQL?</w:t>
       </w:r>
     </w:p>
     <w:p>
@@ -5051,67 +4157,7 @@
           <w:szCs w:val="24"/>
           <w:lang w:eastAsia="hu-HU"/>
         </w:rPr>
-        <w:t xml:space="preserve">A </w:t>
-      </w:r>
-      <w:proofErr w:type="spellStart"/>
-      <w:r>
-        <w:rPr>
-          <w:rFonts w:ascii="Times New Roman" w:eastAsia="Times New Roman" w:hAnsi="Times New Roman" w:cs="Times New Roman"/>
-          <w:sz w:val="24"/>
-          <w:szCs w:val="24"/>
-          <w:lang w:eastAsia="hu-HU"/>
-        </w:rPr>
-        <w:t>MySQL</w:t>
-      </w:r>
-      <w:proofErr w:type="spellEnd"/>
-      <w:r>
-        <w:rPr>
-          <w:rFonts w:ascii="Times New Roman" w:eastAsia="Times New Roman" w:hAnsi="Times New Roman" w:cs="Times New Roman"/>
-          <w:sz w:val="24"/>
-          <w:szCs w:val="24"/>
-          <w:lang w:eastAsia="hu-HU"/>
-        </w:rPr>
-        <w:t xml:space="preserve"> az egyik legnépszerűbb és legelterjedtebb adatbázis-kezelő rendszer a világon. Rugalmas, skálázható és gyors megoldásokat kínál, miközben biztosítja a magas rendelkezésre állást és a megbízhatóságot. A </w:t>
-      </w:r>
-      <w:proofErr w:type="spellStart"/>
-      <w:r>
-        <w:rPr>
-          <w:rFonts w:ascii="Times New Roman" w:eastAsia="Times New Roman" w:hAnsi="Times New Roman" w:cs="Times New Roman"/>
-          <w:sz w:val="24"/>
-          <w:szCs w:val="24"/>
-          <w:lang w:eastAsia="hu-HU"/>
-        </w:rPr>
-        <w:t>MySQL</w:t>
-      </w:r>
-      <w:proofErr w:type="spellEnd"/>
-      <w:r>
-        <w:rPr>
-          <w:rFonts w:ascii="Times New Roman" w:eastAsia="Times New Roman" w:hAnsi="Times New Roman" w:cs="Times New Roman"/>
-          <w:sz w:val="24"/>
-          <w:szCs w:val="24"/>
-          <w:lang w:eastAsia="hu-HU"/>
-        </w:rPr>
-        <w:t xml:space="preserve"> használata lehetővé teszi a fejlesztők számára, hogy nagy mennyiségű adatot kezeljenek, miközben biztosítja a gyors és hatékony adatkezelést. A rendszer egyszerű telepítése és karbantartása, valamint az SQL alapú kezelés nagyban hozzájárul a </w:t>
-      </w:r>
-      <w:proofErr w:type="spellStart"/>
-      <w:r>
-        <w:rPr>
-          <w:rFonts w:ascii="Times New Roman" w:eastAsia="Times New Roman" w:hAnsi="Times New Roman" w:cs="Times New Roman"/>
-          <w:sz w:val="24"/>
-          <w:szCs w:val="24"/>
-          <w:lang w:eastAsia="hu-HU"/>
-        </w:rPr>
-        <w:t>MySQL</w:t>
-      </w:r>
-      <w:proofErr w:type="spellEnd"/>
-      <w:r>
-        <w:rPr>
-          <w:rFonts w:ascii="Times New Roman" w:eastAsia="Times New Roman" w:hAnsi="Times New Roman" w:cs="Times New Roman"/>
-          <w:sz w:val="24"/>
-          <w:szCs w:val="24"/>
-          <w:lang w:eastAsia="hu-HU"/>
-        </w:rPr>
-        <w:t xml:space="preserve"> népszerűségéhez mindenféle alkalmazásban és rendszerben.</w:t>
+        <w:t>A MySQL az egyik legnépszerűbb és legelterjedtebb adatbázis-kezelő rendszer a világon. Rugalmas, skálázható és gyors megoldásokat kínál, miközben biztosítja a magas rendelkezésre állást és a megbízhatóságot. A MySQL használata lehetővé teszi a fejlesztők számára, hogy nagy mennyiségű adatot kezeljenek, miközben biztosítja a gyors és hatékony adatkezelést. A rendszer egyszerű telepítése és karbantartása, valamint az SQL alapú kezelés nagyban hozzájárul a MySQL népszerűségéhez mindenféle alkalmazásban és rendszerben.</w:t>
       </w:r>
     </w:p>
     <w:p>
@@ -5130,7 +4176,7 @@
           <w:szCs w:val="28"/>
         </w:rPr>
         <w:drawing>
-          <wp:anchor distT="0" distB="0" distL="114300" distR="114300" simplePos="0" relativeHeight="251674624" behindDoc="1" locked="0" layoutInCell="1" allowOverlap="1" wp14:anchorId="27A5C4F6" wp14:editId="1D81CC30">
+          <wp:anchor distT="0" distB="0" distL="114300" distR="114300" simplePos="0" relativeHeight="251674624" behindDoc="1" locked="0" layoutInCell="1" allowOverlap="1" wp14:anchorId="0E0D5AC6" wp14:editId="316024BD">
             <wp:simplePos x="0" y="0"/>
             <wp:positionH relativeFrom="margin">
               <wp:posOffset>967105</wp:posOffset>
@@ -5263,7 +4309,6 @@
         <w:pStyle w:val="Cmsor1"/>
       </w:pPr>
       <w:bookmarkStart w:id="6" w:name="_Toc193283773"/>
-      <w:proofErr w:type="spellStart"/>
       <w:r>
         <w:rPr>
           <w:rStyle w:val="Kiemels2"/>
@@ -5273,7 +4318,6 @@
         <w:t>React</w:t>
       </w:r>
       <w:bookmarkEnd w:id="6"/>
-      <w:proofErr w:type="spellEnd"/>
     </w:p>
     <w:p>
       <w:pPr>
@@ -5299,67 +4343,7 @@
           <w:szCs w:val="24"/>
           <w:lang w:eastAsia="hu-HU"/>
         </w:rPr>
-        <w:t xml:space="preserve">A </w:t>
-      </w:r>
-      <w:proofErr w:type="spellStart"/>
-      <w:r>
-        <w:rPr>
-          <w:rFonts w:ascii="Times New Roman" w:eastAsia="Times New Roman" w:hAnsi="Times New Roman" w:cs="Times New Roman"/>
-          <w:sz w:val="24"/>
-          <w:szCs w:val="24"/>
-          <w:lang w:eastAsia="hu-HU"/>
-        </w:rPr>
-        <w:t>React</w:t>
-      </w:r>
-      <w:proofErr w:type="spellEnd"/>
-      <w:r>
-        <w:rPr>
-          <w:rFonts w:ascii="Times New Roman" w:eastAsia="Times New Roman" w:hAnsi="Times New Roman" w:cs="Times New Roman"/>
-          <w:sz w:val="24"/>
-          <w:szCs w:val="24"/>
-          <w:lang w:eastAsia="hu-HU"/>
-        </w:rPr>
-        <w:t xml:space="preserve"> egy JavaScript könyvtár, amelyet dinamikus felhasználói felületek (UI) építésére terveztek, különösen egyoldalas alkalmazások (SPA) számára. A </w:t>
-      </w:r>
-      <w:proofErr w:type="spellStart"/>
-      <w:r>
-        <w:rPr>
-          <w:rFonts w:ascii="Times New Roman" w:eastAsia="Times New Roman" w:hAnsi="Times New Roman" w:cs="Times New Roman"/>
-          <w:sz w:val="24"/>
-          <w:szCs w:val="24"/>
-          <w:lang w:eastAsia="hu-HU"/>
-        </w:rPr>
-        <w:t>React</w:t>
-      </w:r>
-      <w:proofErr w:type="spellEnd"/>
-      <w:r>
-        <w:rPr>
-          <w:rFonts w:ascii="Times New Roman" w:eastAsia="Times New Roman" w:hAnsi="Times New Roman" w:cs="Times New Roman"/>
-          <w:sz w:val="24"/>
-          <w:szCs w:val="24"/>
-          <w:lang w:eastAsia="hu-HU"/>
-        </w:rPr>
-        <w:t xml:space="preserve"> lehetővé teszi, hogy az alkalmazások gyorsan és hatékonyan reagáljanak a felhasználói interakciókra, miközben könnyen </w:t>
-      </w:r>
-      <w:proofErr w:type="spellStart"/>
-      <w:r>
-        <w:rPr>
-          <w:rFonts w:ascii="Times New Roman" w:eastAsia="Times New Roman" w:hAnsi="Times New Roman" w:cs="Times New Roman"/>
-          <w:sz w:val="24"/>
-          <w:szCs w:val="24"/>
-          <w:lang w:eastAsia="hu-HU"/>
-        </w:rPr>
-        <w:t>karbantarthatóak</w:t>
-      </w:r>
-      <w:proofErr w:type="spellEnd"/>
-      <w:r>
-        <w:rPr>
-          <w:rFonts w:ascii="Times New Roman" w:eastAsia="Times New Roman" w:hAnsi="Times New Roman" w:cs="Times New Roman"/>
-          <w:sz w:val="24"/>
-          <w:szCs w:val="24"/>
-          <w:lang w:eastAsia="hu-HU"/>
-        </w:rPr>
-        <w:t xml:space="preserve"> maradnak.</w:t>
+        <w:t>A React egy JavaScript könyvtár, amelyet dinamikus felhasználói felületek (UI) építésére terveztek, különösen egyoldalas alkalmazások (SPA) számára. A React lehetővé teszi, hogy az alkalmazások gyorsan és hatékonyan reagáljanak a felhasználói interakciókra, miközben könnyen karbantarthatóak maradnak.</w:t>
       </w:r>
     </w:p>
     <w:p>
@@ -5416,87 +4400,7 @@
           <w:szCs w:val="24"/>
           <w:lang w:eastAsia="hu-HU"/>
         </w:rPr>
-        <w:t xml:space="preserve"> A </w:t>
-      </w:r>
-      <w:proofErr w:type="spellStart"/>
-      <w:r>
-        <w:rPr>
-          <w:rFonts w:ascii="Times New Roman" w:eastAsia="Times New Roman" w:hAnsi="Times New Roman" w:cs="Times New Roman"/>
-          <w:sz w:val="24"/>
-          <w:szCs w:val="24"/>
-          <w:lang w:eastAsia="hu-HU"/>
-        </w:rPr>
-        <w:t>React</w:t>
-      </w:r>
-      <w:proofErr w:type="spellEnd"/>
-      <w:r>
-        <w:rPr>
-          <w:rFonts w:ascii="Times New Roman" w:eastAsia="Times New Roman" w:hAnsi="Times New Roman" w:cs="Times New Roman"/>
-          <w:sz w:val="24"/>
-          <w:szCs w:val="24"/>
-          <w:lang w:eastAsia="hu-HU"/>
-        </w:rPr>
-        <w:t xml:space="preserve"> az UI-t </w:t>
-      </w:r>
-      <w:proofErr w:type="spellStart"/>
-      <w:r>
-        <w:rPr>
-          <w:rFonts w:ascii="Times New Roman" w:eastAsia="Times New Roman" w:hAnsi="Times New Roman" w:cs="Times New Roman"/>
-          <w:sz w:val="24"/>
-          <w:szCs w:val="24"/>
-          <w:lang w:eastAsia="hu-HU"/>
-        </w:rPr>
-        <w:t>újrafelhasználható</w:t>
-      </w:r>
-      <w:proofErr w:type="spellEnd"/>
-      <w:r>
-        <w:rPr>
-          <w:rFonts w:ascii="Times New Roman" w:eastAsia="Times New Roman" w:hAnsi="Times New Roman" w:cs="Times New Roman"/>
-          <w:sz w:val="24"/>
-          <w:szCs w:val="24"/>
-          <w:lang w:eastAsia="hu-HU"/>
-        </w:rPr>
-        <w:t xml:space="preserve"> komponensekre bontja, így a fejlesztők könnyen kezelhetik az egyes elemek állapotát és </w:t>
-      </w:r>
-      <w:proofErr w:type="spellStart"/>
-      <w:r>
-        <w:rPr>
-          <w:rFonts w:ascii="Times New Roman" w:eastAsia="Times New Roman" w:hAnsi="Times New Roman" w:cs="Times New Roman"/>
-          <w:sz w:val="24"/>
-          <w:szCs w:val="24"/>
-          <w:lang w:eastAsia="hu-HU"/>
-        </w:rPr>
-        <w:t>renderelését</w:t>
-      </w:r>
-      <w:proofErr w:type="spellEnd"/>
-      <w:r>
-        <w:rPr>
-          <w:rFonts w:ascii="Times New Roman" w:eastAsia="Times New Roman" w:hAnsi="Times New Roman" w:cs="Times New Roman"/>
-          <w:sz w:val="24"/>
-          <w:szCs w:val="24"/>
-          <w:lang w:eastAsia="hu-HU"/>
-        </w:rPr>
-        <w:t xml:space="preserve">. Mivel minden komponens önálló, könnyen </w:t>
-      </w:r>
-      <w:proofErr w:type="spellStart"/>
-      <w:r>
-        <w:rPr>
-          <w:rFonts w:ascii="Times New Roman" w:eastAsia="Times New Roman" w:hAnsi="Times New Roman" w:cs="Times New Roman"/>
-          <w:sz w:val="24"/>
-          <w:szCs w:val="24"/>
-          <w:lang w:eastAsia="hu-HU"/>
-        </w:rPr>
-        <w:t>újrahasználhatóak</w:t>
-      </w:r>
-      <w:proofErr w:type="spellEnd"/>
-      <w:r>
-        <w:rPr>
-          <w:rFonts w:ascii="Times New Roman" w:eastAsia="Times New Roman" w:hAnsi="Times New Roman" w:cs="Times New Roman"/>
-          <w:sz w:val="24"/>
-          <w:szCs w:val="24"/>
-          <w:lang w:eastAsia="hu-HU"/>
-        </w:rPr>
-        <w:t>, ami elősegíti a kód egyszerűbb karbantartását és bővítését.</w:t>
+        <w:t xml:space="preserve"> A React az UI-t újrafelhasználható komponensekre bontja, így a fejlesztők könnyen kezelhetik az egyes elemek állapotát és renderelését. Mivel minden komponens önálló, könnyen újrahasználhatóak, ami elősegíti a kód egyszerűbb karbantartását és bővítését.</w:t>
       </w:r>
     </w:p>
     <w:p>
@@ -5531,47 +4435,7 @@
           <w:szCs w:val="24"/>
           <w:lang w:eastAsia="hu-HU"/>
         </w:rPr>
-        <w:t xml:space="preserve"> A </w:t>
-      </w:r>
-      <w:proofErr w:type="spellStart"/>
-      <w:r>
-        <w:rPr>
-          <w:rFonts w:ascii="Times New Roman" w:eastAsia="Times New Roman" w:hAnsi="Times New Roman" w:cs="Times New Roman"/>
-          <w:sz w:val="24"/>
-          <w:szCs w:val="24"/>
-          <w:lang w:eastAsia="hu-HU"/>
-        </w:rPr>
-        <w:t>React</w:t>
-      </w:r>
-      <w:proofErr w:type="spellEnd"/>
-      <w:r>
-        <w:rPr>
-          <w:rFonts w:ascii="Times New Roman" w:eastAsia="Times New Roman" w:hAnsi="Times New Roman" w:cs="Times New Roman"/>
-          <w:sz w:val="24"/>
-          <w:szCs w:val="24"/>
-          <w:lang w:eastAsia="hu-HU"/>
-        </w:rPr>
-        <w:t xml:space="preserve"> virtuális DOM-ot használ, amely gyorsítja a frissítési folyamatot. Csak azokat az elemeket frissíti, amelyek ténylegesen változtak, így minimalizálja a felesleges </w:t>
-      </w:r>
-      <w:proofErr w:type="spellStart"/>
-      <w:r>
-        <w:rPr>
-          <w:rFonts w:ascii="Times New Roman" w:eastAsia="Times New Roman" w:hAnsi="Times New Roman" w:cs="Times New Roman"/>
-          <w:sz w:val="24"/>
-          <w:szCs w:val="24"/>
-          <w:lang w:eastAsia="hu-HU"/>
-        </w:rPr>
-        <w:t>újrarendereléseket</w:t>
-      </w:r>
-      <w:proofErr w:type="spellEnd"/>
-      <w:r>
-        <w:rPr>
-          <w:rFonts w:ascii="Times New Roman" w:eastAsia="Times New Roman" w:hAnsi="Times New Roman" w:cs="Times New Roman"/>
-          <w:sz w:val="24"/>
-          <w:szCs w:val="24"/>
-          <w:lang w:eastAsia="hu-HU"/>
-        </w:rPr>
-        <w:t>, ezáltal növelve az alkalmazás teljesítményét.</w:t>
+        <w:t xml:space="preserve"> A React virtuális DOM-ot használ, amely gyorsítja a frissítési folyamatot. Csak azokat az elemeket frissíti, amelyek ténylegesen változtak, így minimalizálja a felesleges újrarendereléseket, ezáltal növelve az alkalmazás teljesítményét.</w:t>
       </w:r>
     </w:p>
     <w:p>
@@ -5606,19 +4470,19 @@
           <w:szCs w:val="24"/>
           <w:lang w:eastAsia="hu-HU"/>
         </w:rPr>
-        <w:t xml:space="preserve"> A </w:t>
-      </w:r>
-      <w:proofErr w:type="spellStart"/>
-      <w:r>
+        <w:t xml:space="preserve"> A React deklaratív módon kezeli az UI-t, vagyis a fejlesztők megadják, hogyan kell kinéznie az UI-nak az aktuális állapot alapján, és a React maga gondoskodik a megfelelő renderelésről. Ez egyszerűsíti a kódot, mivel nem kell a DOM manipulálásával foglalkozni.</w:t>
+      </w:r>
+    </w:p>
+    <w:p>
+      <w:pPr>
+        <w:spacing w:before="100" w:beforeAutospacing="1" w:after="100" w:afterAutospacing="1" w:line="240" w:lineRule="auto"/>
         <w:rPr>
           <w:rFonts w:ascii="Times New Roman" w:eastAsia="Times New Roman" w:hAnsi="Times New Roman" w:cs="Times New Roman"/>
           <w:sz w:val="24"/>
           <w:szCs w:val="24"/>
           <w:lang w:eastAsia="hu-HU"/>
         </w:rPr>
-        <w:t>React</w:t>
-      </w:r>
-      <w:proofErr w:type="spellEnd"/>
+      </w:pPr>
       <w:r>
         <w:rPr>
           <w:rFonts w:ascii="Times New Roman" w:eastAsia="Times New Roman" w:hAnsi="Times New Roman" w:cs="Times New Roman"/>
@@ -5626,127 +4490,7 @@
           <w:szCs w:val="24"/>
           <w:lang w:eastAsia="hu-HU"/>
         </w:rPr>
-        <w:t xml:space="preserve"> deklaratív módon kezeli az UI-t, vagyis a fejlesztők megadják, hogyan kell kinéznie az UI-</w:t>
-      </w:r>
-      <w:proofErr w:type="spellStart"/>
-      <w:r>
-        <w:rPr>
-          <w:rFonts w:ascii="Times New Roman" w:eastAsia="Times New Roman" w:hAnsi="Times New Roman" w:cs="Times New Roman"/>
-          <w:sz w:val="24"/>
-          <w:szCs w:val="24"/>
-          <w:lang w:eastAsia="hu-HU"/>
-        </w:rPr>
-        <w:t>nak</w:t>
-      </w:r>
-      <w:proofErr w:type="spellEnd"/>
-      <w:r>
-        <w:rPr>
-          <w:rFonts w:ascii="Times New Roman" w:eastAsia="Times New Roman" w:hAnsi="Times New Roman" w:cs="Times New Roman"/>
-          <w:sz w:val="24"/>
-          <w:szCs w:val="24"/>
-          <w:lang w:eastAsia="hu-HU"/>
-        </w:rPr>
-        <w:t xml:space="preserve"> az aktuális állapot alapján, és a </w:t>
-      </w:r>
-      <w:proofErr w:type="spellStart"/>
-      <w:r>
-        <w:rPr>
-          <w:rFonts w:ascii="Times New Roman" w:eastAsia="Times New Roman" w:hAnsi="Times New Roman" w:cs="Times New Roman"/>
-          <w:sz w:val="24"/>
-          <w:szCs w:val="24"/>
-          <w:lang w:eastAsia="hu-HU"/>
-        </w:rPr>
-        <w:t>React</w:t>
-      </w:r>
-      <w:proofErr w:type="spellEnd"/>
-      <w:r>
-        <w:rPr>
-          <w:rFonts w:ascii="Times New Roman" w:eastAsia="Times New Roman" w:hAnsi="Times New Roman" w:cs="Times New Roman"/>
-          <w:sz w:val="24"/>
-          <w:szCs w:val="24"/>
-          <w:lang w:eastAsia="hu-HU"/>
-        </w:rPr>
-        <w:t xml:space="preserve"> maga gondoskodik a megfelelő </w:t>
-      </w:r>
-      <w:proofErr w:type="spellStart"/>
-      <w:r>
-        <w:rPr>
-          <w:rFonts w:ascii="Times New Roman" w:eastAsia="Times New Roman" w:hAnsi="Times New Roman" w:cs="Times New Roman"/>
-          <w:sz w:val="24"/>
-          <w:szCs w:val="24"/>
-          <w:lang w:eastAsia="hu-HU"/>
-        </w:rPr>
-        <w:t>renderelésről</w:t>
-      </w:r>
-      <w:proofErr w:type="spellEnd"/>
-      <w:r>
-        <w:rPr>
-          <w:rFonts w:ascii="Times New Roman" w:eastAsia="Times New Roman" w:hAnsi="Times New Roman" w:cs="Times New Roman"/>
-          <w:sz w:val="24"/>
-          <w:szCs w:val="24"/>
-          <w:lang w:eastAsia="hu-HU"/>
-        </w:rPr>
-        <w:t>. Ez egyszerűsíti a kódot, mivel nem kell a DOM manipulálásával foglalkozni.</w:t>
-      </w:r>
-    </w:p>
-    <w:p>
-      <w:pPr>
-        <w:spacing w:before="100" w:beforeAutospacing="1" w:after="100" w:afterAutospacing="1" w:line="240" w:lineRule="auto"/>
-        <w:rPr>
-          <w:rFonts w:ascii="Times New Roman" w:eastAsia="Times New Roman" w:hAnsi="Times New Roman" w:cs="Times New Roman"/>
-          <w:sz w:val="24"/>
-          <w:szCs w:val="24"/>
-          <w:lang w:eastAsia="hu-HU"/>
-        </w:rPr>
-      </w:pPr>
-      <w:r>
-        <w:rPr>
-          <w:rFonts w:ascii="Times New Roman" w:eastAsia="Times New Roman" w:hAnsi="Times New Roman" w:cs="Times New Roman"/>
-          <w:sz w:val="24"/>
-          <w:szCs w:val="24"/>
-          <w:lang w:eastAsia="hu-HU"/>
-        </w:rPr>
-        <w:t xml:space="preserve">A </w:t>
-      </w:r>
-      <w:proofErr w:type="spellStart"/>
-      <w:r>
-        <w:rPr>
-          <w:rFonts w:ascii="Times New Roman" w:eastAsia="Times New Roman" w:hAnsi="Times New Roman" w:cs="Times New Roman"/>
-          <w:sz w:val="24"/>
-          <w:szCs w:val="24"/>
-          <w:lang w:eastAsia="hu-HU"/>
-        </w:rPr>
-        <w:t>React</w:t>
-      </w:r>
-      <w:proofErr w:type="spellEnd"/>
-      <w:r>
-        <w:rPr>
-          <w:rFonts w:ascii="Times New Roman" w:eastAsia="Times New Roman" w:hAnsi="Times New Roman" w:cs="Times New Roman"/>
-          <w:sz w:val="24"/>
-          <w:szCs w:val="24"/>
-          <w:lang w:eastAsia="hu-HU"/>
-        </w:rPr>
-        <w:t xml:space="preserve"> tehát ideális választás dinamikus, gyors webalkalmazások fejlesztéséhez. A komponens-alapú megközelítés és a virtuális DOM segítségével az alkalmazások gyorsan reagálnak a felhasználói interakciókra, miközben a kód rugalmas, </w:t>
-      </w:r>
-      <w:proofErr w:type="spellStart"/>
-      <w:r>
-        <w:rPr>
-          <w:rFonts w:ascii="Times New Roman" w:eastAsia="Times New Roman" w:hAnsi="Times New Roman" w:cs="Times New Roman"/>
-          <w:sz w:val="24"/>
-          <w:szCs w:val="24"/>
-          <w:lang w:eastAsia="hu-HU"/>
-        </w:rPr>
-        <w:t>újrahasználható</w:t>
-      </w:r>
-      <w:proofErr w:type="spellEnd"/>
-      <w:r>
-        <w:rPr>
-          <w:rFonts w:ascii="Times New Roman" w:eastAsia="Times New Roman" w:hAnsi="Times New Roman" w:cs="Times New Roman"/>
-          <w:sz w:val="24"/>
-          <w:szCs w:val="24"/>
-          <w:lang w:eastAsia="hu-HU"/>
-        </w:rPr>
-        <w:t xml:space="preserve"> és könnyen karbantartható marad.</w:t>
+        <w:t>A React tehát ideális választás dinamikus, gyors webalkalmazások fejlesztéséhez. A komponens-alapú megközelítés és a virtuális DOM segítségével az alkalmazások gyorsan reagálnak a felhasználói interakciókra, miközben a kód rugalmas, újrahasználható és könnyen karbantartható marad.</w:t>
       </w:r>
     </w:p>
     <w:p>
@@ -5811,7 +4555,7 @@
           <w:szCs w:val="28"/>
         </w:rPr>
         <w:drawing>
-          <wp:anchor distT="0" distB="0" distL="114300" distR="114300" simplePos="0" relativeHeight="251675648" behindDoc="1" locked="0" layoutInCell="1" allowOverlap="1">
+          <wp:anchor distT="0" distB="0" distL="114300" distR="114300" simplePos="0" relativeHeight="251675648" behindDoc="1" locked="0" layoutInCell="1" allowOverlap="1" wp14:anchorId="506E3316" wp14:editId="2EAAB753">
             <wp:simplePos x="0" y="0"/>
             <wp:positionH relativeFrom="margin">
               <wp:align>center</wp:align>
@@ -5948,80 +4692,32 @@
           <w:szCs w:val="36"/>
         </w:rPr>
         <w:lastRenderedPageBreak/>
-        <w:t xml:space="preserve">Web API (ASP.NET </w:t>
-      </w:r>
-      <w:proofErr w:type="spellStart"/>
+        <w:t>Web API (ASP.NET Core)</w:t>
+      </w:r>
+      <w:bookmarkEnd w:id="8"/>
+    </w:p>
+    <w:p>
+      <w:pPr>
+        <w:spacing w:before="100" w:beforeAutospacing="1" w:after="100" w:afterAutospacing="1"/>
+      </w:pPr>
+      <w:r>
+        <w:rPr>
+          <w:sz w:val="28"/>
+          <w:szCs w:val="28"/>
+        </w:rPr>
+        <w:br/>
+      </w:r>
+      <w:r>
+        <w:t xml:space="preserve">Az </w:t>
+      </w:r>
       <w:r>
         <w:rPr>
           <w:rStyle w:val="Kiemels2"/>
-          <w:sz w:val="36"/>
-          <w:szCs w:val="36"/>
-        </w:rPr>
-        <w:t>Core</w:t>
-      </w:r>
-      <w:proofErr w:type="spellEnd"/>
-      <w:r>
-        <w:rPr>
-          <w:rStyle w:val="Kiemels2"/>
-          <w:sz w:val="36"/>
-          <w:szCs w:val="36"/>
-        </w:rPr>
-        <w:t>)</w:t>
-      </w:r>
-      <w:bookmarkEnd w:id="8"/>
-    </w:p>
-    <w:p>
-      <w:pPr>
-        <w:spacing w:before="100" w:beforeAutospacing="1" w:after="100" w:afterAutospacing="1"/>
-      </w:pPr>
-      <w:r>
-        <w:rPr>
-          <w:sz w:val="28"/>
-          <w:szCs w:val="28"/>
-        </w:rPr>
-        <w:br/>
-      </w:r>
-      <w:r>
-        <w:t xml:space="preserve">Az </w:t>
-      </w:r>
-      <w:r>
-        <w:rPr>
-          <w:rStyle w:val="Kiemels2"/>
-        </w:rPr>
-        <w:t xml:space="preserve">ASP.NET </w:t>
-      </w:r>
-      <w:proofErr w:type="spellStart"/>
-      <w:r>
-        <w:rPr>
-          <w:rStyle w:val="Kiemels2"/>
-        </w:rPr>
-        <w:t>Core</w:t>
-      </w:r>
-      <w:proofErr w:type="spellEnd"/>
-      <w:r>
-        <w:rPr>
-          <w:rStyle w:val="Kiemels2"/>
-        </w:rPr>
-        <w:t xml:space="preserve"> Web API</w:t>
-      </w:r>
-      <w:r>
-        <w:t xml:space="preserve"> egy nyílt forráskódú keretrendszer, amely lehetővé teszi webalkalmazások számára, hogy adatokat küldjenek és fogadjanak HTTP protokollon keresztül. </w:t>
-      </w:r>
-      <w:proofErr w:type="spellStart"/>
-      <w:r>
-        <w:t>RESTful</w:t>
-      </w:r>
-      <w:proofErr w:type="spellEnd"/>
-      <w:r>
-        <w:t xml:space="preserve"> API-</w:t>
-      </w:r>
-      <w:proofErr w:type="spellStart"/>
-      <w:r>
-        <w:t>kat</w:t>
-      </w:r>
-      <w:proofErr w:type="spellEnd"/>
-      <w:r>
-        <w:t xml:space="preserve"> valósíthatunk meg, amelyek az egyszerű és hatékony adatkezelést biztosítják különböző HTTP műveletekkel (GET, POST, PUT, DELETE).</w:t>
+        </w:rPr>
+        <w:t>ASP.NET Core Web API</w:t>
+      </w:r>
+      <w:r>
+        <w:t xml:space="preserve"> egy nyílt forráskódú keretrendszer, amely lehetővé teszi webalkalmazások számára, hogy adatokat küldjenek és fogadjanak HTTP protokollon keresztül. RESTful API-kat valósíthatunk meg, amelyek az egyszerű és hatékony adatkezelést biztosítják különböző HTTP műveletekkel (GET, POST, PUT, DELETE).</w:t>
       </w:r>
     </w:p>
     <w:p>
@@ -6052,15 +4748,7 @@
         <w:t>Webes szolgáltatások:</w:t>
       </w:r>
       <w:r>
-        <w:t xml:space="preserve"> Az ASP.NET </w:t>
-      </w:r>
-      <w:proofErr w:type="spellStart"/>
-      <w:r>
-        <w:t>Core</w:t>
-      </w:r>
-      <w:proofErr w:type="spellEnd"/>
-      <w:r>
-        <w:t xml:space="preserve"> Web API lehetővé teszi a különböző alkalmazások közötti adatcserét HTTP protokollon keresztül. A keretrendszer lehetővé teszi, hogy különböző frontend rendszerek, mobilalkalmazások és más backend rendszerek kommunikáljanak egymással adatokat küldve és fogadva.</w:t>
+        <w:t xml:space="preserve"> Az ASP.NET Core Web API lehetővé teszi a különböző alkalmazások közötti adatcserét HTTP protokollon keresztül. A keretrendszer lehetővé teszi, hogy különböző frontend rendszerek, mobilalkalmazások és más backend rendszerek kommunikáljanak egymással adatokat küldve és fogadva.</w:t>
       </w:r>
     </w:p>
     <w:p>
@@ -6071,38 +4759,14 @@
         </w:numPr>
         <w:spacing w:before="100" w:beforeAutospacing="1" w:after="100" w:afterAutospacing="1" w:line="240" w:lineRule="auto"/>
       </w:pPr>
-      <w:proofErr w:type="spellStart"/>
       <w:r>
         <w:rPr>
           <w:rStyle w:val="Kiemels2"/>
         </w:rPr>
-        <w:t>RESTful</w:t>
-      </w:r>
-      <w:proofErr w:type="spellEnd"/>
-      <w:r>
-        <w:rPr>
-          <w:rStyle w:val="Kiemels2"/>
-        </w:rPr>
-        <w:t xml:space="preserve"> API:</w:t>
-      </w:r>
-      <w:r>
-        <w:t xml:space="preserve"> Az ASP.NET </w:t>
-      </w:r>
-      <w:proofErr w:type="spellStart"/>
-      <w:r>
-        <w:t>Core</w:t>
-      </w:r>
-      <w:proofErr w:type="spellEnd"/>
-      <w:r>
-        <w:t xml:space="preserve"> Web API REST architektúrára épül, amely a webes szolgáltatások egyszerűsített és skálázható megoldása. Az API HTTP műveletek segítségével végzi el az </w:t>
-      </w:r>
-      <w:proofErr w:type="spellStart"/>
-      <w:r>
-        <w:t>adatlekérdezéseket</w:t>
-      </w:r>
-      <w:proofErr w:type="spellEnd"/>
-      <w:r>
-        <w:t xml:space="preserve"> és -módosításokat, ezáltal könnyen kezelhető és rugalmas rendszert biztosít.</w:t>
+        <w:t>RESTful API:</w:t>
+      </w:r>
+      <w:r>
+        <w:t xml:space="preserve"> Az ASP.NET Core Web API REST architektúrára épül, amely a webes szolgáltatások egyszerűsített és skálázható megoldása. Az API HTTP műveletek segítségével végzi el az adatlekérdezéseket és -módosításokat, ezáltal könnyen kezelhető és rugalmas rendszert biztosít.</w:t>
       </w:r>
     </w:p>
     <w:p>
@@ -6120,30 +4784,14 @@
         <w:t>Keresztplatformos:</w:t>
       </w:r>
       <w:r>
-        <w:t xml:space="preserve"> A keretrendszer nemcsak Windows rendszereken működik, hanem Linux és </w:t>
-      </w:r>
-      <w:proofErr w:type="spellStart"/>
-      <w:r>
-        <w:t>macOS</w:t>
-      </w:r>
-      <w:proofErr w:type="spellEnd"/>
-      <w:r>
-        <w:t xml:space="preserve"> operációs rendszereken is, mivel a </w:t>
+        <w:t xml:space="preserve"> A keretrendszer nemcsak Windows rendszereken működik, hanem Linux és macOS operációs rendszereken is, mivel a </w:t>
       </w:r>
       <w:r>
         <w:rPr>
           <w:rStyle w:val="Kiemels2"/>
         </w:rPr>
-        <w:t xml:space="preserve">.NET </w:t>
-      </w:r>
-      <w:proofErr w:type="spellStart"/>
-      <w:r>
-        <w:rPr>
-          <w:rStyle w:val="Kiemels2"/>
-        </w:rPr>
-        <w:t>Core</w:t>
-      </w:r>
-      <w:proofErr w:type="spellEnd"/>
+        <w:t>.NET Core</w:t>
+      </w:r>
       <w:r>
         <w:t xml:space="preserve"> keretrendszert használja, amely lehetővé teszi a platformfüggetlen működést. Ez nagy rugalmasságot biztosít a fejlesztők számára, mivel bármely operációs rendszerre telepíthető.</w:t>
       </w:r>
@@ -6163,31 +4811,7 @@
         <w:t>Biztonságos:</w:t>
       </w:r>
       <w:r>
-        <w:t xml:space="preserve"> Az ASP.NET </w:t>
-      </w:r>
-      <w:proofErr w:type="spellStart"/>
-      <w:r>
-        <w:t>Core</w:t>
-      </w:r>
-      <w:proofErr w:type="spellEnd"/>
-      <w:r>
-        <w:t xml:space="preserve"> Web API fejlesztése során kiemelt figyelmet fordítanak a biztonságra. Beépített </w:t>
-      </w:r>
-      <w:proofErr w:type="spellStart"/>
-      <w:r>
-        <w:t>autentikációs</w:t>
-      </w:r>
-      <w:proofErr w:type="spellEnd"/>
-      <w:r>
-        <w:t xml:space="preserve"> és </w:t>
-      </w:r>
-      <w:proofErr w:type="spellStart"/>
-      <w:r>
-        <w:t>autorizációs</w:t>
-      </w:r>
-      <w:proofErr w:type="spellEnd"/>
-      <w:r>
-        <w:t xml:space="preserve"> mechanizmusok állnak rendelkezésre, mint például a </w:t>
+        <w:t xml:space="preserve"> Az ASP.NET Core Web API fejlesztése során kiemelt figyelmet fordítanak a biztonságra. Beépített autentikációs és autorizációs mechanizmusok állnak rendelkezésre, mint például a </w:t>
       </w:r>
       <w:r>
         <w:rPr>
@@ -6196,24 +4820,14 @@
         <w:t>JWT</w:t>
       </w:r>
       <w:r>
-        <w:t xml:space="preserve"> (JSON Web </w:t>
-      </w:r>
-      <w:proofErr w:type="spellStart"/>
-      <w:r>
-        <w:t>Tokens</w:t>
-      </w:r>
-      <w:proofErr w:type="spellEnd"/>
-      <w:r>
-        <w:t xml:space="preserve">) és </w:t>
-      </w:r>
-      <w:proofErr w:type="spellStart"/>
+        <w:t xml:space="preserve"> (JSON Web Tokens) és </w:t>
+      </w:r>
       <w:r>
         <w:rPr>
           <w:rStyle w:val="Kiemels2"/>
         </w:rPr>
         <w:t>OAuth</w:t>
       </w:r>
-      <w:proofErr w:type="spellEnd"/>
       <w:r>
         <w:t xml:space="preserve"> protokollok, amelyek biztosítják az API-k biztonságos hozzáférését.</w:t>
       </w:r>
@@ -6233,15 +4847,7 @@
         <w:t>Skálázhatóság és teljesítmény:</w:t>
       </w:r>
       <w:r>
-        <w:t xml:space="preserve"> Az ASP.NET </w:t>
-      </w:r>
-      <w:proofErr w:type="spellStart"/>
-      <w:r>
-        <w:t>Core</w:t>
-      </w:r>
-      <w:proofErr w:type="spellEnd"/>
-      <w:r>
-        <w:t xml:space="preserve"> Web API képes gyorsan alkalmazkodni a növekvő terheléshez, ezáltal biztosítva a magas rendelkezésre állást és a gyors válaszidőt. A rendszer jól skálázható, így nagy mennyiségű adat és felhasználói igények esetén is stabilan működik.</w:t>
+        <w:t xml:space="preserve"> Az ASP.NET Core Web API képes gyorsan alkalmazkodni a növekvő terheléshez, ezáltal biztosítva a magas rendelkezésre állást és a gyors válaszidőt. A rendszer jól skálázható, így nagy mennyiségű adat és felhasználói igények esetén is stabilan működik.</w:t>
       </w:r>
     </w:p>
     <w:p>
@@ -6261,25 +4867,21 @@
       <w:r>
         <w:t xml:space="preserve"> Az API egyszerűen integrálható más webes alkalmazásokkal, mobil alkalmazásokkal és különböző programozási nyelvekkel, mint például </w:t>
       </w:r>
-      <w:proofErr w:type="spellStart"/>
       <w:r>
         <w:rPr>
           <w:rStyle w:val="Kiemels2"/>
         </w:rPr>
         <w:t>React</w:t>
       </w:r>
-      <w:proofErr w:type="spellEnd"/>
       <w:r>
         <w:t xml:space="preserve">, </w:t>
       </w:r>
-      <w:proofErr w:type="spellStart"/>
       <w:r>
         <w:rPr>
           <w:rStyle w:val="Kiemels2"/>
         </w:rPr>
         <w:t>Angular</w:t>
       </w:r>
-      <w:proofErr w:type="spellEnd"/>
       <w:r>
         <w:t xml:space="preserve">, </w:t>
       </w:r>
@@ -6322,21 +4924,7 @@
         <w:rPr>
           <w:rStyle w:val="Kiemels2"/>
         </w:rPr>
-        <w:t xml:space="preserve">ASP.NET </w:t>
-      </w:r>
-      <w:proofErr w:type="spellStart"/>
-      <w:r>
-        <w:rPr>
-          <w:rStyle w:val="Kiemels2"/>
-        </w:rPr>
-        <w:t>Core</w:t>
-      </w:r>
-      <w:proofErr w:type="spellEnd"/>
-      <w:r>
-        <w:rPr>
-          <w:rStyle w:val="Kiemels2"/>
-        </w:rPr>
-        <w:t xml:space="preserve"> Web API</w:t>
+        <w:t>ASP.NET Core Web API</w:t>
       </w:r>
       <w:r>
         <w:t xml:space="preserve"> gyors, biztonságos és rugalmas megoldás a web- és mobilalkalmazások közötti adatkommunikációra, és ideális eszköz a modern, elosztott rendszerek fejlesztéséhez.</w:t>
@@ -6366,7 +4954,7 @@
           <w:lang w:eastAsia="hu-HU"/>
         </w:rPr>
         <w:drawing>
-          <wp:anchor distT="0" distB="0" distL="114300" distR="114300" simplePos="0" relativeHeight="251676672" behindDoc="1" locked="0" layoutInCell="1" allowOverlap="1" wp14:anchorId="65764DCE" wp14:editId="0693C0E4">
+          <wp:anchor distT="0" distB="0" distL="114300" distR="114300" simplePos="0" relativeHeight="251676672" behindDoc="1" locked="0" layoutInCell="1" allowOverlap="1" wp14:anchorId="6647A6F1" wp14:editId="65DC69CE">
             <wp:simplePos x="0" y="0"/>
             <wp:positionH relativeFrom="margin">
               <wp:posOffset>1279525</wp:posOffset>
@@ -6506,48 +5094,30 @@
           <w:sz w:val="36"/>
           <w:szCs w:val="36"/>
         </w:rPr>
-        <w:t xml:space="preserve">Visual </w:t>
-      </w:r>
-      <w:proofErr w:type="spellStart"/>
+        <w:t>Visual Studio</w:t>
+      </w:r>
+      <w:bookmarkEnd w:id="9"/>
+    </w:p>
+    <w:p>
+      <w:pPr>
+        <w:spacing w:before="100" w:beforeAutospacing="1" w:after="100" w:afterAutospacing="1"/>
+      </w:pPr>
+      <w:r>
+        <w:rPr>
+          <w:sz w:val="28"/>
+          <w:szCs w:val="28"/>
+        </w:rPr>
+        <w:br/>
+      </w:r>
+      <w:r>
+        <w:t xml:space="preserve">A </w:t>
+      </w:r>
       <w:r>
         <w:rPr>
           <w:rStyle w:val="Kiemels2"/>
-          <w:sz w:val="36"/>
-          <w:szCs w:val="36"/>
-        </w:rPr>
-        <w:t>Studio</w:t>
-      </w:r>
-      <w:bookmarkEnd w:id="9"/>
-      <w:proofErr w:type="spellEnd"/>
-    </w:p>
-    <w:p>
-      <w:pPr>
-        <w:spacing w:before="100" w:beforeAutospacing="1" w:after="100" w:afterAutospacing="1"/>
-      </w:pPr>
-      <w:r>
-        <w:rPr>
-          <w:sz w:val="28"/>
-          <w:szCs w:val="28"/>
-        </w:rPr>
-        <w:br/>
-      </w:r>
-      <w:r>
-        <w:t xml:space="preserve">A </w:t>
-      </w:r>
-      <w:r>
-        <w:rPr>
-          <w:rStyle w:val="Kiemels2"/>
-        </w:rPr>
-        <w:t xml:space="preserve">Visual </w:t>
-      </w:r>
-      <w:proofErr w:type="spellStart"/>
-      <w:r>
-        <w:rPr>
-          <w:rStyle w:val="Kiemels2"/>
-        </w:rPr>
-        <w:t>Studio</w:t>
-      </w:r>
-      <w:proofErr w:type="spellEnd"/>
+        </w:rPr>
+        <w:t>Visual Studio</w:t>
+      </w:r>
       <w:r>
         <w:t xml:space="preserve"> egy integrált fejlesztői környezet (IDE), amelyet a Microsoft fejlesztett ki, és amely számos programozási nyelvet és platformot támogat, mint például </w:t>
       </w:r>
@@ -6616,15 +5186,7 @@
         <w:t>Fejlesztői környezet (IDE):</w:t>
       </w:r>
       <w:r>
-        <w:t xml:space="preserve"> A Visual </w:t>
-      </w:r>
-      <w:proofErr w:type="spellStart"/>
-      <w:r>
-        <w:t>Studio</w:t>
-      </w:r>
-      <w:proofErr w:type="spellEnd"/>
-      <w:r>
-        <w:t xml:space="preserve"> egy erőteljes IDE, amely számos fejlesztési eszközt kínál, mint például hibakereső, tesztelési eszközök és kódformázó eszközök. Mindezek a fejlesztési folyamatokat gyorsabbá és hatékonyabbá teszik.</w:t>
+        <w:t xml:space="preserve"> A Visual Studio egy erőteljes IDE, amely számos fejlesztési eszközt kínál, mint például hibakereső, tesztelési eszközök és kódformázó eszközök. Mindezek a fejlesztési folyamatokat gyorsabbá és hatékonyabbá teszik.</w:t>
       </w:r>
     </w:p>
     <w:p>
@@ -6642,15 +5204,7 @@
         <w:t>Támogatott nyelvek:</w:t>
       </w:r>
       <w:r>
-        <w:t xml:space="preserve"> A Visual </w:t>
-      </w:r>
-      <w:proofErr w:type="spellStart"/>
-      <w:r>
-        <w:t>Studio</w:t>
-      </w:r>
-      <w:proofErr w:type="spellEnd"/>
-      <w:r>
-        <w:t xml:space="preserve"> támogatja a legnépszerűbb programozási nyelveket, például </w:t>
+        <w:t xml:space="preserve"> A Visual Studio támogatja a legnépszerűbb programozási nyelveket, például </w:t>
       </w:r>
       <w:r>
         <w:rPr>
@@ -6704,15 +5258,7 @@
         <w:t>Komplex projektek támogatása:</w:t>
       </w:r>
       <w:r>
-        <w:t xml:space="preserve"> Az IDE különösen alkalmas nagy, összetett projektek kezelésére, mivel segít a kód karbantartásában és a projekt struktúrájának megszervezésében. A Visual </w:t>
-      </w:r>
-      <w:proofErr w:type="spellStart"/>
-      <w:r>
-        <w:t>Studio</w:t>
-      </w:r>
-      <w:proofErr w:type="spellEnd"/>
-      <w:r>
-        <w:t xml:space="preserve"> támogatja a csapatmunkát és az együttműködést, miközben biztosítja az egyszerű navigálást és a komplex kódok kezelését.</w:t>
+        <w:t xml:space="preserve"> Az IDE különösen alkalmas nagy, összetett projektek kezelésére, mivel segít a kód karbantartásában és a projekt struktúrájának megszervezésében. A Visual Studio támogatja a csapatmunkát és az együttműködést, miközben biztosítja az egyszerű navigálást és a komplex kódok kezelését.</w:t>
       </w:r>
     </w:p>
     <w:p>
@@ -6730,23 +5276,7 @@
         <w:t>Beépített hibakeresés:</w:t>
       </w:r>
       <w:r>
-        <w:t xml:space="preserve"> A Visual </w:t>
-      </w:r>
-      <w:proofErr w:type="spellStart"/>
-      <w:r>
-        <w:t>Studio</w:t>
-      </w:r>
-      <w:proofErr w:type="spellEnd"/>
-      <w:r>
-        <w:t xml:space="preserve"> egyik legnagyobb előnye a fejlett hibakeresési eszköz, amely lehetővé teszi a fejlesztők számára, hogy gyorsan és hatékonyan megtalálják és javítsák a kódban lévő hibákat. A beépített </w:t>
-      </w:r>
-      <w:proofErr w:type="spellStart"/>
-      <w:r>
-        <w:t>debugger</w:t>
-      </w:r>
-      <w:proofErr w:type="spellEnd"/>
-      <w:r>
-        <w:t xml:space="preserve"> segíti a problémák azonosítását és a kód optimalizálását.</w:t>
+        <w:t xml:space="preserve"> A Visual Studio egyik legnagyobb előnye a fejlett hibakeresési eszköz, amely lehetővé teszi a fejlesztők számára, hogy gyorsan és hatékonyan megtalálják és javítsák a kódban lévő hibákat. A beépített debugger segíti a problémák azonosítását és a kód optimalizálását.</w:t>
       </w:r>
     </w:p>
     <w:p>
@@ -6764,25 +5294,8 @@
         <w:t>Erős integráció a Microsoft ökoszisztémában:</w:t>
       </w:r>
       <w:r>
-        <w:t xml:space="preserve"> A Visual </w:t>
-      </w:r>
-      <w:proofErr w:type="spellStart"/>
-      <w:r>
-        <w:t>Studio</w:t>
-      </w:r>
-      <w:proofErr w:type="spellEnd"/>
-      <w:r>
-        <w:t xml:space="preserve"> zökkenőmentesen </w:t>
-      </w:r>
-      <w:proofErr w:type="spellStart"/>
-      <w:r>
-        <w:t>integrálódik</w:t>
-      </w:r>
-      <w:proofErr w:type="spellEnd"/>
-      <w:r>
-        <w:t xml:space="preserve"> a Microsoft technológiáival, például az </w:t>
-      </w:r>
-      <w:proofErr w:type="spellStart"/>
+        <w:t xml:space="preserve"> A Visual Studio zökkenőmentesen integrálódik a Microsoft technológiáival, például az </w:t>
+      </w:r>
       <w:r>
         <w:rPr>
           <w:rStyle w:val="Kiemels2"/>
@@ -6790,11 +5303,7 @@
         <w:t>Azure</w:t>
       </w:r>
       <w:r>
-        <w:t>-ral</w:t>
-      </w:r>
-      <w:proofErr w:type="spellEnd"/>
-      <w:r>
-        <w:t xml:space="preserve"> és az </w:t>
+        <w:t xml:space="preserve">-ral és az </w:t>
       </w:r>
       <w:r>
         <w:rPr>
@@ -6803,15 +5312,7 @@
         <w:t>SQL Server</w:t>
       </w:r>
       <w:r>
-        <w:t>-</w:t>
-      </w:r>
-      <w:proofErr w:type="spellStart"/>
-      <w:r>
-        <w:t>rel</w:t>
-      </w:r>
-      <w:proofErr w:type="spellEnd"/>
-      <w:r>
-        <w:t>, így különösen ideális a nagyvállalati alkalmazások fejlesztésére. Az integrált eszközök és szolgáltatások lehetővé teszik a fejlesztési folyamat egyszerűsítését és hatékonyságának növelését.</w:t>
+        <w:t>-rel, így különösen ideális a nagyvállalati alkalmazások fejlesztésére. Az integrált eszközök és szolgáltatások lehetővé teszik a fejlesztési folyamat egyszerűsítését és hatékonyságának növelését.</w:t>
       </w:r>
     </w:p>
     <w:p>
@@ -6825,16 +5326,8 @@
         <w:rPr>
           <w:rStyle w:val="Kiemels2"/>
         </w:rPr>
-        <w:t xml:space="preserve">Visual </w:t>
-      </w:r>
-      <w:proofErr w:type="spellStart"/>
-      <w:r>
-        <w:rPr>
-          <w:rStyle w:val="Kiemels2"/>
-        </w:rPr>
-        <w:t>Studio</w:t>
-      </w:r>
-      <w:proofErr w:type="spellEnd"/>
+        <w:t>Visual Studio</w:t>
+      </w:r>
       <w:r>
         <w:t xml:space="preserve"> ideális választás a komplex alkalmazások fejlesztésére, mivel minden szükséges eszközt és funkciót biztosít a teljes fejlesztési ciklushoz. A Microsoft ökoszisztémájában való erős integrációja miatt különösen ajánlott nagyvállalati alkalmazások és összetett projektek esetén.</w:t>
       </w:r>
@@ -6872,7 +5365,7 @@
           <w:szCs w:val="28"/>
         </w:rPr>
         <w:drawing>
-          <wp:anchor distT="0" distB="0" distL="114300" distR="114300" simplePos="0" relativeHeight="251677696" behindDoc="1" locked="0" layoutInCell="1" allowOverlap="1" wp14:anchorId="01558CB5" wp14:editId="4A03B599">
+          <wp:anchor distT="0" distB="0" distL="114300" distR="114300" simplePos="0" relativeHeight="251677696" behindDoc="1" locked="0" layoutInCell="1" allowOverlap="1" wp14:anchorId="53D3E026" wp14:editId="024AE341">
             <wp:simplePos x="0" y="0"/>
             <wp:positionH relativeFrom="margin">
               <wp:align>center</wp:align>
@@ -7046,118 +5539,32 @@
           <w:sz w:val="36"/>
           <w:szCs w:val="36"/>
         </w:rPr>
-        <w:t xml:space="preserve">Visual </w:t>
-      </w:r>
-      <w:proofErr w:type="spellStart"/>
+        <w:t>Visual Studio Code</w:t>
+      </w:r>
+      <w:bookmarkEnd w:id="11"/>
+    </w:p>
+    <w:p>
+      <w:pPr>
+        <w:spacing w:before="100" w:beforeAutospacing="1" w:after="100" w:afterAutospacing="1"/>
+      </w:pPr>
+      <w:r>
+        <w:rPr>
+          <w:sz w:val="28"/>
+          <w:szCs w:val="28"/>
+        </w:rPr>
+        <w:br/>
+      </w:r>
+      <w:r>
+        <w:t xml:space="preserve">A </w:t>
+      </w:r>
       <w:r>
         <w:rPr>
           <w:rStyle w:val="Kiemels2"/>
-          <w:sz w:val="36"/>
-          <w:szCs w:val="36"/>
-        </w:rPr>
-        <w:t>Studio</w:t>
-      </w:r>
-      <w:proofErr w:type="spellEnd"/>
-      <w:r>
-        <w:rPr>
-          <w:rStyle w:val="Kiemels2"/>
-          <w:sz w:val="36"/>
-          <w:szCs w:val="36"/>
-        </w:rPr>
-        <w:t xml:space="preserve"> </w:t>
-      </w:r>
-      <w:proofErr w:type="spellStart"/>
-      <w:r>
-        <w:rPr>
-          <w:rStyle w:val="Kiemels2"/>
-          <w:sz w:val="36"/>
-          <w:szCs w:val="36"/>
-        </w:rPr>
-        <w:t>Code</w:t>
-      </w:r>
-      <w:bookmarkEnd w:id="11"/>
-      <w:proofErr w:type="spellEnd"/>
-    </w:p>
-    <w:p>
-      <w:pPr>
-        <w:spacing w:before="100" w:beforeAutospacing="1" w:after="100" w:afterAutospacing="1"/>
-      </w:pPr>
-      <w:r>
-        <w:rPr>
-          <w:sz w:val="28"/>
-          <w:szCs w:val="28"/>
-        </w:rPr>
-        <w:br/>
-      </w:r>
-      <w:r>
-        <w:t xml:space="preserve">A </w:t>
-      </w:r>
-      <w:r>
-        <w:rPr>
-          <w:rStyle w:val="Kiemels2"/>
-        </w:rPr>
-        <w:t xml:space="preserve">Visual </w:t>
-      </w:r>
-      <w:proofErr w:type="spellStart"/>
-      <w:r>
-        <w:rPr>
-          <w:rStyle w:val="Kiemels2"/>
-        </w:rPr>
-        <w:t>Studio</w:t>
-      </w:r>
-      <w:proofErr w:type="spellEnd"/>
-      <w:r>
-        <w:rPr>
-          <w:rStyle w:val="Kiemels2"/>
-        </w:rPr>
-        <w:t xml:space="preserve"> </w:t>
-      </w:r>
-      <w:proofErr w:type="spellStart"/>
-      <w:r>
-        <w:rPr>
-          <w:rStyle w:val="Kiemels2"/>
-        </w:rPr>
-        <w:t>Code</w:t>
-      </w:r>
-      <w:proofErr w:type="spellEnd"/>
-      <w:r>
-        <w:rPr>
-          <w:rStyle w:val="Kiemels2"/>
-        </w:rPr>
-        <w:t xml:space="preserve"> (VS </w:t>
-      </w:r>
-      <w:proofErr w:type="spellStart"/>
-      <w:r>
-        <w:rPr>
-          <w:rStyle w:val="Kiemels2"/>
-        </w:rPr>
-        <w:t>Code</w:t>
-      </w:r>
-      <w:proofErr w:type="spellEnd"/>
-      <w:r>
-        <w:rPr>
-          <w:rStyle w:val="Kiemels2"/>
-        </w:rPr>
-        <w:t>)</w:t>
-      </w:r>
-      <w:r>
-        <w:t xml:space="preserve"> egy nyílt forráskódú, könnyű és gyors kódszerkesztő, amelyet a Microsoft fejlesztett. A VS </w:t>
-      </w:r>
-      <w:proofErr w:type="spellStart"/>
-      <w:r>
-        <w:t>Code</w:t>
-      </w:r>
-      <w:proofErr w:type="spellEnd"/>
-      <w:r>
-        <w:t xml:space="preserve"> számos programozási nyelvet és fejlesztési feladatot támogat, </w:t>
-      </w:r>
-      <w:proofErr w:type="spellStart"/>
-      <w:r>
-        <w:t>testreszabható</w:t>
-      </w:r>
-      <w:proofErr w:type="spellEnd"/>
-      <w:r>
-        <w:t>, és széleskörű bővítményekkel rendelkezik, amelyek lehetővé teszik a fejlesztők számára, hogy különböző környezetekhez és igényekhez igazítsák.</w:t>
+        </w:rPr>
+        <w:t>Visual Studio Code (VS Code)</w:t>
+      </w:r>
+      <w:r>
+        <w:t xml:space="preserve"> egy nyílt forráskódú, könnyű és gyors kódszerkesztő, amelyet a Microsoft fejlesztett. A VS Code számos programozási nyelvet és fejlesztési feladatot támogat, testreszabható, és széleskörű bővítményekkel rendelkezik, amelyek lehetővé teszik a fejlesztők számára, hogy különböző környezetekhez és igényekhez igazítsák.</w:t>
       </w:r>
     </w:p>
     <w:p>
@@ -7188,15 +5595,7 @@
         <w:t>Kódszerkesztő:</w:t>
       </w:r>
       <w:r>
-        <w:t xml:space="preserve"> A VS </w:t>
-      </w:r>
-      <w:proofErr w:type="spellStart"/>
-      <w:r>
-        <w:t>Code</w:t>
-      </w:r>
-      <w:proofErr w:type="spellEnd"/>
-      <w:r>
-        <w:t xml:space="preserve"> egy gyors és könnyű kódszerkesztő, amely lehetővé teszi a különböző programozási nyelveken történő kódolást, például </w:t>
+        <w:t xml:space="preserve"> A VS Code egy gyors és könnyű kódszerkesztő, amely lehetővé teszi a különböző programozási nyelveken történő kódolást, például </w:t>
       </w:r>
       <w:r>
         <w:rPr>
@@ -7250,15 +5649,7 @@
         <w:t>Bővítmények:</w:t>
       </w:r>
       <w:r>
-        <w:t xml:space="preserve"> A VS </w:t>
-      </w:r>
-      <w:proofErr w:type="spellStart"/>
-      <w:r>
-        <w:t>Code</w:t>
-      </w:r>
-      <w:proofErr w:type="spellEnd"/>
-      <w:r>
-        <w:t xml:space="preserve"> támogatja a bővítményeket, amelyek lehetővé teszik, hogy a fejlesztők további funkciókkal bővítsék a szerkesztőt. Bővítmények segítségével integrálhatók hibakeresők, kódelemzők, verziókezelők és egyéb fejlesztői eszközök, amelyek hatékonyabbá teszik a munkát.</w:t>
+        <w:t xml:space="preserve"> A VS Code támogatja a bővítményeket, amelyek lehetővé teszik, hogy a fejlesztők további funkciókkal bővítsék a szerkesztőt. Bővítmények segítségével integrálhatók hibakeresők, kódelemzők, verziókezelők és egyéb fejlesztői eszközök, amelyek hatékonyabbá teszik a munkát.</w:t>
       </w:r>
     </w:p>
     <w:p>
@@ -7273,40 +5664,10 @@
         <w:rPr>
           <w:rStyle w:val="Kiemels2"/>
         </w:rPr>
-        <w:t xml:space="preserve">Rugalmas és </w:t>
-      </w:r>
-      <w:proofErr w:type="spellStart"/>
-      <w:r>
-        <w:rPr>
-          <w:rStyle w:val="Kiemels2"/>
-        </w:rPr>
-        <w:t>testreszabható</w:t>
-      </w:r>
-      <w:proofErr w:type="spellEnd"/>
-      <w:r>
-        <w:rPr>
-          <w:rStyle w:val="Kiemels2"/>
-        </w:rPr>
-        <w:t>:</w:t>
-      </w:r>
-      <w:r>
-        <w:t xml:space="preserve"> A VS </w:t>
-      </w:r>
-      <w:proofErr w:type="spellStart"/>
-      <w:r>
-        <w:t>Code</w:t>
-      </w:r>
-      <w:proofErr w:type="spellEnd"/>
-      <w:r>
-        <w:t xml:space="preserve"> könnyen </w:t>
-      </w:r>
-      <w:proofErr w:type="spellStart"/>
-      <w:r>
-        <w:t>testreszabható</w:t>
-      </w:r>
-      <w:proofErr w:type="spellEnd"/>
-      <w:r>
-        <w:t xml:space="preserve"> a különböző fejlesztési feladatokhoz. Képes kezelni számos fejlesztési környezetet, legyen szó webfejlesztésről, adatbázis-kezelésről, vagy bármely más programozási igényről.</w:t>
+        <w:t>Rugalmas és testreszabható:</w:t>
+      </w:r>
+      <w:r>
+        <w:t xml:space="preserve"> A VS Code könnyen testreszabható a különböző fejlesztési feladatokhoz. Képes kezelni számos fejlesztési környezetet, legyen szó webfejlesztésről, adatbázis-kezelésről, vagy bármely más programozási igényről.</w:t>
       </w:r>
     </w:p>
     <w:p>
@@ -7317,31 +5678,21 @@
         </w:numPr>
         <w:spacing w:before="100" w:beforeAutospacing="1" w:after="100" w:afterAutospacing="1" w:line="240" w:lineRule="auto"/>
       </w:pPr>
-      <w:proofErr w:type="spellStart"/>
       <w:r>
         <w:rPr>
           <w:rStyle w:val="Kiemels2"/>
         </w:rPr>
+        <w:t>Git integráció:</w:t>
+      </w:r>
+      <w:r>
+        <w:t xml:space="preserve"> A beépített </w:t>
+      </w:r>
+      <w:r>
+        <w:rPr>
+          <w:rStyle w:val="Kiemels2"/>
+        </w:rPr>
         <w:t>Git</w:t>
       </w:r>
-      <w:proofErr w:type="spellEnd"/>
-      <w:r>
-        <w:rPr>
-          <w:rStyle w:val="Kiemels2"/>
-        </w:rPr>
-        <w:t xml:space="preserve"> integráció:</w:t>
-      </w:r>
-      <w:r>
-        <w:t xml:space="preserve"> A beépített </w:t>
-      </w:r>
-      <w:proofErr w:type="spellStart"/>
-      <w:r>
-        <w:rPr>
-          <w:rStyle w:val="Kiemels2"/>
-        </w:rPr>
-        <w:t>Git</w:t>
-      </w:r>
-      <w:proofErr w:type="spellEnd"/>
       <w:r>
         <w:t xml:space="preserve"> támogatás lehetővé teszi, hogy a fejlesztők közvetlenül a szerkesztőből kezeljék a verziókezelést. Ez segíti a kód verzióinak nyomon követését, változtatások kezelését és a csapatmunkát.</w:t>
       </w:r>
@@ -7370,40 +5721,10 @@
         <w:rPr>
           <w:rStyle w:val="Kiemels2"/>
         </w:rPr>
-        <w:t xml:space="preserve">Visual </w:t>
-      </w:r>
-      <w:proofErr w:type="spellStart"/>
-      <w:r>
-        <w:rPr>
-          <w:rStyle w:val="Kiemels2"/>
-        </w:rPr>
-        <w:t>Studio</w:t>
-      </w:r>
-      <w:proofErr w:type="spellEnd"/>
-      <w:r>
-        <w:rPr>
-          <w:rStyle w:val="Kiemels2"/>
-        </w:rPr>
-        <w:t xml:space="preserve"> </w:t>
-      </w:r>
-      <w:proofErr w:type="spellStart"/>
-      <w:r>
-        <w:rPr>
-          <w:rStyle w:val="Kiemels2"/>
-        </w:rPr>
-        <w:t>Code</w:t>
-      </w:r>
-      <w:proofErr w:type="spellEnd"/>
-      <w:r>
-        <w:t xml:space="preserve"> ideális a kisebb és közepes méretű projekteknél, ahol a fejlesztők gyorsan és hatékonyan szeretnének kódot írni. A gyorsaságának és egyszerűségének köszönhetően különösen népszerű a webfejlesztők és más programozók körében. A testreszabhatósága és a bővítmények széles választéka révén a VS </w:t>
-      </w:r>
-      <w:proofErr w:type="spellStart"/>
-      <w:r>
-        <w:t>Code</w:t>
-      </w:r>
-      <w:proofErr w:type="spellEnd"/>
-      <w:r>
-        <w:t xml:space="preserve"> szinte bármilyen fejlesztési feladathoz alkalmazható.</w:t>
+        <w:t>Visual Studio Code</w:t>
+      </w:r>
+      <w:r>
+        <w:t xml:space="preserve"> ideális a kisebb és közepes méretű projekteknél, ahol a fejlesztők gyorsan és hatékonyan szeretnének kódot írni. A gyorsaságának és egyszerűségének köszönhetően különösen népszerű a webfejlesztők és más programozók körében. A testreszabhatósága és a bővítmények széles választéka révén a VS Code szinte bármilyen fejlesztési feladathoz alkalmazható.</w:t>
       </w:r>
     </w:p>
     <w:p>
@@ -7432,7 +5753,7 @@
           <w:lang w:eastAsia="hu-HU"/>
         </w:rPr>
         <w:drawing>
-          <wp:anchor distT="0" distB="0" distL="114300" distR="114300" simplePos="0" relativeHeight="251678720" behindDoc="1" locked="0" layoutInCell="1" allowOverlap="1">
+          <wp:anchor distT="0" distB="0" distL="114300" distR="114300" simplePos="0" relativeHeight="251678720" behindDoc="1" locked="0" layoutInCell="1" allowOverlap="1" wp14:anchorId="0DFCF91A" wp14:editId="3CED0EAC">
             <wp:simplePos x="0" y="0"/>
             <wp:positionH relativeFrom="margin">
               <wp:align>center</wp:align>
@@ -7571,7 +5892,6 @@
         <w:pStyle w:val="Cmsor1"/>
       </w:pPr>
       <w:bookmarkStart w:id="12" w:name="_Toc193283779"/>
-      <w:proofErr w:type="spellStart"/>
       <w:r>
         <w:rPr>
           <w:rStyle w:val="Kiemels2"/>
@@ -7582,7 +5902,6 @@
         <w:t>Trello</w:t>
       </w:r>
       <w:bookmarkEnd w:id="12"/>
-      <w:proofErr w:type="spellEnd"/>
     </w:p>
     <w:p>
       <w:pPr>
@@ -7599,23 +5918,7 @@
           <w:szCs w:val="28"/>
         </w:rPr>
         <w:br/>
-        <w:t xml:space="preserve">A </w:t>
-      </w:r>
-      <w:proofErr w:type="spellStart"/>
-      <w:r>
-        <w:rPr>
-          <w:sz w:val="28"/>
-          <w:szCs w:val="28"/>
-        </w:rPr>
-        <w:t>Trello</w:t>
-      </w:r>
-      <w:proofErr w:type="spellEnd"/>
-      <w:r>
-        <w:rPr>
-          <w:sz w:val="28"/>
-          <w:szCs w:val="28"/>
-        </w:rPr>
-        <w:t xml:space="preserve"> egy vizuális projektmenedzsment eszköz, amely lehetővé teszi a csapatok számára, hogy nyomon követhessék a feladatokat és projekteket táblák, listák és kártyák segítségével.</w:t>
+        <w:t>A Trello egy vizuális projektmenedzsment eszköz, amely lehetővé teszi a csapatok számára, hogy nyomon követhessék a feladatokat és projekteket táblák, listák és kártyák segítségével.</w:t>
       </w:r>
     </w:p>
     <w:p>
@@ -7644,23 +5947,7 @@
           <w:sz w:val="28"/>
           <w:szCs w:val="28"/>
         </w:rPr>
-        <w:t xml:space="preserve"> A </w:t>
-      </w:r>
-      <w:proofErr w:type="spellStart"/>
-      <w:r>
-        <w:rPr>
-          <w:sz w:val="28"/>
-          <w:szCs w:val="28"/>
-        </w:rPr>
-        <w:t>Trello</w:t>
-      </w:r>
-      <w:proofErr w:type="spellEnd"/>
-      <w:r>
-        <w:rPr>
-          <w:sz w:val="28"/>
-          <w:szCs w:val="28"/>
-        </w:rPr>
-        <w:t xml:space="preserve"> táblák, listák és kártyák segítségével rendszerezi a feladatokat. A kártyák tartalmazhatják a feladatok részleteit, határidőket, címkéket, és hozzárendelhetők a csapattagokhoz.</w:t>
+        <w:t xml:space="preserve"> A Trello táblák, listák és kártyák segítségével rendszerezi a feladatokat. A kártyák tartalmazhatják a feladatok részleteit, határidőket, címkéket, és hozzárendelhetők a csapattagokhoz.</w:t>
       </w:r>
     </w:p>
     <w:p>
@@ -7689,23 +5976,7 @@
           <w:sz w:val="28"/>
           <w:szCs w:val="28"/>
         </w:rPr>
-        <w:t xml:space="preserve"> A </w:t>
-      </w:r>
-      <w:proofErr w:type="spellStart"/>
-      <w:r>
-        <w:rPr>
-          <w:sz w:val="28"/>
-          <w:szCs w:val="28"/>
-        </w:rPr>
-        <w:t>Trello</w:t>
-      </w:r>
-      <w:proofErr w:type="spellEnd"/>
-      <w:r>
-        <w:rPr>
-          <w:sz w:val="28"/>
-          <w:szCs w:val="28"/>
-        </w:rPr>
-        <w:t xml:space="preserve"> lehetővé teszi a csapatok számára, hogy egyszerre dolgozzanak egy projekten, és könnyedén követhessék, hogy hol tartanak a feladatok.</w:t>
+        <w:t xml:space="preserve"> A Trello lehetővé teszi a csapatok számára, hogy egyszerre dolgozzanak egy projekten, és könnyedén követhessék, hogy hol tartanak a feladatok.</w:t>
       </w:r>
     </w:p>
     <w:p>
@@ -7734,39 +6005,7 @@
           <w:sz w:val="28"/>
           <w:szCs w:val="28"/>
         </w:rPr>
-        <w:t xml:space="preserve"> A </w:t>
-      </w:r>
-      <w:proofErr w:type="spellStart"/>
-      <w:r>
-        <w:rPr>
-          <w:sz w:val="28"/>
-          <w:szCs w:val="28"/>
-        </w:rPr>
-        <w:t>Trello</w:t>
-      </w:r>
-      <w:proofErr w:type="spellEnd"/>
-      <w:r>
-        <w:rPr>
-          <w:sz w:val="28"/>
-          <w:szCs w:val="28"/>
-        </w:rPr>
-        <w:t xml:space="preserve"> </w:t>
-      </w:r>
-      <w:proofErr w:type="spellStart"/>
-      <w:r>
-        <w:rPr>
-          <w:sz w:val="28"/>
-          <w:szCs w:val="28"/>
-        </w:rPr>
-        <w:t>testreszabható</w:t>
-      </w:r>
-      <w:proofErr w:type="spellEnd"/>
-      <w:r>
-        <w:rPr>
-          <w:sz w:val="28"/>
-          <w:szCs w:val="28"/>
-        </w:rPr>
-        <w:t>, így különböző projektekhez és csapatokhoz is alkalmazkodik.</w:t>
+        <w:t xml:space="preserve"> A Trello testreszabható, így különböző projektekhez és csapatokhoz is alkalmazkodik.</w:t>
       </w:r>
     </w:p>
     <w:p>
@@ -7795,55 +6034,7 @@
           <w:sz w:val="28"/>
           <w:szCs w:val="28"/>
         </w:rPr>
-        <w:t xml:space="preserve"> A </w:t>
-      </w:r>
-      <w:proofErr w:type="spellStart"/>
-      <w:r>
-        <w:rPr>
-          <w:sz w:val="28"/>
-          <w:szCs w:val="28"/>
-        </w:rPr>
-        <w:t>Trello</w:t>
-      </w:r>
-      <w:proofErr w:type="spellEnd"/>
-      <w:r>
-        <w:rPr>
-          <w:sz w:val="28"/>
-          <w:szCs w:val="28"/>
-        </w:rPr>
-        <w:t xml:space="preserve"> más eszközökkel is integrálható, például Google Drive, </w:t>
-      </w:r>
-      <w:proofErr w:type="spellStart"/>
-      <w:r>
-        <w:rPr>
-          <w:sz w:val="28"/>
-          <w:szCs w:val="28"/>
-        </w:rPr>
-        <w:t>Slack</w:t>
-      </w:r>
-      <w:proofErr w:type="spellEnd"/>
-      <w:r>
-        <w:rPr>
-          <w:sz w:val="28"/>
-          <w:szCs w:val="28"/>
-        </w:rPr>
-        <w:t xml:space="preserve">, </w:t>
-      </w:r>
-      <w:proofErr w:type="spellStart"/>
-      <w:r>
-        <w:rPr>
-          <w:sz w:val="28"/>
-          <w:szCs w:val="28"/>
-        </w:rPr>
-        <w:t>Dropbox</w:t>
-      </w:r>
-      <w:proofErr w:type="spellEnd"/>
-      <w:r>
-        <w:rPr>
-          <w:sz w:val="28"/>
-          <w:szCs w:val="28"/>
-        </w:rPr>
-        <w:t xml:space="preserve"> és más alkalmazásokkal.</w:t>
+        <w:t xml:space="preserve"> A Trello más eszközökkel is integrálható, például Google Drive, Slack, Dropbox és más alkalmazásokkal.</w:t>
       </w:r>
     </w:p>
     <w:p>
@@ -7864,23 +6055,7 @@
           <w:sz w:val="28"/>
           <w:szCs w:val="28"/>
         </w:rPr>
-        <w:t xml:space="preserve">A </w:t>
-      </w:r>
-      <w:proofErr w:type="spellStart"/>
-      <w:r>
-        <w:rPr>
-          <w:sz w:val="28"/>
-          <w:szCs w:val="28"/>
-        </w:rPr>
-        <w:t>Trello</w:t>
-      </w:r>
-      <w:proofErr w:type="spellEnd"/>
-      <w:r>
-        <w:rPr>
-          <w:sz w:val="28"/>
-          <w:szCs w:val="28"/>
-        </w:rPr>
-        <w:t xml:space="preserve"> egyszerű, de hatékony eszközként segít a csapatoknak a feladatok könnyed nyomon követésében. A vizuális megjelenítés segít a hatékony projektmenedzsmentben, és a könnyű kezelhetőség miatt ideális kisebb és közepes csapatok számára.</w:t>
+        <w:t>A Trello egyszerű, de hatékony eszközként segít a csapatoknak a feladatok könnyed nyomon követésében. A vizuális megjelenítés segít a hatékony projektmenedzsmentben, és a könnyű kezelhetőség miatt ideális kisebb és közepes csapatok számára.</w:t>
       </w:r>
     </w:p>
     <w:p>
@@ -7900,7 +6075,7 @@
           <w:lang w:eastAsia="hu-HU"/>
         </w:rPr>
         <w:drawing>
-          <wp:anchor distT="0" distB="0" distL="114300" distR="114300" simplePos="0" relativeHeight="251695104" behindDoc="1" locked="0" layoutInCell="1" allowOverlap="1" wp14:anchorId="5043986F" wp14:editId="4C3BA986">
+          <wp:anchor distT="0" distB="0" distL="114300" distR="114300" simplePos="0" relativeHeight="251695104" behindDoc="1" locked="0" layoutInCell="1" allowOverlap="1" wp14:anchorId="6D58BE1D" wp14:editId="00825261">
             <wp:simplePos x="0" y="0"/>
             <wp:positionH relativeFrom="column">
               <wp:posOffset>738505</wp:posOffset>
@@ -8098,7 +6273,7 @@
           <w:lang w:eastAsia="hu-HU"/>
         </w:rPr>
         <w:drawing>
-          <wp:anchor distT="0" distB="0" distL="114300" distR="114300" simplePos="0" relativeHeight="251679744" behindDoc="1" locked="0" layoutInCell="1" allowOverlap="1" wp14:anchorId="73594287" wp14:editId="425A39BE">
+          <wp:anchor distT="0" distB="0" distL="114300" distR="114300" simplePos="0" relativeHeight="251679744" behindDoc="1" locked="0" layoutInCell="1" allowOverlap="1" wp14:anchorId="229EFFD3" wp14:editId="48C8F80D">
             <wp:simplePos x="0" y="0"/>
             <wp:positionH relativeFrom="margin">
               <wp:posOffset>1134745</wp:posOffset>
@@ -8223,39 +6398,7 @@
           <w:szCs w:val="28"/>
         </w:rPr>
         <w:br/>
-        <w:t xml:space="preserve">A GitHub egy web alapú platform a verziókezeléshez, amely a </w:t>
-      </w:r>
-      <w:proofErr w:type="spellStart"/>
-      <w:r>
-        <w:rPr>
-          <w:sz w:val="28"/>
-          <w:szCs w:val="28"/>
-        </w:rPr>
-        <w:t>Git-et</w:t>
-      </w:r>
-      <w:proofErr w:type="spellEnd"/>
-      <w:r>
-        <w:rPr>
-          <w:sz w:val="28"/>
-          <w:szCs w:val="28"/>
-        </w:rPr>
-        <w:t xml:space="preserve"> használja a kód tárolására, kezelése és </w:t>
-      </w:r>
-      <w:proofErr w:type="spellStart"/>
-      <w:r>
-        <w:rPr>
-          <w:sz w:val="28"/>
-          <w:szCs w:val="28"/>
-        </w:rPr>
-        <w:t>kollaboratív</w:t>
-      </w:r>
-      <w:proofErr w:type="spellEnd"/>
-      <w:r>
-        <w:rPr>
-          <w:sz w:val="28"/>
-          <w:szCs w:val="28"/>
-        </w:rPr>
-        <w:t xml:space="preserve"> fejlesztésére. A GitHub lehetővé teszi a fejlesztők számára, hogy együtt dolgozzanak egy projekten, és nyomon követhessék a kód különböző verzióit.</w:t>
+        <w:t>A GitHub egy web alapú platform a verziókezeléshez, amely a Git-et használja a kód tárolására, kezelése és kollaboratív fejlesztésére. A GitHub lehetővé teszi a fejlesztők számára, hogy együtt dolgozzanak egy projekten, és nyomon követhessék a kód különböző verzióit.</w:t>
       </w:r>
     </w:p>
     <w:p>
@@ -8284,23 +6427,7 @@
           <w:sz w:val="28"/>
           <w:szCs w:val="28"/>
         </w:rPr>
-        <w:t xml:space="preserve"> A GitHub a </w:t>
-      </w:r>
-      <w:proofErr w:type="spellStart"/>
-      <w:r>
-        <w:rPr>
-          <w:sz w:val="28"/>
-          <w:szCs w:val="28"/>
-        </w:rPr>
-        <w:t>Git</w:t>
-      </w:r>
-      <w:proofErr w:type="spellEnd"/>
-      <w:r>
-        <w:rPr>
-          <w:sz w:val="28"/>
-          <w:szCs w:val="28"/>
-        </w:rPr>
-        <w:t xml:space="preserve"> verziókezelő rendszert használja, amely lehetővé teszi a kód különböző verzióinak kezelését, a módosítások nyomon követését és visszaállítását.</w:t>
+        <w:t xml:space="preserve"> A GitHub a Git verziókezelő rendszert használja, amely lehetővé teszi a kód különböző verzióinak kezelését, a módosítások nyomon követését és visszaállítását.</w:t>
       </w:r>
     </w:p>
     <w:p>
@@ -8329,39 +6456,7 @@
           <w:sz w:val="28"/>
           <w:szCs w:val="28"/>
         </w:rPr>
-        <w:t xml:space="preserve"> Több fejlesztő is dolgozhat egyszerre ugyanazon a projekten. A GitHub támogatja a </w:t>
-      </w:r>
-      <w:proofErr w:type="spellStart"/>
-      <w:r>
-        <w:rPr>
-          <w:sz w:val="28"/>
-          <w:szCs w:val="28"/>
-        </w:rPr>
-        <w:t>pull</w:t>
-      </w:r>
-      <w:proofErr w:type="spellEnd"/>
-      <w:r>
-        <w:rPr>
-          <w:sz w:val="28"/>
-          <w:szCs w:val="28"/>
-        </w:rPr>
-        <w:t xml:space="preserve"> </w:t>
-      </w:r>
-      <w:proofErr w:type="spellStart"/>
-      <w:r>
-        <w:rPr>
-          <w:sz w:val="28"/>
-          <w:szCs w:val="28"/>
-        </w:rPr>
-        <w:t>request-eket</w:t>
-      </w:r>
-      <w:proofErr w:type="spellEnd"/>
-      <w:r>
-        <w:rPr>
-          <w:sz w:val="28"/>
-          <w:szCs w:val="28"/>
-        </w:rPr>
-        <w:t>, ami lehetővé teszi a kód felülvizsgálatát és integrálását.</w:t>
+        <w:t xml:space="preserve"> Több fejlesztő is dolgozhat egyszerre ugyanazon a projekten. A GitHub támogatja a pull request-eket, ami lehetővé teszi a kód felülvizsgálatát és integrálását.</w:t>
       </w:r>
     </w:p>
     <w:p>
@@ -8383,25 +6478,7 @@
           <w:sz w:val="28"/>
           <w:szCs w:val="28"/>
         </w:rPr>
-        <w:t>Open-</w:t>
-      </w:r>
-      <w:proofErr w:type="spellStart"/>
-      <w:r>
-        <w:rPr>
-          <w:rStyle w:val="Kiemels2"/>
-          <w:sz w:val="28"/>
-          <w:szCs w:val="28"/>
-        </w:rPr>
-        <w:t>source</w:t>
-      </w:r>
-      <w:proofErr w:type="spellEnd"/>
-      <w:r>
-        <w:rPr>
-          <w:rStyle w:val="Kiemels2"/>
-          <w:sz w:val="28"/>
-          <w:szCs w:val="28"/>
-        </w:rPr>
-        <w:t>:</w:t>
+        <w:t>Open-source:</w:t>
       </w:r>
       <w:r>
         <w:rPr>
@@ -8437,87 +6514,7 @@
           <w:sz w:val="28"/>
           <w:szCs w:val="28"/>
         </w:rPr>
-        <w:t xml:space="preserve"> A GitHub automatikus tesztelési és </w:t>
-      </w:r>
-      <w:proofErr w:type="spellStart"/>
-      <w:r>
-        <w:rPr>
-          <w:sz w:val="28"/>
-          <w:szCs w:val="28"/>
-        </w:rPr>
-        <w:t>deploy</w:t>
-      </w:r>
-      <w:proofErr w:type="spellEnd"/>
-      <w:r>
-        <w:rPr>
-          <w:sz w:val="28"/>
-          <w:szCs w:val="28"/>
-        </w:rPr>
-        <w:t xml:space="preserve"> rendszert (</w:t>
-      </w:r>
-      <w:proofErr w:type="spellStart"/>
-      <w:r>
-        <w:rPr>
-          <w:sz w:val="28"/>
-          <w:szCs w:val="28"/>
-        </w:rPr>
-        <w:t>Continuous</w:t>
-      </w:r>
-      <w:proofErr w:type="spellEnd"/>
-      <w:r>
-        <w:rPr>
-          <w:sz w:val="28"/>
-          <w:szCs w:val="28"/>
-        </w:rPr>
-        <w:t xml:space="preserve"> </w:t>
-      </w:r>
-      <w:proofErr w:type="spellStart"/>
-      <w:r>
-        <w:rPr>
-          <w:sz w:val="28"/>
-          <w:szCs w:val="28"/>
-        </w:rPr>
-        <w:t>Integration</w:t>
-      </w:r>
-      <w:proofErr w:type="spellEnd"/>
-      <w:r>
-        <w:rPr>
-          <w:sz w:val="28"/>
-          <w:szCs w:val="28"/>
-        </w:rPr>
-        <w:t xml:space="preserve"> / </w:t>
-      </w:r>
-      <w:proofErr w:type="spellStart"/>
-      <w:r>
-        <w:rPr>
-          <w:sz w:val="28"/>
-          <w:szCs w:val="28"/>
-        </w:rPr>
-        <w:t>Continuous</w:t>
-      </w:r>
-      <w:proofErr w:type="spellEnd"/>
-      <w:r>
-        <w:rPr>
-          <w:sz w:val="28"/>
-          <w:szCs w:val="28"/>
-        </w:rPr>
-        <w:t xml:space="preserve"> </w:t>
-      </w:r>
-      <w:proofErr w:type="spellStart"/>
-      <w:r>
-        <w:rPr>
-          <w:sz w:val="28"/>
-          <w:szCs w:val="28"/>
-        </w:rPr>
-        <w:t>Deployment</w:t>
-      </w:r>
-      <w:proofErr w:type="spellEnd"/>
-      <w:r>
-        <w:rPr>
-          <w:sz w:val="28"/>
-          <w:szCs w:val="28"/>
-        </w:rPr>
-        <w:t>) biztosít a kód integrálására és telepítésére.</w:t>
+        <w:t xml:space="preserve"> A GitHub automatikus tesztelési és deploy rendszert (Continuous Integration / Continuous Deployment) biztosít a kód integrálására és telepítésére.</w:t>
       </w:r>
       <w:r>
         <w:rPr>
@@ -8561,7 +6558,7 @@
           <w:lang w:eastAsia="hu-HU"/>
         </w:rPr>
         <w:drawing>
-          <wp:anchor distT="0" distB="0" distL="114300" distR="114300" simplePos="0" relativeHeight="251680768" behindDoc="1" locked="0" layoutInCell="1" allowOverlap="1" wp14:anchorId="6AFE4BF7" wp14:editId="38B53ED0">
+          <wp:anchor distT="0" distB="0" distL="114300" distR="114300" simplePos="0" relativeHeight="251680768" behindDoc="1" locked="0" layoutInCell="1" allowOverlap="1" wp14:anchorId="60E0EB1E" wp14:editId="2FA8BEB5">
             <wp:simplePos x="0" y="0"/>
             <wp:positionH relativeFrom="margin">
               <wp:posOffset>1393190</wp:posOffset>
@@ -8701,7 +6698,7 @@
           <w:lang w:eastAsia="hu-HU"/>
         </w:rPr>
         <w:drawing>
-          <wp:anchor distT="0" distB="0" distL="114300" distR="114300" simplePos="0" relativeHeight="251697152" behindDoc="1" locked="0" layoutInCell="1" allowOverlap="1" wp14:anchorId="77CF0616" wp14:editId="5C297D91">
+          <wp:anchor distT="0" distB="0" distL="114300" distR="114300" simplePos="0" relativeHeight="251697152" behindDoc="1" locked="0" layoutInCell="1" allowOverlap="1" wp14:anchorId="77A8F34D" wp14:editId="082636CB">
             <wp:simplePos x="0" y="0"/>
             <wp:positionH relativeFrom="column">
               <wp:posOffset>-110490</wp:posOffset>
@@ -8777,7 +6774,7 @@
           <w:lang w:eastAsia="hu-HU"/>
         </w:rPr>
         <w:drawing>
-          <wp:anchor distT="0" distB="0" distL="114300" distR="114300" simplePos="0" relativeHeight="251696128" behindDoc="1" locked="0" layoutInCell="1" allowOverlap="1" wp14:anchorId="7254926E" wp14:editId="31828903">
+          <wp:anchor distT="0" distB="0" distL="114300" distR="114300" simplePos="0" relativeHeight="251696128" behindDoc="1" locked="0" layoutInCell="1" allowOverlap="1" wp14:anchorId="13849D4D" wp14:editId="437C0706">
             <wp:simplePos x="0" y="0"/>
             <wp:positionH relativeFrom="column">
               <wp:posOffset>2159635</wp:posOffset>
@@ -9016,7 +7013,7 @@
           <w:lang w:eastAsia="hu-HU"/>
         </w:rPr>
         <w:drawing>
-          <wp:anchor distT="0" distB="0" distL="114300" distR="114300" simplePos="0" relativeHeight="251660288" behindDoc="1" locked="0" layoutInCell="1" allowOverlap="1">
+          <wp:anchor distT="0" distB="0" distL="114300" distR="114300" simplePos="0" relativeHeight="251660288" behindDoc="1" locked="0" layoutInCell="1" allowOverlap="1" wp14:anchorId="6CA5FD0E" wp14:editId="36E9F879">
             <wp:simplePos x="0" y="0"/>
             <wp:positionH relativeFrom="margin">
               <wp:posOffset>801370</wp:posOffset>
@@ -9136,7 +7133,7 @@
           <w:lang w:eastAsia="hu-HU"/>
         </w:rPr>
         <w:drawing>
-          <wp:anchor distT="0" distB="0" distL="114300" distR="114300" simplePos="0" relativeHeight="251661312" behindDoc="1" locked="0" layoutInCell="1" allowOverlap="1">
+          <wp:anchor distT="0" distB="0" distL="114300" distR="114300" simplePos="0" relativeHeight="251661312" behindDoc="1" locked="0" layoutInCell="1" allowOverlap="1" wp14:anchorId="48EE137F" wp14:editId="706ECB4C">
             <wp:simplePos x="0" y="0"/>
             <wp:positionH relativeFrom="margin">
               <wp:posOffset>841375</wp:posOffset>
@@ -9256,7 +7253,7 @@
           <w:lang w:eastAsia="hu-HU"/>
         </w:rPr>
         <w:drawing>
-          <wp:anchor distT="0" distB="0" distL="114300" distR="114300" simplePos="0" relativeHeight="251662336" behindDoc="1" locked="0" layoutInCell="1" allowOverlap="1">
+          <wp:anchor distT="0" distB="0" distL="114300" distR="114300" simplePos="0" relativeHeight="251662336" behindDoc="1" locked="0" layoutInCell="1" allowOverlap="1" wp14:anchorId="657A0C7B" wp14:editId="163DBDDA">
             <wp:simplePos x="0" y="0"/>
             <wp:positionH relativeFrom="margin">
               <wp:posOffset>841375</wp:posOffset>
@@ -9376,7 +7373,7 @@
           <w:lang w:eastAsia="hu-HU"/>
         </w:rPr>
         <w:drawing>
-          <wp:anchor distT="0" distB="0" distL="114300" distR="114300" simplePos="0" relativeHeight="251663360" behindDoc="1" locked="0" layoutInCell="1" allowOverlap="1">
+          <wp:anchor distT="0" distB="0" distL="114300" distR="114300" simplePos="0" relativeHeight="251663360" behindDoc="1" locked="0" layoutInCell="1" allowOverlap="1" wp14:anchorId="59A90EA3" wp14:editId="45A37721">
             <wp:simplePos x="0" y="0"/>
             <wp:positionH relativeFrom="margin">
               <wp:posOffset>864926</wp:posOffset>
@@ -9521,7 +7518,7 @@
           <w:lang w:eastAsia="hu-HU"/>
         </w:rPr>
         <w:drawing>
-          <wp:anchor distT="0" distB="0" distL="114300" distR="114300" simplePos="0" relativeHeight="251664384" behindDoc="1" locked="0" layoutInCell="1" allowOverlap="1">
+          <wp:anchor distT="0" distB="0" distL="114300" distR="114300" simplePos="0" relativeHeight="251664384" behindDoc="1" locked="0" layoutInCell="1" allowOverlap="1" wp14:anchorId="2B1E06C1" wp14:editId="39F5E4D1">
             <wp:simplePos x="0" y="0"/>
             <wp:positionH relativeFrom="column">
               <wp:posOffset>-769987</wp:posOffset>
@@ -9605,7 +7602,7 @@
           <w:lang w:eastAsia="hu-HU"/>
         </w:rPr>
         <w:drawing>
-          <wp:anchor distT="0" distB="0" distL="114300" distR="114300" simplePos="0" relativeHeight="251665408" behindDoc="1" locked="0" layoutInCell="1" allowOverlap="1" wp14:anchorId="53C394AD" wp14:editId="112B884B">
+          <wp:anchor distT="0" distB="0" distL="114300" distR="114300" simplePos="0" relativeHeight="251665408" behindDoc="1" locked="0" layoutInCell="1" allowOverlap="1" wp14:anchorId="29580370" wp14:editId="3088AD8A">
             <wp:simplePos x="0" y="0"/>
             <wp:positionH relativeFrom="column">
               <wp:posOffset>26035</wp:posOffset>
@@ -9683,7 +7680,7 @@
           <w:lang w:eastAsia="hu-HU"/>
         </w:rPr>
         <w:drawing>
-          <wp:anchor distT="0" distB="0" distL="114300" distR="114300" simplePos="0" relativeHeight="251667456" behindDoc="1" locked="0" layoutInCell="1" allowOverlap="1" wp14:anchorId="2B356138" wp14:editId="39DF5E7C">
+          <wp:anchor distT="0" distB="0" distL="114300" distR="114300" simplePos="0" relativeHeight="251667456" behindDoc="1" locked="0" layoutInCell="1" allowOverlap="1" wp14:anchorId="06765669" wp14:editId="04DDB45E">
             <wp:simplePos x="0" y="0"/>
             <wp:positionH relativeFrom="column">
               <wp:posOffset>2561590</wp:posOffset>
@@ -9758,7 +7755,7 @@
           <w:lang w:eastAsia="hu-HU"/>
         </w:rPr>
         <w:drawing>
-          <wp:anchor distT="0" distB="0" distL="114300" distR="114300" simplePos="0" relativeHeight="251668480" behindDoc="1" locked="0" layoutInCell="1" allowOverlap="1" wp14:anchorId="06D6DA8E" wp14:editId="7B8B2677">
+          <wp:anchor distT="0" distB="0" distL="114300" distR="114300" simplePos="0" relativeHeight="251668480" behindDoc="1" locked="0" layoutInCell="1" allowOverlap="1" wp14:anchorId="485D32CB" wp14:editId="3A727BE0">
             <wp:simplePos x="0" y="0"/>
             <wp:positionH relativeFrom="margin">
               <wp:posOffset>-427355</wp:posOffset>
@@ -9860,7 +7857,7 @@
           <w:lang w:eastAsia="hu-HU"/>
         </w:rPr>
         <w:drawing>
-          <wp:anchor distT="0" distB="0" distL="114300" distR="114300" simplePos="0" relativeHeight="251669504" behindDoc="1" locked="0" layoutInCell="1" allowOverlap="1" wp14:anchorId="62F82B82" wp14:editId="65AA1196">
+          <wp:anchor distT="0" distB="0" distL="114300" distR="114300" simplePos="0" relativeHeight="251669504" behindDoc="1" locked="0" layoutInCell="1" allowOverlap="1" wp14:anchorId="550709F4" wp14:editId="0A15BDB8">
             <wp:simplePos x="0" y="0"/>
             <wp:positionH relativeFrom="column">
               <wp:posOffset>-2272030</wp:posOffset>
@@ -9935,7 +7932,7 @@
           <w:lang w:eastAsia="hu-HU"/>
         </w:rPr>
         <w:drawing>
-          <wp:anchor distT="0" distB="0" distL="114300" distR="114300" simplePos="0" relativeHeight="251666432" behindDoc="1" locked="0" layoutInCell="1" allowOverlap="1" wp14:anchorId="6405B121" wp14:editId="49692D35">
+          <wp:anchor distT="0" distB="0" distL="114300" distR="114300" simplePos="0" relativeHeight="251666432" behindDoc="1" locked="0" layoutInCell="1" allowOverlap="1" wp14:anchorId="7F1BFAC8" wp14:editId="6F70BAAC">
             <wp:simplePos x="0" y="0"/>
             <wp:positionH relativeFrom="column">
               <wp:posOffset>740410</wp:posOffset>
@@ -10015,7 +8012,7 @@
         <mc:AlternateContent>
           <mc:Choice Requires="wps">
             <w:drawing>
-              <wp:inline distT="0" distB="0" distL="0" distR="0" wp14:anchorId="71B9C125" wp14:editId="7E339F0D">
+              <wp:inline distT="0" distB="0" distL="0" distR="0" wp14:anchorId="52B6479A" wp14:editId="35E5C72C">
                 <wp:extent cx="309245" cy="309245"/>
                 <wp:effectExtent l="0" t="0" r="0" b="0"/>
                 <wp:docPr id="25" name="Téglalap 25" descr="bejelentkezesterv.PNG"/>
@@ -10071,7 +8068,7 @@
           </mc:Choice>
           <mc:Fallback>
             <w:pict>
-              <v:rect w14:anchorId="665EB556" id="Téglalap 25" o:spid="_x0000_s1026" alt="bejelentkezesterv.PNG" style="width:24.35pt;height:24.35pt;visibility:visible;mso-wrap-style:square;mso-left-percent:-10001;mso-top-percent:-10001;mso-position-horizontal:absolute;mso-position-horizontal-relative:char;mso-position-vertical:absolute;mso-position-vertical-relative:line;mso-left-percent:-10001;mso-top-percent:-10001;v-text-anchor:top" o:gfxdata="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" filled="f" stroked="f">
+              <v:rect w14:anchorId="38D87704" id="Téglalap 25" o:spid="_x0000_s1026" alt="bejelentkezesterv.PNG" style="width:24.35pt;height:24.35pt;visibility:visible;mso-wrap-style:square;mso-left-percent:-10001;mso-top-percent:-10001;mso-position-horizontal:absolute;mso-position-horizontal-relative:char;mso-position-vertical:absolute;mso-position-vertical-relative:line;mso-left-percent:-10001;mso-top-percent:-10001;v-text-anchor:top" o:gfxdata="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" filled="f" stroked="f">
                 <o:lock v:ext="edit" aspectratio="t"/>
                 <w10:anchorlock/>
               </v:rect>
@@ -10087,7 +8084,7 @@
         <mc:AlternateContent>
           <mc:Choice Requires="wps">
             <w:drawing>
-              <wp:inline distT="0" distB="0" distL="0" distR="0" wp14:anchorId="1D69A43F" wp14:editId="78CEB55D">
+              <wp:inline distT="0" distB="0" distL="0" distR="0" wp14:anchorId="4B16AFDC" wp14:editId="406572B3">
                 <wp:extent cx="309245" cy="309245"/>
                 <wp:effectExtent l="0" t="0" r="0" b="0"/>
                 <wp:docPr id="10" name="AutoShape 25" descr="terv.png"/>
@@ -10143,7 +8140,7 @@
           </mc:Choice>
           <mc:Fallback>
             <w:pict>
-              <v:rect w14:anchorId="75B19BC1" id="AutoShape 25" o:spid="_x0000_s1026" alt="terv.png" style="width:24.35pt;height:24.35pt;visibility:visible;mso-wrap-style:square;mso-left-percent:-10001;mso-top-percent:-10001;mso-position-horizontal:absolute;mso-position-horizontal-relative:char;mso-position-vertical:absolute;mso-position-vertical-relative:line;mso-left-percent:-10001;mso-top-percent:-10001;v-text-anchor:top" o:gfxdata="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" filled="f" stroked="f">
+              <v:rect w14:anchorId="0BD2EAC7" id="AutoShape 25" o:spid="_x0000_s1026" alt="terv.png" style="width:24.35pt;height:24.35pt;visibility:visible;mso-wrap-style:square;mso-left-percent:-10001;mso-top-percent:-10001;mso-position-horizontal:absolute;mso-position-horizontal-relative:char;mso-position-vertical:absolute;mso-position-vertical-relative:line;mso-left-percent:-10001;mso-top-percent:-10001;v-text-anchor:top" o:gfxdata="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" filled="f" stroked="f">
                 <o:lock v:ext="edit" aspectratio="t"/>
                 <w10:anchorlock/>
               </v:rect>
@@ -10168,7 +8165,7 @@
         <mc:AlternateContent>
           <mc:Choice Requires="wps">
             <w:drawing>
-              <wp:inline distT="0" distB="0" distL="0" distR="0" wp14:anchorId="2D109EA2" wp14:editId="71A26B44">
+              <wp:inline distT="0" distB="0" distL="0" distR="0" wp14:anchorId="0EEE0676" wp14:editId="5C7A90A4">
                 <wp:extent cx="309245" cy="309245"/>
                 <wp:effectExtent l="0" t="0" r="0" b="0"/>
                 <wp:docPr id="9" name="AutoShape 24" descr="bejelentkezesterv.PNG"/>
@@ -10224,7 +8221,7 @@
           </mc:Choice>
           <mc:Fallback>
             <w:pict>
-              <v:rect w14:anchorId="5E77F60E" id="AutoShape 24" o:spid="_x0000_s1026" alt="bejelentkezesterv.PNG" style="width:24.35pt;height:24.35pt;visibility:visible;mso-wrap-style:square;mso-left-percent:-10001;mso-top-percent:-10001;mso-position-horizontal:absolute;mso-position-horizontal-relative:char;mso-position-vertical:absolute;mso-position-vertical-relative:line;mso-left-percent:-10001;mso-top-percent:-10001;v-text-anchor:top" o:gfxdata="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" filled="f" stroked="f">
+              <v:rect w14:anchorId="0DFB8DE3" id="AutoShape 24" o:spid="_x0000_s1026" alt="bejelentkezesterv.PNG" style="width:24.35pt;height:24.35pt;visibility:visible;mso-wrap-style:square;mso-left-percent:-10001;mso-top-percent:-10001;mso-position-horizontal:absolute;mso-position-horizontal-relative:char;mso-position-vertical:absolute;mso-position-vertical-relative:line;mso-left-percent:-10001;mso-top-percent:-10001;v-text-anchor:top" o:gfxdata="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" filled="f" stroked="f">
                 <o:lock v:ext="edit" aspectratio="t"/>
                 <w10:anchorlock/>
               </v:rect>
@@ -10240,7 +8237,7 @@
         <mc:AlternateContent>
           <mc:Choice Requires="wps">
             <w:drawing>
-              <wp:inline distT="0" distB="0" distL="0" distR="0" wp14:anchorId="7EF9F54D" wp14:editId="564496DD">
+              <wp:inline distT="0" distB="0" distL="0" distR="0" wp14:anchorId="650BD11F" wp14:editId="11628189">
                 <wp:extent cx="309245" cy="309245"/>
                 <wp:effectExtent l="0" t="0" r="0" b="0"/>
                 <wp:docPr id="20" name="Téglalap 20" descr="r%C3%B3lunk_terve.png"/>
@@ -10296,7 +8293,7 @@
           </mc:Choice>
           <mc:Fallback>
             <w:pict>
-              <v:rect w14:anchorId="5756D793" id="Téglalap 20" o:spid="_x0000_s1026" alt="r%C3%B3lunk_terve.png" style="width:24.35pt;height:24.35pt;visibility:visible;mso-wrap-style:square;mso-left-percent:-10001;mso-top-percent:-10001;mso-position-horizontal:absolute;mso-position-horizontal-relative:char;mso-position-vertical:absolute;mso-position-vertical-relative:line;mso-left-percent:-10001;mso-top-percent:-10001;v-text-anchor:top" o:gfxdata="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" filled="f" stroked="f">
+              <v:rect w14:anchorId="630F7945" id="Téglalap 20" o:spid="_x0000_s1026" alt="r%C3%B3lunk_terve.png" style="width:24.35pt;height:24.35pt;visibility:visible;mso-wrap-style:square;mso-left-percent:-10001;mso-top-percent:-10001;mso-position-horizontal:absolute;mso-position-horizontal-relative:char;mso-position-vertical:absolute;mso-position-vertical-relative:line;mso-left-percent:-10001;mso-top-percent:-10001;v-text-anchor:top" o:gfxdata="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" filled="f" stroked="f">
                 <o:lock v:ext="edit" aspectratio="t"/>
                 <w10:anchorlock/>
               </v:rect>
@@ -10312,7 +8309,7 @@
         <mc:AlternateContent>
           <mc:Choice Requires="wps">
             <w:drawing>
-              <wp:inline distT="0" distB="0" distL="0" distR="0" wp14:anchorId="205C7AEC" wp14:editId="16E47306">
+              <wp:inline distT="0" distB="0" distL="0" distR="0" wp14:anchorId="0B100E22" wp14:editId="01FAEC06">
                 <wp:extent cx="309245" cy="309245"/>
                 <wp:effectExtent l="0" t="0" r="0" b="0"/>
                 <wp:docPr id="22" name="AutoShape 19" descr="r%C3%B3lunk_terve.png"/>
@@ -10368,7 +8365,7 @@
           </mc:Choice>
           <mc:Fallback>
             <w:pict>
-              <v:rect w14:anchorId="040835F2" id="AutoShape 19" o:spid="_x0000_s1026" alt="r%C3%B3lunk_terve.png" style="width:24.35pt;height:24.35pt;visibility:visible;mso-wrap-style:square;mso-left-percent:-10001;mso-top-percent:-10001;mso-position-horizontal:absolute;mso-position-horizontal-relative:char;mso-position-vertical:absolute;mso-position-vertical-relative:line;mso-left-percent:-10001;mso-top-percent:-10001;v-text-anchor:top" o:gfxdata="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" filled="f" stroked="f">
+              <v:rect w14:anchorId="4591BDB6" id="AutoShape 19" o:spid="_x0000_s1026" alt="r%C3%B3lunk_terve.png" style="width:24.35pt;height:24.35pt;visibility:visible;mso-wrap-style:square;mso-left-percent:-10001;mso-top-percent:-10001;mso-position-horizontal:absolute;mso-position-horizontal-relative:char;mso-position-vertical:absolute;mso-position-vertical-relative:line;mso-left-percent:-10001;mso-top-percent:-10001;v-text-anchor:top" o:gfxdata="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" filled="f" stroked="f">
                 <o:lock v:ext="edit" aspectratio="t"/>
                 <w10:anchorlock/>
               </v:rect>
@@ -10422,7 +8419,7 @@
           <w:lang w:eastAsia="hu-HU"/>
         </w:rPr>
         <w:drawing>
-          <wp:anchor distT="0" distB="0" distL="114300" distR="114300" simplePos="0" relativeHeight="251691008" behindDoc="1" locked="0" layoutInCell="1" allowOverlap="1" wp14:anchorId="055E158D" wp14:editId="056D77A7">
+          <wp:anchor distT="0" distB="0" distL="114300" distR="114300" simplePos="0" relativeHeight="251691008" behindDoc="1" locked="0" layoutInCell="1" allowOverlap="1" wp14:anchorId="123D421A" wp14:editId="531DA175">
             <wp:simplePos x="0" y="0"/>
             <wp:positionH relativeFrom="column">
               <wp:posOffset>-4445</wp:posOffset>
@@ -10508,39 +8505,7 @@
           <w:sz w:val="28"/>
           <w:szCs w:val="28"/>
         </w:rPr>
-        <w:t xml:space="preserve">Amennyiben </w:t>
-      </w:r>
-      <w:proofErr w:type="spellStart"/>
-      <w:r>
-        <w:rPr>
-          <w:sz w:val="28"/>
-          <w:szCs w:val="28"/>
-        </w:rPr>
-        <w:t>admin</w:t>
-      </w:r>
-      <w:proofErr w:type="spellEnd"/>
-      <w:r>
-        <w:rPr>
-          <w:sz w:val="28"/>
-          <w:szCs w:val="28"/>
-        </w:rPr>
-        <w:t xml:space="preserve"> bejelentkezés van a saját </w:t>
-      </w:r>
-      <w:proofErr w:type="spellStart"/>
-      <w:r>
-        <w:rPr>
-          <w:sz w:val="28"/>
-          <w:szCs w:val="28"/>
-        </w:rPr>
-        <w:t>admin</w:t>
-      </w:r>
-      <w:proofErr w:type="spellEnd"/>
-      <w:r>
-        <w:rPr>
-          <w:sz w:val="28"/>
-          <w:szCs w:val="28"/>
-        </w:rPr>
-        <w:t xml:space="preserve"> felületén: </w:t>
+        <w:t xml:space="preserve">Amennyiben admin bejelentkezés van a saját admin felületén: </w:t>
       </w:r>
     </w:p>
     <w:p>
@@ -10562,7 +8527,7 @@
           <w:lang w:eastAsia="hu-HU"/>
         </w:rPr>
         <w:drawing>
-          <wp:anchor distT="0" distB="0" distL="114300" distR="114300" simplePos="0" relativeHeight="251692032" behindDoc="1" locked="0" layoutInCell="1" allowOverlap="1" wp14:anchorId="28085609" wp14:editId="62D96964">
+          <wp:anchor distT="0" distB="0" distL="114300" distR="114300" simplePos="0" relativeHeight="251692032" behindDoc="1" locked="0" layoutInCell="1" allowOverlap="1" wp14:anchorId="32C7F752" wp14:editId="3C67DB42">
             <wp:simplePos x="0" y="0"/>
             <wp:positionH relativeFrom="column">
               <wp:posOffset>405130</wp:posOffset>
@@ -10733,7 +8698,7 @@
           <w:lang w:eastAsia="hu-HU"/>
         </w:rPr>
         <w:drawing>
-          <wp:anchor distT="0" distB="0" distL="114300" distR="114300" simplePos="0" relativeHeight="251693056" behindDoc="1" locked="0" layoutInCell="1" allowOverlap="1" wp14:anchorId="2375147C" wp14:editId="5D9F8EC5">
+          <wp:anchor distT="0" distB="0" distL="114300" distR="114300" simplePos="0" relativeHeight="251693056" behindDoc="1" locked="0" layoutInCell="1" allowOverlap="1" wp14:anchorId="77533DFA" wp14:editId="4F7D9934">
             <wp:simplePos x="0" y="0"/>
             <wp:positionH relativeFrom="column">
               <wp:posOffset>2967355</wp:posOffset>
@@ -10811,7 +8776,7 @@
           <w:lang w:eastAsia="hu-HU"/>
         </w:rPr>
         <w:drawing>
-          <wp:anchor distT="0" distB="0" distL="114300" distR="114300" simplePos="0" relativeHeight="251694080" behindDoc="1" locked="0" layoutInCell="1" allowOverlap="1" wp14:anchorId="4D34FE79" wp14:editId="051338CF">
+          <wp:anchor distT="0" distB="0" distL="114300" distR="114300" simplePos="0" relativeHeight="251694080" behindDoc="1" locked="0" layoutInCell="1" allowOverlap="1" wp14:anchorId="206B439F" wp14:editId="4E0DFB89">
             <wp:simplePos x="0" y="0"/>
             <wp:positionH relativeFrom="column">
               <wp:posOffset>-461645</wp:posOffset>
@@ -10926,7 +8891,7 @@
           <w:lang w:eastAsia="hu-HU"/>
         </w:rPr>
         <w:drawing>
-          <wp:inline distT="0" distB="0" distL="0" distR="0" wp14:anchorId="18C5D6AE" wp14:editId="78C99CF6">
+          <wp:inline distT="0" distB="0" distL="0" distR="0" wp14:anchorId="09778945" wp14:editId="49D9CF04">
             <wp:extent cx="4658509" cy="2589088"/>
             <wp:effectExtent l="0" t="0" r="8890" b="1905"/>
             <wp:docPr id="14" name="Kép 14"/>
@@ -10984,7 +8949,7 @@
           <w:lang w:eastAsia="hu-HU"/>
         </w:rPr>
         <w:drawing>
-          <wp:anchor distT="0" distB="0" distL="114300" distR="114300" simplePos="0" relativeHeight="251681792" behindDoc="1" locked="0" layoutInCell="1" allowOverlap="1" wp14:anchorId="56065B06">
+          <wp:anchor distT="0" distB="0" distL="114300" distR="114300" simplePos="0" relativeHeight="251681792" behindDoc="1" locked="0" layoutInCell="1" allowOverlap="1" wp14:anchorId="43E7BA13" wp14:editId="2BDA3AC7">
             <wp:simplePos x="0" y="0"/>
             <wp:positionH relativeFrom="margin">
               <wp:align>left</wp:align>
@@ -11163,7 +9128,7 @@
           <w:lang w:eastAsia="hu-HU"/>
         </w:rPr>
         <w:drawing>
-          <wp:anchor distT="0" distB="0" distL="114300" distR="114300" simplePos="0" relativeHeight="251685888" behindDoc="1" locked="0" layoutInCell="1" allowOverlap="1" wp14:anchorId="792D3B06" wp14:editId="573E4280">
+          <wp:anchor distT="0" distB="0" distL="114300" distR="114300" simplePos="0" relativeHeight="251685888" behindDoc="1" locked="0" layoutInCell="1" allowOverlap="1" wp14:anchorId="6E0DAFE5" wp14:editId="1E21C899">
             <wp:simplePos x="0" y="0"/>
             <wp:positionH relativeFrom="column">
               <wp:posOffset>-71120</wp:posOffset>
@@ -11261,24 +9226,31 @@
           <w:sz w:val="36"/>
           <w:szCs w:val="40"/>
         </w:rPr>
-        <w:t>ljába akkor kap egy ilyen felületet ahol a „hirdetéseim” gombra kattintva a saját hirdetéseit látja</w:t>
-      </w:r>
+        <w:t xml:space="preserve">ljába akkor kap egy ilyen </w:t>
+      </w:r>
+      <w:proofErr w:type="gramStart"/>
       <w:r>
         <w:rPr>
           <w:sz w:val="36"/>
           <w:szCs w:val="40"/>
         </w:rPr>
-        <w:t xml:space="preserve">, a kijelentkezésnél pedig </w:t>
-      </w:r>
-      <w:proofErr w:type="spellStart"/>
+        <w:t>felületet</w:t>
+      </w:r>
+      <w:proofErr w:type="gramEnd"/>
       <w:r>
         <w:rPr>
           <w:sz w:val="36"/>
           <w:szCs w:val="40"/>
         </w:rPr>
-        <w:t>kijelentekzik</w:t>
-      </w:r>
-      <w:proofErr w:type="spellEnd"/>
+        <w:t xml:space="preserve"> ahol a „hirdetéseim” gombra kattintva a saját hirdetéseit látja</w:t>
+      </w:r>
+      <w:r>
+        <w:rPr>
+          <w:sz w:val="36"/>
+          <w:szCs w:val="40"/>
+        </w:rPr>
+        <w:t>, a kijelentkezésnél pedig kijelentekzik</w:t>
+      </w:r>
       <w:r>
         <w:rPr>
           <w:sz w:val="36"/>
@@ -11337,7 +9309,7 @@
           <w:lang w:eastAsia="hu-HU"/>
         </w:rPr>
         <w:drawing>
-          <wp:anchor distT="0" distB="0" distL="114300" distR="114300" simplePos="0" relativeHeight="251683840" behindDoc="1" locked="0" layoutInCell="1" allowOverlap="1" wp14:anchorId="4FD4D60D">
+          <wp:anchor distT="0" distB="0" distL="114300" distR="114300" simplePos="0" relativeHeight="251683840" behindDoc="1" locked="0" layoutInCell="1" allowOverlap="1" wp14:anchorId="11195859" wp14:editId="145EFBBE">
             <wp:simplePos x="0" y="0"/>
             <wp:positionH relativeFrom="margin">
               <wp:posOffset>3150870</wp:posOffset>
@@ -11616,7 +9588,7 @@
           <w:lang w:eastAsia="hu-HU"/>
         </w:rPr>
         <w:drawing>
-          <wp:anchor distT="0" distB="0" distL="114300" distR="114300" simplePos="0" relativeHeight="251689984" behindDoc="1" locked="0" layoutInCell="1" allowOverlap="1" wp14:anchorId="10470ACD" wp14:editId="10760FD3">
+          <wp:anchor distT="0" distB="0" distL="114300" distR="114300" simplePos="0" relativeHeight="251689984" behindDoc="1" locked="0" layoutInCell="1" allowOverlap="1" wp14:anchorId="1AEC5E59" wp14:editId="78EC4A41">
             <wp:simplePos x="0" y="0"/>
             <wp:positionH relativeFrom="column">
               <wp:posOffset>3057525</wp:posOffset>
@@ -11689,7 +9661,7 @@
           <w:lang w:eastAsia="hu-HU"/>
         </w:rPr>
         <w:drawing>
-          <wp:inline distT="0" distB="0" distL="0" distR="0" wp14:anchorId="102A8BAF" wp14:editId="4B3D7890">
+          <wp:inline distT="0" distB="0" distL="0" distR="0" wp14:anchorId="1BE99C39" wp14:editId="02564AB1">
             <wp:extent cx="6170920" cy="2809875"/>
             <wp:effectExtent l="0" t="0" r="1905" b="0"/>
             <wp:docPr id="24" name="Kép 24"/>
@@ -11894,7 +9866,7 @@
           <w:lang w:eastAsia="hu-HU"/>
         </w:rPr>
         <w:drawing>
-          <wp:anchor distT="0" distB="0" distL="114300" distR="114300" simplePos="0" relativeHeight="251686912" behindDoc="1" locked="0" layoutInCell="1" allowOverlap="1" wp14:anchorId="7BD4DF62" wp14:editId="308AB9D9">
+          <wp:anchor distT="0" distB="0" distL="114300" distR="114300" simplePos="0" relativeHeight="251686912" behindDoc="1" locked="0" layoutInCell="1" allowOverlap="1" wp14:anchorId="5FFE5A17" wp14:editId="3BD302FE">
             <wp:simplePos x="0" y="0"/>
             <wp:positionH relativeFrom="column">
               <wp:posOffset>-537845</wp:posOffset>
@@ -12067,7 +10039,7 @@
           <w:lang w:eastAsia="hu-HU"/>
         </w:rPr>
         <w:drawing>
-          <wp:anchor distT="0" distB="0" distL="114300" distR="114300" simplePos="0" relativeHeight="251687936" behindDoc="1" locked="0" layoutInCell="1" allowOverlap="1" wp14:anchorId="7C656E9C" wp14:editId="5A514DBB">
+          <wp:anchor distT="0" distB="0" distL="114300" distR="114300" simplePos="0" relativeHeight="251687936" behindDoc="1" locked="0" layoutInCell="1" allowOverlap="1" wp14:anchorId="29268D90" wp14:editId="47118522">
             <wp:simplePos x="0" y="0"/>
             <wp:positionH relativeFrom="column">
               <wp:posOffset>-327660</wp:posOffset>
@@ -12248,7 +10220,7 @@
           <w:lang w:eastAsia="hu-HU"/>
         </w:rPr>
         <w:drawing>
-          <wp:anchor distT="0" distB="0" distL="114300" distR="114300" simplePos="0" relativeHeight="251688960" behindDoc="1" locked="0" layoutInCell="1" allowOverlap="1" wp14:anchorId="045D412D" wp14:editId="089A0529">
+          <wp:anchor distT="0" distB="0" distL="114300" distR="114300" simplePos="0" relativeHeight="251688960" behindDoc="1" locked="0" layoutInCell="1" allowOverlap="1" wp14:anchorId="062D4F8F" wp14:editId="1351CB23">
             <wp:simplePos x="0" y="0"/>
             <wp:positionH relativeFrom="column">
               <wp:posOffset>-537845</wp:posOffset>
@@ -12350,7 +10322,25 @@
           <w:sz w:val="40"/>
           <w:szCs w:val="40"/>
         </w:rPr>
-        <w:t>Kattintás után pedig feljönnek a teljes adatok és képek illetve egy térkép</w:t>
+        <w:t xml:space="preserve">Kattintás után pedig feljönnek a teljes adatok és </w:t>
+      </w:r>
+      <w:proofErr w:type="gramStart"/>
+      <w:r>
+        <w:rPr>
+          <w:rFonts w:ascii="Times New Roman" w:hAnsi="Times New Roman" w:cs="Times New Roman"/>
+          <w:sz w:val="40"/>
+          <w:szCs w:val="40"/>
+        </w:rPr>
+        <w:t>képek</w:t>
+      </w:r>
+      <w:proofErr w:type="gramEnd"/>
+      <w:r>
+        <w:rPr>
+          <w:rFonts w:ascii="Times New Roman" w:hAnsi="Times New Roman" w:cs="Times New Roman"/>
+          <w:sz w:val="40"/>
+          <w:szCs w:val="40"/>
+        </w:rPr>
+        <w:t xml:space="preserve"> illetve egy térkép</w:t>
       </w:r>
     </w:p>
     <w:p>
@@ -12429,7 +10419,7 @@
         </w:rPr>
         <w:t xml:space="preserve">További </w:t>
       </w:r>
-      <w:proofErr w:type="spellStart"/>
+      <w:proofErr w:type="gramStart"/>
       <w:r>
         <w:rPr>
           <w:rFonts w:ascii="Times New Roman" w:hAnsi="Times New Roman" w:cs="Times New Roman"/>
@@ -12438,7 +10428,7 @@
         </w:rPr>
         <w:t>tervek,fejlesztési</w:t>
       </w:r>
-      <w:proofErr w:type="spellEnd"/>
+      <w:proofErr w:type="gramEnd"/>
       <w:r>
         <w:rPr>
           <w:rFonts w:ascii="Times New Roman" w:hAnsi="Times New Roman" w:cs="Times New Roman"/>
@@ -12476,6 +10466,7 @@
           <w:szCs w:val="32"/>
         </w:rPr>
       </w:pPr>
+      <w:proofErr w:type="gramStart"/>
       <w:r>
         <w:rPr>
           <w:rStyle w:val="Kiemels2"/>
@@ -12484,11 +10475,10 @@
           <w:sz w:val="32"/>
           <w:szCs w:val="32"/>
         </w:rPr>
-        <w:t xml:space="preserve">keresőoptimalizálás : Külön egyéni  keresési lehetőség beépítése az oldalba </w:t>
-      </w:r>
-    </w:p>
-    <w:p>
-      <w:pPr>
+        <w:t>keresőoptimalizálás :</w:t>
+      </w:r>
+      <w:proofErr w:type="gramEnd"/>
+      <w:r>
         <w:rPr>
           <w:rStyle w:val="Kiemels2"/>
           <w:b w:val="0"/>
@@ -12496,10 +10486,10 @@
           <w:sz w:val="32"/>
           <w:szCs w:val="32"/>
         </w:rPr>
-      </w:pPr>
-    </w:p>
-    <w:p>
-      <w:pPr>
+        <w:t xml:space="preserve"> Külön </w:t>
+      </w:r>
+      <w:proofErr w:type="gramStart"/>
+      <w:r>
         <w:rPr>
           <w:rStyle w:val="Kiemels2"/>
           <w:b w:val="0"/>
@@ -12507,7 +10497,9 @@
           <w:sz w:val="32"/>
           <w:szCs w:val="32"/>
         </w:rPr>
-      </w:pPr>
+        <w:t>egyéni  keresési</w:t>
+      </w:r>
+      <w:proofErr w:type="gramEnd"/>
       <w:r>
         <w:rPr>
           <w:rStyle w:val="Kiemels2"/>
@@ -12516,7 +10508,7 @@
           <w:sz w:val="32"/>
           <w:szCs w:val="32"/>
         </w:rPr>
-        <w:t>Komment szekció : A felhasználók számára lehetőség oldalunk nyilvános értékelése, véleményezése</w:t>
+        <w:t xml:space="preserve"> lehetőség beépítése az oldalba </w:t>
       </w:r>
     </w:p>
     <w:p>
@@ -12533,122 +10525,182 @@
     <w:p>
       <w:pPr>
         <w:rPr>
-          <w:i/>
-          <w:sz w:val="32"/>
-          <w:szCs w:val="32"/>
-        </w:rPr>
-      </w:pPr>
-      <w:r>
-        <w:rPr>
           <w:rStyle w:val="Kiemels2"/>
           <w:b w:val="0"/>
           <w:i/>
           <w:sz w:val="32"/>
           <w:szCs w:val="32"/>
         </w:rPr>
-        <w:t xml:space="preserve">Biztonsági fejlesztés: </w:t>
-      </w:r>
-      <w:r>
-        <w:rPr>
+      </w:pPr>
+      <w:r>
+        <w:rPr>
+          <w:rStyle w:val="Kiemels2"/>
+          <w:b w:val="0"/>
           <w:i/>
           <w:sz w:val="32"/>
           <w:szCs w:val="32"/>
         </w:rPr>
-        <w:t>Többlépcsős hitelesítés (2FA)</w:t>
-      </w:r>
-    </w:p>
-    <w:p>
-      <w:pPr>
-        <w:rPr>
+        <w:t xml:space="preserve">Komment </w:t>
+      </w:r>
+      <w:proofErr w:type="gramStart"/>
+      <w:r>
+        <w:rPr>
+          <w:rStyle w:val="Kiemels2"/>
+          <w:b w:val="0"/>
           <w:i/>
           <w:sz w:val="32"/>
           <w:szCs w:val="32"/>
         </w:rPr>
-      </w:pPr>
-    </w:p>
-    <w:p>
-      <w:pPr>
-        <w:rPr>
-          <w:rFonts w:ascii="Times New Roman" w:hAnsi="Times New Roman" w:cs="Times New Roman"/>
-          <w:sz w:val="44"/>
-          <w:szCs w:val="28"/>
-        </w:rPr>
-      </w:pPr>
-      <w:r>
-        <w:rPr>
+        <w:t>szekció :</w:t>
+      </w:r>
+      <w:proofErr w:type="gramEnd"/>
+      <w:r>
+        <w:rPr>
+          <w:rStyle w:val="Kiemels2"/>
+          <w:b w:val="0"/>
           <w:i/>
           <w:sz w:val="32"/>
           <w:szCs w:val="32"/>
         </w:rPr>
-        <w:t>Cégeknek reklám felület biztosítása szélső részeken amelyek nem takarnak ki semmit</w:t>
-      </w:r>
-      <w:r>
-        <w:t xml:space="preserve"> </w:t>
-      </w:r>
-      <w:r>
+        <w:t xml:space="preserve"> A felhasználók számára lehetőség oldalunk nyilvános értékelése, véleményezése</w:t>
+      </w:r>
+    </w:p>
+    <w:p>
+      <w:pPr>
+        <w:rPr>
+          <w:rStyle w:val="Kiemels2"/>
+          <w:b w:val="0"/>
+          <w:i/>
+          <w:sz w:val="32"/>
+          <w:szCs w:val="32"/>
+        </w:rPr>
+      </w:pPr>
+    </w:p>
+    <w:p>
+      <w:pPr>
+        <w:rPr>
+          <w:i/>
+          <w:sz w:val="32"/>
+          <w:szCs w:val="32"/>
+        </w:rPr>
+      </w:pPr>
+      <w:r>
+        <w:rPr>
+          <w:rStyle w:val="Kiemels2"/>
+          <w:b w:val="0"/>
+          <w:i/>
+          <w:sz w:val="32"/>
+          <w:szCs w:val="32"/>
+        </w:rPr>
+        <w:t xml:space="preserve">Biztonsági fejlesztés: </w:t>
+      </w:r>
+      <w:r>
+        <w:rPr>
+          <w:i/>
+          <w:sz w:val="32"/>
+          <w:szCs w:val="32"/>
+        </w:rPr>
+        <w:t>Többlépcsős hitelesítés (2FA)</w:t>
+      </w:r>
+    </w:p>
+    <w:p>
+      <w:pPr>
+        <w:rPr>
+          <w:i/>
+          <w:sz w:val="32"/>
+          <w:szCs w:val="32"/>
+        </w:rPr>
+      </w:pPr>
+    </w:p>
+    <w:p>
+      <w:pPr>
         <w:rPr>
           <w:rFonts w:ascii="Times New Roman" w:hAnsi="Times New Roman" w:cs="Times New Roman"/>
           <w:sz w:val="44"/>
           <w:szCs w:val="28"/>
         </w:rPr>
-        <w:br w:type="page"/>
-      </w:r>
-    </w:p>
-    <w:p>
-      <w:pPr>
+      </w:pPr>
+      <w:r>
+        <w:rPr>
+          <w:i/>
+          <w:sz w:val="32"/>
+          <w:szCs w:val="32"/>
+        </w:rPr>
+        <w:t xml:space="preserve">Cégeknek reklám felület biztosítása szélső </w:t>
+      </w:r>
+      <w:proofErr w:type="gramStart"/>
+      <w:r>
+        <w:rPr>
+          <w:i/>
+          <w:sz w:val="32"/>
+          <w:szCs w:val="32"/>
+        </w:rPr>
+        <w:t>részeken</w:t>
+      </w:r>
+      <w:proofErr w:type="gramEnd"/>
+      <w:r>
+        <w:rPr>
+          <w:i/>
+          <w:sz w:val="32"/>
+          <w:szCs w:val="32"/>
+        </w:rPr>
+        <w:t xml:space="preserve"> amelyek nem takarnak ki semmit</w:t>
+      </w:r>
+      <w:r>
+        <w:t xml:space="preserve"> </w:t>
+      </w:r>
+      <w:r>
         <w:rPr>
           <w:rFonts w:ascii="Times New Roman" w:hAnsi="Times New Roman" w:cs="Times New Roman"/>
           <w:sz w:val="44"/>
           <w:szCs w:val="28"/>
         </w:rPr>
-      </w:pPr>
-      <w:r>
+        <w:br w:type="page"/>
+      </w:r>
+    </w:p>
+    <w:p>
+      <w:pPr>
         <w:rPr>
           <w:rFonts w:ascii="Times New Roman" w:hAnsi="Times New Roman" w:cs="Times New Roman"/>
           <w:sz w:val="44"/>
           <w:szCs w:val="28"/>
         </w:rPr>
-        <w:lastRenderedPageBreak/>
-        <w:t xml:space="preserve">Tapasztalatok/ Vélemény </w:t>
-      </w:r>
+      </w:pPr>
       <w:r>
         <w:rPr>
           <w:rFonts w:ascii="Times New Roman" w:hAnsi="Times New Roman" w:cs="Times New Roman"/>
           <w:sz w:val="44"/>
           <w:szCs w:val="28"/>
         </w:rPr>
-        <w:t xml:space="preserve">: </w:t>
-      </w:r>
-    </w:p>
-    <w:p>
-      <w:pPr>
+        <w:lastRenderedPageBreak/>
+        <w:t xml:space="preserve">Tapasztalatok/ </w:t>
+      </w:r>
+      <w:proofErr w:type="gramStart"/>
+      <w:r>
         <w:rPr>
           <w:rFonts w:ascii="Times New Roman" w:hAnsi="Times New Roman" w:cs="Times New Roman"/>
           <w:sz w:val="44"/>
           <w:szCs w:val="28"/>
-          <w:u w:val="single"/>
-        </w:rPr>
-      </w:pPr>
-    </w:p>
-    <w:p>
-      <w:pPr>
+        </w:rPr>
+        <w:t xml:space="preserve">Vélemény </w:t>
+      </w:r>
+      <w:r>
         <w:rPr>
           <w:rFonts w:ascii="Times New Roman" w:hAnsi="Times New Roman" w:cs="Times New Roman"/>
           <w:sz w:val="44"/>
           <w:szCs w:val="28"/>
-          <w:u w:val="single"/>
-        </w:rPr>
-      </w:pPr>
-    </w:p>
-    <w:p>
-      <w:pPr>
+        </w:rPr>
+        <w:t>:</w:t>
+      </w:r>
+      <w:proofErr w:type="gramEnd"/>
+      <w:r>
         <w:rPr>
           <w:rFonts w:ascii="Times New Roman" w:hAnsi="Times New Roman" w:cs="Times New Roman"/>
           <w:sz w:val="44"/>
           <w:szCs w:val="28"/>
-          <w:u w:val="single"/>
-        </w:rPr>
-      </w:pPr>
+        </w:rPr>
+        <w:t xml:space="preserve"> </w:t>
+      </w:r>
     </w:p>
     <w:p>
       <w:pPr>
@@ -12664,11 +10716,60 @@
       <w:pPr>
         <w:rPr>
           <w:rFonts w:ascii="Times New Roman" w:hAnsi="Times New Roman" w:cs="Times New Roman"/>
-          <w:sz w:val="44"/>
-          <w:szCs w:val="28"/>
+          <w:sz w:val="24"/>
+          <w:szCs w:val="24"/>
           <w:u w:val="single"/>
         </w:rPr>
       </w:pPr>
+      <w:r>
+        <w:rPr>
+          <w:rFonts w:ascii="Times New Roman" w:hAnsi="Times New Roman" w:cs="Times New Roman"/>
+          <w:sz w:val="24"/>
+          <w:szCs w:val="24"/>
+          <w:u w:val="single"/>
+        </w:rPr>
+        <w:t xml:space="preserve">Az én személyes véleményem erről a projektről az nagyon kettős érzésű. Mivel egy nagyon jól kinéző oldalt csináltunk személyes véleményem szerint ámbár ez nagyon nehéz volt. A csapatmunka az úgy ahogy sikerült megoldani. A sok nehézség volt ezalatt az idő alatt. Én csak a végeredményt nézem nem pedig az odatartó utat. Ez alatt az idő alatt rengeteg tapasztalatot </w:t>
+      </w:r>
+      <w:proofErr w:type="gramStart"/>
+      <w:r>
+        <w:rPr>
+          <w:rFonts w:ascii="Times New Roman" w:hAnsi="Times New Roman" w:cs="Times New Roman"/>
+          <w:sz w:val="24"/>
+          <w:szCs w:val="24"/>
+          <w:u w:val="single"/>
+        </w:rPr>
+        <w:t>szereztem</w:t>
+      </w:r>
+      <w:proofErr w:type="gramEnd"/>
+      <w:r>
+        <w:rPr>
+          <w:rFonts w:ascii="Times New Roman" w:hAnsi="Times New Roman" w:cs="Times New Roman"/>
+          <w:sz w:val="24"/>
+          <w:szCs w:val="24"/>
+          <w:u w:val="single"/>
+        </w:rPr>
+        <w:t xml:space="preserve"> ami a későbbiekbe hasznomra </w:t>
+      </w:r>
+      <w:proofErr w:type="gramStart"/>
+      <w:r>
+        <w:rPr>
+          <w:rFonts w:ascii="Times New Roman" w:hAnsi="Times New Roman" w:cs="Times New Roman"/>
+          <w:sz w:val="24"/>
+          <w:szCs w:val="24"/>
+          <w:u w:val="single"/>
+        </w:rPr>
+        <w:t>válik.(</w:t>
+      </w:r>
+      <w:proofErr w:type="gramEnd"/>
+      <w:r>
+        <w:rPr>
+          <w:rFonts w:ascii="Times New Roman" w:hAnsi="Times New Roman" w:cs="Times New Roman"/>
+          <w:sz w:val="24"/>
+          <w:szCs w:val="24"/>
+          <w:u w:val="single"/>
+        </w:rPr>
+        <w:t xml:space="preserve">Csarni Lőrinc)  </w:t>
+      </w:r>
     </w:p>
     <w:p>
       <w:pPr>
@@ -12812,10 +10913,6 @@
     </w:p>
     <w:p>
       <w:pPr>
-        <w:tabs>
-          <w:tab w:val="left" w:leader="dot" w:pos="9356"/>
-        </w:tabs>
-        <w:jc w:val="both"/>
         <w:rPr>
           <w:rFonts w:ascii="Times New Roman" w:hAnsi="Times New Roman" w:cs="Times New Roman"/>
           <w:sz w:val="44"/>
@@ -12826,11 +10923,44 @@
     </w:p>
     <w:p>
       <w:pPr>
+        <w:rPr>
+          <w:rFonts w:ascii="Times New Roman" w:hAnsi="Times New Roman" w:cs="Times New Roman"/>
+          <w:sz w:val="44"/>
+          <w:szCs w:val="28"/>
+          <w:u w:val="single"/>
+        </w:rPr>
+      </w:pPr>
+    </w:p>
+    <w:p>
+      <w:pPr>
+        <w:rPr>
+          <w:rFonts w:ascii="Times New Roman" w:hAnsi="Times New Roman" w:cs="Times New Roman"/>
+          <w:sz w:val="44"/>
+          <w:szCs w:val="28"/>
+          <w:u w:val="single"/>
+        </w:rPr>
+      </w:pPr>
+    </w:p>
+    <w:p>
+      <w:pPr>
+        <w:tabs>
+          <w:tab w:val="left" w:leader="dot" w:pos="9356"/>
+        </w:tabs>
+        <w:jc w:val="both"/>
+        <w:rPr>
+          <w:rFonts w:ascii="Times New Roman" w:hAnsi="Times New Roman" w:cs="Times New Roman"/>
+          <w:sz w:val="44"/>
+          <w:szCs w:val="28"/>
+          <w:u w:val="single"/>
+        </w:rPr>
+      </w:pPr>
+    </w:p>
+    <w:p>
+      <w:pPr>
         <w:pStyle w:val="Cmsor1"/>
       </w:pPr>
       <w:bookmarkStart w:id="19" w:name="_Toc193283786"/>
       <w:r>
-        <w:lastRenderedPageBreak/>
         <w:t>Források:</w:t>
       </w:r>
       <w:bookmarkEnd w:id="19"/>
@@ -12860,6 +10990,7 @@
           <w:lang w:eastAsia="hu-HU"/>
         </w:rPr>
       </w:pPr>
+      <w:proofErr w:type="gramStart"/>
       <w:r>
         <w:rPr>
           <w:rFonts w:ascii="Times New Roman" w:eastAsia="Times New Roman" w:hAnsi="Times New Roman" w:cs="Times New Roman"/>
@@ -12890,6 +11021,7 @@
         </w:rPr>
         <w:t>2024.12.04</w:t>
       </w:r>
+      <w:proofErr w:type="gramEnd"/>
     </w:p>
     <w:p>
       <w:pPr>
@@ -12903,6 +11035,7 @@
           <w:lang w:eastAsia="hu-HU"/>
         </w:rPr>
       </w:pPr>
+      <w:proofErr w:type="gramStart"/>
       <w:r>
         <w:rPr>
           <w:rFonts w:ascii="Times New Roman" w:eastAsia="Times New Roman" w:hAnsi="Times New Roman" w:cs="Times New Roman"/>
@@ -12935,6 +11068,7 @@
         </w:rPr>
         <w:t>2024.12.04</w:t>
       </w:r>
+      <w:proofErr w:type="gramEnd"/>
     </w:p>
     <w:p>
       <w:pPr>
@@ -12983,6 +11117,7 @@
           <w:lang w:eastAsia="hu-HU"/>
         </w:rPr>
       </w:pPr>
+      <w:proofErr w:type="gramStart"/>
       <w:r>
         <w:rPr>
           <w:rFonts w:ascii="Times New Roman" w:eastAsia="Times New Roman" w:hAnsi="Times New Roman" w:cs="Times New Roman"/>
@@ -13013,6 +11148,7 @@
         </w:rPr>
         <w:t>2024.12.04</w:t>
       </w:r>
+      <w:proofErr w:type="gramEnd"/>
     </w:p>
     <w:p>
       <w:pPr>
@@ -13028,6 +11164,7 @@
           <w:lang w:eastAsia="hu-HU"/>
         </w:rPr>
       </w:pPr>
+      <w:proofErr w:type="gramStart"/>
       <w:r>
         <w:rPr>
           <w:rStyle w:val="Hiperhivatkozs"/>
@@ -13054,6 +11191,7 @@
         </w:rPr>
         <w:t>2024.12.04</w:t>
       </w:r>
+      <w:proofErr w:type="gramEnd"/>
     </w:p>
     <w:p>
       <w:pPr>
@@ -13065,6 +11203,7 @@
           <w:szCs w:val="28"/>
         </w:rPr>
       </w:pPr>
+      <w:proofErr w:type="gramStart"/>
       <w:r>
         <w:rPr>
           <w:sz w:val="28"/>
@@ -13089,6 +11228,7 @@
         </w:rPr>
         <w:t>2024.12.04</w:t>
       </w:r>
+      <w:proofErr w:type="gramEnd"/>
     </w:p>
     <w:p>
       <w:pPr>
@@ -13145,8 +11285,6 @@
           <w:szCs w:val="28"/>
         </w:rPr>
       </w:pPr>
-      <w:bookmarkStart w:id="20" w:name="_GoBack"/>
-      <w:bookmarkEnd w:id="20"/>
     </w:p>
     <w:sectPr>
       <w:footerReference w:type="default" r:id="rId49"/>
@@ -13160,7 +11298,7 @@
 </file>
 
 <file path=word/endnotes.xml><?xml version="1.0" encoding="utf-8"?>
-<w:endnotes xmlns:wpc="http://schemas.microsoft.com/office/word/2010/wordprocessingCanvas" xmlns:cx="http://schemas.microsoft.com/office/drawing/2014/chartex" xmlns:cx1="http://schemas.microsoft.com/office/drawing/2015/9/8/chartex" xmlns:cx2="http://schemas.microsoft.com/office/drawing/2015/10/21/chartex" xmlns:cx3="http://schemas.microsoft.com/office/drawing/2016/5/9/chartex" xmlns:cx4="http://schemas.microsoft.com/office/drawing/2016/5/10/chartex" xmlns:cx5="http://schemas.microsoft.com/office/drawing/2016/5/11/chartex" xmlns:cx6="http://schemas.microsoft.com/office/drawing/2016/5/12/chartex" xmlns:cx7="http://schemas.microsoft.com/office/drawing/2016/5/13/chartex" xmlns:cx8="http://schemas.microsoft.com/office/drawing/2016/5/14/chartex" xmlns:mc="http://schemas.openxmlformats.org/markup-compatibility/2006" xmlns:aink="http://schemas.microsoft.com/office/drawing/2016/ink" xmlns:am3d="http://schemas.microsoft.com/office/drawing/2017/model3d" xmlns:o="urn:schemas-microsoft-com:office:office" xmlns:r="http://schemas.openxmlformats.org/officeDocument/2006/relationships" xmlns:m="http://schemas.openxmlformats.org/officeDocument/2006/math" xmlns:v="urn:schemas-microsoft-com:vml" xmlns:wp14="http://schemas.microsoft.com/office/word/2010/wordprocessingDrawing" xmlns:wp="http://schemas.openxmlformats.org/drawingml/2006/wordprocessingDrawing" xmlns:w10="urn:schemas-microsoft-com:office:word" xmlns:w="http://schemas.openxmlformats.org/wordprocessingml/2006/main" xmlns:w14="http://schemas.microsoft.com/office/word/2010/wordml" xmlns:w15="http://schemas.microsoft.com/office/word/2012/wordml" xmlns:w16cid="http://schemas.microsoft.com/office/word/2016/wordml/cid" xmlns:w16se="http://schemas.microsoft.com/office/word/2015/wordml/symex" xmlns:wpg="http://schemas.microsoft.com/office/word/2010/wordprocessingGroup" xmlns:wpi="http://schemas.microsoft.com/office/word/2010/wordprocessingInk" xmlns:wne="http://schemas.microsoft.com/office/word/2006/wordml" xmlns:wps="http://schemas.microsoft.com/office/word/2010/wordprocessingShape" mc:Ignorable="w14 w15 w16se w16cid wp14">
+<w:endnotes xmlns:wpc="http://schemas.microsoft.com/office/word/2010/wordprocessingCanvas" xmlns:cx="http://schemas.microsoft.com/office/drawing/2014/chartex" xmlns:cx1="http://schemas.microsoft.com/office/drawing/2015/9/8/chartex" xmlns:cx2="http://schemas.microsoft.com/office/drawing/2015/10/21/chartex" xmlns:cx3="http://schemas.microsoft.com/office/drawing/2016/5/9/chartex" xmlns:cx4="http://schemas.microsoft.com/office/drawing/2016/5/10/chartex" xmlns:cx5="http://schemas.microsoft.com/office/drawing/2016/5/11/chartex" xmlns:cx6="http://schemas.microsoft.com/office/drawing/2016/5/12/chartex" xmlns:cx7="http://schemas.microsoft.com/office/drawing/2016/5/13/chartex" xmlns:cx8="http://schemas.microsoft.com/office/drawing/2016/5/14/chartex" xmlns:mc="http://schemas.openxmlformats.org/markup-compatibility/2006" xmlns:aink="http://schemas.microsoft.com/office/drawing/2016/ink" xmlns:am3d="http://schemas.microsoft.com/office/drawing/2017/model3d" xmlns:o="urn:schemas-microsoft-com:office:office" xmlns:oel="http://schemas.microsoft.com/office/2019/extlst" xmlns:r="http://schemas.openxmlformats.org/officeDocument/2006/relationships" xmlns:m="http://schemas.openxmlformats.org/officeDocument/2006/math" xmlns:v="urn:schemas-microsoft-com:vml" xmlns:wp14="http://schemas.microsoft.com/office/word/2010/wordprocessingDrawing" xmlns:wp="http://schemas.openxmlformats.org/drawingml/2006/wordprocessingDrawing" xmlns:w10="urn:schemas-microsoft-com:office:word" xmlns:w="http://schemas.openxmlformats.org/wordprocessingml/2006/main" xmlns:w14="http://schemas.microsoft.com/office/word/2010/wordml" xmlns:w15="http://schemas.microsoft.com/office/word/2012/wordml" xmlns:w16cex="http://schemas.microsoft.com/office/word/2018/wordml/cex" xmlns:w16cid="http://schemas.microsoft.com/office/word/2016/wordml/cid" xmlns:w16="http://schemas.microsoft.com/office/word/2018/wordml" xmlns:w16du="http://schemas.microsoft.com/office/word/2023/wordml/word16du" xmlns:w16sdtdh="http://schemas.microsoft.com/office/word/2020/wordml/sdtdatahash" xmlns:w16sdtfl="http://schemas.microsoft.com/office/word/2024/wordml/sdtformatlock" xmlns:w16se="http://schemas.microsoft.com/office/word/2015/wordml/symex" xmlns:wpg="http://schemas.microsoft.com/office/word/2010/wordprocessingGroup" xmlns:wpi="http://schemas.microsoft.com/office/word/2010/wordprocessingInk" xmlns:wne="http://schemas.microsoft.com/office/word/2006/wordml" xmlns:wps="http://schemas.microsoft.com/office/word/2010/wordprocessingShape" mc:Ignorable="w14 w15 w16se w16cid w16 w16cex w16sdtdh w16sdtfl w16du wp14">
   <w:endnote w:type="separator" w:id="-1">
     <w:p>
       <w:pPr>
@@ -13185,7 +11323,7 @@
 </file>
 
 <file path=word/footer1.xml><?xml version="1.0" encoding="utf-8"?>
-<w:ftr xmlns:wpc="http://schemas.microsoft.com/office/word/2010/wordprocessingCanvas" xmlns:cx="http://schemas.microsoft.com/office/drawing/2014/chartex" xmlns:cx1="http://schemas.microsoft.com/office/drawing/2015/9/8/chartex" xmlns:cx2="http://schemas.microsoft.com/office/drawing/2015/10/21/chartex" xmlns:cx3="http://schemas.microsoft.com/office/drawing/2016/5/9/chartex" xmlns:cx4="http://schemas.microsoft.com/office/drawing/2016/5/10/chartex" xmlns:cx5="http://schemas.microsoft.com/office/drawing/2016/5/11/chartex" xmlns:cx6="http://schemas.microsoft.com/office/drawing/2016/5/12/chartex" xmlns:cx7="http://schemas.microsoft.com/office/drawing/2016/5/13/chartex" xmlns:cx8="http://schemas.microsoft.com/office/drawing/2016/5/14/chartex" xmlns:mc="http://schemas.openxmlformats.org/markup-compatibility/2006" xmlns:aink="http://schemas.microsoft.com/office/drawing/2016/ink" xmlns:am3d="http://schemas.microsoft.com/office/drawing/2017/model3d" xmlns:o="urn:schemas-microsoft-com:office:office" xmlns:r="http://schemas.openxmlformats.org/officeDocument/2006/relationships" xmlns:m="http://schemas.openxmlformats.org/officeDocument/2006/math" xmlns:v="urn:schemas-microsoft-com:vml" xmlns:wp14="http://schemas.microsoft.com/office/word/2010/wordprocessingDrawing" xmlns:wp="http://schemas.openxmlformats.org/drawingml/2006/wordprocessingDrawing" xmlns:w10="urn:schemas-microsoft-com:office:word" xmlns:w="http://schemas.openxmlformats.org/wordprocessingml/2006/main" xmlns:w14="http://schemas.microsoft.com/office/word/2010/wordml" xmlns:w15="http://schemas.microsoft.com/office/word/2012/wordml" xmlns:w16cid="http://schemas.microsoft.com/office/word/2016/wordml/cid" xmlns:w16se="http://schemas.microsoft.com/office/word/2015/wordml/symex" xmlns:wpg="http://schemas.microsoft.com/office/word/2010/wordprocessingGroup" xmlns:wpi="http://schemas.microsoft.com/office/word/2010/wordprocessingInk" xmlns:wne="http://schemas.microsoft.com/office/word/2006/wordml" xmlns:wps="http://schemas.microsoft.com/office/word/2010/wordprocessingShape" mc:Ignorable="w14 w15 w16se w16cid wp14">
+<w:ftr xmlns:wpc="http://schemas.microsoft.com/office/word/2010/wordprocessingCanvas" xmlns:cx="http://schemas.microsoft.com/office/drawing/2014/chartex" xmlns:cx1="http://schemas.microsoft.com/office/drawing/2015/9/8/chartex" xmlns:cx2="http://schemas.microsoft.com/office/drawing/2015/10/21/chartex" xmlns:cx3="http://schemas.microsoft.com/office/drawing/2016/5/9/chartex" xmlns:cx4="http://schemas.microsoft.com/office/drawing/2016/5/10/chartex" xmlns:cx5="http://schemas.microsoft.com/office/drawing/2016/5/11/chartex" xmlns:cx6="http://schemas.microsoft.com/office/drawing/2016/5/12/chartex" xmlns:cx7="http://schemas.microsoft.com/office/drawing/2016/5/13/chartex" xmlns:cx8="http://schemas.microsoft.com/office/drawing/2016/5/14/chartex" xmlns:mc="http://schemas.openxmlformats.org/markup-compatibility/2006" xmlns:aink="http://schemas.microsoft.com/office/drawing/2016/ink" xmlns:am3d="http://schemas.microsoft.com/office/drawing/2017/model3d" xmlns:o="urn:schemas-microsoft-com:office:office" xmlns:oel="http://schemas.microsoft.com/office/2019/extlst" xmlns:r="http://schemas.openxmlformats.org/officeDocument/2006/relationships" xmlns:m="http://schemas.openxmlformats.org/officeDocument/2006/math" xmlns:v="urn:schemas-microsoft-com:vml" xmlns:wp14="http://schemas.microsoft.com/office/word/2010/wordprocessingDrawing" xmlns:wp="http://schemas.openxmlformats.org/drawingml/2006/wordprocessingDrawing" xmlns:w10="urn:schemas-microsoft-com:office:word" xmlns:w="http://schemas.openxmlformats.org/wordprocessingml/2006/main" xmlns:w14="http://schemas.microsoft.com/office/word/2010/wordml" xmlns:w15="http://schemas.microsoft.com/office/word/2012/wordml" xmlns:w16cex="http://schemas.microsoft.com/office/word/2018/wordml/cex" xmlns:w16cid="http://schemas.microsoft.com/office/word/2016/wordml/cid" xmlns:w16="http://schemas.microsoft.com/office/word/2018/wordml" xmlns:w16du="http://schemas.microsoft.com/office/word/2023/wordml/word16du" xmlns:w16sdtdh="http://schemas.microsoft.com/office/word/2020/wordml/sdtdatahash" xmlns:w16sdtfl="http://schemas.microsoft.com/office/word/2024/wordml/sdtformatlock" xmlns:w16se="http://schemas.microsoft.com/office/word/2015/wordml/symex" xmlns:wpg="http://schemas.microsoft.com/office/word/2010/wordprocessingGroup" xmlns:wpi="http://schemas.microsoft.com/office/word/2010/wordprocessingInk" xmlns:wne="http://schemas.microsoft.com/office/word/2006/wordml" xmlns:wps="http://schemas.microsoft.com/office/word/2010/wordprocessingShape" mc:Ignorable="w14 w15 w16se w16cid w16 w16cex w16sdtdh w16sdtfl w16du wp14">
   <w:sdt>
     <w:sdtPr>
       <w:id w:val="658515085"/>
@@ -13194,7 +11332,6 @@
         <w:docPartUnique/>
       </w:docPartObj>
     </w:sdtPr>
-    <w:sdtEndPr/>
     <w:sdtContent>
       <w:p>
         <w:pPr>
@@ -13230,7 +11367,7 @@
 </file>
 
 <file path=word/footnotes.xml><?xml version="1.0" encoding="utf-8"?>
-<w:footnotes xmlns:wpc="http://schemas.microsoft.com/office/word/2010/wordprocessingCanvas" xmlns:cx="http://schemas.microsoft.com/office/drawing/2014/chartex" xmlns:cx1="http://schemas.microsoft.com/office/drawing/2015/9/8/chartex" xmlns:cx2="http://schemas.microsoft.com/office/drawing/2015/10/21/chartex" xmlns:cx3="http://schemas.microsoft.com/office/drawing/2016/5/9/chartex" xmlns:cx4="http://schemas.microsoft.com/office/drawing/2016/5/10/chartex" xmlns:cx5="http://schemas.microsoft.com/office/drawing/2016/5/11/chartex" xmlns:cx6="http://schemas.microsoft.com/office/drawing/2016/5/12/chartex" xmlns:cx7="http://schemas.microsoft.com/office/drawing/2016/5/13/chartex" xmlns:cx8="http://schemas.microsoft.com/office/drawing/2016/5/14/chartex" xmlns:mc="http://schemas.openxmlformats.org/markup-compatibility/2006" xmlns:aink="http://schemas.microsoft.com/office/drawing/2016/ink" xmlns:am3d="http://schemas.microsoft.com/office/drawing/2017/model3d" xmlns:o="urn:schemas-microsoft-com:office:office" xmlns:r="http://schemas.openxmlformats.org/officeDocument/2006/relationships" xmlns:m="http://schemas.openxmlformats.org/officeDocument/2006/math" xmlns:v="urn:schemas-microsoft-com:vml" xmlns:wp14="http://schemas.microsoft.com/office/word/2010/wordprocessingDrawing" xmlns:wp="http://schemas.openxmlformats.org/drawingml/2006/wordprocessingDrawing" xmlns:w10="urn:schemas-microsoft-com:office:word" xmlns:w="http://schemas.openxmlformats.org/wordprocessingml/2006/main" xmlns:w14="http://schemas.microsoft.com/office/word/2010/wordml" xmlns:w15="http://schemas.microsoft.com/office/word/2012/wordml" xmlns:w16cid="http://schemas.microsoft.com/office/word/2016/wordml/cid" xmlns:w16se="http://schemas.microsoft.com/office/word/2015/wordml/symex" xmlns:wpg="http://schemas.microsoft.com/office/word/2010/wordprocessingGroup" xmlns:wpi="http://schemas.microsoft.com/office/word/2010/wordprocessingInk" xmlns:wne="http://schemas.microsoft.com/office/word/2006/wordml" xmlns:wps="http://schemas.microsoft.com/office/word/2010/wordprocessingShape" mc:Ignorable="w14 w15 w16se w16cid wp14">
+<w:footnotes xmlns:wpc="http://schemas.microsoft.com/office/word/2010/wordprocessingCanvas" xmlns:cx="http://schemas.microsoft.com/office/drawing/2014/chartex" xmlns:cx1="http://schemas.microsoft.com/office/drawing/2015/9/8/chartex" xmlns:cx2="http://schemas.microsoft.com/office/drawing/2015/10/21/chartex" xmlns:cx3="http://schemas.microsoft.com/office/drawing/2016/5/9/chartex" xmlns:cx4="http://schemas.microsoft.com/office/drawing/2016/5/10/chartex" xmlns:cx5="http://schemas.microsoft.com/office/drawing/2016/5/11/chartex" xmlns:cx6="http://schemas.microsoft.com/office/drawing/2016/5/12/chartex" xmlns:cx7="http://schemas.microsoft.com/office/drawing/2016/5/13/chartex" xmlns:cx8="http://schemas.microsoft.com/office/drawing/2016/5/14/chartex" xmlns:mc="http://schemas.openxmlformats.org/markup-compatibility/2006" xmlns:aink="http://schemas.microsoft.com/office/drawing/2016/ink" xmlns:am3d="http://schemas.microsoft.com/office/drawing/2017/model3d" xmlns:o="urn:schemas-microsoft-com:office:office" xmlns:oel="http://schemas.microsoft.com/office/2019/extlst" xmlns:r="http://schemas.openxmlformats.org/officeDocument/2006/relationships" xmlns:m="http://schemas.openxmlformats.org/officeDocument/2006/math" xmlns:v="urn:schemas-microsoft-com:vml" xmlns:wp14="http://schemas.microsoft.com/office/word/2010/wordprocessingDrawing" xmlns:wp="http://schemas.openxmlformats.org/drawingml/2006/wordprocessingDrawing" xmlns:w10="urn:schemas-microsoft-com:office:word" xmlns:w="http://schemas.openxmlformats.org/wordprocessingml/2006/main" xmlns:w14="http://schemas.microsoft.com/office/word/2010/wordml" xmlns:w15="http://schemas.microsoft.com/office/word/2012/wordml" xmlns:w16cex="http://schemas.microsoft.com/office/word/2018/wordml/cex" xmlns:w16cid="http://schemas.microsoft.com/office/word/2016/wordml/cid" xmlns:w16="http://schemas.microsoft.com/office/word/2018/wordml" xmlns:w16du="http://schemas.microsoft.com/office/word/2023/wordml/word16du" xmlns:w16sdtdh="http://schemas.microsoft.com/office/word/2020/wordml/sdtdatahash" xmlns:w16sdtfl="http://schemas.microsoft.com/office/word/2024/wordml/sdtformatlock" xmlns:w16se="http://schemas.microsoft.com/office/word/2015/wordml/symex" xmlns:wpg="http://schemas.microsoft.com/office/word/2010/wordprocessingGroup" xmlns:wpi="http://schemas.microsoft.com/office/word/2010/wordprocessingInk" xmlns:wne="http://schemas.microsoft.com/office/word/2006/wordml" xmlns:wps="http://schemas.microsoft.com/office/word/2010/wordprocessingShape" mc:Ignorable="w14 w15 w16se w16cid w16 w16cex w16sdtdh w16sdtfl w16du wp14">
   <w:footnote w:type="separator" w:id="-1">
     <w:p>
       <w:pPr>
@@ -13255,7 +11392,7 @@
 </file>
 
 <file path=word/numbering.xml><?xml version="1.0" encoding="utf-8"?>
-<w:numbering xmlns:wpc="http://schemas.microsoft.com/office/word/2010/wordprocessingCanvas" xmlns:cx="http://schemas.microsoft.com/office/drawing/2014/chartex" xmlns:cx1="http://schemas.microsoft.com/office/drawing/2015/9/8/chartex" xmlns:cx2="http://schemas.microsoft.com/office/drawing/2015/10/21/chartex" xmlns:cx3="http://schemas.microsoft.com/office/drawing/2016/5/9/chartex" xmlns:cx4="http://schemas.microsoft.com/office/drawing/2016/5/10/chartex" xmlns:cx5="http://schemas.microsoft.com/office/drawing/2016/5/11/chartex" xmlns:cx6="http://schemas.microsoft.com/office/drawing/2016/5/12/chartex" xmlns:cx7="http://schemas.microsoft.com/office/drawing/2016/5/13/chartex" xmlns:cx8="http://schemas.microsoft.com/office/drawing/2016/5/14/chartex" xmlns:mc="http://schemas.openxmlformats.org/markup-compatibility/2006" xmlns:aink="http://schemas.microsoft.com/office/drawing/2016/ink" xmlns:am3d="http://schemas.microsoft.com/office/drawing/2017/model3d" xmlns:o="urn:schemas-microsoft-com:office:office" xmlns:r="http://schemas.openxmlformats.org/officeDocument/2006/relationships" xmlns:m="http://schemas.openxmlformats.org/officeDocument/2006/math" xmlns:v="urn:schemas-microsoft-com:vml" xmlns:wp14="http://schemas.microsoft.com/office/word/2010/wordprocessingDrawing" xmlns:wp="http://schemas.openxmlformats.org/drawingml/2006/wordprocessingDrawing" xmlns:w10="urn:schemas-microsoft-com:office:word" xmlns:w="http://schemas.openxmlformats.org/wordprocessingml/2006/main" xmlns:w14="http://schemas.microsoft.com/office/word/2010/wordml" xmlns:w15="http://schemas.microsoft.com/office/word/2012/wordml" xmlns:w16cid="http://schemas.microsoft.com/office/word/2016/wordml/cid" xmlns:w16se="http://schemas.microsoft.com/office/word/2015/wordml/symex" xmlns:wpg="http://schemas.microsoft.com/office/word/2010/wordprocessingGroup" xmlns:wpi="http://schemas.microsoft.com/office/word/2010/wordprocessingInk" xmlns:wne="http://schemas.microsoft.com/office/word/2006/wordml" xmlns:wps="http://schemas.microsoft.com/office/word/2010/wordprocessingShape" mc:Ignorable="w14 w15 w16se w16cid wp14">
+<w:numbering xmlns:wpc="http://schemas.microsoft.com/office/word/2010/wordprocessingCanvas" xmlns:cx="http://schemas.microsoft.com/office/drawing/2014/chartex" xmlns:cx1="http://schemas.microsoft.com/office/drawing/2015/9/8/chartex" xmlns:cx2="http://schemas.microsoft.com/office/drawing/2015/10/21/chartex" xmlns:cx3="http://schemas.microsoft.com/office/drawing/2016/5/9/chartex" xmlns:cx4="http://schemas.microsoft.com/office/drawing/2016/5/10/chartex" xmlns:cx5="http://schemas.microsoft.com/office/drawing/2016/5/11/chartex" xmlns:cx6="http://schemas.microsoft.com/office/drawing/2016/5/12/chartex" xmlns:cx7="http://schemas.microsoft.com/office/drawing/2016/5/13/chartex" xmlns:cx8="http://schemas.microsoft.com/office/drawing/2016/5/14/chartex" xmlns:mc="http://schemas.openxmlformats.org/markup-compatibility/2006" xmlns:aink="http://schemas.microsoft.com/office/drawing/2016/ink" xmlns:am3d="http://schemas.microsoft.com/office/drawing/2017/model3d" xmlns:o="urn:schemas-microsoft-com:office:office" xmlns:oel="http://schemas.microsoft.com/office/2019/extlst" xmlns:r="http://schemas.openxmlformats.org/officeDocument/2006/relationships" xmlns:m="http://schemas.openxmlformats.org/officeDocument/2006/math" xmlns:v="urn:schemas-microsoft-com:vml" xmlns:wp14="http://schemas.microsoft.com/office/word/2010/wordprocessingDrawing" xmlns:wp="http://schemas.openxmlformats.org/drawingml/2006/wordprocessingDrawing" xmlns:w10="urn:schemas-microsoft-com:office:word" xmlns:w="http://schemas.openxmlformats.org/wordprocessingml/2006/main" xmlns:w14="http://schemas.microsoft.com/office/word/2010/wordml" xmlns:w15="http://schemas.microsoft.com/office/word/2012/wordml" xmlns:w16cex="http://schemas.microsoft.com/office/word/2018/wordml/cex" xmlns:w16cid="http://schemas.microsoft.com/office/word/2016/wordml/cid" xmlns:w16="http://schemas.microsoft.com/office/word/2018/wordml" xmlns:w16du="http://schemas.microsoft.com/office/word/2023/wordml/word16du" xmlns:w16sdtdh="http://schemas.microsoft.com/office/word/2020/wordml/sdtdatahash" xmlns:w16sdtfl="http://schemas.microsoft.com/office/word/2024/wordml/sdtformatlock" xmlns:w16se="http://schemas.microsoft.com/office/word/2015/wordml/symex" xmlns:wpg="http://schemas.microsoft.com/office/word/2010/wordprocessingGroup" xmlns:wpi="http://schemas.microsoft.com/office/word/2010/wordprocessingInk" xmlns:wne="http://schemas.microsoft.com/office/word/2006/wordml" xmlns:wps="http://schemas.microsoft.com/office/word/2010/wordprocessingShape" mc:Ignorable="w14 w15 w16se w16cid w16 w16cex w16sdtdh w16sdtfl w16du wp14">
   <w:abstractNum w:abstractNumId="0" w15:restartNumberingAfterBreak="0">
     <w:nsid w:val="020354C2"/>
     <w:multiLevelType w:val="multilevel"/>
@@ -18995,128 +17132,128 @@
       </w:rPr>
     </w:lvl>
   </w:abstractNum>
-  <w:num w:numId="1">
+  <w:num w:numId="1" w16cid:durableId="210310757">
     <w:abstractNumId w:val="35"/>
   </w:num>
-  <w:num w:numId="2">
+  <w:num w:numId="2" w16cid:durableId="839930485">
     <w:abstractNumId w:val="10"/>
   </w:num>
-  <w:num w:numId="3">
+  <w:num w:numId="3" w16cid:durableId="405149118">
     <w:abstractNumId w:val="12"/>
   </w:num>
-  <w:num w:numId="4">
+  <w:num w:numId="4" w16cid:durableId="1821381534">
     <w:abstractNumId w:val="3"/>
   </w:num>
-  <w:num w:numId="5">
+  <w:num w:numId="5" w16cid:durableId="19430907">
     <w:abstractNumId w:val="23"/>
   </w:num>
-  <w:num w:numId="6">
+  <w:num w:numId="6" w16cid:durableId="20711710">
     <w:abstractNumId w:val="5"/>
   </w:num>
-  <w:num w:numId="7">
+  <w:num w:numId="7" w16cid:durableId="1124887849">
     <w:abstractNumId w:val="4"/>
   </w:num>
-  <w:num w:numId="8">
+  <w:num w:numId="8" w16cid:durableId="49430016">
     <w:abstractNumId w:val="21"/>
   </w:num>
-  <w:num w:numId="9">
+  <w:num w:numId="9" w16cid:durableId="768623805">
     <w:abstractNumId w:val="18"/>
   </w:num>
-  <w:num w:numId="10">
+  <w:num w:numId="10" w16cid:durableId="694841665">
     <w:abstractNumId w:val="36"/>
   </w:num>
-  <w:num w:numId="11">
+  <w:num w:numId="11" w16cid:durableId="1506364866">
     <w:abstractNumId w:val="28"/>
   </w:num>
-  <w:num w:numId="12">
+  <w:num w:numId="12" w16cid:durableId="1647584137">
     <w:abstractNumId w:val="24"/>
   </w:num>
-  <w:num w:numId="13">
+  <w:num w:numId="13" w16cid:durableId="1746566168">
     <w:abstractNumId w:val="34"/>
   </w:num>
-  <w:num w:numId="14">
+  <w:num w:numId="14" w16cid:durableId="2144348153">
     <w:abstractNumId w:val="7"/>
   </w:num>
-  <w:num w:numId="15">
+  <w:num w:numId="15" w16cid:durableId="357195236">
     <w:abstractNumId w:val="26"/>
   </w:num>
-  <w:num w:numId="16">
+  <w:num w:numId="16" w16cid:durableId="835074183">
     <w:abstractNumId w:val="37"/>
   </w:num>
-  <w:num w:numId="17">
+  <w:num w:numId="17" w16cid:durableId="1141727481">
     <w:abstractNumId w:val="17"/>
   </w:num>
-  <w:num w:numId="18">
+  <w:num w:numId="18" w16cid:durableId="814027103">
     <w:abstractNumId w:val="27"/>
   </w:num>
-  <w:num w:numId="19">
+  <w:num w:numId="19" w16cid:durableId="450438733">
     <w:abstractNumId w:val="22"/>
   </w:num>
-  <w:num w:numId="20">
+  <w:num w:numId="20" w16cid:durableId="1699233156">
     <w:abstractNumId w:val="15"/>
   </w:num>
-  <w:num w:numId="21">
+  <w:num w:numId="21" w16cid:durableId="1055466123">
     <w:abstractNumId w:val="33"/>
   </w:num>
-  <w:num w:numId="22">
+  <w:num w:numId="22" w16cid:durableId="2118255758">
     <w:abstractNumId w:val="31"/>
   </w:num>
-  <w:num w:numId="23">
+  <w:num w:numId="23" w16cid:durableId="900098160">
     <w:abstractNumId w:val="29"/>
   </w:num>
-  <w:num w:numId="24">
+  <w:num w:numId="24" w16cid:durableId="205069309">
     <w:abstractNumId w:val="19"/>
   </w:num>
-  <w:num w:numId="25">
+  <w:num w:numId="25" w16cid:durableId="1459568784">
     <w:abstractNumId w:val="0"/>
   </w:num>
-  <w:num w:numId="26">
+  <w:num w:numId="26" w16cid:durableId="674763756">
     <w:abstractNumId w:val="8"/>
   </w:num>
-  <w:num w:numId="27">
+  <w:num w:numId="27" w16cid:durableId="253710876">
     <w:abstractNumId w:val="30"/>
   </w:num>
-  <w:num w:numId="28">
+  <w:num w:numId="28" w16cid:durableId="899093200">
     <w:abstractNumId w:val="2"/>
   </w:num>
-  <w:num w:numId="29">
+  <w:num w:numId="29" w16cid:durableId="602152641">
     <w:abstractNumId w:val="1"/>
   </w:num>
-  <w:num w:numId="30">
+  <w:num w:numId="30" w16cid:durableId="700132196">
     <w:abstractNumId w:val="16"/>
   </w:num>
-  <w:num w:numId="31">
+  <w:num w:numId="31" w16cid:durableId="601689815">
     <w:abstractNumId w:val="32"/>
   </w:num>
-  <w:num w:numId="32">
+  <w:num w:numId="32" w16cid:durableId="129135483">
     <w:abstractNumId w:val="20"/>
   </w:num>
-  <w:num w:numId="33">
+  <w:num w:numId="33" w16cid:durableId="1785686194">
     <w:abstractNumId w:val="6"/>
   </w:num>
-  <w:num w:numId="34">
+  <w:num w:numId="34" w16cid:durableId="130101401">
     <w:abstractNumId w:val="9"/>
   </w:num>
-  <w:num w:numId="35">
+  <w:num w:numId="35" w16cid:durableId="219362466">
     <w:abstractNumId w:val="25"/>
   </w:num>
-  <w:num w:numId="36">
+  <w:num w:numId="36" w16cid:durableId="340545114">
     <w:abstractNumId w:val="14"/>
   </w:num>
-  <w:num w:numId="37">
+  <w:num w:numId="37" w16cid:durableId="1650818081">
     <w:abstractNumId w:val="13"/>
   </w:num>
-  <w:num w:numId="38">
+  <w:num w:numId="38" w16cid:durableId="811561149">
     <w:abstractNumId w:val="38"/>
   </w:num>
-  <w:num w:numId="39">
+  <w:num w:numId="39" w16cid:durableId="710955620">
     <w:abstractNumId w:val="11"/>
   </w:num>
 </w:numbering>
 </file>
 
 <file path=word/styles.xml><?xml version="1.0" encoding="utf-8"?>
-<w:styles xmlns:mc="http://schemas.openxmlformats.org/markup-compatibility/2006" xmlns:r="http://schemas.openxmlformats.org/officeDocument/2006/relationships" xmlns:w="http://schemas.openxmlformats.org/wordprocessingml/2006/main" xmlns:w14="http://schemas.microsoft.com/office/word/2010/wordml" xmlns:w15="http://schemas.microsoft.com/office/word/2012/wordml" xmlns:w16cid="http://schemas.microsoft.com/office/word/2016/wordml/cid" xmlns:w16se="http://schemas.microsoft.com/office/word/2015/wordml/symex" mc:Ignorable="w14 w15 w16se w16cid">
+<w:styles xmlns:mc="http://schemas.openxmlformats.org/markup-compatibility/2006" xmlns:r="http://schemas.openxmlformats.org/officeDocument/2006/relationships" xmlns:w="http://schemas.openxmlformats.org/wordprocessingml/2006/main" xmlns:w14="http://schemas.microsoft.com/office/word/2010/wordml" xmlns:w15="http://schemas.microsoft.com/office/word/2012/wordml" xmlns:w16cex="http://schemas.microsoft.com/office/word/2018/wordml/cex" xmlns:w16cid="http://schemas.microsoft.com/office/word/2016/wordml/cid" xmlns:w16="http://schemas.microsoft.com/office/word/2018/wordml" xmlns:w16du="http://schemas.microsoft.com/office/word/2023/wordml/word16du" xmlns:w16sdtdh="http://schemas.microsoft.com/office/word/2020/wordml/sdtdatahash" xmlns:w16sdtfl="http://schemas.microsoft.com/office/word/2024/wordml/sdtformatlock" xmlns:w16se="http://schemas.microsoft.com/office/word/2015/wordml/symex" mc:Ignorable="w14 w15 w16se w16cid w16 w16cex w16sdtdh w16sdtfl w16du">
   <w:docDefaults>
     <w:rPrDefault>
       <w:rPr>
@@ -19132,7 +17269,7 @@
       </w:pPr>
     </w:pPrDefault>
   </w:docDefaults>
-  <w:latentStyles w:defLockedState="0" w:defUIPriority="99" w:defSemiHidden="0" w:defUnhideWhenUsed="0" w:defQFormat="0" w:count="375">
+  <w:latentStyles w:defLockedState="0" w:defUIPriority="99" w:defSemiHidden="0" w:defUnhideWhenUsed="0" w:defQFormat="0" w:count="376">
     <w:lsdException w:name="Normal" w:uiPriority="0" w:qFormat="1"/>
     <w:lsdException w:name="heading 1" w:uiPriority="9" w:qFormat="1"/>
     <w:lsdException w:name="heading 2" w:semiHidden="1" w:uiPriority="9" w:unhideWhenUsed="1" w:qFormat="1"/>
@@ -19287,7 +17424,7 @@
     <w:lsdException w:name="Table Web 2" w:semiHidden="1" w:unhideWhenUsed="1"/>
     <w:lsdException w:name="Table Web 3" w:semiHidden="1" w:unhideWhenUsed="1"/>
     <w:lsdException w:name="Balloon Text" w:semiHidden="1" w:unhideWhenUsed="1"/>
-    <w:lsdException w:name="Table Grid" w:semiHidden="1" w:uiPriority="39" w:unhideWhenUsed="1"/>
+    <w:lsdException w:name="Table Grid" w:uiPriority="39"/>
     <w:lsdException w:name="Table Theme" w:semiHidden="1" w:unhideWhenUsed="1"/>
     <w:lsdException w:name="Placeholder Text" w:semiHidden="1"/>
     <w:lsdException w:name="No Spacing" w:uiPriority="1" w:qFormat="1"/>
@@ -19508,6 +17645,7 @@
     <w:lsdException w:name="Smart Hyperlink" w:semiHidden="1" w:unhideWhenUsed="1"/>
     <w:lsdException w:name="Hashtag" w:semiHidden="1" w:unhideWhenUsed="1"/>
     <w:lsdException w:name="Unresolved Mention" w:semiHidden="1" w:unhideWhenUsed="1"/>
+    <w:lsdException w:name="Smart Link" w:semiHidden="1" w:unhideWhenUsed="1"/>
   </w:latentStyles>
   <w:style w:type="paragraph" w:default="1" w:styleId="Norml">
     <w:name w:val="Normal"/>

</xml_diff>

<commit_message>
Beleírva a tapasztalatom + adatb kép
</commit_message>
<xml_diff>
--- a/Záródolgozat.docx
+++ b/Záródolgozat.docx
@@ -1,6 +1,6 @@
 
 <file path=word/document.xml><?xml version="1.0" encoding="utf-8"?>
-<w:document xmlns:wpc="http://schemas.microsoft.com/office/word/2010/wordprocessingCanvas" xmlns:cx="http://schemas.microsoft.com/office/drawing/2014/chartex" xmlns:cx1="http://schemas.microsoft.com/office/drawing/2015/9/8/chartex" xmlns:cx2="http://schemas.microsoft.com/office/drawing/2015/10/21/chartex" xmlns:cx3="http://schemas.microsoft.com/office/drawing/2016/5/9/chartex" xmlns:cx4="http://schemas.microsoft.com/office/drawing/2016/5/10/chartex" xmlns:cx5="http://schemas.microsoft.com/office/drawing/2016/5/11/chartex" xmlns:cx6="http://schemas.microsoft.com/office/drawing/2016/5/12/chartex" xmlns:cx7="http://schemas.microsoft.com/office/drawing/2016/5/13/chartex" xmlns:cx8="http://schemas.microsoft.com/office/drawing/2016/5/14/chartex" xmlns:mc="http://schemas.openxmlformats.org/markup-compatibility/2006" xmlns:aink="http://schemas.microsoft.com/office/drawing/2016/ink" xmlns:am3d="http://schemas.microsoft.com/office/drawing/2017/model3d" xmlns:o="urn:schemas-microsoft-com:office:office" xmlns:oel="http://schemas.microsoft.com/office/2019/extlst" xmlns:r="http://schemas.openxmlformats.org/officeDocument/2006/relationships" xmlns:m="http://schemas.openxmlformats.org/officeDocument/2006/math" xmlns:v="urn:schemas-microsoft-com:vml" xmlns:wp14="http://schemas.microsoft.com/office/word/2010/wordprocessingDrawing" xmlns:wp="http://schemas.openxmlformats.org/drawingml/2006/wordprocessingDrawing" xmlns:w10="urn:schemas-microsoft-com:office:word" xmlns:w="http://schemas.openxmlformats.org/wordprocessingml/2006/main" xmlns:w14="http://schemas.microsoft.com/office/word/2010/wordml" xmlns:w15="http://schemas.microsoft.com/office/word/2012/wordml" xmlns:w16cex="http://schemas.microsoft.com/office/word/2018/wordml/cex" xmlns:w16cid="http://schemas.microsoft.com/office/word/2016/wordml/cid" xmlns:w16="http://schemas.microsoft.com/office/word/2018/wordml" xmlns:w16du="http://schemas.microsoft.com/office/word/2023/wordml/word16du" xmlns:w16sdtdh="http://schemas.microsoft.com/office/word/2020/wordml/sdtdatahash" xmlns:w16sdtfl="http://schemas.microsoft.com/office/word/2024/wordml/sdtformatlock" xmlns:w16se="http://schemas.microsoft.com/office/word/2015/wordml/symex" xmlns:wpg="http://schemas.microsoft.com/office/word/2010/wordprocessingGroup" xmlns:wpi="http://schemas.microsoft.com/office/word/2010/wordprocessingInk" xmlns:wne="http://schemas.microsoft.com/office/word/2006/wordml" xmlns:wps="http://schemas.microsoft.com/office/word/2010/wordprocessingShape" mc:Ignorable="w14 w15 w16se w16cid w16 w16cex w16sdtdh w16sdtfl w16du wp14">
+<w:document xmlns:wpc="http://schemas.microsoft.com/office/word/2010/wordprocessingCanvas" xmlns:cx="http://schemas.microsoft.com/office/drawing/2014/chartex" xmlns:cx1="http://schemas.microsoft.com/office/drawing/2015/9/8/chartex" xmlns:cx2="http://schemas.microsoft.com/office/drawing/2015/10/21/chartex" xmlns:cx3="http://schemas.microsoft.com/office/drawing/2016/5/9/chartex" xmlns:cx4="http://schemas.microsoft.com/office/drawing/2016/5/10/chartex" xmlns:cx5="http://schemas.microsoft.com/office/drawing/2016/5/11/chartex" xmlns:cx6="http://schemas.microsoft.com/office/drawing/2016/5/12/chartex" xmlns:cx7="http://schemas.microsoft.com/office/drawing/2016/5/13/chartex" xmlns:cx8="http://schemas.microsoft.com/office/drawing/2016/5/14/chartex" xmlns:mc="http://schemas.openxmlformats.org/markup-compatibility/2006" xmlns:aink="http://schemas.microsoft.com/office/drawing/2016/ink" xmlns:am3d="http://schemas.microsoft.com/office/drawing/2017/model3d" xmlns:o="urn:schemas-microsoft-com:office:office" xmlns:r="http://schemas.openxmlformats.org/officeDocument/2006/relationships" xmlns:m="http://schemas.openxmlformats.org/officeDocument/2006/math" xmlns:v="urn:schemas-microsoft-com:vml" xmlns:wp14="http://schemas.microsoft.com/office/word/2010/wordprocessingDrawing" xmlns:wp="http://schemas.openxmlformats.org/drawingml/2006/wordprocessingDrawing" xmlns:w10="urn:schemas-microsoft-com:office:word" xmlns:w="http://schemas.openxmlformats.org/wordprocessingml/2006/main" xmlns:w14="http://schemas.microsoft.com/office/word/2010/wordml" xmlns:w15="http://schemas.microsoft.com/office/word/2012/wordml" xmlns:w16cid="http://schemas.microsoft.com/office/word/2016/wordml/cid" xmlns:w16se="http://schemas.microsoft.com/office/word/2015/wordml/symex" xmlns:wpg="http://schemas.microsoft.com/office/word/2010/wordprocessingGroup" xmlns:wpi="http://schemas.microsoft.com/office/word/2010/wordprocessingInk" xmlns:wne="http://schemas.microsoft.com/office/word/2006/wordml" xmlns:wps="http://schemas.microsoft.com/office/word/2010/wordprocessingShape" mc:Ignorable="w14 w15 w16se w16cid wp14">
   <w:body>
     <w:p>
       <w:pPr>
@@ -289,13 +289,23 @@
           <w:szCs w:val="28"/>
         </w:rPr>
       </w:pPr>
+      <w:proofErr w:type="spellStart"/>
       <w:r>
         <w:rPr>
           <w:rFonts w:ascii="Times New Roman" w:hAnsi="Times New Roman" w:cs="Times New Roman"/>
           <w:sz w:val="28"/>
           <w:szCs w:val="28"/>
         </w:rPr>
-        <w:t>Csarni Lőrinc</w:t>
+        <w:t>Csarni</w:t>
+      </w:r>
+      <w:proofErr w:type="spellEnd"/>
+      <w:r>
+        <w:rPr>
+          <w:rFonts w:ascii="Times New Roman" w:hAnsi="Times New Roman" w:cs="Times New Roman"/>
+          <w:sz w:val="28"/>
+          <w:szCs w:val="28"/>
+        </w:rPr>
+        <w:t xml:space="preserve"> Lőrinc</w:t>
       </w:r>
     </w:p>
     <w:p>
@@ -325,13 +335,23 @@
           <w:szCs w:val="28"/>
         </w:rPr>
       </w:pPr>
+      <w:proofErr w:type="spellStart"/>
       <w:r>
         <w:rPr>
           <w:rFonts w:ascii="Times New Roman" w:hAnsi="Times New Roman" w:cs="Times New Roman"/>
           <w:sz w:val="28"/>
           <w:szCs w:val="28"/>
         </w:rPr>
-        <w:t>Taskó Enikő</w:t>
+        <w:t>Taskó</w:t>
+      </w:r>
+      <w:proofErr w:type="spellEnd"/>
+      <w:r>
+        <w:rPr>
+          <w:rFonts w:ascii="Times New Roman" w:hAnsi="Times New Roman" w:cs="Times New Roman"/>
+          <w:sz w:val="28"/>
+          <w:szCs w:val="28"/>
+        </w:rPr>
+        <w:t xml:space="preserve"> Enikő</w:t>
       </w:r>
     </w:p>
     <w:p>
@@ -526,6 +546,7 @@
           <w:sz w:val="72"/>
         </w:rPr>
       </w:pPr>
+      <w:proofErr w:type="spellStart"/>
       <w:r>
         <w:rPr>
           <w:rFonts w:ascii="Times New Roman" w:hAnsi="Times New Roman" w:cs="Times New Roman"/>
@@ -533,6 +554,7 @@
         </w:rPr>
         <w:t>AlbiGo</w:t>
       </w:r>
+      <w:proofErr w:type="spellEnd"/>
     </w:p>
     <w:p>
       <w:pPr>
@@ -563,24 +585,26 @@
           <w:rFonts w:ascii="Times New Roman" w:hAnsi="Times New Roman" w:cs="Times New Roman"/>
           <w:sz w:val="52"/>
         </w:rPr>
-        <w:t xml:space="preserve">lbérlet </w:t>
-      </w:r>
-      <w:proofErr w:type="gramStart"/>
-      <w:r>
+        <w:t xml:space="preserve">lbérlet kereső illetve hirdető </w:t>
+      </w:r>
+    </w:p>
+    <w:p>
+      <w:pPr>
+        <w:jc w:val="both"/>
         <w:rPr>
           <w:rFonts w:ascii="Times New Roman" w:hAnsi="Times New Roman" w:cs="Times New Roman"/>
           <w:sz w:val="52"/>
         </w:rPr>
-        <w:t>kereső</w:t>
-      </w:r>
-      <w:proofErr w:type="gramEnd"/>
-      <w:r>
+      </w:pPr>
+    </w:p>
+    <w:p>
+      <w:pPr>
+        <w:jc w:val="both"/>
         <w:rPr>
           <w:rFonts w:ascii="Times New Roman" w:hAnsi="Times New Roman" w:cs="Times New Roman"/>
           <w:sz w:val="52"/>
         </w:rPr>
-        <w:t xml:space="preserve"> illetve hirdető </w:t>
-      </w:r>
+      </w:pPr>
     </w:p>
     <w:p>
       <w:pPr>
@@ -632,47 +656,47 @@
         <w:jc w:val="both"/>
         <w:rPr>
           <w:rFonts w:ascii="Times New Roman" w:hAnsi="Times New Roman" w:cs="Times New Roman"/>
-          <w:sz w:val="52"/>
-        </w:rPr>
-      </w:pPr>
-    </w:p>
-    <w:p>
-      <w:pPr>
-        <w:jc w:val="both"/>
+          <w:sz w:val="28"/>
+        </w:rPr>
+      </w:pPr>
+      <w:proofErr w:type="spellStart"/>
+      <w:r>
         <w:rPr>
           <w:rFonts w:ascii="Times New Roman" w:hAnsi="Times New Roman" w:cs="Times New Roman"/>
-          <w:sz w:val="52"/>
-        </w:rPr>
-      </w:pPr>
-    </w:p>
-    <w:p>
-      <w:pPr>
-        <w:jc w:val="both"/>
+          <w:sz w:val="28"/>
+        </w:rPr>
+        <w:t>Csarni</w:t>
+      </w:r>
+      <w:proofErr w:type="spellEnd"/>
+      <w:r>
         <w:rPr>
           <w:rFonts w:ascii="Times New Roman" w:hAnsi="Times New Roman" w:cs="Times New Roman"/>
           <w:sz w:val="28"/>
         </w:rPr>
-      </w:pPr>
+        <w:t xml:space="preserve"> Lőrinc – Krizsán Márk Gábor</w:t>
+      </w:r>
       <w:r>
         <w:rPr>
           <w:rFonts w:ascii="Times New Roman" w:hAnsi="Times New Roman" w:cs="Times New Roman"/>
           <w:sz w:val="28"/>
         </w:rPr>
-        <w:t>Csarni Lőrinc – Krizsán Márk Gábor</w:t>
-      </w:r>
+        <w:t xml:space="preserve"> - </w:t>
+      </w:r>
+      <w:proofErr w:type="spellStart"/>
       <w:r>
         <w:rPr>
           <w:rFonts w:ascii="Times New Roman" w:hAnsi="Times New Roman" w:cs="Times New Roman"/>
           <w:sz w:val="28"/>
         </w:rPr>
-        <w:t xml:space="preserve"> - </w:t>
-      </w:r>
+        <w:t>Taskó</w:t>
+      </w:r>
+      <w:proofErr w:type="spellEnd"/>
       <w:r>
         <w:rPr>
           <w:rFonts w:ascii="Times New Roman" w:hAnsi="Times New Roman" w:cs="Times New Roman"/>
           <w:sz w:val="28"/>
         </w:rPr>
-        <w:t>Taskó Enikő</w:t>
+        <w:t xml:space="preserve"> Enikő</w:t>
       </w:r>
     </w:p>
     <w:p>
@@ -2122,8 +2146,16 @@
         <w:rPr>
           <w:sz w:val="40"/>
         </w:rPr>
-        <w:t>oldalunkat az AlbiGo</w:t>
-      </w:r>
+        <w:t xml:space="preserve">oldalunkat az </w:t>
+      </w:r>
+      <w:proofErr w:type="spellStart"/>
+      <w:r>
+        <w:rPr>
+          <w:sz w:val="40"/>
+        </w:rPr>
+        <w:t>AlbiGo</w:t>
+      </w:r>
+      <w:proofErr w:type="spellEnd"/>
       <w:r>
         <w:rPr>
           <w:sz w:val="40"/>
@@ -2328,8 +2360,55 @@
           <w:rFonts w:eastAsia="Times New Roman"/>
           <w:lang w:eastAsia="hu-HU"/>
         </w:rPr>
-        <w:lastRenderedPageBreak/>
-        <w:t>HTML (Hypertext Markup Language)</w:t>
+        <w:t>HTML (</w:t>
+      </w:r>
+      <w:proofErr w:type="spellStart"/>
+      <w:r>
+        <w:rPr>
+          <w:rFonts w:eastAsia="Times New Roman"/>
+          <w:lang w:eastAsia="hu-HU"/>
+        </w:rPr>
+        <w:t>Hypertext</w:t>
+      </w:r>
+      <w:proofErr w:type="spellEnd"/>
+      <w:r>
+        <w:rPr>
+          <w:rFonts w:eastAsia="Times New Roman"/>
+          <w:lang w:eastAsia="hu-HU"/>
+        </w:rPr>
+        <w:t xml:space="preserve"> </w:t>
+      </w:r>
+      <w:proofErr w:type="spellStart"/>
+      <w:r>
+        <w:rPr>
+          <w:rFonts w:eastAsia="Times New Roman"/>
+          <w:lang w:eastAsia="hu-HU"/>
+        </w:rPr>
+        <w:t>Markup</w:t>
+      </w:r>
+      <w:proofErr w:type="spellEnd"/>
+      <w:r>
+        <w:rPr>
+          <w:rFonts w:eastAsia="Times New Roman"/>
+          <w:lang w:eastAsia="hu-HU"/>
+        </w:rPr>
+        <w:t xml:space="preserve"> </w:t>
+      </w:r>
+      <w:proofErr w:type="spellStart"/>
+      <w:r>
+        <w:rPr>
+          <w:rFonts w:eastAsia="Times New Roman"/>
+          <w:lang w:eastAsia="hu-HU"/>
+        </w:rPr>
+        <w:t>Language</w:t>
+      </w:r>
+      <w:proofErr w:type="spellEnd"/>
+      <w:r>
+        <w:rPr>
+          <w:rFonts w:eastAsia="Times New Roman"/>
+          <w:lang w:eastAsia="hu-HU"/>
+        </w:rPr>
+        <w:t>)</w:t>
       </w:r>
       <w:bookmarkEnd w:id="1"/>
     </w:p>
@@ -2345,7 +2424,31 @@
         <w:br/>
       </w:r>
       <w:r>
-        <w:t>A HTML (HyperText Markup Language) egy jelölőnyelv, amely a weboldalak struktúráját és tartalmát határozza meg. A HTML nem foglalkozik a megjelenéssel (azt a CSS végzi), hanem az oldal elemeit jelöli ki és rendezi el, például szövegeket, képeket, linkeket, táblázatokat, űrlapokat stb. A HTML segítségével alakítható ki a weboldalak szerkezete, amelyet a böngészők értelmeznek és jelenítenek meg a felhasználók számára.</w:t>
+        <w:t>A HTML (</w:t>
+      </w:r>
+      <w:proofErr w:type="spellStart"/>
+      <w:r>
+        <w:t>HyperText</w:t>
+      </w:r>
+      <w:proofErr w:type="spellEnd"/>
+      <w:r>
+        <w:t xml:space="preserve"> </w:t>
+      </w:r>
+      <w:proofErr w:type="spellStart"/>
+      <w:r>
+        <w:t>Markup</w:t>
+      </w:r>
+      <w:proofErr w:type="spellEnd"/>
+      <w:r>
+        <w:t xml:space="preserve"> </w:t>
+      </w:r>
+      <w:proofErr w:type="spellStart"/>
+      <w:r>
+        <w:t>Language</w:t>
+      </w:r>
+      <w:proofErr w:type="spellEnd"/>
+      <w:r>
+        <w:t>) egy jelölőnyelv, amely a weboldalak struktúráját és tartalmát határozza meg. A HTML nem foglalkozik a megjelenéssel (azt a CSS végzi), hanem az oldal elemeit jelöli ki és rendezi el, például szövegeket, képeket, linkeket, táblázatokat, űrlapokat stb. A HTML segítségével alakítható ki a weboldalak szerkezete, amelyet a böngészők értelmeznek és jelenítenek meg a felhasználók számára.</w:t>
       </w:r>
     </w:p>
     <w:p>
@@ -2374,15 +2477,7 @@
         <w:t>Struktúra alapú:</w:t>
       </w:r>
       <w:r>
-        <w:t xml:space="preserve"> A HTML meghatározza a weboldal felépítését, </w:t>
-      </w:r>
-      <w:proofErr w:type="gramStart"/>
-      <w:r>
-        <w:t>azaz</w:t>
-      </w:r>
-      <w:proofErr w:type="gramEnd"/>
-      <w:r>
-        <w:t xml:space="preserve"> hogy milyen típusú tartalmak jelennek meg, és hogyan vannak elrendezve. A szövegek, képek, címek, linkek és más elemek mind egy-egy HTML tag segítségével kerülnek megjelenítésre.</w:t>
+        <w:t xml:space="preserve"> A HTML meghatározza a weboldal felépítését, azaz hogy milyen típusú tartalmak jelennek meg, és hogyan vannak elrendezve. A szövegek, képek, címek, linkek és más elemek mind egy-egy HTML tag segítségével kerülnek megjelenítésre.</w:t>
       </w:r>
     </w:p>
     <w:p>
@@ -2436,7 +2531,15 @@
         <w:t>Böngésző-kompatibilis:</w:t>
       </w:r>
       <w:r>
-        <w:t xml:space="preserve"> A HTML minden modern böngészőben (Chrome, Firefox, Safari, Edge stb.) támogatott, így minden platformon képesek vagyunk megjeleníteni a weboldalakat. A HTML univerzálisan elérhető, mivel minden böngésző ugyanúgy értelmezi a HTML kódot.</w:t>
+        <w:t xml:space="preserve"> A HTML minden modern böngészőben (Chrome, Firefox, </w:t>
+      </w:r>
+      <w:proofErr w:type="spellStart"/>
+      <w:r>
+        <w:t>Safari</w:t>
+      </w:r>
+      <w:proofErr w:type="spellEnd"/>
+      <w:r>
+        <w:t>, Edge stb.) támogatott, így minden platformon képesek vagyunk megjeleníteni a weboldalakat. A HTML univerzálisan elérhető, mivel minden böngésző ugyanúgy értelmezi a HTML kódot.</w:t>
       </w:r>
     </w:p>
     <w:p>
@@ -2619,7 +2722,6 @@
           <w:sz w:val="36"/>
           <w:szCs w:val="36"/>
         </w:rPr>
-        <w:lastRenderedPageBreak/>
         <w:t>JavaScript</w:t>
       </w:r>
       <w:bookmarkEnd w:id="2"/>
@@ -2651,7 +2753,27 @@
           <w:szCs w:val="24"/>
           <w:lang w:eastAsia="hu-HU"/>
         </w:rPr>
-        <w:t>A JavaScript egy szkriptnyelv, amely lehetővé teszi a weboldalak dinamikus működését és interaktív viselkedését. A JavaScript segítségével a weboldal képes reagálni a felhasználói interakciókra, például kattintásokra és gombnyomásokra, anélkül, hogy újra kellene tölteni az oldalt. Ezen kívül lehetőséget biztosít arra, hogy a weboldal frissítse a tartalmát és viselkedését a felhasználói műveletek alapján, javítva ezzel a felhasználói élményt.</w:t>
+        <w:t xml:space="preserve">A JavaScript egy </w:t>
+      </w:r>
+      <w:proofErr w:type="spellStart"/>
+      <w:r>
+        <w:rPr>
+          <w:rFonts w:ascii="Times New Roman" w:eastAsia="Times New Roman" w:hAnsi="Times New Roman" w:cs="Times New Roman"/>
+          <w:sz w:val="24"/>
+          <w:szCs w:val="24"/>
+          <w:lang w:eastAsia="hu-HU"/>
+        </w:rPr>
+        <w:t>szkriptnyelv</w:t>
+      </w:r>
+      <w:proofErr w:type="spellEnd"/>
+      <w:r>
+        <w:rPr>
+          <w:rFonts w:ascii="Times New Roman" w:eastAsia="Times New Roman" w:hAnsi="Times New Roman" w:cs="Times New Roman"/>
+          <w:sz w:val="24"/>
+          <w:szCs w:val="24"/>
+          <w:lang w:eastAsia="hu-HU"/>
+        </w:rPr>
+        <w:t>, amely lehetővé teszi a weboldalak dinamikus működését és interaktív viselkedését. A JavaScript segítségével a weboldal képes reagálni a felhasználói interakciókra, például kattintásokra és gombnyomásokra, anélkül, hogy újra kellene tölteni az oldalt. Ezen kívül lehetőséget biztosít arra, hogy a weboldal frissítse a tartalmát és viselkedését a felhasználói műveletek alapján, javítva ezzel a felhasználói élményt.</w:t>
       </w:r>
     </w:p>
     <w:p>
@@ -2708,7 +2830,27 @@
           <w:szCs w:val="24"/>
           <w:lang w:eastAsia="hu-HU"/>
         </w:rPr>
-        <w:t xml:space="preserve"> A JavaScript lehetővé teszi, hogy a weboldal valós időben reagáljon a felhasználói műveletekre, mint például kattintások, gombnyomások vagy űrlapok kitöltése, és azonnal módosítsa a tartalmat anélkül, hogy újratöltené az oldalt.</w:t>
+        <w:t xml:space="preserve"> A JavaScript lehetővé teszi, hogy a weboldal valós időben reagáljon a felhasználói műveletekre, mint például kattintások, gombnyomások vagy űrlapok kitöltése, és azonnal módosítsa a tartalmat anélkül, hogy </w:t>
+      </w:r>
+      <w:proofErr w:type="spellStart"/>
+      <w:r>
+        <w:rPr>
+          <w:rFonts w:ascii="Times New Roman" w:eastAsia="Times New Roman" w:hAnsi="Times New Roman" w:cs="Times New Roman"/>
+          <w:sz w:val="24"/>
+          <w:szCs w:val="24"/>
+          <w:lang w:eastAsia="hu-HU"/>
+        </w:rPr>
+        <w:t>újratöltené</w:t>
+      </w:r>
+      <w:proofErr w:type="spellEnd"/>
+      <w:r>
+        <w:rPr>
+          <w:rFonts w:ascii="Times New Roman" w:eastAsia="Times New Roman" w:hAnsi="Times New Roman" w:cs="Times New Roman"/>
+          <w:sz w:val="24"/>
+          <w:szCs w:val="24"/>
+          <w:lang w:eastAsia="hu-HU"/>
+        </w:rPr>
+        <w:t xml:space="preserve"> az oldalt.</w:t>
       </w:r>
     </w:p>
     <w:p>
@@ -2743,7 +2885,27 @@
           <w:szCs w:val="24"/>
           <w:lang w:eastAsia="hu-HU"/>
         </w:rPr>
-        <w:t xml:space="preserve"> A JavaScript képes frissíteni az oldalt és annak tartalmát anélkül, hogy az egész oldalt újratöltenénk. Használható dinamikus tartalom generálására, animációk létrehozására, illetve interaktív elemek, például legördülő menük vagy űrlapok kialakítására.</w:t>
+        <w:t xml:space="preserve"> A JavaScript képes frissíteni az oldalt és annak tartalmát anélkül, hogy az egész oldalt </w:t>
+      </w:r>
+      <w:proofErr w:type="spellStart"/>
+      <w:r>
+        <w:rPr>
+          <w:rFonts w:ascii="Times New Roman" w:eastAsia="Times New Roman" w:hAnsi="Times New Roman" w:cs="Times New Roman"/>
+          <w:sz w:val="24"/>
+          <w:szCs w:val="24"/>
+          <w:lang w:eastAsia="hu-HU"/>
+        </w:rPr>
+        <w:t>újratöltenénk</w:t>
+      </w:r>
+      <w:proofErr w:type="spellEnd"/>
+      <w:r>
+        <w:rPr>
+          <w:rFonts w:ascii="Times New Roman" w:eastAsia="Times New Roman" w:hAnsi="Times New Roman" w:cs="Times New Roman"/>
+          <w:sz w:val="24"/>
+          <w:szCs w:val="24"/>
+          <w:lang w:eastAsia="hu-HU"/>
+        </w:rPr>
+        <w:t>. Használható dinamikus tartalom generálására, animációk létrehozására, illetve interaktív elemek, például legördülő menük vagy űrlapok kialakítására.</w:t>
       </w:r>
     </w:p>
     <w:p>
@@ -2778,7 +2940,27 @@
           <w:szCs w:val="24"/>
           <w:lang w:eastAsia="hu-HU"/>
         </w:rPr>
-        <w:t xml:space="preserve"> Az Ajax technológia segítségével a JavaScript képes aszinkron adatkommunikációra, ami azt jelenti, hogy a felhasználó által végzett műveletek nem igényelnek teljes oldalfrissítést. Az adatok küldése és fogadása a szerverről az oldal újratöltése nélkül történik, így javítva a felhasználói élményt és gyorsítva a weboldal működését.</w:t>
+        <w:t xml:space="preserve"> Az Ajax technológia segítségével a JavaScript képes aszinkron adatkommunikációra, ami azt jelenti, hogy a felhasználó által végzett műveletek nem igényelnek teljes oldalfrissítést. Az adatok küldése és fogadása a szerverről az oldal </w:t>
+      </w:r>
+      <w:proofErr w:type="spellStart"/>
+      <w:r>
+        <w:rPr>
+          <w:rFonts w:ascii="Times New Roman" w:eastAsia="Times New Roman" w:hAnsi="Times New Roman" w:cs="Times New Roman"/>
+          <w:sz w:val="24"/>
+          <w:szCs w:val="24"/>
+          <w:lang w:eastAsia="hu-HU"/>
+        </w:rPr>
+        <w:t>újratöltése</w:t>
+      </w:r>
+      <w:proofErr w:type="spellEnd"/>
+      <w:r>
+        <w:rPr>
+          <w:rFonts w:ascii="Times New Roman" w:eastAsia="Times New Roman" w:hAnsi="Times New Roman" w:cs="Times New Roman"/>
+          <w:sz w:val="24"/>
+          <w:szCs w:val="24"/>
+          <w:lang w:eastAsia="hu-HU"/>
+        </w:rPr>
+        <w:t xml:space="preserve"> nélkül történik, így javítva a felhasználói élményt és gyorsítva a weboldal működését.</w:t>
       </w:r>
     </w:p>
     <w:p>
@@ -2833,7 +3015,27 @@
           <w:szCs w:val="24"/>
           <w:lang w:eastAsia="hu-HU"/>
         </w:rPr>
-        <w:t>A JavaScript alapvető része a modern weboldalaknak, mivel a dinamikus, interaktív funkciók megvalósítására szolgál. A JavaScript segítségével a weboldalak gyorsabbá válnak, mivel lehetővé teszi az aszinkron kommunikációt a szerverrel, anélkül, hogy az oldal újratöltődne. Emellett a JavaScript széleskörűen alkalmazható a felhasználói élmény gazdagítására, például interaktív elemek, animációk és dinamikus tartalom kialakítására.</w:t>
+        <w:t xml:space="preserve">A JavaScript alapvető része a modern weboldalaknak, mivel a dinamikus, interaktív funkciók megvalósítására szolgál. A JavaScript segítségével a weboldalak gyorsabbá válnak, mivel lehetővé teszi az aszinkron kommunikációt a szerverrel, anélkül, hogy az oldal </w:t>
+      </w:r>
+      <w:proofErr w:type="spellStart"/>
+      <w:r>
+        <w:rPr>
+          <w:rFonts w:ascii="Times New Roman" w:eastAsia="Times New Roman" w:hAnsi="Times New Roman" w:cs="Times New Roman"/>
+          <w:sz w:val="24"/>
+          <w:szCs w:val="24"/>
+          <w:lang w:eastAsia="hu-HU"/>
+        </w:rPr>
+        <w:t>újratöltődne</w:t>
+      </w:r>
+      <w:proofErr w:type="spellEnd"/>
+      <w:r>
+        <w:rPr>
+          <w:rFonts w:ascii="Times New Roman" w:eastAsia="Times New Roman" w:hAnsi="Times New Roman" w:cs="Times New Roman"/>
+          <w:sz w:val="24"/>
+          <w:szCs w:val="24"/>
+          <w:lang w:eastAsia="hu-HU"/>
+        </w:rPr>
+        <w:t>. Emellett a JavaScript széleskörűen alkalmazható a felhasználói élmény gazdagítására, például interaktív elemek, animációk és dinamikus tartalom kialakítására.</w:t>
       </w:r>
     </w:p>
     <w:p>
@@ -3002,8 +3204,61 @@
           <w:sz w:val="36"/>
           <w:szCs w:val="36"/>
         </w:rPr>
-        <w:lastRenderedPageBreak/>
-        <w:t>CSS (Cascading Style Sheets)</w:t>
+        <w:t>CSS (</w:t>
+      </w:r>
+      <w:proofErr w:type="spellStart"/>
+      <w:r>
+        <w:rPr>
+          <w:rStyle w:val="Kiemels2"/>
+          <w:sz w:val="36"/>
+          <w:szCs w:val="36"/>
+        </w:rPr>
+        <w:t>Cascading</w:t>
+      </w:r>
+      <w:proofErr w:type="spellEnd"/>
+      <w:r>
+        <w:rPr>
+          <w:rStyle w:val="Kiemels2"/>
+          <w:sz w:val="36"/>
+          <w:szCs w:val="36"/>
+        </w:rPr>
+        <w:t xml:space="preserve"> </w:t>
+      </w:r>
+      <w:proofErr w:type="spellStart"/>
+      <w:r>
+        <w:rPr>
+          <w:rStyle w:val="Kiemels2"/>
+          <w:sz w:val="36"/>
+          <w:szCs w:val="36"/>
+        </w:rPr>
+        <w:t>Style</w:t>
+      </w:r>
+      <w:proofErr w:type="spellEnd"/>
+      <w:r>
+        <w:rPr>
+          <w:rStyle w:val="Kiemels2"/>
+          <w:sz w:val="36"/>
+          <w:szCs w:val="36"/>
+        </w:rPr>
+        <w:t xml:space="preserve"> </w:t>
+      </w:r>
+      <w:proofErr w:type="spellStart"/>
+      <w:r>
+        <w:rPr>
+          <w:rStyle w:val="Kiemels2"/>
+          <w:sz w:val="36"/>
+          <w:szCs w:val="36"/>
+        </w:rPr>
+        <w:t>Sheets</w:t>
+      </w:r>
+      <w:proofErr w:type="spellEnd"/>
+      <w:r>
+        <w:rPr>
+          <w:rStyle w:val="Kiemels2"/>
+          <w:sz w:val="36"/>
+          <w:szCs w:val="36"/>
+        </w:rPr>
+        <w:t>)</w:t>
       </w:r>
       <w:bookmarkEnd w:id="3"/>
     </w:p>
@@ -3031,7 +3286,67 @@
           <w:szCs w:val="24"/>
           <w:lang w:eastAsia="hu-HU"/>
         </w:rPr>
-        <w:t>A CSS (Cascading Style Sheets) egy stíluslap-nyelv, amely a weboldalak vizuális megjelenését szabályozza. Míg a HTML a weboldal tartalmát és struktúráját határozza meg, a CSS felelős annak, hogy az oldal hogyan nézzen ki, beleértve a szövegek, képek, elemek elrendezését, színeit, betűtípusait és egyéb vizuális tulajdonságokat.</w:t>
+        <w:t>A CSS (</w:t>
+      </w:r>
+      <w:proofErr w:type="spellStart"/>
+      <w:r>
+        <w:rPr>
+          <w:rFonts w:ascii="Times New Roman" w:eastAsia="Times New Roman" w:hAnsi="Times New Roman" w:cs="Times New Roman"/>
+          <w:sz w:val="24"/>
+          <w:szCs w:val="24"/>
+          <w:lang w:eastAsia="hu-HU"/>
+        </w:rPr>
+        <w:t>Cascading</w:t>
+      </w:r>
+      <w:proofErr w:type="spellEnd"/>
+      <w:r>
+        <w:rPr>
+          <w:rFonts w:ascii="Times New Roman" w:eastAsia="Times New Roman" w:hAnsi="Times New Roman" w:cs="Times New Roman"/>
+          <w:sz w:val="24"/>
+          <w:szCs w:val="24"/>
+          <w:lang w:eastAsia="hu-HU"/>
+        </w:rPr>
+        <w:t xml:space="preserve"> </w:t>
+      </w:r>
+      <w:proofErr w:type="spellStart"/>
+      <w:r>
+        <w:rPr>
+          <w:rFonts w:ascii="Times New Roman" w:eastAsia="Times New Roman" w:hAnsi="Times New Roman" w:cs="Times New Roman"/>
+          <w:sz w:val="24"/>
+          <w:szCs w:val="24"/>
+          <w:lang w:eastAsia="hu-HU"/>
+        </w:rPr>
+        <w:t>Style</w:t>
+      </w:r>
+      <w:proofErr w:type="spellEnd"/>
+      <w:r>
+        <w:rPr>
+          <w:rFonts w:ascii="Times New Roman" w:eastAsia="Times New Roman" w:hAnsi="Times New Roman" w:cs="Times New Roman"/>
+          <w:sz w:val="24"/>
+          <w:szCs w:val="24"/>
+          <w:lang w:eastAsia="hu-HU"/>
+        </w:rPr>
+        <w:t xml:space="preserve"> </w:t>
+      </w:r>
+      <w:proofErr w:type="spellStart"/>
+      <w:r>
+        <w:rPr>
+          <w:rFonts w:ascii="Times New Roman" w:eastAsia="Times New Roman" w:hAnsi="Times New Roman" w:cs="Times New Roman"/>
+          <w:sz w:val="24"/>
+          <w:szCs w:val="24"/>
+          <w:lang w:eastAsia="hu-HU"/>
+        </w:rPr>
+        <w:t>Sheets</w:t>
+      </w:r>
+      <w:proofErr w:type="spellEnd"/>
+      <w:r>
+        <w:rPr>
+          <w:rFonts w:ascii="Times New Roman" w:eastAsia="Times New Roman" w:hAnsi="Times New Roman" w:cs="Times New Roman"/>
+          <w:sz w:val="24"/>
+          <w:szCs w:val="24"/>
+          <w:lang w:eastAsia="hu-HU"/>
+        </w:rPr>
+        <w:t>) egy stíluslap-nyelv, amely a weboldalak vizuális megjelenését szabályozza. Míg a HTML a weboldal tartalmát és struktúráját határozza meg, a CSS felelős annak, hogy az oldal hogyan nézzen ki, beleértve a szövegek, képek, elemek elrendezését, színeit, betűtípusait és egyéb vizuális tulajdonságokat.</w:t>
       </w:r>
     </w:p>
     <w:p>
@@ -3088,7 +3403,27 @@
           <w:szCs w:val="24"/>
           <w:lang w:eastAsia="hu-HU"/>
         </w:rPr>
-        <w:t xml:space="preserve"> A CSS lehetővé teszi a weboldal megjelenésének teljes testreszabását. Beállíthatók a színek, betűtípusok, háttérképek, margók, paddingok és sok más formázási szabály, amelyek a weboldal kinézetét befolyásolják. Mindezeket a szabályokat egyszerű kódolással alkalmazhatjuk.</w:t>
+        <w:t xml:space="preserve"> A CSS lehetővé teszi a weboldal megjelenésének teljes </w:t>
+      </w:r>
+      <w:proofErr w:type="spellStart"/>
+      <w:r>
+        <w:rPr>
+          <w:rFonts w:ascii="Times New Roman" w:eastAsia="Times New Roman" w:hAnsi="Times New Roman" w:cs="Times New Roman"/>
+          <w:sz w:val="24"/>
+          <w:szCs w:val="24"/>
+          <w:lang w:eastAsia="hu-HU"/>
+        </w:rPr>
+        <w:t>testreszabását</w:t>
+      </w:r>
+      <w:proofErr w:type="spellEnd"/>
+      <w:r>
+        <w:rPr>
+          <w:rFonts w:ascii="Times New Roman" w:eastAsia="Times New Roman" w:hAnsi="Times New Roman" w:cs="Times New Roman"/>
+          <w:sz w:val="24"/>
+          <w:szCs w:val="24"/>
+          <w:lang w:eastAsia="hu-HU"/>
+        </w:rPr>
+        <w:t>. Beállíthatók a színek, betűtípusok, háttérképek, margók, paddingok és sok más formázási szabály, amelyek a weboldal kinézetét befolyásolják. Mindezeket a szabályokat egyszerű kódolással alkalmazhatjuk.</w:t>
       </w:r>
     </w:p>
     <w:p>
@@ -3158,7 +3493,67 @@
           <w:szCs w:val="24"/>
           <w:lang w:eastAsia="hu-HU"/>
         </w:rPr>
-        <w:t xml:space="preserve"> A CSS alapvető a reszponzív webdizájnhoz, ami azt jelenti, hogy a weboldalak különböző képernyőméretekhez és eszközökhöz (mobiltelefonok, tabletek, desktopok) alkalmazkodjanak. A "media queries" segítségével testre szabhatjuk az oldal megjelenését a különböző eszközökön.</w:t>
+        <w:t xml:space="preserve"> A CSS alapvető a reszponzív webdizájnhoz, ami azt jelenti, hogy a weboldalak különböző képernyőméretekhez és eszközökhöz (mobiltelefonok, tabletek, </w:t>
+      </w:r>
+      <w:proofErr w:type="spellStart"/>
+      <w:r>
+        <w:rPr>
+          <w:rFonts w:ascii="Times New Roman" w:eastAsia="Times New Roman" w:hAnsi="Times New Roman" w:cs="Times New Roman"/>
+          <w:sz w:val="24"/>
+          <w:szCs w:val="24"/>
+          <w:lang w:eastAsia="hu-HU"/>
+        </w:rPr>
+        <w:t>desktopok</w:t>
+      </w:r>
+      <w:proofErr w:type="spellEnd"/>
+      <w:r>
+        <w:rPr>
+          <w:rFonts w:ascii="Times New Roman" w:eastAsia="Times New Roman" w:hAnsi="Times New Roman" w:cs="Times New Roman"/>
+          <w:sz w:val="24"/>
+          <w:szCs w:val="24"/>
+          <w:lang w:eastAsia="hu-HU"/>
+        </w:rPr>
+        <w:t>) alkalmazkodjanak. A "</w:t>
+      </w:r>
+      <w:proofErr w:type="spellStart"/>
+      <w:r>
+        <w:rPr>
+          <w:rFonts w:ascii="Times New Roman" w:eastAsia="Times New Roman" w:hAnsi="Times New Roman" w:cs="Times New Roman"/>
+          <w:sz w:val="24"/>
+          <w:szCs w:val="24"/>
+          <w:lang w:eastAsia="hu-HU"/>
+        </w:rPr>
+        <w:t>media</w:t>
+      </w:r>
+      <w:proofErr w:type="spellEnd"/>
+      <w:r>
+        <w:rPr>
+          <w:rFonts w:ascii="Times New Roman" w:eastAsia="Times New Roman" w:hAnsi="Times New Roman" w:cs="Times New Roman"/>
+          <w:sz w:val="24"/>
+          <w:szCs w:val="24"/>
+          <w:lang w:eastAsia="hu-HU"/>
+        </w:rPr>
+        <w:t xml:space="preserve"> </w:t>
+      </w:r>
+      <w:proofErr w:type="spellStart"/>
+      <w:r>
+        <w:rPr>
+          <w:rFonts w:ascii="Times New Roman" w:eastAsia="Times New Roman" w:hAnsi="Times New Roman" w:cs="Times New Roman"/>
+          <w:sz w:val="24"/>
+          <w:szCs w:val="24"/>
+          <w:lang w:eastAsia="hu-HU"/>
+        </w:rPr>
+        <w:t>queries</w:t>
+      </w:r>
+      <w:proofErr w:type="spellEnd"/>
+      <w:r>
+        <w:rPr>
+          <w:rFonts w:ascii="Times New Roman" w:eastAsia="Times New Roman" w:hAnsi="Times New Roman" w:cs="Times New Roman"/>
+          <w:sz w:val="24"/>
+          <w:szCs w:val="24"/>
+          <w:lang w:eastAsia="hu-HU"/>
+        </w:rPr>
+        <w:t>" segítségével testre szabhatjuk az oldal megjelenését a különböző eszközökön.</w:t>
       </w:r>
     </w:p>
     <w:p>
@@ -3193,7 +3588,27 @@
           <w:szCs w:val="24"/>
           <w:lang w:eastAsia="hu-HU"/>
         </w:rPr>
-        <w:t xml:space="preserve"> A CSS fájlok külön fájlként is használhatók, így a dizájn szabályokat egy központi helyen tárolhatjuk. Ez megkönnyíti a karbantartást, mivel egy változtatás automatikusan hatással van az összes érintett oldalra. Emellett újrahasználható több weboldalon is, csökkentve a kód redundanciáját.</w:t>
+        <w:t xml:space="preserve"> A CSS fájlok külön fájlként is használhatók, így a dizájn szabályokat egy központi helyen tárolhatjuk. Ez megkönnyíti a karbantartást, mivel egy változtatás automatikusan hatással van az összes érintett oldalra. Emellett </w:t>
+      </w:r>
+      <w:proofErr w:type="spellStart"/>
+      <w:r>
+        <w:rPr>
+          <w:rFonts w:ascii="Times New Roman" w:eastAsia="Times New Roman" w:hAnsi="Times New Roman" w:cs="Times New Roman"/>
+          <w:sz w:val="24"/>
+          <w:szCs w:val="24"/>
+          <w:lang w:eastAsia="hu-HU"/>
+        </w:rPr>
+        <w:t>újrahasználható</w:t>
+      </w:r>
+      <w:proofErr w:type="spellEnd"/>
+      <w:r>
+        <w:rPr>
+          <w:rFonts w:ascii="Times New Roman" w:eastAsia="Times New Roman" w:hAnsi="Times New Roman" w:cs="Times New Roman"/>
+          <w:sz w:val="24"/>
+          <w:szCs w:val="24"/>
+          <w:lang w:eastAsia="hu-HU"/>
+        </w:rPr>
+        <w:t xml:space="preserve"> több weboldalon is, csökkentve a kód redundanciáját.</w:t>
       </w:r>
     </w:p>
     <w:p>
@@ -3219,28 +3634,9 @@
           <w:szCs w:val="24"/>
           <w:lang w:eastAsia="hu-HU"/>
         </w:rPr>
-        <w:t>Különválasztás a HTML-tól:</w:t>
-      </w:r>
-      <w:r>
-        <w:rPr>
-          <w:rFonts w:ascii="Times New Roman" w:eastAsia="Times New Roman" w:hAnsi="Times New Roman" w:cs="Times New Roman"/>
-          <w:sz w:val="24"/>
-          <w:szCs w:val="24"/>
-          <w:lang w:eastAsia="hu-HU"/>
-        </w:rPr>
-        <w:t xml:space="preserve"> A CSS és a HTML szétválasztása segít tiszta kód létrehozásában. A HTML csak a tartalom és struktúra kialakításáért felel, míg a CSS a megjelenésért. Ez a megközelítés lehetővé teszi a könnyebb karbantartást és frissítéseket, mivel a dizájn módosítása nem érinti a tartalmat.</w:t>
-      </w:r>
-    </w:p>
-    <w:p>
-      <w:pPr>
-        <w:spacing w:before="100" w:beforeAutospacing="1" w:after="100" w:afterAutospacing="1" w:line="240" w:lineRule="auto"/>
-        <w:rPr>
-          <w:rFonts w:ascii="Times New Roman" w:eastAsia="Times New Roman" w:hAnsi="Times New Roman" w:cs="Times New Roman"/>
-          <w:sz w:val="24"/>
-          <w:szCs w:val="24"/>
-          <w:lang w:eastAsia="hu-HU"/>
-        </w:rPr>
-      </w:pPr>
+        <w:t>Különválasztás a HTML-</w:t>
+      </w:r>
+      <w:proofErr w:type="spellStart"/>
       <w:r>
         <w:rPr>
           <w:rFonts w:ascii="Times New Roman" w:eastAsia="Times New Roman" w:hAnsi="Times New Roman" w:cs="Times New Roman"/>
@@ -3250,6 +3646,49 @@
           <w:szCs w:val="24"/>
           <w:lang w:eastAsia="hu-HU"/>
         </w:rPr>
+        <w:t>tól</w:t>
+      </w:r>
+      <w:proofErr w:type="spellEnd"/>
+      <w:r>
+        <w:rPr>
+          <w:rFonts w:ascii="Times New Roman" w:eastAsia="Times New Roman" w:hAnsi="Times New Roman" w:cs="Times New Roman"/>
+          <w:b/>
+          <w:bCs/>
+          <w:sz w:val="24"/>
+          <w:szCs w:val="24"/>
+          <w:lang w:eastAsia="hu-HU"/>
+        </w:rPr>
+        <w:t>:</w:t>
+      </w:r>
+      <w:r>
+        <w:rPr>
+          <w:rFonts w:ascii="Times New Roman" w:eastAsia="Times New Roman" w:hAnsi="Times New Roman" w:cs="Times New Roman"/>
+          <w:sz w:val="24"/>
+          <w:szCs w:val="24"/>
+          <w:lang w:eastAsia="hu-HU"/>
+        </w:rPr>
+        <w:t xml:space="preserve"> A CSS és a HTML szétválasztása segít tiszta kód létrehozásában. A HTML csak a tartalom és struktúra kialakításáért felel, míg a CSS a megjelenésért. Ez a megközelítés lehetővé teszi a könnyebb karbantartást és frissítéseket, mivel a dizájn módosítása nem érinti a tartalmat.</w:t>
+      </w:r>
+    </w:p>
+    <w:p>
+      <w:pPr>
+        <w:spacing w:before="100" w:beforeAutospacing="1" w:after="100" w:afterAutospacing="1" w:line="240" w:lineRule="auto"/>
+        <w:rPr>
+          <w:rFonts w:ascii="Times New Roman" w:eastAsia="Times New Roman" w:hAnsi="Times New Roman" w:cs="Times New Roman"/>
+          <w:sz w:val="24"/>
+          <w:szCs w:val="24"/>
+          <w:lang w:eastAsia="hu-HU"/>
+        </w:rPr>
+      </w:pPr>
+      <w:r>
+        <w:rPr>
+          <w:rFonts w:ascii="Times New Roman" w:eastAsia="Times New Roman" w:hAnsi="Times New Roman" w:cs="Times New Roman"/>
+          <w:b/>
+          <w:bCs/>
+          <w:sz w:val="24"/>
+          <w:szCs w:val="24"/>
+          <w:lang w:eastAsia="hu-HU"/>
+        </w:rPr>
         <w:t>Miért fontos a CSS?</w:t>
       </w:r>
       <w:r>
@@ -3259,27 +3698,7 @@
           <w:szCs w:val="24"/>
           <w:lang w:eastAsia="hu-HU"/>
         </w:rPr>
-        <w:t xml:space="preserve"> A CSS lehetővé teszi </w:t>
-      </w:r>
-      <w:proofErr w:type="gramStart"/>
-      <w:r>
-        <w:rPr>
-          <w:rFonts w:ascii="Times New Roman" w:eastAsia="Times New Roman" w:hAnsi="Times New Roman" w:cs="Times New Roman"/>
-          <w:sz w:val="24"/>
-          <w:szCs w:val="24"/>
-          <w:lang w:eastAsia="hu-HU"/>
-        </w:rPr>
-        <w:t>a weboldalak vonzó és professzionális megjelenését,</w:t>
-      </w:r>
-      <w:proofErr w:type="gramEnd"/>
-      <w:r>
-        <w:rPr>
-          <w:rFonts w:ascii="Times New Roman" w:eastAsia="Times New Roman" w:hAnsi="Times New Roman" w:cs="Times New Roman"/>
-          <w:sz w:val="24"/>
-          <w:szCs w:val="24"/>
-          <w:lang w:eastAsia="hu-HU"/>
-        </w:rPr>
-        <w:t xml:space="preserve"> és a dizájnok gyors módosítását anélkül, hogy a weboldal tartalmát meg kellene változtatni. Emellett segít abban, hogy az oldal reszponzív legyen, tehát minden eszközön jól nézzen ki. A CSS alapvető eszköze a webfejlesztőknek, mivel nagyban hozzájárul a felhasználói élmény javításához és a weboldalak könnyebb kezelhetőségéhez.</w:t>
+        <w:t xml:space="preserve"> A CSS lehetővé teszi a weboldalak vonzó és professzionális megjelenését, és a dizájnok gyors módosítását anélkül, hogy a weboldal tartalmát meg kellene változtatni. Emellett segít abban, hogy az oldal reszponzív legyen, tehát minden eszközön jól nézzen ki. A CSS alapvető eszköze a webfejlesztőknek, mivel nagyban hozzájárul a felhasználói élmény javításához és a weboldalak könnyebb kezelhetőségéhez.</w:t>
       </w:r>
     </w:p>
     <w:p>
@@ -3415,16 +3834,17 @@
       <w:pPr>
         <w:pStyle w:val="Cmsor1"/>
       </w:pPr>
+      <w:proofErr w:type="spellStart"/>
       <w:r>
         <w:rPr>
           <w:rStyle w:val="Kiemels2"/>
           <w:sz w:val="36"/>
           <w:szCs w:val="36"/>
         </w:rPr>
-        <w:lastRenderedPageBreak/>
         <w:t>Bootstrap</w:t>
       </w:r>
       <w:bookmarkEnd w:id="4"/>
+      <w:proofErr w:type="spellEnd"/>
     </w:p>
     <w:p>
       <w:pPr>
@@ -3443,7 +3863,47 @@
           <w:szCs w:val="24"/>
           <w:lang w:eastAsia="hu-HU"/>
         </w:rPr>
-        <w:t>A Bootstrap egy nyílt forráskódú CSS és JavaScript keretrendszer, amelyet a webfejlesztők a reszponzív és vonzó weboldalak gyors létrehozásához használnak. A Bootstrap előre meghatározott stílusokat, dizájnkomponenseket és elrendezéseket biztosít, amelyek segítenek abban, hogy a fejlesztés gyorsabb és hatékonyabb legyen. A keretrendszer alapvetően lehetővé teszi, hogy a fejlesztők ne kelljen minden elemet nulláról megtervezniük, hanem az alapokat gyorsan implementálhatják.</w:t>
+        <w:t xml:space="preserve">A </w:t>
+      </w:r>
+      <w:proofErr w:type="spellStart"/>
+      <w:r>
+        <w:rPr>
+          <w:rFonts w:ascii="Times New Roman" w:eastAsia="Times New Roman" w:hAnsi="Times New Roman" w:cs="Times New Roman"/>
+          <w:sz w:val="24"/>
+          <w:szCs w:val="24"/>
+          <w:lang w:eastAsia="hu-HU"/>
+        </w:rPr>
+        <w:t>Bootstrap</w:t>
+      </w:r>
+      <w:proofErr w:type="spellEnd"/>
+      <w:r>
+        <w:rPr>
+          <w:rFonts w:ascii="Times New Roman" w:eastAsia="Times New Roman" w:hAnsi="Times New Roman" w:cs="Times New Roman"/>
+          <w:sz w:val="24"/>
+          <w:szCs w:val="24"/>
+          <w:lang w:eastAsia="hu-HU"/>
+        </w:rPr>
+        <w:t xml:space="preserve"> egy nyílt forráskódú CSS és JavaScript keretrendszer, amelyet a webfejlesztők a reszponzív és vonzó weboldalak gyors létrehozásához használnak. A </w:t>
+      </w:r>
+      <w:proofErr w:type="spellStart"/>
+      <w:r>
+        <w:rPr>
+          <w:rFonts w:ascii="Times New Roman" w:eastAsia="Times New Roman" w:hAnsi="Times New Roman" w:cs="Times New Roman"/>
+          <w:sz w:val="24"/>
+          <w:szCs w:val="24"/>
+          <w:lang w:eastAsia="hu-HU"/>
+        </w:rPr>
+        <w:t>Bootstrap</w:t>
+      </w:r>
+      <w:proofErr w:type="spellEnd"/>
+      <w:r>
+        <w:rPr>
+          <w:rFonts w:ascii="Times New Roman" w:eastAsia="Times New Roman" w:hAnsi="Times New Roman" w:cs="Times New Roman"/>
+          <w:sz w:val="24"/>
+          <w:szCs w:val="24"/>
+          <w:lang w:eastAsia="hu-HU"/>
+        </w:rPr>
+        <w:t xml:space="preserve"> előre meghatározott stílusokat, dizájnkomponenseket és elrendezéseket biztosít, amelyek segítenek abban, hogy a fejlesztés gyorsabb és hatékonyabb legyen. A keretrendszer alapvetően lehetővé teszi, hogy a fejlesztők ne kelljen minden elemet nulláról megtervezniük, hanem az alapokat gyorsan implementálhatják.</w:t>
       </w:r>
     </w:p>
     <w:p>
@@ -3500,7 +3960,27 @@
           <w:szCs w:val="24"/>
           <w:lang w:eastAsia="hu-HU"/>
         </w:rPr>
-        <w:t xml:space="preserve"> A Bootstrap előre megtervezett dizájnokat és elemeket kínál, mint például gombok, űrlapok, navigációs sávok és kártyák. Ezeket könnyedén integrálhatjuk a weboldalunkba. Ezáltal a weboldalak gyorsabban készíthetők el, anélkül, hogy minden egyes elemet újra kellene tervezni.</w:t>
+        <w:t xml:space="preserve"> A </w:t>
+      </w:r>
+      <w:proofErr w:type="spellStart"/>
+      <w:r>
+        <w:rPr>
+          <w:rFonts w:ascii="Times New Roman" w:eastAsia="Times New Roman" w:hAnsi="Times New Roman" w:cs="Times New Roman"/>
+          <w:sz w:val="24"/>
+          <w:szCs w:val="24"/>
+          <w:lang w:eastAsia="hu-HU"/>
+        </w:rPr>
+        <w:t>Bootstrap</w:t>
+      </w:r>
+      <w:proofErr w:type="spellEnd"/>
+      <w:r>
+        <w:rPr>
+          <w:rFonts w:ascii="Times New Roman" w:eastAsia="Times New Roman" w:hAnsi="Times New Roman" w:cs="Times New Roman"/>
+          <w:sz w:val="24"/>
+          <w:szCs w:val="24"/>
+          <w:lang w:eastAsia="hu-HU"/>
+        </w:rPr>
+        <w:t xml:space="preserve"> előre megtervezett dizájnokat és elemeket kínál, mint például gombok, űrlapok, navigációs sávok és kártyák. Ezeket könnyedén integrálhatjuk a weboldalunkba. Ezáltal a weboldalak gyorsabban készíthetők el, anélkül, hogy minden egyes elemet újra kellene tervezni.</w:t>
       </w:r>
     </w:p>
     <w:p>
@@ -3535,7 +4015,67 @@
           <w:szCs w:val="24"/>
           <w:lang w:eastAsia="hu-HU"/>
         </w:rPr>
-        <w:t xml:space="preserve"> A Bootstrap beépített reszponzív rács (grid) rendszert tartalmaz, amely lehetővé teszi, hogy a weboldalak automatikusan alkalmazkodjanak különböző képernyőméretekhez. Ez biztosítja, hogy az oldal minden eszközön (mobiltelefonok, tabletek, desktopok) jól jelenjen meg, így a felhasználói élmény zökkenőmentes marad.</w:t>
+        <w:t xml:space="preserve"> A </w:t>
+      </w:r>
+      <w:proofErr w:type="spellStart"/>
+      <w:r>
+        <w:rPr>
+          <w:rFonts w:ascii="Times New Roman" w:eastAsia="Times New Roman" w:hAnsi="Times New Roman" w:cs="Times New Roman"/>
+          <w:sz w:val="24"/>
+          <w:szCs w:val="24"/>
+          <w:lang w:eastAsia="hu-HU"/>
+        </w:rPr>
+        <w:t>Bootstrap</w:t>
+      </w:r>
+      <w:proofErr w:type="spellEnd"/>
+      <w:r>
+        <w:rPr>
+          <w:rFonts w:ascii="Times New Roman" w:eastAsia="Times New Roman" w:hAnsi="Times New Roman" w:cs="Times New Roman"/>
+          <w:sz w:val="24"/>
+          <w:szCs w:val="24"/>
+          <w:lang w:eastAsia="hu-HU"/>
+        </w:rPr>
+        <w:t xml:space="preserve"> beépített reszponzív rács (</w:t>
+      </w:r>
+      <w:proofErr w:type="spellStart"/>
+      <w:r>
+        <w:rPr>
+          <w:rFonts w:ascii="Times New Roman" w:eastAsia="Times New Roman" w:hAnsi="Times New Roman" w:cs="Times New Roman"/>
+          <w:sz w:val="24"/>
+          <w:szCs w:val="24"/>
+          <w:lang w:eastAsia="hu-HU"/>
+        </w:rPr>
+        <w:t>grid</w:t>
+      </w:r>
+      <w:proofErr w:type="spellEnd"/>
+      <w:r>
+        <w:rPr>
+          <w:rFonts w:ascii="Times New Roman" w:eastAsia="Times New Roman" w:hAnsi="Times New Roman" w:cs="Times New Roman"/>
+          <w:sz w:val="24"/>
+          <w:szCs w:val="24"/>
+          <w:lang w:eastAsia="hu-HU"/>
+        </w:rPr>
+        <w:t xml:space="preserve">) rendszert tartalmaz, amely lehetővé teszi, hogy a weboldalak automatikusan alkalmazkodjanak különböző képernyőméretekhez. Ez biztosítja, hogy az oldal minden eszközön (mobiltelefonok, tabletek, </w:t>
+      </w:r>
+      <w:proofErr w:type="spellStart"/>
+      <w:r>
+        <w:rPr>
+          <w:rFonts w:ascii="Times New Roman" w:eastAsia="Times New Roman" w:hAnsi="Times New Roman" w:cs="Times New Roman"/>
+          <w:sz w:val="24"/>
+          <w:szCs w:val="24"/>
+          <w:lang w:eastAsia="hu-HU"/>
+        </w:rPr>
+        <w:t>desktopok</w:t>
+      </w:r>
+      <w:proofErr w:type="spellEnd"/>
+      <w:r>
+        <w:rPr>
+          <w:rFonts w:ascii="Times New Roman" w:eastAsia="Times New Roman" w:hAnsi="Times New Roman" w:cs="Times New Roman"/>
+          <w:sz w:val="24"/>
+          <w:szCs w:val="24"/>
+          <w:lang w:eastAsia="hu-HU"/>
+        </w:rPr>
+        <w:t>) jól jelenjen meg, így a felhasználói élmény zökkenőmentes marad.</w:t>
       </w:r>
     </w:p>
     <w:p>
@@ -3570,7 +4110,27 @@
           <w:szCs w:val="24"/>
           <w:lang w:eastAsia="hu-HU"/>
         </w:rPr>
-        <w:t xml:space="preserve"> A Bootstrap előre elkészített, moduláris komponensek sorát biztosítja, mint például űrlapok, gombok, navigációs sávok, modális ablakok, figyelmeztetések, listák és egyéb elemek. Ezeket könnyen testre szabhatjuk és beilleszthetjük a weboldalba, jelentősen gyorsítva a fejlesztést.</w:t>
+        <w:t xml:space="preserve"> A </w:t>
+      </w:r>
+      <w:proofErr w:type="spellStart"/>
+      <w:r>
+        <w:rPr>
+          <w:rFonts w:ascii="Times New Roman" w:eastAsia="Times New Roman" w:hAnsi="Times New Roman" w:cs="Times New Roman"/>
+          <w:sz w:val="24"/>
+          <w:szCs w:val="24"/>
+          <w:lang w:eastAsia="hu-HU"/>
+        </w:rPr>
+        <w:t>Bootstrap</w:t>
+      </w:r>
+      <w:proofErr w:type="spellEnd"/>
+      <w:r>
+        <w:rPr>
+          <w:rFonts w:ascii="Times New Roman" w:eastAsia="Times New Roman" w:hAnsi="Times New Roman" w:cs="Times New Roman"/>
+          <w:sz w:val="24"/>
+          <w:szCs w:val="24"/>
+          <w:lang w:eastAsia="hu-HU"/>
+        </w:rPr>
+        <w:t xml:space="preserve"> előre elkészített, moduláris komponensek sorát biztosítja, mint például űrlapok, gombok, navigációs sávok, modális ablakok, figyelmeztetések, listák és egyéb elemek. Ezeket könnyen testre szabhatjuk és beilleszthetjük a weboldalba, jelentősen gyorsítva a fejlesztést.</w:t>
       </w:r>
     </w:p>
     <w:p>
@@ -3605,7 +4165,27 @@
           <w:szCs w:val="24"/>
           <w:lang w:eastAsia="hu-HU"/>
         </w:rPr>
-        <w:t xml:space="preserve"> Bár a Bootstrap előre meghatározott dizájnokat és stílusokat kínál, ezek könnyen testre szabhatók. A keretrendszer segítségével a színek, betűtípusok, méretek és más vizuális elemek is egyszerűen módosíthatók, hogy a weboldal a kívánt megjelenést elérje.</w:t>
+        <w:t xml:space="preserve"> Bár a </w:t>
+      </w:r>
+      <w:proofErr w:type="spellStart"/>
+      <w:r>
+        <w:rPr>
+          <w:rFonts w:ascii="Times New Roman" w:eastAsia="Times New Roman" w:hAnsi="Times New Roman" w:cs="Times New Roman"/>
+          <w:sz w:val="24"/>
+          <w:szCs w:val="24"/>
+          <w:lang w:eastAsia="hu-HU"/>
+        </w:rPr>
+        <w:t>Bootstrap</w:t>
+      </w:r>
+      <w:proofErr w:type="spellEnd"/>
+      <w:r>
+        <w:rPr>
+          <w:rFonts w:ascii="Times New Roman" w:eastAsia="Times New Roman" w:hAnsi="Times New Roman" w:cs="Times New Roman"/>
+          <w:sz w:val="24"/>
+          <w:szCs w:val="24"/>
+          <w:lang w:eastAsia="hu-HU"/>
+        </w:rPr>
+        <w:t xml:space="preserve"> előre meghatározott dizájnokat és stílusokat kínál, ezek könnyen testre szabhatók. A keretrendszer segítségével a színek, betűtípusok, méretek és más vizuális elemek is egyszerűen módosíthatók, hogy a weboldal a kívánt megjelenést elérje.</w:t>
       </w:r>
     </w:p>
     <w:p>
@@ -3640,7 +4220,27 @@
           <w:szCs w:val="24"/>
           <w:lang w:eastAsia="hu-HU"/>
         </w:rPr>
-        <w:t xml:space="preserve"> A Bootstrap rendelkezik részletes dokumentációval, amely könnyen követhető és segít a különböző funkciók gyors megértésében. A dokumentációban példákat találunk arra, hogyan használhatjuk a különböző elemeket és komponenseket, így a fejlesztők gyorsan elsajátíthatják a keretrendszert.</w:t>
+        <w:t xml:space="preserve"> A </w:t>
+      </w:r>
+      <w:proofErr w:type="spellStart"/>
+      <w:r>
+        <w:rPr>
+          <w:rFonts w:ascii="Times New Roman" w:eastAsia="Times New Roman" w:hAnsi="Times New Roman" w:cs="Times New Roman"/>
+          <w:sz w:val="24"/>
+          <w:szCs w:val="24"/>
+          <w:lang w:eastAsia="hu-HU"/>
+        </w:rPr>
+        <w:t>Bootstrap</w:t>
+      </w:r>
+      <w:proofErr w:type="spellEnd"/>
+      <w:r>
+        <w:rPr>
+          <w:rFonts w:ascii="Times New Roman" w:eastAsia="Times New Roman" w:hAnsi="Times New Roman" w:cs="Times New Roman"/>
+          <w:sz w:val="24"/>
+          <w:szCs w:val="24"/>
+          <w:lang w:eastAsia="hu-HU"/>
+        </w:rPr>
+        <w:t xml:space="preserve"> rendelkezik részletes dokumentációval, amely könnyen követhető és segít a különböző funkciók gyors megértésében. A dokumentációban példákat találunk arra, hogyan használhatjuk a különböző elemeket és komponenseket, így a fejlesztők gyorsan elsajátíthatják a keretrendszert.</w:t>
       </w:r>
     </w:p>
     <w:p>
@@ -3662,7 +4262,31 @@
           <w:szCs w:val="24"/>
           <w:lang w:eastAsia="hu-HU"/>
         </w:rPr>
-        <w:t>Miért fontos a Bootstrap?</w:t>
+        <w:t xml:space="preserve">Miért fontos a </w:t>
+      </w:r>
+      <w:proofErr w:type="spellStart"/>
+      <w:r>
+        <w:rPr>
+          <w:rFonts w:ascii="Times New Roman" w:eastAsia="Times New Roman" w:hAnsi="Times New Roman" w:cs="Times New Roman"/>
+          <w:b/>
+          <w:bCs/>
+          <w:sz w:val="24"/>
+          <w:szCs w:val="24"/>
+          <w:lang w:eastAsia="hu-HU"/>
+        </w:rPr>
+        <w:t>Bootstrap</w:t>
+      </w:r>
+      <w:proofErr w:type="spellEnd"/>
+      <w:r>
+        <w:rPr>
+          <w:rFonts w:ascii="Times New Roman" w:eastAsia="Times New Roman" w:hAnsi="Times New Roman" w:cs="Times New Roman"/>
+          <w:b/>
+          <w:bCs/>
+          <w:sz w:val="24"/>
+          <w:szCs w:val="24"/>
+          <w:lang w:eastAsia="hu-HU"/>
+        </w:rPr>
+        <w:t>?</w:t>
       </w:r>
     </w:p>
     <w:p>
@@ -3682,7 +4306,47 @@
           <w:szCs w:val="24"/>
           <w:lang w:eastAsia="hu-HU"/>
         </w:rPr>
-        <w:t>A Bootstrap segítségével a webfejlesztők gyorsabban és hatékonyabban dolgozhatnak, mivel az alapvető dizájn és struktúra már kész, így több idő marad az egyedi funkciók és az oldal funkcionalitásának fejlesztésére. A reszponzív tervezés és az előre elkészített komponensek biztosítják, hogy a weboldalak jól nézzenek ki és jól működjenek minden eszközön. A Bootstrap ideális választás azok számára, akik gyorsan szeretnének reszponzív, esztétikus és jól működő weboldalakat létrehozni.</w:t>
+        <w:t xml:space="preserve">A </w:t>
+      </w:r>
+      <w:proofErr w:type="spellStart"/>
+      <w:r>
+        <w:rPr>
+          <w:rFonts w:ascii="Times New Roman" w:eastAsia="Times New Roman" w:hAnsi="Times New Roman" w:cs="Times New Roman"/>
+          <w:sz w:val="24"/>
+          <w:szCs w:val="24"/>
+          <w:lang w:eastAsia="hu-HU"/>
+        </w:rPr>
+        <w:t>Bootstrap</w:t>
+      </w:r>
+      <w:proofErr w:type="spellEnd"/>
+      <w:r>
+        <w:rPr>
+          <w:rFonts w:ascii="Times New Roman" w:eastAsia="Times New Roman" w:hAnsi="Times New Roman" w:cs="Times New Roman"/>
+          <w:sz w:val="24"/>
+          <w:szCs w:val="24"/>
+          <w:lang w:eastAsia="hu-HU"/>
+        </w:rPr>
+        <w:t xml:space="preserve"> segítségével a webfejlesztők gyorsabban és hatékonyabban dolgozhatnak, mivel az alapvető dizájn és struktúra már kész, így több idő marad az egyedi funkciók és az oldal funkcionalitásának fejlesztésére. A reszponzív tervezés és az előre elkészített komponensek biztosítják, hogy a weboldalak jól nézzenek ki és jól működjenek minden eszközön. A </w:t>
+      </w:r>
+      <w:proofErr w:type="spellStart"/>
+      <w:r>
+        <w:rPr>
+          <w:rFonts w:ascii="Times New Roman" w:eastAsia="Times New Roman" w:hAnsi="Times New Roman" w:cs="Times New Roman"/>
+          <w:sz w:val="24"/>
+          <w:szCs w:val="24"/>
+          <w:lang w:eastAsia="hu-HU"/>
+        </w:rPr>
+        <w:t>Bootstrap</w:t>
+      </w:r>
+      <w:proofErr w:type="spellEnd"/>
+      <w:r>
+        <w:rPr>
+          <w:rFonts w:ascii="Times New Roman" w:eastAsia="Times New Roman" w:hAnsi="Times New Roman" w:cs="Times New Roman"/>
+          <w:sz w:val="24"/>
+          <w:szCs w:val="24"/>
+          <w:lang w:eastAsia="hu-HU"/>
+        </w:rPr>
+        <w:t xml:space="preserve"> ideális választás azok számára, akik gyorsan szeretnének reszponzív, esztétikus és jól működő weboldalakat létrehozni.</w:t>
       </w:r>
     </w:p>
     <w:p>
@@ -3813,16 +4477,17 @@
         <w:pStyle w:val="Cmsor1"/>
       </w:pPr>
       <w:bookmarkStart w:id="5" w:name="_Toc193283772"/>
+      <w:proofErr w:type="spellStart"/>
       <w:r>
         <w:rPr>
           <w:rStyle w:val="Kiemels2"/>
           <w:sz w:val="36"/>
           <w:szCs w:val="36"/>
         </w:rPr>
-        <w:lastRenderedPageBreak/>
         <w:t>MySQL</w:t>
       </w:r>
       <w:bookmarkEnd w:id="5"/>
+      <w:proofErr w:type="spellEnd"/>
     </w:p>
     <w:p>
       <w:pPr>
@@ -3848,7 +4513,107 @@
           <w:szCs w:val="24"/>
           <w:lang w:eastAsia="hu-HU"/>
         </w:rPr>
-        <w:t>A MySQL egy nyílt forráskódú, relációs adatbázis-kezelő rendszer (RDBMS), amelyet adatkezelésre és tárolásra használnak különböző alkalmazásokban, weboldalakon és rendszerekben. A MySQL lehetővé teszi, hogy az adatokat táblákban tároljuk, és kapcsolatokra építve azokat egymáshoz rendeljük (pl. idegen kulcsok segítségével). Az adatokat az SQL (Structured Query Language) segítségével kezelhetjük, amely lehetővé teszi azok lekérdezését, módosítását és törlését.</w:t>
+        <w:t xml:space="preserve">A </w:t>
+      </w:r>
+      <w:proofErr w:type="spellStart"/>
+      <w:r>
+        <w:rPr>
+          <w:rFonts w:ascii="Times New Roman" w:eastAsia="Times New Roman" w:hAnsi="Times New Roman" w:cs="Times New Roman"/>
+          <w:sz w:val="24"/>
+          <w:szCs w:val="24"/>
+          <w:lang w:eastAsia="hu-HU"/>
+        </w:rPr>
+        <w:t>MySQL</w:t>
+      </w:r>
+      <w:proofErr w:type="spellEnd"/>
+      <w:r>
+        <w:rPr>
+          <w:rFonts w:ascii="Times New Roman" w:eastAsia="Times New Roman" w:hAnsi="Times New Roman" w:cs="Times New Roman"/>
+          <w:sz w:val="24"/>
+          <w:szCs w:val="24"/>
+          <w:lang w:eastAsia="hu-HU"/>
+        </w:rPr>
+        <w:t xml:space="preserve"> egy nyílt forráskódú, relációs adatbázis-kezelő rendszer (RDBMS), amelyet adatkezelésre és tárolásra használnak különböző alkalmazásokban, weboldalakon és rendszerekben. A </w:t>
+      </w:r>
+      <w:proofErr w:type="spellStart"/>
+      <w:r>
+        <w:rPr>
+          <w:rFonts w:ascii="Times New Roman" w:eastAsia="Times New Roman" w:hAnsi="Times New Roman" w:cs="Times New Roman"/>
+          <w:sz w:val="24"/>
+          <w:szCs w:val="24"/>
+          <w:lang w:eastAsia="hu-HU"/>
+        </w:rPr>
+        <w:t>MySQL</w:t>
+      </w:r>
+      <w:proofErr w:type="spellEnd"/>
+      <w:r>
+        <w:rPr>
+          <w:rFonts w:ascii="Times New Roman" w:eastAsia="Times New Roman" w:hAnsi="Times New Roman" w:cs="Times New Roman"/>
+          <w:sz w:val="24"/>
+          <w:szCs w:val="24"/>
+          <w:lang w:eastAsia="hu-HU"/>
+        </w:rPr>
+        <w:t xml:space="preserve"> lehetővé teszi, hogy az adatokat táblákban tároljuk, és kapcsolatokra építve azokat egymáshoz rendeljük (pl. idegen kulcsok segítségével). Az adatokat az SQL (</w:t>
+      </w:r>
+      <w:proofErr w:type="spellStart"/>
+      <w:r>
+        <w:rPr>
+          <w:rFonts w:ascii="Times New Roman" w:eastAsia="Times New Roman" w:hAnsi="Times New Roman" w:cs="Times New Roman"/>
+          <w:sz w:val="24"/>
+          <w:szCs w:val="24"/>
+          <w:lang w:eastAsia="hu-HU"/>
+        </w:rPr>
+        <w:t>Structured</w:t>
+      </w:r>
+      <w:proofErr w:type="spellEnd"/>
+      <w:r>
+        <w:rPr>
+          <w:rFonts w:ascii="Times New Roman" w:eastAsia="Times New Roman" w:hAnsi="Times New Roman" w:cs="Times New Roman"/>
+          <w:sz w:val="24"/>
+          <w:szCs w:val="24"/>
+          <w:lang w:eastAsia="hu-HU"/>
+        </w:rPr>
+        <w:t xml:space="preserve"> </w:t>
+      </w:r>
+      <w:proofErr w:type="spellStart"/>
+      <w:r>
+        <w:rPr>
+          <w:rFonts w:ascii="Times New Roman" w:eastAsia="Times New Roman" w:hAnsi="Times New Roman" w:cs="Times New Roman"/>
+          <w:sz w:val="24"/>
+          <w:szCs w:val="24"/>
+          <w:lang w:eastAsia="hu-HU"/>
+        </w:rPr>
+        <w:t>Query</w:t>
+      </w:r>
+      <w:proofErr w:type="spellEnd"/>
+      <w:r>
+        <w:rPr>
+          <w:rFonts w:ascii="Times New Roman" w:eastAsia="Times New Roman" w:hAnsi="Times New Roman" w:cs="Times New Roman"/>
+          <w:sz w:val="24"/>
+          <w:szCs w:val="24"/>
+          <w:lang w:eastAsia="hu-HU"/>
+        </w:rPr>
+        <w:t xml:space="preserve"> </w:t>
+      </w:r>
+      <w:proofErr w:type="spellStart"/>
+      <w:r>
+        <w:rPr>
+          <w:rFonts w:ascii="Times New Roman" w:eastAsia="Times New Roman" w:hAnsi="Times New Roman" w:cs="Times New Roman"/>
+          <w:sz w:val="24"/>
+          <w:szCs w:val="24"/>
+          <w:lang w:eastAsia="hu-HU"/>
+        </w:rPr>
+        <w:t>Language</w:t>
+      </w:r>
+      <w:proofErr w:type="spellEnd"/>
+      <w:r>
+        <w:rPr>
+          <w:rFonts w:ascii="Times New Roman" w:eastAsia="Times New Roman" w:hAnsi="Times New Roman" w:cs="Times New Roman"/>
+          <w:sz w:val="24"/>
+          <w:szCs w:val="24"/>
+          <w:lang w:eastAsia="hu-HU"/>
+        </w:rPr>
+        <w:t>) segítségével kezelhetjük, amely lehetővé teszi azok lekérdezését, módosítását és törlését.</w:t>
       </w:r>
     </w:p>
     <w:p>
@@ -3975,7 +4740,47 @@
           <w:szCs w:val="24"/>
           <w:lang w:eastAsia="hu-HU"/>
         </w:rPr>
-        <w:t xml:space="preserve"> A MySQL képes kezelni nagy adatmennyiséget és gyorsan alkalmazkodik a változó igényekhez, támogatva a replikációt és partícionálást a teljesítmény és rendelkezésre állás fenntartásához.</w:t>
+        <w:t xml:space="preserve"> A </w:t>
+      </w:r>
+      <w:proofErr w:type="spellStart"/>
+      <w:r>
+        <w:rPr>
+          <w:rFonts w:ascii="Times New Roman" w:eastAsia="Times New Roman" w:hAnsi="Times New Roman" w:cs="Times New Roman"/>
+          <w:sz w:val="24"/>
+          <w:szCs w:val="24"/>
+          <w:lang w:eastAsia="hu-HU"/>
+        </w:rPr>
+        <w:t>MySQL</w:t>
+      </w:r>
+      <w:proofErr w:type="spellEnd"/>
+      <w:r>
+        <w:rPr>
+          <w:rFonts w:ascii="Times New Roman" w:eastAsia="Times New Roman" w:hAnsi="Times New Roman" w:cs="Times New Roman"/>
+          <w:sz w:val="24"/>
+          <w:szCs w:val="24"/>
+          <w:lang w:eastAsia="hu-HU"/>
+        </w:rPr>
+        <w:t xml:space="preserve"> képes kezelni nagy adatmennyiséget és gyorsan alkalmazkodik a változó igényekhez, támogatva a replikációt és </w:t>
+      </w:r>
+      <w:proofErr w:type="spellStart"/>
+      <w:r>
+        <w:rPr>
+          <w:rFonts w:ascii="Times New Roman" w:eastAsia="Times New Roman" w:hAnsi="Times New Roman" w:cs="Times New Roman"/>
+          <w:sz w:val="24"/>
+          <w:szCs w:val="24"/>
+          <w:lang w:eastAsia="hu-HU"/>
+        </w:rPr>
+        <w:t>partícionálást</w:t>
+      </w:r>
+      <w:proofErr w:type="spellEnd"/>
+      <w:r>
+        <w:rPr>
+          <w:rFonts w:ascii="Times New Roman" w:eastAsia="Times New Roman" w:hAnsi="Times New Roman" w:cs="Times New Roman"/>
+          <w:sz w:val="24"/>
+          <w:szCs w:val="24"/>
+          <w:lang w:eastAsia="hu-HU"/>
+        </w:rPr>
+        <w:t xml:space="preserve"> a teljesítmény és rendelkezésre állás fenntartásához.</w:t>
       </w:r>
     </w:p>
     <w:p>
@@ -4045,7 +4850,27 @@
           <w:szCs w:val="24"/>
           <w:lang w:eastAsia="hu-HU"/>
         </w:rPr>
-        <w:t xml:space="preserve"> A MySQL gyors adatfeldolgozást biztosít és optimalizálási lehetőségekkel, például indexelésekkel javítja a lekérdezések sebességét, miközben megőrzi az adatok integritását.</w:t>
+        <w:t xml:space="preserve"> A </w:t>
+      </w:r>
+      <w:proofErr w:type="spellStart"/>
+      <w:r>
+        <w:rPr>
+          <w:rFonts w:ascii="Times New Roman" w:eastAsia="Times New Roman" w:hAnsi="Times New Roman" w:cs="Times New Roman"/>
+          <w:sz w:val="24"/>
+          <w:szCs w:val="24"/>
+          <w:lang w:eastAsia="hu-HU"/>
+        </w:rPr>
+        <w:t>MySQL</w:t>
+      </w:r>
+      <w:proofErr w:type="spellEnd"/>
+      <w:r>
+        <w:rPr>
+          <w:rFonts w:ascii="Times New Roman" w:eastAsia="Times New Roman" w:hAnsi="Times New Roman" w:cs="Times New Roman"/>
+          <w:sz w:val="24"/>
+          <w:szCs w:val="24"/>
+          <w:lang w:eastAsia="hu-HU"/>
+        </w:rPr>
+        <w:t xml:space="preserve"> gyors adatfeldolgozást biztosít és optimalizálási lehetőségekkel, például indexelésekkel javítja a lekérdezések sebességét, miközben megőrzi az adatok integritását.</w:t>
       </w:r>
     </w:p>
     <w:p>
@@ -4080,7 +4905,27 @@
           <w:szCs w:val="24"/>
           <w:lang w:eastAsia="hu-HU"/>
         </w:rPr>
-        <w:t xml:space="preserve"> A MySQL széles körben használt webalkalmazások, CMS rendszerek és e-kereskedelmi platformok esetén, és könnyen integrálható más programozási nyelvekkel.</w:t>
+        <w:t xml:space="preserve"> A </w:t>
+      </w:r>
+      <w:proofErr w:type="spellStart"/>
+      <w:r>
+        <w:rPr>
+          <w:rFonts w:ascii="Times New Roman" w:eastAsia="Times New Roman" w:hAnsi="Times New Roman" w:cs="Times New Roman"/>
+          <w:sz w:val="24"/>
+          <w:szCs w:val="24"/>
+          <w:lang w:eastAsia="hu-HU"/>
+        </w:rPr>
+        <w:t>MySQL</w:t>
+      </w:r>
+      <w:proofErr w:type="spellEnd"/>
+      <w:r>
+        <w:rPr>
+          <w:rFonts w:ascii="Times New Roman" w:eastAsia="Times New Roman" w:hAnsi="Times New Roman" w:cs="Times New Roman"/>
+          <w:sz w:val="24"/>
+          <w:szCs w:val="24"/>
+          <w:lang w:eastAsia="hu-HU"/>
+        </w:rPr>
+        <w:t xml:space="preserve"> széles körben használt webalkalmazások, CMS rendszerek és e-kereskedelmi platformok esetén, és könnyen integrálható más programozási nyelvekkel.</w:t>
       </w:r>
     </w:p>
     <w:p>
@@ -4115,7 +4960,27 @@
           <w:szCs w:val="24"/>
           <w:lang w:eastAsia="hu-HU"/>
         </w:rPr>
-        <w:t xml:space="preserve"> A MySQL telepítése egyszerű, és könnyen karbantartható, mivel jól dokumentált és rendszeres frissítéseket kap.</w:t>
+        <w:t xml:space="preserve"> A </w:t>
+      </w:r>
+      <w:proofErr w:type="spellStart"/>
+      <w:r>
+        <w:rPr>
+          <w:rFonts w:ascii="Times New Roman" w:eastAsia="Times New Roman" w:hAnsi="Times New Roman" w:cs="Times New Roman"/>
+          <w:sz w:val="24"/>
+          <w:szCs w:val="24"/>
+          <w:lang w:eastAsia="hu-HU"/>
+        </w:rPr>
+        <w:t>MySQL</w:t>
+      </w:r>
+      <w:proofErr w:type="spellEnd"/>
+      <w:r>
+        <w:rPr>
+          <w:rFonts w:ascii="Times New Roman" w:eastAsia="Times New Roman" w:hAnsi="Times New Roman" w:cs="Times New Roman"/>
+          <w:sz w:val="24"/>
+          <w:szCs w:val="24"/>
+          <w:lang w:eastAsia="hu-HU"/>
+        </w:rPr>
+        <w:t xml:space="preserve"> telepítése egyszerű, és könnyen karbantartható, mivel jól dokumentált és rendszeres frissítéseket kap.</w:t>
       </w:r>
     </w:p>
     <w:p>
@@ -4137,7 +5002,31 @@
           <w:szCs w:val="24"/>
           <w:lang w:eastAsia="hu-HU"/>
         </w:rPr>
-        <w:t>Miért fontos a MySQL?</w:t>
+        <w:t xml:space="preserve">Miért fontos a </w:t>
+      </w:r>
+      <w:proofErr w:type="spellStart"/>
+      <w:r>
+        <w:rPr>
+          <w:rFonts w:ascii="Times New Roman" w:eastAsia="Times New Roman" w:hAnsi="Times New Roman" w:cs="Times New Roman"/>
+          <w:b/>
+          <w:bCs/>
+          <w:sz w:val="24"/>
+          <w:szCs w:val="24"/>
+          <w:lang w:eastAsia="hu-HU"/>
+        </w:rPr>
+        <w:t>MySQL</w:t>
+      </w:r>
+      <w:proofErr w:type="spellEnd"/>
+      <w:r>
+        <w:rPr>
+          <w:rFonts w:ascii="Times New Roman" w:eastAsia="Times New Roman" w:hAnsi="Times New Roman" w:cs="Times New Roman"/>
+          <w:b/>
+          <w:bCs/>
+          <w:sz w:val="24"/>
+          <w:szCs w:val="24"/>
+          <w:lang w:eastAsia="hu-HU"/>
+        </w:rPr>
+        <w:t>?</w:t>
       </w:r>
     </w:p>
     <w:p>
@@ -4157,7 +5046,67 @@
           <w:szCs w:val="24"/>
           <w:lang w:eastAsia="hu-HU"/>
         </w:rPr>
-        <w:t>A MySQL az egyik legnépszerűbb és legelterjedtebb adatbázis-kezelő rendszer a világon. Rugalmas, skálázható és gyors megoldásokat kínál, miközben biztosítja a magas rendelkezésre állást és a megbízhatóságot. A MySQL használata lehetővé teszi a fejlesztők számára, hogy nagy mennyiségű adatot kezeljenek, miközben biztosítja a gyors és hatékony adatkezelést. A rendszer egyszerű telepítése és karbantartása, valamint az SQL alapú kezelés nagyban hozzájárul a MySQL népszerűségéhez mindenféle alkalmazásban és rendszerben.</w:t>
+        <w:t xml:space="preserve">A </w:t>
+      </w:r>
+      <w:proofErr w:type="spellStart"/>
+      <w:r>
+        <w:rPr>
+          <w:rFonts w:ascii="Times New Roman" w:eastAsia="Times New Roman" w:hAnsi="Times New Roman" w:cs="Times New Roman"/>
+          <w:sz w:val="24"/>
+          <w:szCs w:val="24"/>
+          <w:lang w:eastAsia="hu-HU"/>
+        </w:rPr>
+        <w:t>MySQL</w:t>
+      </w:r>
+      <w:proofErr w:type="spellEnd"/>
+      <w:r>
+        <w:rPr>
+          <w:rFonts w:ascii="Times New Roman" w:eastAsia="Times New Roman" w:hAnsi="Times New Roman" w:cs="Times New Roman"/>
+          <w:sz w:val="24"/>
+          <w:szCs w:val="24"/>
+          <w:lang w:eastAsia="hu-HU"/>
+        </w:rPr>
+        <w:t xml:space="preserve"> az egyik legnépszerűbb és legelterjedtebb adatbázis-kezelő rendszer a világon. Rugalmas, skálázható és gyors megoldásokat kínál, miközben biztosítja a magas rendelkezésre állást és a megbízhatóságot. A </w:t>
+      </w:r>
+      <w:proofErr w:type="spellStart"/>
+      <w:r>
+        <w:rPr>
+          <w:rFonts w:ascii="Times New Roman" w:eastAsia="Times New Roman" w:hAnsi="Times New Roman" w:cs="Times New Roman"/>
+          <w:sz w:val="24"/>
+          <w:szCs w:val="24"/>
+          <w:lang w:eastAsia="hu-HU"/>
+        </w:rPr>
+        <w:t>MySQL</w:t>
+      </w:r>
+      <w:proofErr w:type="spellEnd"/>
+      <w:r>
+        <w:rPr>
+          <w:rFonts w:ascii="Times New Roman" w:eastAsia="Times New Roman" w:hAnsi="Times New Roman" w:cs="Times New Roman"/>
+          <w:sz w:val="24"/>
+          <w:szCs w:val="24"/>
+          <w:lang w:eastAsia="hu-HU"/>
+        </w:rPr>
+        <w:t xml:space="preserve"> használata lehetővé teszi a fejlesztők számára, hogy nagy mennyiségű adatot kezeljenek, miközben biztosítja a gyors és hatékony adatkezelést. A rendszer egyszerű telepítése és karbantartása, valamint az SQL alapú kezelés nagyban hozzájárul a </w:t>
+      </w:r>
+      <w:proofErr w:type="spellStart"/>
+      <w:r>
+        <w:rPr>
+          <w:rFonts w:ascii="Times New Roman" w:eastAsia="Times New Roman" w:hAnsi="Times New Roman" w:cs="Times New Roman"/>
+          <w:sz w:val="24"/>
+          <w:szCs w:val="24"/>
+          <w:lang w:eastAsia="hu-HU"/>
+        </w:rPr>
+        <w:t>MySQL</w:t>
+      </w:r>
+      <w:proofErr w:type="spellEnd"/>
+      <w:r>
+        <w:rPr>
+          <w:rFonts w:ascii="Times New Roman" w:eastAsia="Times New Roman" w:hAnsi="Times New Roman" w:cs="Times New Roman"/>
+          <w:sz w:val="24"/>
+          <w:szCs w:val="24"/>
+          <w:lang w:eastAsia="hu-HU"/>
+        </w:rPr>
+        <w:t xml:space="preserve"> népszerűségéhez mindenféle alkalmazásban és rendszerben.</w:t>
       </w:r>
     </w:p>
     <w:p>
@@ -4309,6 +5258,7 @@
         <w:pStyle w:val="Cmsor1"/>
       </w:pPr>
       <w:bookmarkStart w:id="6" w:name="_Toc193283773"/>
+      <w:proofErr w:type="spellStart"/>
       <w:r>
         <w:rPr>
           <w:rStyle w:val="Kiemels2"/>
@@ -4318,6 +5268,7 @@
         <w:t>React</w:t>
       </w:r>
       <w:bookmarkEnd w:id="6"/>
+      <w:proofErr w:type="spellEnd"/>
     </w:p>
     <w:p>
       <w:pPr>
@@ -4343,7 +5294,67 @@
           <w:szCs w:val="24"/>
           <w:lang w:eastAsia="hu-HU"/>
         </w:rPr>
-        <w:t>A React egy JavaScript könyvtár, amelyet dinamikus felhasználói felületek (UI) építésére terveztek, különösen egyoldalas alkalmazások (SPA) számára. A React lehetővé teszi, hogy az alkalmazások gyorsan és hatékonyan reagáljanak a felhasználói interakciókra, miközben könnyen karbantarthatóak maradnak.</w:t>
+        <w:t xml:space="preserve">A </w:t>
+      </w:r>
+      <w:proofErr w:type="spellStart"/>
+      <w:r>
+        <w:rPr>
+          <w:rFonts w:ascii="Times New Roman" w:eastAsia="Times New Roman" w:hAnsi="Times New Roman" w:cs="Times New Roman"/>
+          <w:sz w:val="24"/>
+          <w:szCs w:val="24"/>
+          <w:lang w:eastAsia="hu-HU"/>
+        </w:rPr>
+        <w:t>React</w:t>
+      </w:r>
+      <w:proofErr w:type="spellEnd"/>
+      <w:r>
+        <w:rPr>
+          <w:rFonts w:ascii="Times New Roman" w:eastAsia="Times New Roman" w:hAnsi="Times New Roman" w:cs="Times New Roman"/>
+          <w:sz w:val="24"/>
+          <w:szCs w:val="24"/>
+          <w:lang w:eastAsia="hu-HU"/>
+        </w:rPr>
+        <w:t xml:space="preserve"> egy JavaScript könyvtár, amelyet dinamikus felhasználói felületek (UI) építésére terveztek, különösen egyoldalas alkalmazások (SPA) számára. A </w:t>
+      </w:r>
+      <w:proofErr w:type="spellStart"/>
+      <w:r>
+        <w:rPr>
+          <w:rFonts w:ascii="Times New Roman" w:eastAsia="Times New Roman" w:hAnsi="Times New Roman" w:cs="Times New Roman"/>
+          <w:sz w:val="24"/>
+          <w:szCs w:val="24"/>
+          <w:lang w:eastAsia="hu-HU"/>
+        </w:rPr>
+        <w:t>React</w:t>
+      </w:r>
+      <w:proofErr w:type="spellEnd"/>
+      <w:r>
+        <w:rPr>
+          <w:rFonts w:ascii="Times New Roman" w:eastAsia="Times New Roman" w:hAnsi="Times New Roman" w:cs="Times New Roman"/>
+          <w:sz w:val="24"/>
+          <w:szCs w:val="24"/>
+          <w:lang w:eastAsia="hu-HU"/>
+        </w:rPr>
+        <w:t xml:space="preserve"> lehetővé teszi, hogy az alkalmazások gyorsan és hatékonyan reagáljanak a felhasználói interakciókra, miközben könnyen </w:t>
+      </w:r>
+      <w:proofErr w:type="spellStart"/>
+      <w:r>
+        <w:rPr>
+          <w:rFonts w:ascii="Times New Roman" w:eastAsia="Times New Roman" w:hAnsi="Times New Roman" w:cs="Times New Roman"/>
+          <w:sz w:val="24"/>
+          <w:szCs w:val="24"/>
+          <w:lang w:eastAsia="hu-HU"/>
+        </w:rPr>
+        <w:t>karbantarthatóak</w:t>
+      </w:r>
+      <w:proofErr w:type="spellEnd"/>
+      <w:r>
+        <w:rPr>
+          <w:rFonts w:ascii="Times New Roman" w:eastAsia="Times New Roman" w:hAnsi="Times New Roman" w:cs="Times New Roman"/>
+          <w:sz w:val="24"/>
+          <w:szCs w:val="24"/>
+          <w:lang w:eastAsia="hu-HU"/>
+        </w:rPr>
+        <w:t xml:space="preserve"> maradnak.</w:t>
       </w:r>
     </w:p>
     <w:p>
@@ -4400,7 +5411,87 @@
           <w:szCs w:val="24"/>
           <w:lang w:eastAsia="hu-HU"/>
         </w:rPr>
-        <w:t xml:space="preserve"> A React az UI-t újrafelhasználható komponensekre bontja, így a fejlesztők könnyen kezelhetik az egyes elemek állapotát és renderelését. Mivel minden komponens önálló, könnyen újrahasználhatóak, ami elősegíti a kód egyszerűbb karbantartását és bővítését.</w:t>
+        <w:t xml:space="preserve"> A </w:t>
+      </w:r>
+      <w:proofErr w:type="spellStart"/>
+      <w:r>
+        <w:rPr>
+          <w:rFonts w:ascii="Times New Roman" w:eastAsia="Times New Roman" w:hAnsi="Times New Roman" w:cs="Times New Roman"/>
+          <w:sz w:val="24"/>
+          <w:szCs w:val="24"/>
+          <w:lang w:eastAsia="hu-HU"/>
+        </w:rPr>
+        <w:t>React</w:t>
+      </w:r>
+      <w:proofErr w:type="spellEnd"/>
+      <w:r>
+        <w:rPr>
+          <w:rFonts w:ascii="Times New Roman" w:eastAsia="Times New Roman" w:hAnsi="Times New Roman" w:cs="Times New Roman"/>
+          <w:sz w:val="24"/>
+          <w:szCs w:val="24"/>
+          <w:lang w:eastAsia="hu-HU"/>
+        </w:rPr>
+        <w:t xml:space="preserve"> az UI-t </w:t>
+      </w:r>
+      <w:proofErr w:type="spellStart"/>
+      <w:r>
+        <w:rPr>
+          <w:rFonts w:ascii="Times New Roman" w:eastAsia="Times New Roman" w:hAnsi="Times New Roman" w:cs="Times New Roman"/>
+          <w:sz w:val="24"/>
+          <w:szCs w:val="24"/>
+          <w:lang w:eastAsia="hu-HU"/>
+        </w:rPr>
+        <w:t>újrafelhasználható</w:t>
+      </w:r>
+      <w:proofErr w:type="spellEnd"/>
+      <w:r>
+        <w:rPr>
+          <w:rFonts w:ascii="Times New Roman" w:eastAsia="Times New Roman" w:hAnsi="Times New Roman" w:cs="Times New Roman"/>
+          <w:sz w:val="24"/>
+          <w:szCs w:val="24"/>
+          <w:lang w:eastAsia="hu-HU"/>
+        </w:rPr>
+        <w:t xml:space="preserve"> komponensekre bontja, így a fejlesztők könnyen kezelhetik az egyes elemek állapotát és </w:t>
+      </w:r>
+      <w:proofErr w:type="spellStart"/>
+      <w:r>
+        <w:rPr>
+          <w:rFonts w:ascii="Times New Roman" w:eastAsia="Times New Roman" w:hAnsi="Times New Roman" w:cs="Times New Roman"/>
+          <w:sz w:val="24"/>
+          <w:szCs w:val="24"/>
+          <w:lang w:eastAsia="hu-HU"/>
+        </w:rPr>
+        <w:t>renderelését</w:t>
+      </w:r>
+      <w:proofErr w:type="spellEnd"/>
+      <w:r>
+        <w:rPr>
+          <w:rFonts w:ascii="Times New Roman" w:eastAsia="Times New Roman" w:hAnsi="Times New Roman" w:cs="Times New Roman"/>
+          <w:sz w:val="24"/>
+          <w:szCs w:val="24"/>
+          <w:lang w:eastAsia="hu-HU"/>
+        </w:rPr>
+        <w:t xml:space="preserve">. Mivel minden komponens önálló, könnyen </w:t>
+      </w:r>
+      <w:proofErr w:type="spellStart"/>
+      <w:r>
+        <w:rPr>
+          <w:rFonts w:ascii="Times New Roman" w:eastAsia="Times New Roman" w:hAnsi="Times New Roman" w:cs="Times New Roman"/>
+          <w:sz w:val="24"/>
+          <w:szCs w:val="24"/>
+          <w:lang w:eastAsia="hu-HU"/>
+        </w:rPr>
+        <w:t>újrahasználhatóak</w:t>
+      </w:r>
+      <w:proofErr w:type="spellEnd"/>
+      <w:r>
+        <w:rPr>
+          <w:rFonts w:ascii="Times New Roman" w:eastAsia="Times New Roman" w:hAnsi="Times New Roman" w:cs="Times New Roman"/>
+          <w:sz w:val="24"/>
+          <w:szCs w:val="24"/>
+          <w:lang w:eastAsia="hu-HU"/>
+        </w:rPr>
+        <w:t>, ami elősegíti a kód egyszerűbb karbantartását és bővítését.</w:t>
       </w:r>
     </w:p>
     <w:p>
@@ -4435,7 +5526,47 @@
           <w:szCs w:val="24"/>
           <w:lang w:eastAsia="hu-HU"/>
         </w:rPr>
-        <w:t xml:space="preserve"> A React virtuális DOM-ot használ, amely gyorsítja a frissítési folyamatot. Csak azokat az elemeket frissíti, amelyek ténylegesen változtak, így minimalizálja a felesleges újrarendereléseket, ezáltal növelve az alkalmazás teljesítményét.</w:t>
+        <w:t xml:space="preserve"> A </w:t>
+      </w:r>
+      <w:proofErr w:type="spellStart"/>
+      <w:r>
+        <w:rPr>
+          <w:rFonts w:ascii="Times New Roman" w:eastAsia="Times New Roman" w:hAnsi="Times New Roman" w:cs="Times New Roman"/>
+          <w:sz w:val="24"/>
+          <w:szCs w:val="24"/>
+          <w:lang w:eastAsia="hu-HU"/>
+        </w:rPr>
+        <w:t>React</w:t>
+      </w:r>
+      <w:proofErr w:type="spellEnd"/>
+      <w:r>
+        <w:rPr>
+          <w:rFonts w:ascii="Times New Roman" w:eastAsia="Times New Roman" w:hAnsi="Times New Roman" w:cs="Times New Roman"/>
+          <w:sz w:val="24"/>
+          <w:szCs w:val="24"/>
+          <w:lang w:eastAsia="hu-HU"/>
+        </w:rPr>
+        <w:t xml:space="preserve"> virtuális DOM-ot használ, amely gyorsítja a frissítési folyamatot. Csak azokat az elemeket frissíti, amelyek ténylegesen változtak, így minimalizálja a felesleges </w:t>
+      </w:r>
+      <w:proofErr w:type="spellStart"/>
+      <w:r>
+        <w:rPr>
+          <w:rFonts w:ascii="Times New Roman" w:eastAsia="Times New Roman" w:hAnsi="Times New Roman" w:cs="Times New Roman"/>
+          <w:sz w:val="24"/>
+          <w:szCs w:val="24"/>
+          <w:lang w:eastAsia="hu-HU"/>
+        </w:rPr>
+        <w:t>újrarendereléseket</w:t>
+      </w:r>
+      <w:proofErr w:type="spellEnd"/>
+      <w:r>
+        <w:rPr>
+          <w:rFonts w:ascii="Times New Roman" w:eastAsia="Times New Roman" w:hAnsi="Times New Roman" w:cs="Times New Roman"/>
+          <w:sz w:val="24"/>
+          <w:szCs w:val="24"/>
+          <w:lang w:eastAsia="hu-HU"/>
+        </w:rPr>
+        <w:t>, ezáltal növelve az alkalmazás teljesítményét.</w:t>
       </w:r>
     </w:p>
     <w:p>
@@ -4470,7 +5601,87 @@
           <w:szCs w:val="24"/>
           <w:lang w:eastAsia="hu-HU"/>
         </w:rPr>
-        <w:t xml:space="preserve"> A React deklaratív módon kezeli az UI-t, vagyis a fejlesztők megadják, hogyan kell kinéznie az UI-nak az aktuális állapot alapján, és a React maga gondoskodik a megfelelő renderelésről. Ez egyszerűsíti a kódot, mivel nem kell a DOM manipulálásával foglalkozni.</w:t>
+        <w:t xml:space="preserve"> A </w:t>
+      </w:r>
+      <w:proofErr w:type="spellStart"/>
+      <w:r>
+        <w:rPr>
+          <w:rFonts w:ascii="Times New Roman" w:eastAsia="Times New Roman" w:hAnsi="Times New Roman" w:cs="Times New Roman"/>
+          <w:sz w:val="24"/>
+          <w:szCs w:val="24"/>
+          <w:lang w:eastAsia="hu-HU"/>
+        </w:rPr>
+        <w:t>React</w:t>
+      </w:r>
+      <w:proofErr w:type="spellEnd"/>
+      <w:r>
+        <w:rPr>
+          <w:rFonts w:ascii="Times New Roman" w:eastAsia="Times New Roman" w:hAnsi="Times New Roman" w:cs="Times New Roman"/>
+          <w:sz w:val="24"/>
+          <w:szCs w:val="24"/>
+          <w:lang w:eastAsia="hu-HU"/>
+        </w:rPr>
+        <w:t xml:space="preserve"> deklaratív módon kezeli az UI-t, vagyis a fejlesztők megadják, hogyan kell kinéznie az UI-</w:t>
+      </w:r>
+      <w:proofErr w:type="spellStart"/>
+      <w:r>
+        <w:rPr>
+          <w:rFonts w:ascii="Times New Roman" w:eastAsia="Times New Roman" w:hAnsi="Times New Roman" w:cs="Times New Roman"/>
+          <w:sz w:val="24"/>
+          <w:szCs w:val="24"/>
+          <w:lang w:eastAsia="hu-HU"/>
+        </w:rPr>
+        <w:t>nak</w:t>
+      </w:r>
+      <w:proofErr w:type="spellEnd"/>
+      <w:r>
+        <w:rPr>
+          <w:rFonts w:ascii="Times New Roman" w:eastAsia="Times New Roman" w:hAnsi="Times New Roman" w:cs="Times New Roman"/>
+          <w:sz w:val="24"/>
+          <w:szCs w:val="24"/>
+          <w:lang w:eastAsia="hu-HU"/>
+        </w:rPr>
+        <w:t xml:space="preserve"> az aktuális állapot alapján, és a </w:t>
+      </w:r>
+      <w:proofErr w:type="spellStart"/>
+      <w:r>
+        <w:rPr>
+          <w:rFonts w:ascii="Times New Roman" w:eastAsia="Times New Roman" w:hAnsi="Times New Roman" w:cs="Times New Roman"/>
+          <w:sz w:val="24"/>
+          <w:szCs w:val="24"/>
+          <w:lang w:eastAsia="hu-HU"/>
+        </w:rPr>
+        <w:t>React</w:t>
+      </w:r>
+      <w:proofErr w:type="spellEnd"/>
+      <w:r>
+        <w:rPr>
+          <w:rFonts w:ascii="Times New Roman" w:eastAsia="Times New Roman" w:hAnsi="Times New Roman" w:cs="Times New Roman"/>
+          <w:sz w:val="24"/>
+          <w:szCs w:val="24"/>
+          <w:lang w:eastAsia="hu-HU"/>
+        </w:rPr>
+        <w:t xml:space="preserve"> maga gondoskodik a megfelelő </w:t>
+      </w:r>
+      <w:proofErr w:type="spellStart"/>
+      <w:r>
+        <w:rPr>
+          <w:rFonts w:ascii="Times New Roman" w:eastAsia="Times New Roman" w:hAnsi="Times New Roman" w:cs="Times New Roman"/>
+          <w:sz w:val="24"/>
+          <w:szCs w:val="24"/>
+          <w:lang w:eastAsia="hu-HU"/>
+        </w:rPr>
+        <w:t>renderelésről</w:t>
+      </w:r>
+      <w:proofErr w:type="spellEnd"/>
+      <w:r>
+        <w:rPr>
+          <w:rFonts w:ascii="Times New Roman" w:eastAsia="Times New Roman" w:hAnsi="Times New Roman" w:cs="Times New Roman"/>
+          <w:sz w:val="24"/>
+          <w:szCs w:val="24"/>
+          <w:lang w:eastAsia="hu-HU"/>
+        </w:rPr>
+        <w:t>. Ez egyszerűsíti a kódot, mivel nem kell a DOM manipulálásával foglalkozni.</w:t>
       </w:r>
     </w:p>
     <w:p>
@@ -4490,7 +5701,47 @@
           <w:szCs w:val="24"/>
           <w:lang w:eastAsia="hu-HU"/>
         </w:rPr>
-        <w:t>A React tehát ideális választás dinamikus, gyors webalkalmazások fejlesztéséhez. A komponens-alapú megközelítés és a virtuális DOM segítségével az alkalmazások gyorsan reagálnak a felhasználói interakciókra, miközben a kód rugalmas, újrahasználható és könnyen karbantartható marad.</w:t>
+        <w:t xml:space="preserve">A </w:t>
+      </w:r>
+      <w:proofErr w:type="spellStart"/>
+      <w:r>
+        <w:rPr>
+          <w:rFonts w:ascii="Times New Roman" w:eastAsia="Times New Roman" w:hAnsi="Times New Roman" w:cs="Times New Roman"/>
+          <w:sz w:val="24"/>
+          <w:szCs w:val="24"/>
+          <w:lang w:eastAsia="hu-HU"/>
+        </w:rPr>
+        <w:t>React</w:t>
+      </w:r>
+      <w:proofErr w:type="spellEnd"/>
+      <w:r>
+        <w:rPr>
+          <w:rFonts w:ascii="Times New Roman" w:eastAsia="Times New Roman" w:hAnsi="Times New Roman" w:cs="Times New Roman"/>
+          <w:sz w:val="24"/>
+          <w:szCs w:val="24"/>
+          <w:lang w:eastAsia="hu-HU"/>
+        </w:rPr>
+        <w:t xml:space="preserve"> tehát ideális választás dinamikus, gyors webalkalmazások fejlesztéséhez. A komponens-alapú megközelítés és a virtuális DOM segítségével az alkalmazások gyorsan reagálnak a felhasználói interakciókra, miközben a kód rugalmas, </w:t>
+      </w:r>
+      <w:proofErr w:type="spellStart"/>
+      <w:r>
+        <w:rPr>
+          <w:rFonts w:ascii="Times New Roman" w:eastAsia="Times New Roman" w:hAnsi="Times New Roman" w:cs="Times New Roman"/>
+          <w:sz w:val="24"/>
+          <w:szCs w:val="24"/>
+          <w:lang w:eastAsia="hu-HU"/>
+        </w:rPr>
+        <w:t>újrahasználható</w:t>
+      </w:r>
+      <w:proofErr w:type="spellEnd"/>
+      <w:r>
+        <w:rPr>
+          <w:rFonts w:ascii="Times New Roman" w:eastAsia="Times New Roman" w:hAnsi="Times New Roman" w:cs="Times New Roman"/>
+          <w:sz w:val="24"/>
+          <w:szCs w:val="24"/>
+          <w:lang w:eastAsia="hu-HU"/>
+        </w:rPr>
+        <w:t xml:space="preserve"> és könnyen karbantartható marad.</w:t>
       </w:r>
     </w:p>
     <w:p>
@@ -4691,8 +5942,25 @@
           <w:sz w:val="36"/>
           <w:szCs w:val="36"/>
         </w:rPr>
-        <w:lastRenderedPageBreak/>
-        <w:t>Web API (ASP.NET Core)</w:t>
+        <w:t xml:space="preserve">Web API (ASP.NET </w:t>
+      </w:r>
+      <w:proofErr w:type="spellStart"/>
+      <w:r>
+        <w:rPr>
+          <w:rStyle w:val="Kiemels2"/>
+          <w:sz w:val="36"/>
+          <w:szCs w:val="36"/>
+        </w:rPr>
+        <w:t>Core</w:t>
+      </w:r>
+      <w:proofErr w:type="spellEnd"/>
+      <w:r>
+        <w:rPr>
+          <w:rStyle w:val="Kiemels2"/>
+          <w:sz w:val="36"/>
+          <w:szCs w:val="36"/>
+        </w:rPr>
+        <w:t>)</w:t>
       </w:r>
       <w:bookmarkEnd w:id="8"/>
     </w:p>
@@ -4714,10 +5982,40 @@
         <w:rPr>
           <w:rStyle w:val="Kiemels2"/>
         </w:rPr>
-        <w:t>ASP.NET Core Web API</w:t>
-      </w:r>
-      <w:r>
-        <w:t xml:space="preserve"> egy nyílt forráskódú keretrendszer, amely lehetővé teszi webalkalmazások számára, hogy adatokat küldjenek és fogadjanak HTTP protokollon keresztül. RESTful API-kat valósíthatunk meg, amelyek az egyszerű és hatékony adatkezelést biztosítják különböző HTTP műveletekkel (GET, POST, PUT, DELETE).</w:t>
+        <w:t xml:space="preserve">ASP.NET </w:t>
+      </w:r>
+      <w:proofErr w:type="spellStart"/>
+      <w:r>
+        <w:rPr>
+          <w:rStyle w:val="Kiemels2"/>
+        </w:rPr>
+        <w:t>Core</w:t>
+      </w:r>
+      <w:proofErr w:type="spellEnd"/>
+      <w:r>
+        <w:rPr>
+          <w:rStyle w:val="Kiemels2"/>
+        </w:rPr>
+        <w:t xml:space="preserve"> Web API</w:t>
+      </w:r>
+      <w:r>
+        <w:t xml:space="preserve"> egy nyílt forráskódú keretrendszer, amely lehetővé teszi webalkalmazások számára, hogy adatokat küldjenek és fogadjanak HTTP protokollon keresztül. </w:t>
+      </w:r>
+      <w:proofErr w:type="spellStart"/>
+      <w:r>
+        <w:t>RESTful</w:t>
+      </w:r>
+      <w:proofErr w:type="spellEnd"/>
+      <w:r>
+        <w:t xml:space="preserve"> API-</w:t>
+      </w:r>
+      <w:proofErr w:type="spellStart"/>
+      <w:r>
+        <w:t>kat</w:t>
+      </w:r>
+      <w:proofErr w:type="spellEnd"/>
+      <w:r>
+        <w:t xml:space="preserve"> valósíthatunk meg, amelyek az egyszerű és hatékony adatkezelést biztosítják különböző HTTP műveletekkel (GET, POST, PUT, DELETE).</w:t>
       </w:r>
     </w:p>
     <w:p>
@@ -4748,7 +6046,15 @@
         <w:t>Webes szolgáltatások:</w:t>
       </w:r>
       <w:r>
-        <w:t xml:space="preserve"> Az ASP.NET Core Web API lehetővé teszi a különböző alkalmazások közötti adatcserét HTTP protokollon keresztül. A keretrendszer lehetővé teszi, hogy különböző frontend rendszerek, mobilalkalmazások és más backend rendszerek kommunikáljanak egymással adatokat küldve és fogadva.</w:t>
+        <w:t xml:space="preserve"> Az ASP.NET </w:t>
+      </w:r>
+      <w:proofErr w:type="spellStart"/>
+      <w:r>
+        <w:t>Core</w:t>
+      </w:r>
+      <w:proofErr w:type="spellEnd"/>
+      <w:r>
+        <w:t xml:space="preserve"> Web API lehetővé teszi a különböző alkalmazások közötti adatcserét HTTP protokollon keresztül. A keretrendszer lehetővé teszi, hogy különböző frontend rendszerek, mobilalkalmazások és más backend rendszerek kommunikáljanak egymással adatokat küldve és fogadva.</w:t>
       </w:r>
     </w:p>
     <w:p>
@@ -4759,14 +6065,38 @@
         </w:numPr>
         <w:spacing w:before="100" w:beforeAutospacing="1" w:after="100" w:afterAutospacing="1" w:line="240" w:lineRule="auto"/>
       </w:pPr>
+      <w:proofErr w:type="spellStart"/>
       <w:r>
         <w:rPr>
           <w:rStyle w:val="Kiemels2"/>
         </w:rPr>
-        <w:t>RESTful API:</w:t>
-      </w:r>
-      <w:r>
-        <w:t xml:space="preserve"> Az ASP.NET Core Web API REST architektúrára épül, amely a webes szolgáltatások egyszerűsített és skálázható megoldása. Az API HTTP műveletek segítségével végzi el az adatlekérdezéseket és -módosításokat, ezáltal könnyen kezelhető és rugalmas rendszert biztosít.</w:t>
+        <w:t>RESTful</w:t>
+      </w:r>
+      <w:proofErr w:type="spellEnd"/>
+      <w:r>
+        <w:rPr>
+          <w:rStyle w:val="Kiemels2"/>
+        </w:rPr>
+        <w:t xml:space="preserve"> API:</w:t>
+      </w:r>
+      <w:r>
+        <w:t xml:space="preserve"> Az ASP.NET </w:t>
+      </w:r>
+      <w:proofErr w:type="spellStart"/>
+      <w:r>
+        <w:t>Core</w:t>
+      </w:r>
+      <w:proofErr w:type="spellEnd"/>
+      <w:r>
+        <w:t xml:space="preserve"> Web API REST architektúrára épül, amely a webes szolgáltatások egyszerűsített és skálázható megoldása. Az API HTTP műveletek segítségével végzi el az </w:t>
+      </w:r>
+      <w:proofErr w:type="spellStart"/>
+      <w:r>
+        <w:t>adatlekérdezéseket</w:t>
+      </w:r>
+      <w:proofErr w:type="spellEnd"/>
+      <w:r>
+        <w:t xml:space="preserve"> és -módosításokat, ezáltal könnyen kezelhető és rugalmas rendszert biztosít.</w:t>
       </w:r>
     </w:p>
     <w:p>
@@ -4784,14 +6114,30 @@
         <w:t>Keresztplatformos:</w:t>
       </w:r>
       <w:r>
-        <w:t xml:space="preserve"> A keretrendszer nemcsak Windows rendszereken működik, hanem Linux és macOS operációs rendszereken is, mivel a </w:t>
+        <w:t xml:space="preserve"> A keretrendszer nemcsak Windows rendszereken működik, hanem Linux és </w:t>
+      </w:r>
+      <w:proofErr w:type="spellStart"/>
+      <w:r>
+        <w:t>macOS</w:t>
+      </w:r>
+      <w:proofErr w:type="spellEnd"/>
+      <w:r>
+        <w:t xml:space="preserve"> operációs rendszereken is, mivel a </w:t>
       </w:r>
       <w:r>
         <w:rPr>
           <w:rStyle w:val="Kiemels2"/>
         </w:rPr>
-        <w:t>.NET Core</w:t>
-      </w:r>
+        <w:t xml:space="preserve">.NET </w:t>
+      </w:r>
+      <w:proofErr w:type="spellStart"/>
+      <w:r>
+        <w:rPr>
+          <w:rStyle w:val="Kiemels2"/>
+        </w:rPr>
+        <w:t>Core</w:t>
+      </w:r>
+      <w:proofErr w:type="spellEnd"/>
       <w:r>
         <w:t xml:space="preserve"> keretrendszert használja, amely lehetővé teszi a platformfüggetlen működést. Ez nagy rugalmasságot biztosít a fejlesztők számára, mivel bármely operációs rendszerre telepíthető.</w:t>
       </w:r>
@@ -4811,7 +6157,31 @@
         <w:t>Biztonságos:</w:t>
       </w:r>
       <w:r>
-        <w:t xml:space="preserve"> Az ASP.NET Core Web API fejlesztése során kiemelt figyelmet fordítanak a biztonságra. Beépített autentikációs és autorizációs mechanizmusok állnak rendelkezésre, mint például a </w:t>
+        <w:t xml:space="preserve"> Az ASP.NET </w:t>
+      </w:r>
+      <w:proofErr w:type="spellStart"/>
+      <w:r>
+        <w:t>Core</w:t>
+      </w:r>
+      <w:proofErr w:type="spellEnd"/>
+      <w:r>
+        <w:t xml:space="preserve"> Web API fejlesztése során kiemelt figyelmet fordítanak a biztonságra. Beépített </w:t>
+      </w:r>
+      <w:proofErr w:type="spellStart"/>
+      <w:r>
+        <w:t>autentikációs</w:t>
+      </w:r>
+      <w:proofErr w:type="spellEnd"/>
+      <w:r>
+        <w:t xml:space="preserve"> és </w:t>
+      </w:r>
+      <w:proofErr w:type="spellStart"/>
+      <w:r>
+        <w:t>autorizációs</w:t>
+      </w:r>
+      <w:proofErr w:type="spellEnd"/>
+      <w:r>
+        <w:t xml:space="preserve"> mechanizmusok állnak rendelkezésre, mint például a </w:t>
       </w:r>
       <w:r>
         <w:rPr>
@@ -4820,14 +6190,24 @@
         <w:t>JWT</w:t>
       </w:r>
       <w:r>
-        <w:t xml:space="preserve"> (JSON Web Tokens) és </w:t>
-      </w:r>
+        <w:t xml:space="preserve"> (JSON Web </w:t>
+      </w:r>
+      <w:proofErr w:type="spellStart"/>
+      <w:r>
+        <w:t>Tokens</w:t>
+      </w:r>
+      <w:proofErr w:type="spellEnd"/>
+      <w:r>
+        <w:t xml:space="preserve">) és </w:t>
+      </w:r>
+      <w:proofErr w:type="spellStart"/>
       <w:r>
         <w:rPr>
           <w:rStyle w:val="Kiemels2"/>
         </w:rPr>
         <w:t>OAuth</w:t>
       </w:r>
+      <w:proofErr w:type="spellEnd"/>
       <w:r>
         <w:t xml:space="preserve"> protokollok, amelyek biztosítják az API-k biztonságos hozzáférését.</w:t>
       </w:r>
@@ -4847,7 +6227,15 @@
         <w:t>Skálázhatóság és teljesítmény:</w:t>
       </w:r>
       <w:r>
-        <w:t xml:space="preserve"> Az ASP.NET Core Web API képes gyorsan alkalmazkodni a növekvő terheléshez, ezáltal biztosítva a magas rendelkezésre állást és a gyors válaszidőt. A rendszer jól skálázható, így nagy mennyiségű adat és felhasználói igények esetén is stabilan működik.</w:t>
+        <w:t xml:space="preserve"> Az ASP.NET </w:t>
+      </w:r>
+      <w:proofErr w:type="spellStart"/>
+      <w:r>
+        <w:t>Core</w:t>
+      </w:r>
+      <w:proofErr w:type="spellEnd"/>
+      <w:r>
+        <w:t xml:space="preserve"> Web API képes gyorsan alkalmazkodni a növekvő terheléshez, ezáltal biztosítva a magas rendelkezésre állást és a gyors válaszidőt. A rendszer jól skálázható, így nagy mennyiségű adat és felhasználói igények esetén is stabilan működik.</w:t>
       </w:r>
     </w:p>
     <w:p>
@@ -4867,21 +6255,25 @@
       <w:r>
         <w:t xml:space="preserve"> Az API egyszerűen integrálható más webes alkalmazásokkal, mobil alkalmazásokkal és különböző programozási nyelvekkel, mint például </w:t>
       </w:r>
+      <w:proofErr w:type="spellStart"/>
       <w:r>
         <w:rPr>
           <w:rStyle w:val="Kiemels2"/>
         </w:rPr>
         <w:t>React</w:t>
       </w:r>
+      <w:proofErr w:type="spellEnd"/>
       <w:r>
         <w:t xml:space="preserve">, </w:t>
       </w:r>
+      <w:proofErr w:type="spellStart"/>
       <w:r>
         <w:rPr>
           <w:rStyle w:val="Kiemels2"/>
         </w:rPr>
         <w:t>Angular</w:t>
       </w:r>
+      <w:proofErr w:type="spellEnd"/>
       <w:r>
         <w:t xml:space="preserve">, </w:t>
       </w:r>
@@ -4924,7 +6316,21 @@
         <w:rPr>
           <w:rStyle w:val="Kiemels2"/>
         </w:rPr>
-        <w:t>ASP.NET Core Web API</w:t>
+        <w:t xml:space="preserve">ASP.NET </w:t>
+      </w:r>
+      <w:proofErr w:type="spellStart"/>
+      <w:r>
+        <w:rPr>
+          <w:rStyle w:val="Kiemels2"/>
+        </w:rPr>
+        <w:t>Core</w:t>
+      </w:r>
+      <w:proofErr w:type="spellEnd"/>
+      <w:r>
+        <w:rPr>
+          <w:rStyle w:val="Kiemels2"/>
+        </w:rPr>
+        <w:t xml:space="preserve"> Web API</w:t>
       </w:r>
       <w:r>
         <w:t xml:space="preserve"> gyors, biztonságos és rugalmas megoldás a web- és mobilalkalmazások közötti adatkommunikációra, és ideális eszköz a modern, elosztott rendszerek fejlesztéséhez.</w:t>
@@ -5094,9 +6500,19 @@
           <w:sz w:val="36"/>
           <w:szCs w:val="36"/>
         </w:rPr>
-        <w:t>Visual Studio</w:t>
+        <w:t xml:space="preserve">Visual </w:t>
+      </w:r>
+      <w:proofErr w:type="spellStart"/>
+      <w:r>
+        <w:rPr>
+          <w:rStyle w:val="Kiemels2"/>
+          <w:sz w:val="36"/>
+          <w:szCs w:val="36"/>
+        </w:rPr>
+        <w:t>Studio</w:t>
       </w:r>
       <w:bookmarkEnd w:id="9"/>
+      <w:proofErr w:type="spellEnd"/>
     </w:p>
     <w:p>
       <w:pPr>
@@ -5116,8 +6532,16 @@
         <w:rPr>
           <w:rStyle w:val="Kiemels2"/>
         </w:rPr>
-        <w:t>Visual Studio</w:t>
-      </w:r>
+        <w:t xml:space="preserve">Visual </w:t>
+      </w:r>
+      <w:proofErr w:type="spellStart"/>
+      <w:r>
+        <w:rPr>
+          <w:rStyle w:val="Kiemels2"/>
+        </w:rPr>
+        <w:t>Studio</w:t>
+      </w:r>
+      <w:proofErr w:type="spellEnd"/>
       <w:r>
         <w:t xml:space="preserve"> egy integrált fejlesztői környezet (IDE), amelyet a Microsoft fejlesztett ki, és amely számos programozási nyelvet és platformot támogat, mint például </w:t>
       </w:r>
@@ -5186,7 +6610,15 @@
         <w:t>Fejlesztői környezet (IDE):</w:t>
       </w:r>
       <w:r>
-        <w:t xml:space="preserve"> A Visual Studio egy erőteljes IDE, amely számos fejlesztési eszközt kínál, mint például hibakereső, tesztelési eszközök és kódformázó eszközök. Mindezek a fejlesztési folyamatokat gyorsabbá és hatékonyabbá teszik.</w:t>
+        <w:t xml:space="preserve"> A Visual </w:t>
+      </w:r>
+      <w:proofErr w:type="spellStart"/>
+      <w:r>
+        <w:t>Studio</w:t>
+      </w:r>
+      <w:proofErr w:type="spellEnd"/>
+      <w:r>
+        <w:t xml:space="preserve"> egy erőteljes IDE, amely számos fejlesztési eszközt kínál, mint például hibakereső, tesztelési eszközök és kódformázó eszközök. Mindezek a fejlesztési folyamatokat gyorsabbá és hatékonyabbá teszik.</w:t>
       </w:r>
     </w:p>
     <w:p>
@@ -5204,7 +6636,15 @@
         <w:t>Támogatott nyelvek:</w:t>
       </w:r>
       <w:r>
-        <w:t xml:space="preserve"> A Visual Studio támogatja a legnépszerűbb programozási nyelveket, például </w:t>
+        <w:t xml:space="preserve"> A Visual </w:t>
+      </w:r>
+      <w:proofErr w:type="spellStart"/>
+      <w:r>
+        <w:t>Studio</w:t>
+      </w:r>
+      <w:proofErr w:type="spellEnd"/>
+      <w:r>
+        <w:t xml:space="preserve"> támogatja a legnépszerűbb programozási nyelveket, például </w:t>
       </w:r>
       <w:r>
         <w:rPr>
@@ -5258,7 +6698,15 @@
         <w:t>Komplex projektek támogatása:</w:t>
       </w:r>
       <w:r>
-        <w:t xml:space="preserve"> Az IDE különösen alkalmas nagy, összetett projektek kezelésére, mivel segít a kód karbantartásában és a projekt struktúrájának megszervezésében. A Visual Studio támogatja a csapatmunkát és az együttműködést, miközben biztosítja az egyszerű navigálást és a komplex kódok kezelését.</w:t>
+        <w:t xml:space="preserve"> Az IDE különösen alkalmas nagy, összetett projektek kezelésére, mivel segít a kód karbantartásában és a projekt struktúrájának megszervezésében. A Visual </w:t>
+      </w:r>
+      <w:proofErr w:type="spellStart"/>
+      <w:r>
+        <w:t>Studio</w:t>
+      </w:r>
+      <w:proofErr w:type="spellEnd"/>
+      <w:r>
+        <w:t xml:space="preserve"> támogatja a csapatmunkát és az együttműködést, miközben biztosítja az egyszerű navigálást és a komplex kódok kezelését.</w:t>
       </w:r>
     </w:p>
     <w:p>
@@ -5276,7 +6724,23 @@
         <w:t>Beépített hibakeresés:</w:t>
       </w:r>
       <w:r>
-        <w:t xml:space="preserve"> A Visual Studio egyik legnagyobb előnye a fejlett hibakeresési eszköz, amely lehetővé teszi a fejlesztők számára, hogy gyorsan és hatékonyan megtalálják és javítsák a kódban lévő hibákat. A beépített debugger segíti a problémák azonosítását és a kód optimalizálását.</w:t>
+        <w:t xml:space="preserve"> A Visual </w:t>
+      </w:r>
+      <w:proofErr w:type="spellStart"/>
+      <w:r>
+        <w:t>Studio</w:t>
+      </w:r>
+      <w:proofErr w:type="spellEnd"/>
+      <w:r>
+        <w:t xml:space="preserve"> egyik legnagyobb előnye a fejlett hibakeresési eszköz, amely lehetővé teszi a fejlesztők számára, hogy gyorsan és hatékonyan megtalálják és javítsák a kódban lévő hibákat. A beépített </w:t>
+      </w:r>
+      <w:proofErr w:type="spellStart"/>
+      <w:r>
+        <w:t>debugger</w:t>
+      </w:r>
+      <w:proofErr w:type="spellEnd"/>
+      <w:r>
+        <w:t xml:space="preserve"> segíti a problémák azonosítását és a kód optimalizálását.</w:t>
       </w:r>
     </w:p>
     <w:p>
@@ -5294,8 +6758,25 @@
         <w:t>Erős integráció a Microsoft ökoszisztémában:</w:t>
       </w:r>
       <w:r>
-        <w:t xml:space="preserve"> A Visual Studio zökkenőmentesen integrálódik a Microsoft technológiáival, például az </w:t>
-      </w:r>
+        <w:t xml:space="preserve"> A Visual </w:t>
+      </w:r>
+      <w:proofErr w:type="spellStart"/>
+      <w:r>
+        <w:t>Studio</w:t>
+      </w:r>
+      <w:proofErr w:type="spellEnd"/>
+      <w:r>
+        <w:t xml:space="preserve"> zökkenőmentesen </w:t>
+      </w:r>
+      <w:proofErr w:type="spellStart"/>
+      <w:r>
+        <w:t>integrálódik</w:t>
+      </w:r>
+      <w:proofErr w:type="spellEnd"/>
+      <w:r>
+        <w:t xml:space="preserve"> a Microsoft technológiáival, például az </w:t>
+      </w:r>
+      <w:proofErr w:type="spellStart"/>
       <w:r>
         <w:rPr>
           <w:rStyle w:val="Kiemels2"/>
@@ -5303,7 +6784,11 @@
         <w:t>Azure</w:t>
       </w:r>
       <w:r>
-        <w:t xml:space="preserve">-ral és az </w:t>
+        <w:t>-ral</w:t>
+      </w:r>
+      <w:proofErr w:type="spellEnd"/>
+      <w:r>
+        <w:t xml:space="preserve"> és az </w:t>
       </w:r>
       <w:r>
         <w:rPr>
@@ -5312,7 +6797,15 @@
         <w:t>SQL Server</w:t>
       </w:r>
       <w:r>
-        <w:t>-rel, így különösen ideális a nagyvállalati alkalmazások fejlesztésére. Az integrált eszközök és szolgáltatások lehetővé teszik a fejlesztési folyamat egyszerűsítését és hatékonyságának növelését.</w:t>
+        <w:t>-</w:t>
+      </w:r>
+      <w:proofErr w:type="spellStart"/>
+      <w:r>
+        <w:t>rel</w:t>
+      </w:r>
+      <w:proofErr w:type="spellEnd"/>
+      <w:r>
+        <w:t>, így különösen ideális a nagyvállalati alkalmazások fejlesztésére. Az integrált eszközök és szolgáltatások lehetővé teszik a fejlesztési folyamat egyszerűsítését és hatékonyságának növelését.</w:t>
       </w:r>
     </w:p>
     <w:p>
@@ -5326,8 +6819,16 @@
         <w:rPr>
           <w:rStyle w:val="Kiemels2"/>
         </w:rPr>
-        <w:t>Visual Studio</w:t>
-      </w:r>
+        <w:t xml:space="preserve">Visual </w:t>
+      </w:r>
+      <w:proofErr w:type="spellStart"/>
+      <w:r>
+        <w:rPr>
+          <w:rStyle w:val="Kiemels2"/>
+        </w:rPr>
+        <w:t>Studio</w:t>
+      </w:r>
+      <w:proofErr w:type="spellEnd"/>
       <w:r>
         <w:t xml:space="preserve"> ideális választás a komplex alkalmazások fejlesztésére, mivel minden szükséges eszközt és funkciót biztosít a teljes fejlesztési ciklushoz. A Microsoft ökoszisztémájában való erős integrációja miatt különösen ajánlott nagyvállalati alkalmazások és összetett projektek esetén.</w:t>
       </w:r>
@@ -5539,9 +7040,37 @@
           <w:sz w:val="36"/>
           <w:szCs w:val="36"/>
         </w:rPr>
-        <w:t>Visual Studio Code</w:t>
+        <w:t xml:space="preserve">Visual </w:t>
+      </w:r>
+      <w:proofErr w:type="spellStart"/>
+      <w:r>
+        <w:rPr>
+          <w:rStyle w:val="Kiemels2"/>
+          <w:sz w:val="36"/>
+          <w:szCs w:val="36"/>
+        </w:rPr>
+        <w:t>Studio</w:t>
+      </w:r>
+      <w:proofErr w:type="spellEnd"/>
+      <w:r>
+        <w:rPr>
+          <w:rStyle w:val="Kiemels2"/>
+          <w:sz w:val="36"/>
+          <w:szCs w:val="36"/>
+        </w:rPr>
+        <w:t xml:space="preserve"> </w:t>
+      </w:r>
+      <w:proofErr w:type="spellStart"/>
+      <w:r>
+        <w:rPr>
+          <w:rStyle w:val="Kiemels2"/>
+          <w:sz w:val="36"/>
+          <w:szCs w:val="36"/>
+        </w:rPr>
+        <w:t>Code</w:t>
       </w:r>
       <w:bookmarkEnd w:id="11"/>
+      <w:proofErr w:type="spellEnd"/>
     </w:p>
     <w:p>
       <w:pPr>
@@ -5561,10 +7090,68 @@
         <w:rPr>
           <w:rStyle w:val="Kiemels2"/>
         </w:rPr>
-        <w:t>Visual Studio Code (VS Code)</w:t>
-      </w:r>
-      <w:r>
-        <w:t xml:space="preserve"> egy nyílt forráskódú, könnyű és gyors kódszerkesztő, amelyet a Microsoft fejlesztett. A VS Code számos programozási nyelvet és fejlesztési feladatot támogat, testreszabható, és széleskörű bővítményekkel rendelkezik, amelyek lehetővé teszik a fejlesztők számára, hogy különböző környezetekhez és igényekhez igazítsák.</w:t>
+        <w:t xml:space="preserve">Visual </w:t>
+      </w:r>
+      <w:proofErr w:type="spellStart"/>
+      <w:r>
+        <w:rPr>
+          <w:rStyle w:val="Kiemels2"/>
+        </w:rPr>
+        <w:t>Studio</w:t>
+      </w:r>
+      <w:proofErr w:type="spellEnd"/>
+      <w:r>
+        <w:rPr>
+          <w:rStyle w:val="Kiemels2"/>
+        </w:rPr>
+        <w:t xml:space="preserve"> </w:t>
+      </w:r>
+      <w:proofErr w:type="spellStart"/>
+      <w:r>
+        <w:rPr>
+          <w:rStyle w:val="Kiemels2"/>
+        </w:rPr>
+        <w:t>Code</w:t>
+      </w:r>
+      <w:proofErr w:type="spellEnd"/>
+      <w:r>
+        <w:rPr>
+          <w:rStyle w:val="Kiemels2"/>
+        </w:rPr>
+        <w:t xml:space="preserve"> (VS </w:t>
+      </w:r>
+      <w:proofErr w:type="spellStart"/>
+      <w:r>
+        <w:rPr>
+          <w:rStyle w:val="Kiemels2"/>
+        </w:rPr>
+        <w:t>Code</w:t>
+      </w:r>
+      <w:proofErr w:type="spellEnd"/>
+      <w:r>
+        <w:rPr>
+          <w:rStyle w:val="Kiemels2"/>
+        </w:rPr>
+        <w:t>)</w:t>
+      </w:r>
+      <w:r>
+        <w:t xml:space="preserve"> egy nyílt forráskódú, könnyű és gyors kódszerkesztő, amelyet a Microsoft fejlesztett. A VS </w:t>
+      </w:r>
+      <w:proofErr w:type="spellStart"/>
+      <w:r>
+        <w:t>Code</w:t>
+      </w:r>
+      <w:proofErr w:type="spellEnd"/>
+      <w:r>
+        <w:t xml:space="preserve"> számos programozási nyelvet és fejlesztési feladatot támogat, </w:t>
+      </w:r>
+      <w:proofErr w:type="spellStart"/>
+      <w:r>
+        <w:t>testreszabható</w:t>
+      </w:r>
+      <w:proofErr w:type="spellEnd"/>
+      <w:r>
+        <w:t>, és széleskörű bővítményekkel rendelkezik, amelyek lehetővé teszik a fejlesztők számára, hogy különböző környezetekhez és igényekhez igazítsák.</w:t>
       </w:r>
     </w:p>
     <w:p>
@@ -5595,7 +7182,15 @@
         <w:t>Kódszerkesztő:</w:t>
       </w:r>
       <w:r>
-        <w:t xml:space="preserve"> A VS Code egy gyors és könnyű kódszerkesztő, amely lehetővé teszi a különböző programozási nyelveken történő kódolást, például </w:t>
+        <w:t xml:space="preserve"> A VS </w:t>
+      </w:r>
+      <w:proofErr w:type="spellStart"/>
+      <w:r>
+        <w:t>Code</w:t>
+      </w:r>
+      <w:proofErr w:type="spellEnd"/>
+      <w:r>
+        <w:t xml:space="preserve"> egy gyors és könnyű kódszerkesztő, amely lehetővé teszi a különböző programozási nyelveken történő kódolást, például </w:t>
       </w:r>
       <w:r>
         <w:rPr>
@@ -5649,7 +7244,15 @@
         <w:t>Bővítmények:</w:t>
       </w:r>
       <w:r>
-        <w:t xml:space="preserve"> A VS Code támogatja a bővítményeket, amelyek lehetővé teszik, hogy a fejlesztők további funkciókkal bővítsék a szerkesztőt. Bővítmények segítségével integrálhatók hibakeresők, kódelemzők, verziókezelők és egyéb fejlesztői eszközök, amelyek hatékonyabbá teszik a munkát.</w:t>
+        <w:t xml:space="preserve"> A VS </w:t>
+      </w:r>
+      <w:proofErr w:type="spellStart"/>
+      <w:r>
+        <w:t>Code</w:t>
+      </w:r>
+      <w:proofErr w:type="spellEnd"/>
+      <w:r>
+        <w:t xml:space="preserve"> támogatja a bővítményeket, amelyek lehetővé teszik, hogy a fejlesztők további funkciókkal bővítsék a szerkesztőt. Bővítmények segítségével integrálhatók hibakeresők, kódelemzők, verziókezelők és egyéb fejlesztői eszközök, amelyek hatékonyabbá teszik a munkát.</w:t>
       </w:r>
     </w:p>
     <w:p>
@@ -5664,10 +7267,40 @@
         <w:rPr>
           <w:rStyle w:val="Kiemels2"/>
         </w:rPr>
-        <w:t>Rugalmas és testreszabható:</w:t>
-      </w:r>
-      <w:r>
-        <w:t xml:space="preserve"> A VS Code könnyen testreszabható a különböző fejlesztési feladatokhoz. Képes kezelni számos fejlesztési környezetet, legyen szó webfejlesztésről, adatbázis-kezelésről, vagy bármely más programozási igényről.</w:t>
+        <w:t xml:space="preserve">Rugalmas és </w:t>
+      </w:r>
+      <w:proofErr w:type="spellStart"/>
+      <w:r>
+        <w:rPr>
+          <w:rStyle w:val="Kiemels2"/>
+        </w:rPr>
+        <w:t>testreszabható</w:t>
+      </w:r>
+      <w:proofErr w:type="spellEnd"/>
+      <w:r>
+        <w:rPr>
+          <w:rStyle w:val="Kiemels2"/>
+        </w:rPr>
+        <w:t>:</w:t>
+      </w:r>
+      <w:r>
+        <w:t xml:space="preserve"> A VS </w:t>
+      </w:r>
+      <w:proofErr w:type="spellStart"/>
+      <w:r>
+        <w:t>Code</w:t>
+      </w:r>
+      <w:proofErr w:type="spellEnd"/>
+      <w:r>
+        <w:t xml:space="preserve"> könnyen </w:t>
+      </w:r>
+      <w:proofErr w:type="spellStart"/>
+      <w:r>
+        <w:t>testreszabható</w:t>
+      </w:r>
+      <w:proofErr w:type="spellEnd"/>
+      <w:r>
+        <w:t xml:space="preserve"> a különböző fejlesztési feladatokhoz. Képes kezelni számos fejlesztési környezetet, legyen szó webfejlesztésről, adatbázis-kezelésről, vagy bármely más programozási igényről.</w:t>
       </w:r>
     </w:p>
     <w:p>
@@ -5678,21 +7311,31 @@
         </w:numPr>
         <w:spacing w:before="100" w:beforeAutospacing="1" w:after="100" w:afterAutospacing="1" w:line="240" w:lineRule="auto"/>
       </w:pPr>
+      <w:proofErr w:type="spellStart"/>
       <w:r>
         <w:rPr>
           <w:rStyle w:val="Kiemels2"/>
         </w:rPr>
-        <w:t>Git integráció:</w:t>
+        <w:t>Git</w:t>
+      </w:r>
+      <w:proofErr w:type="spellEnd"/>
+      <w:r>
+        <w:rPr>
+          <w:rStyle w:val="Kiemels2"/>
+        </w:rPr>
+        <w:t xml:space="preserve"> integráció:</w:t>
       </w:r>
       <w:r>
         <w:t xml:space="preserve"> A beépített </w:t>
       </w:r>
+      <w:proofErr w:type="spellStart"/>
       <w:r>
         <w:rPr>
           <w:rStyle w:val="Kiemels2"/>
         </w:rPr>
         <w:t>Git</w:t>
       </w:r>
+      <w:proofErr w:type="spellEnd"/>
       <w:r>
         <w:t xml:space="preserve"> támogatás lehetővé teszi, hogy a fejlesztők közvetlenül a szerkesztőből kezeljék a verziókezelést. Ez segíti a kód verzióinak nyomon követését, változtatások kezelését és a csapatmunkát.</w:t>
       </w:r>
@@ -5721,10 +7364,40 @@
         <w:rPr>
           <w:rStyle w:val="Kiemels2"/>
         </w:rPr>
-        <w:t>Visual Studio Code</w:t>
-      </w:r>
-      <w:r>
-        <w:t xml:space="preserve"> ideális a kisebb és közepes méretű projekteknél, ahol a fejlesztők gyorsan és hatékonyan szeretnének kódot írni. A gyorsaságának és egyszerűségének köszönhetően különösen népszerű a webfejlesztők és más programozók körében. A testreszabhatósága és a bővítmények széles választéka révén a VS Code szinte bármilyen fejlesztési feladathoz alkalmazható.</w:t>
+        <w:t xml:space="preserve">Visual </w:t>
+      </w:r>
+      <w:proofErr w:type="spellStart"/>
+      <w:r>
+        <w:rPr>
+          <w:rStyle w:val="Kiemels2"/>
+        </w:rPr>
+        <w:t>Studio</w:t>
+      </w:r>
+      <w:proofErr w:type="spellEnd"/>
+      <w:r>
+        <w:rPr>
+          <w:rStyle w:val="Kiemels2"/>
+        </w:rPr>
+        <w:t xml:space="preserve"> </w:t>
+      </w:r>
+      <w:proofErr w:type="spellStart"/>
+      <w:r>
+        <w:rPr>
+          <w:rStyle w:val="Kiemels2"/>
+        </w:rPr>
+        <w:t>Code</w:t>
+      </w:r>
+      <w:proofErr w:type="spellEnd"/>
+      <w:r>
+        <w:t xml:space="preserve"> ideális a kisebb és közepes méretű projekteknél, ahol a fejlesztők gyorsan és hatékonyan szeretnének kódot írni. A gyorsaságának és egyszerűségének köszönhetően különösen népszerű a webfejlesztők és más programozók körében. A testreszabhatósága és a bővítmények széles választéka révén a VS </w:t>
+      </w:r>
+      <w:proofErr w:type="spellStart"/>
+      <w:r>
+        <w:t>Code</w:t>
+      </w:r>
+      <w:proofErr w:type="spellEnd"/>
+      <w:r>
+        <w:t xml:space="preserve"> szinte bármilyen fejlesztési feladathoz alkalmazható.</w:t>
       </w:r>
     </w:p>
     <w:p>
@@ -5892,16 +7565,17 @@
         <w:pStyle w:val="Cmsor1"/>
       </w:pPr>
       <w:bookmarkStart w:id="12" w:name="_Toc193283779"/>
+      <w:proofErr w:type="spellStart"/>
       <w:r>
         <w:rPr>
           <w:rStyle w:val="Kiemels2"/>
           <w:sz w:val="36"/>
           <w:szCs w:val="36"/>
         </w:rPr>
-        <w:lastRenderedPageBreak/>
         <w:t>Trello</w:t>
       </w:r>
       <w:bookmarkEnd w:id="12"/>
+      <w:proofErr w:type="spellEnd"/>
     </w:p>
     <w:p>
       <w:pPr>
@@ -5918,7 +7592,23 @@
           <w:szCs w:val="28"/>
         </w:rPr>
         <w:br/>
-        <w:t>A Trello egy vizuális projektmenedzsment eszköz, amely lehetővé teszi a csapatok számára, hogy nyomon követhessék a feladatokat és projekteket táblák, listák és kártyák segítségével.</w:t>
+        <w:t xml:space="preserve">A </w:t>
+      </w:r>
+      <w:proofErr w:type="spellStart"/>
+      <w:r>
+        <w:rPr>
+          <w:sz w:val="28"/>
+          <w:szCs w:val="28"/>
+        </w:rPr>
+        <w:t>Trello</w:t>
+      </w:r>
+      <w:proofErr w:type="spellEnd"/>
+      <w:r>
+        <w:rPr>
+          <w:sz w:val="28"/>
+          <w:szCs w:val="28"/>
+        </w:rPr>
+        <w:t xml:space="preserve"> egy vizuális projektmenedzsment eszköz, amely lehetővé teszi a csapatok számára, hogy nyomon követhessék a feladatokat és projekteket táblák, listák és kártyák segítségével.</w:t>
       </w:r>
     </w:p>
     <w:p>
@@ -5947,7 +7637,23 @@
           <w:sz w:val="28"/>
           <w:szCs w:val="28"/>
         </w:rPr>
-        <w:t xml:space="preserve"> A Trello táblák, listák és kártyák segítségével rendszerezi a feladatokat. A kártyák tartalmazhatják a feladatok részleteit, határidőket, címkéket, és hozzárendelhetők a csapattagokhoz.</w:t>
+        <w:t xml:space="preserve"> A </w:t>
+      </w:r>
+      <w:proofErr w:type="spellStart"/>
+      <w:r>
+        <w:rPr>
+          <w:sz w:val="28"/>
+          <w:szCs w:val="28"/>
+        </w:rPr>
+        <w:t>Trello</w:t>
+      </w:r>
+      <w:proofErr w:type="spellEnd"/>
+      <w:r>
+        <w:rPr>
+          <w:sz w:val="28"/>
+          <w:szCs w:val="28"/>
+        </w:rPr>
+        <w:t xml:space="preserve"> táblák, listák és kártyák segítségével rendszerezi a feladatokat. A kártyák tartalmazhatják a feladatok részleteit, határidőket, címkéket, és hozzárendelhetők a csapattagokhoz.</w:t>
       </w:r>
     </w:p>
     <w:p>
@@ -5976,7 +7682,23 @@
           <w:sz w:val="28"/>
           <w:szCs w:val="28"/>
         </w:rPr>
-        <w:t xml:space="preserve"> A Trello lehetővé teszi a csapatok számára, hogy egyszerre dolgozzanak egy projekten, és könnyedén követhessék, hogy hol tartanak a feladatok.</w:t>
+        <w:t xml:space="preserve"> A </w:t>
+      </w:r>
+      <w:proofErr w:type="spellStart"/>
+      <w:r>
+        <w:rPr>
+          <w:sz w:val="28"/>
+          <w:szCs w:val="28"/>
+        </w:rPr>
+        <w:t>Trello</w:t>
+      </w:r>
+      <w:proofErr w:type="spellEnd"/>
+      <w:r>
+        <w:rPr>
+          <w:sz w:val="28"/>
+          <w:szCs w:val="28"/>
+        </w:rPr>
+        <w:t xml:space="preserve"> lehetővé teszi a csapatok számára, hogy egyszerre dolgozzanak egy projekten, és könnyedén követhessék, hogy hol tartanak a feladatok.</w:t>
       </w:r>
     </w:p>
     <w:p>
@@ -6005,7 +7727,39 @@
           <w:sz w:val="28"/>
           <w:szCs w:val="28"/>
         </w:rPr>
-        <w:t xml:space="preserve"> A Trello testreszabható, így különböző projektekhez és csapatokhoz is alkalmazkodik.</w:t>
+        <w:t xml:space="preserve"> A </w:t>
+      </w:r>
+      <w:proofErr w:type="spellStart"/>
+      <w:r>
+        <w:rPr>
+          <w:sz w:val="28"/>
+          <w:szCs w:val="28"/>
+        </w:rPr>
+        <w:t>Trello</w:t>
+      </w:r>
+      <w:proofErr w:type="spellEnd"/>
+      <w:r>
+        <w:rPr>
+          <w:sz w:val="28"/>
+          <w:szCs w:val="28"/>
+        </w:rPr>
+        <w:t xml:space="preserve"> </w:t>
+      </w:r>
+      <w:proofErr w:type="spellStart"/>
+      <w:r>
+        <w:rPr>
+          <w:sz w:val="28"/>
+          <w:szCs w:val="28"/>
+        </w:rPr>
+        <w:t>testreszabható</w:t>
+      </w:r>
+      <w:proofErr w:type="spellEnd"/>
+      <w:r>
+        <w:rPr>
+          <w:sz w:val="28"/>
+          <w:szCs w:val="28"/>
+        </w:rPr>
+        <w:t>, így különböző projektekhez és csapatokhoz is alkalmazkodik.</w:t>
       </w:r>
     </w:p>
     <w:p>
@@ -6034,7 +7788,55 @@
           <w:sz w:val="28"/>
           <w:szCs w:val="28"/>
         </w:rPr>
-        <w:t xml:space="preserve"> A Trello más eszközökkel is integrálható, például Google Drive, Slack, Dropbox és más alkalmazásokkal.</w:t>
+        <w:t xml:space="preserve"> A </w:t>
+      </w:r>
+      <w:proofErr w:type="spellStart"/>
+      <w:r>
+        <w:rPr>
+          <w:sz w:val="28"/>
+          <w:szCs w:val="28"/>
+        </w:rPr>
+        <w:t>Trello</w:t>
+      </w:r>
+      <w:proofErr w:type="spellEnd"/>
+      <w:r>
+        <w:rPr>
+          <w:sz w:val="28"/>
+          <w:szCs w:val="28"/>
+        </w:rPr>
+        <w:t xml:space="preserve"> más eszközökkel is integrálható, például Google Drive, </w:t>
+      </w:r>
+      <w:proofErr w:type="spellStart"/>
+      <w:r>
+        <w:rPr>
+          <w:sz w:val="28"/>
+          <w:szCs w:val="28"/>
+        </w:rPr>
+        <w:t>Slack</w:t>
+      </w:r>
+      <w:proofErr w:type="spellEnd"/>
+      <w:r>
+        <w:rPr>
+          <w:sz w:val="28"/>
+          <w:szCs w:val="28"/>
+        </w:rPr>
+        <w:t xml:space="preserve">, </w:t>
+      </w:r>
+      <w:proofErr w:type="spellStart"/>
+      <w:r>
+        <w:rPr>
+          <w:sz w:val="28"/>
+          <w:szCs w:val="28"/>
+        </w:rPr>
+        <w:t>Dropbox</w:t>
+      </w:r>
+      <w:proofErr w:type="spellEnd"/>
+      <w:r>
+        <w:rPr>
+          <w:sz w:val="28"/>
+          <w:szCs w:val="28"/>
+        </w:rPr>
+        <w:t xml:space="preserve"> és más alkalmazásokkal.</w:t>
       </w:r>
     </w:p>
     <w:p>
@@ -6055,7 +7857,23 @@
           <w:sz w:val="28"/>
           <w:szCs w:val="28"/>
         </w:rPr>
-        <w:t>A Trello egyszerű, de hatékony eszközként segít a csapatoknak a feladatok könnyed nyomon követésében. A vizuális megjelenítés segít a hatékony projektmenedzsmentben, és a könnyű kezelhetőség miatt ideális kisebb és közepes csapatok számára.</w:t>
+        <w:t xml:space="preserve">A </w:t>
+      </w:r>
+      <w:proofErr w:type="spellStart"/>
+      <w:r>
+        <w:rPr>
+          <w:sz w:val="28"/>
+          <w:szCs w:val="28"/>
+        </w:rPr>
+        <w:t>Trello</w:t>
+      </w:r>
+      <w:proofErr w:type="spellEnd"/>
+      <w:r>
+        <w:rPr>
+          <w:sz w:val="28"/>
+          <w:szCs w:val="28"/>
+        </w:rPr>
+        <w:t xml:space="preserve"> egyszerű, de hatékony eszközként segít a csapatoknak a feladatok könnyed nyomon követésében. A vizuális megjelenítés segít a hatékony projektmenedzsmentben, és a könnyű kezelhetőség miatt ideális kisebb és közepes csapatok számára.</w:t>
       </w:r>
     </w:p>
     <w:p>
@@ -6378,7 +8196,6 @@
           <w:sz w:val="36"/>
           <w:szCs w:val="36"/>
         </w:rPr>
-        <w:lastRenderedPageBreak/>
         <w:t>GitHub</w:t>
       </w:r>
       <w:bookmarkEnd w:id="13"/>
@@ -6398,7 +8215,39 @@
           <w:szCs w:val="28"/>
         </w:rPr>
         <w:br/>
-        <w:t>A GitHub egy web alapú platform a verziókezeléshez, amely a Git-et használja a kód tárolására, kezelése és kollaboratív fejlesztésére. A GitHub lehetővé teszi a fejlesztők számára, hogy együtt dolgozzanak egy projekten, és nyomon követhessék a kód különböző verzióit.</w:t>
+        <w:t xml:space="preserve">A GitHub egy web alapú platform a verziókezeléshez, amely a </w:t>
+      </w:r>
+      <w:proofErr w:type="spellStart"/>
+      <w:r>
+        <w:rPr>
+          <w:sz w:val="28"/>
+          <w:szCs w:val="28"/>
+        </w:rPr>
+        <w:t>Git-et</w:t>
+      </w:r>
+      <w:proofErr w:type="spellEnd"/>
+      <w:r>
+        <w:rPr>
+          <w:sz w:val="28"/>
+          <w:szCs w:val="28"/>
+        </w:rPr>
+        <w:t xml:space="preserve"> használja a kód tárolására, kezelése és </w:t>
+      </w:r>
+      <w:proofErr w:type="spellStart"/>
+      <w:r>
+        <w:rPr>
+          <w:sz w:val="28"/>
+          <w:szCs w:val="28"/>
+        </w:rPr>
+        <w:t>kollaboratív</w:t>
+      </w:r>
+      <w:proofErr w:type="spellEnd"/>
+      <w:r>
+        <w:rPr>
+          <w:sz w:val="28"/>
+          <w:szCs w:val="28"/>
+        </w:rPr>
+        <w:t xml:space="preserve"> fejlesztésére. A GitHub lehetővé teszi a fejlesztők számára, hogy együtt dolgozzanak egy projekten, és nyomon követhessék a kód különböző verzióit.</w:t>
       </w:r>
     </w:p>
     <w:p>
@@ -6427,7 +8276,23 @@
           <w:sz w:val="28"/>
           <w:szCs w:val="28"/>
         </w:rPr>
-        <w:t xml:space="preserve"> A GitHub a Git verziókezelő rendszert használja, amely lehetővé teszi a kód különböző verzióinak kezelését, a módosítások nyomon követését és visszaállítását.</w:t>
+        <w:t xml:space="preserve"> A GitHub a </w:t>
+      </w:r>
+      <w:proofErr w:type="spellStart"/>
+      <w:r>
+        <w:rPr>
+          <w:sz w:val="28"/>
+          <w:szCs w:val="28"/>
+        </w:rPr>
+        <w:t>Git</w:t>
+      </w:r>
+      <w:proofErr w:type="spellEnd"/>
+      <w:r>
+        <w:rPr>
+          <w:sz w:val="28"/>
+          <w:szCs w:val="28"/>
+        </w:rPr>
+        <w:t xml:space="preserve"> verziókezelő rendszert használja, amely lehetővé teszi a kód különböző verzióinak kezelését, a módosítások nyomon követését és visszaállítását.</w:t>
       </w:r>
     </w:p>
     <w:p>
@@ -6456,7 +8321,39 @@
           <w:sz w:val="28"/>
           <w:szCs w:val="28"/>
         </w:rPr>
-        <w:t xml:space="preserve"> Több fejlesztő is dolgozhat egyszerre ugyanazon a projekten. A GitHub támogatja a pull request-eket, ami lehetővé teszi a kód felülvizsgálatát és integrálását.</w:t>
+        <w:t xml:space="preserve"> Több fejlesztő is dolgozhat egyszerre ugyanazon a projekten. A GitHub támogatja a </w:t>
+      </w:r>
+      <w:proofErr w:type="spellStart"/>
+      <w:r>
+        <w:rPr>
+          <w:sz w:val="28"/>
+          <w:szCs w:val="28"/>
+        </w:rPr>
+        <w:t>pull</w:t>
+      </w:r>
+      <w:proofErr w:type="spellEnd"/>
+      <w:r>
+        <w:rPr>
+          <w:sz w:val="28"/>
+          <w:szCs w:val="28"/>
+        </w:rPr>
+        <w:t xml:space="preserve"> </w:t>
+      </w:r>
+      <w:proofErr w:type="spellStart"/>
+      <w:r>
+        <w:rPr>
+          <w:sz w:val="28"/>
+          <w:szCs w:val="28"/>
+        </w:rPr>
+        <w:t>request-eket</w:t>
+      </w:r>
+      <w:proofErr w:type="spellEnd"/>
+      <w:r>
+        <w:rPr>
+          <w:sz w:val="28"/>
+          <w:szCs w:val="28"/>
+        </w:rPr>
+        <w:t>, ami lehetővé teszi a kód felülvizsgálatát és integrálását.</w:t>
       </w:r>
     </w:p>
     <w:p>
@@ -6478,7 +8375,25 @@
           <w:sz w:val="28"/>
           <w:szCs w:val="28"/>
         </w:rPr>
-        <w:t>Open-source:</w:t>
+        <w:t>Open-</w:t>
+      </w:r>
+      <w:proofErr w:type="spellStart"/>
+      <w:r>
+        <w:rPr>
+          <w:rStyle w:val="Kiemels2"/>
+          <w:sz w:val="28"/>
+          <w:szCs w:val="28"/>
+        </w:rPr>
+        <w:t>source</w:t>
+      </w:r>
+      <w:proofErr w:type="spellEnd"/>
+      <w:r>
+        <w:rPr>
+          <w:rStyle w:val="Kiemels2"/>
+          <w:sz w:val="28"/>
+          <w:szCs w:val="28"/>
+        </w:rPr>
+        <w:t>:</w:t>
       </w:r>
       <w:r>
         <w:rPr>
@@ -6514,7 +8429,87 @@
           <w:sz w:val="28"/>
           <w:szCs w:val="28"/>
         </w:rPr>
-        <w:t xml:space="preserve"> A GitHub automatikus tesztelési és deploy rendszert (Continuous Integration / Continuous Deployment) biztosít a kód integrálására és telepítésére.</w:t>
+        <w:t xml:space="preserve"> A GitHub automatikus tesztelési és </w:t>
+      </w:r>
+      <w:proofErr w:type="spellStart"/>
+      <w:r>
+        <w:rPr>
+          <w:sz w:val="28"/>
+          <w:szCs w:val="28"/>
+        </w:rPr>
+        <w:t>deploy</w:t>
+      </w:r>
+      <w:proofErr w:type="spellEnd"/>
+      <w:r>
+        <w:rPr>
+          <w:sz w:val="28"/>
+          <w:szCs w:val="28"/>
+        </w:rPr>
+        <w:t xml:space="preserve"> rendszert (</w:t>
+      </w:r>
+      <w:proofErr w:type="spellStart"/>
+      <w:r>
+        <w:rPr>
+          <w:sz w:val="28"/>
+          <w:szCs w:val="28"/>
+        </w:rPr>
+        <w:t>Continuous</w:t>
+      </w:r>
+      <w:proofErr w:type="spellEnd"/>
+      <w:r>
+        <w:rPr>
+          <w:sz w:val="28"/>
+          <w:szCs w:val="28"/>
+        </w:rPr>
+        <w:t xml:space="preserve"> </w:t>
+      </w:r>
+      <w:proofErr w:type="spellStart"/>
+      <w:r>
+        <w:rPr>
+          <w:sz w:val="28"/>
+          <w:szCs w:val="28"/>
+        </w:rPr>
+        <w:t>Integration</w:t>
+      </w:r>
+      <w:proofErr w:type="spellEnd"/>
+      <w:r>
+        <w:rPr>
+          <w:sz w:val="28"/>
+          <w:szCs w:val="28"/>
+        </w:rPr>
+        <w:t xml:space="preserve"> / </w:t>
+      </w:r>
+      <w:proofErr w:type="spellStart"/>
+      <w:r>
+        <w:rPr>
+          <w:sz w:val="28"/>
+          <w:szCs w:val="28"/>
+        </w:rPr>
+        <w:t>Continuous</w:t>
+      </w:r>
+      <w:proofErr w:type="spellEnd"/>
+      <w:r>
+        <w:rPr>
+          <w:sz w:val="28"/>
+          <w:szCs w:val="28"/>
+        </w:rPr>
+        <w:t xml:space="preserve"> </w:t>
+      </w:r>
+      <w:proofErr w:type="spellStart"/>
+      <w:r>
+        <w:rPr>
+          <w:sz w:val="28"/>
+          <w:szCs w:val="28"/>
+        </w:rPr>
+        <w:t>Deployment</w:t>
+      </w:r>
+      <w:proofErr w:type="spellEnd"/>
+      <w:r>
+        <w:rPr>
+          <w:sz w:val="28"/>
+          <w:szCs w:val="28"/>
+        </w:rPr>
+        <w:t>) biztosít a kód integrálására és telepítésére.</w:t>
       </w:r>
       <w:r>
         <w:rPr>
@@ -6897,7 +8892,6 @@
         <w:pStyle w:val="Cmsor1"/>
       </w:pPr>
       <w:r>
-        <w:lastRenderedPageBreak/>
         <w:t>Felmérés</w:t>
       </w:r>
       <w:bookmarkEnd w:id="14"/>
@@ -7497,7 +9491,6 @@
       </w:pPr>
       <w:bookmarkStart w:id="15" w:name="_Toc193283782"/>
       <w:r>
-        <w:lastRenderedPageBreak/>
         <w:t>Oldal kinézetének tervei</w:t>
       </w:r>
       <w:bookmarkEnd w:id="15"/>
@@ -8068,7 +10061,7 @@
           </mc:Choice>
           <mc:Fallback>
             <w:pict>
-              <v:rect w14:anchorId="38D87704" id="Téglalap 25" o:spid="_x0000_s1026" alt="bejelentkezesterv.PNG" style="width:24.35pt;height:24.35pt;visibility:visible;mso-wrap-style:square;mso-left-percent:-10001;mso-top-percent:-10001;mso-position-horizontal:absolute;mso-position-horizontal-relative:char;mso-position-vertical:absolute;mso-position-vertical-relative:line;mso-left-percent:-10001;mso-top-percent:-10001;v-text-anchor:top" o:gfxdata="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" filled="f" stroked="f">
+              <v:rect w14:anchorId="06802FDE" id="Téglalap 25" o:spid="_x0000_s1026" alt="bejelentkezesterv.PNG" style="width:24.35pt;height:24.35pt;visibility:visible;mso-wrap-style:square;mso-left-percent:-10001;mso-top-percent:-10001;mso-position-horizontal:absolute;mso-position-horizontal-relative:char;mso-position-vertical:absolute;mso-position-vertical-relative:line;mso-left-percent:-10001;mso-top-percent:-10001;v-text-anchor:top" o:gfxdata="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" filled="f" stroked="f">
                 <o:lock v:ext="edit" aspectratio="t"/>
                 <w10:anchorlock/>
               </v:rect>
@@ -8140,7 +10133,7 @@
           </mc:Choice>
           <mc:Fallback>
             <w:pict>
-              <v:rect w14:anchorId="0BD2EAC7" id="AutoShape 25" o:spid="_x0000_s1026" alt="terv.png" style="width:24.35pt;height:24.35pt;visibility:visible;mso-wrap-style:square;mso-left-percent:-10001;mso-top-percent:-10001;mso-position-horizontal:absolute;mso-position-horizontal-relative:char;mso-position-vertical:absolute;mso-position-vertical-relative:line;mso-left-percent:-10001;mso-top-percent:-10001;v-text-anchor:top" o:gfxdata="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" filled="f" stroked="f">
+              <v:rect w14:anchorId="483400EE" id="AutoShape 25" o:spid="_x0000_s1026" alt="terv.png" style="width:24.35pt;height:24.35pt;visibility:visible;mso-wrap-style:square;mso-left-percent:-10001;mso-top-percent:-10001;mso-position-horizontal:absolute;mso-position-horizontal-relative:char;mso-position-vertical:absolute;mso-position-vertical-relative:line;mso-left-percent:-10001;mso-top-percent:-10001;v-text-anchor:top" o:gfxdata="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" filled="f" stroked="f">
                 <o:lock v:ext="edit" aspectratio="t"/>
                 <w10:anchorlock/>
               </v:rect>
@@ -8221,7 +10214,7 @@
           </mc:Choice>
           <mc:Fallback>
             <w:pict>
-              <v:rect w14:anchorId="0DFB8DE3" id="AutoShape 24" o:spid="_x0000_s1026" alt="bejelentkezesterv.PNG" style="width:24.35pt;height:24.35pt;visibility:visible;mso-wrap-style:square;mso-left-percent:-10001;mso-top-percent:-10001;mso-position-horizontal:absolute;mso-position-horizontal-relative:char;mso-position-vertical:absolute;mso-position-vertical-relative:line;mso-left-percent:-10001;mso-top-percent:-10001;v-text-anchor:top" o:gfxdata="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" filled="f" stroked="f">
+              <v:rect w14:anchorId="2D4EE5D1" id="AutoShape 24" o:spid="_x0000_s1026" alt="bejelentkezesterv.PNG" style="width:24.35pt;height:24.35pt;visibility:visible;mso-wrap-style:square;mso-left-percent:-10001;mso-top-percent:-10001;mso-position-horizontal:absolute;mso-position-horizontal-relative:char;mso-position-vertical:absolute;mso-position-vertical-relative:line;mso-left-percent:-10001;mso-top-percent:-10001;v-text-anchor:top" o:gfxdata="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" filled="f" stroked="f">
                 <o:lock v:ext="edit" aspectratio="t"/>
                 <w10:anchorlock/>
               </v:rect>
@@ -8293,7 +10286,7 @@
           </mc:Choice>
           <mc:Fallback>
             <w:pict>
-              <v:rect w14:anchorId="630F7945" id="Téglalap 20" o:spid="_x0000_s1026" alt="r%C3%B3lunk_terve.png" style="width:24.35pt;height:24.35pt;visibility:visible;mso-wrap-style:square;mso-left-percent:-10001;mso-top-percent:-10001;mso-position-horizontal:absolute;mso-position-horizontal-relative:char;mso-position-vertical:absolute;mso-position-vertical-relative:line;mso-left-percent:-10001;mso-top-percent:-10001;v-text-anchor:top" o:gfxdata="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" filled="f" stroked="f">
+              <v:rect w14:anchorId="03009B1A" id="Téglalap 20" o:spid="_x0000_s1026" alt="r%C3%B3lunk_terve.png" style="width:24.35pt;height:24.35pt;visibility:visible;mso-wrap-style:square;mso-left-percent:-10001;mso-top-percent:-10001;mso-position-horizontal:absolute;mso-position-horizontal-relative:char;mso-position-vertical:absolute;mso-position-vertical-relative:line;mso-left-percent:-10001;mso-top-percent:-10001;v-text-anchor:top" o:gfxdata="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" filled="f" stroked="f">
                 <o:lock v:ext="edit" aspectratio="t"/>
                 <w10:anchorlock/>
               </v:rect>
@@ -8365,7 +10358,7 @@
           </mc:Choice>
           <mc:Fallback>
             <w:pict>
-              <v:rect w14:anchorId="4591BDB6" id="AutoShape 19" o:spid="_x0000_s1026" alt="r%C3%B3lunk_terve.png" style="width:24.35pt;height:24.35pt;visibility:visible;mso-wrap-style:square;mso-left-percent:-10001;mso-top-percent:-10001;mso-position-horizontal:absolute;mso-position-horizontal-relative:char;mso-position-vertical:absolute;mso-position-vertical-relative:line;mso-left-percent:-10001;mso-top-percent:-10001;v-text-anchor:top" o:gfxdata="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" filled="f" stroked="f">
+              <v:rect w14:anchorId="2A2E8BE9" id="AutoShape 19" o:spid="_x0000_s1026" alt="r%C3%B3lunk_terve.png" style="width:24.35pt;height:24.35pt;visibility:visible;mso-wrap-style:square;mso-left-percent:-10001;mso-top-percent:-10001;mso-position-horizontal:absolute;mso-position-horizontal-relative:char;mso-position-vertical:absolute;mso-position-vertical-relative:line;mso-left-percent:-10001;mso-top-percent:-10001;v-text-anchor:top" o:gfxdata="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" filled="f" stroked="f">
                 <o:lock v:ext="edit" aspectratio="t"/>
                 <w10:anchorlock/>
               </v:rect>
@@ -8394,14 +10387,100 @@
     </w:p>
     <w:p>
       <w:pPr>
+        <w:jc w:val="both"/>
+        <w:rPr>
+          <w:color w:val="2E74B5" w:themeColor="accent1" w:themeShade="BF"/>
+          <w:sz w:val="28"/>
+          <w:szCs w:val="28"/>
+        </w:rPr>
+      </w:pPr>
+      <w:r>
+        <w:rPr>
+          <w:rFonts w:asciiTheme="majorHAnsi" w:hAnsiTheme="majorHAnsi" w:cstheme="majorHAnsi"/>
+          <w:color w:val="2E74B5" w:themeColor="accent1" w:themeShade="BF"/>
+          <w:sz w:val="28"/>
+          <w:szCs w:val="28"/>
+        </w:rPr>
+        <w:t>Adatbázis kötés</w:t>
+      </w:r>
+      <w:bookmarkStart w:id="16" w:name="_GoBack"/>
+      <w:bookmarkEnd w:id="16"/>
+    </w:p>
+    <w:p>
+      <w:pPr>
+        <w:jc w:val="both"/>
+        <w:rPr>
+          <w:sz w:val="28"/>
+          <w:szCs w:val="28"/>
+        </w:rPr>
+      </w:pPr>
+      <w:r>
+        <w:rPr>
+          <w:rFonts w:ascii="Times New Roman" w:hAnsi="Times New Roman" w:cs="Times New Roman"/>
+          <w:noProof/>
+          <w:sz w:val="32"/>
+          <w:szCs w:val="32"/>
+          <w:u w:val="single"/>
+        </w:rPr>
+        <w:drawing>
+          <wp:inline distT="0" distB="0" distL="0" distR="0" wp14:anchorId="4A66F3AD" wp14:editId="1EE61927">
+            <wp:extent cx="5154054" cy="3474720"/>
+            <wp:effectExtent l="0" t="0" r="8890" b="0"/>
+            <wp:docPr id="19" name="Kép 19"/>
+            <wp:cNvGraphicFramePr>
+              <a:graphicFrameLocks xmlns:a="http://schemas.openxmlformats.org/drawingml/2006/main" noChangeAspect="1"/>
+            </wp:cNvGraphicFramePr>
+            <a:graphic xmlns:a="http://schemas.openxmlformats.org/drawingml/2006/main">
+              <a:graphicData uri="http://schemas.openxmlformats.org/drawingml/2006/picture">
+                <pic:pic xmlns:pic="http://schemas.openxmlformats.org/drawingml/2006/picture">
+                  <pic:nvPicPr>
+                    <pic:cNvPr id="0" name="Picture 1"/>
+                    <pic:cNvPicPr>
+                      <a:picLocks noChangeAspect="1" noChangeArrowheads="1"/>
+                    </pic:cNvPicPr>
+                  </pic:nvPicPr>
+                  <pic:blipFill>
+                    <a:blip r:embed="rId35">
+                      <a:extLst>
+                        <a:ext uri="{28A0092B-C50C-407E-A947-70E740481C1C}">
+                          <a14:useLocalDpi xmlns:a14="http://schemas.microsoft.com/office/drawing/2010/main" val="0"/>
+                        </a:ext>
+                      </a:extLst>
+                    </a:blip>
+                    <a:srcRect/>
+                    <a:stretch>
+                      <a:fillRect/>
+                    </a:stretch>
+                  </pic:blipFill>
+                  <pic:spPr bwMode="auto">
+                    <a:xfrm>
+                      <a:off x="0" y="0"/>
+                      <a:ext cx="5176648" cy="3489952"/>
+                    </a:xfrm>
+                    <a:prstGeom prst="rect">
+                      <a:avLst/>
+                    </a:prstGeom>
+                    <a:noFill/>
+                    <a:ln>
+                      <a:noFill/>
+                    </a:ln>
+                  </pic:spPr>
+                </pic:pic>
+              </a:graphicData>
+            </a:graphic>
+          </wp:inline>
+        </w:drawing>
+      </w:r>
+    </w:p>
+    <w:p>
+      <w:pPr>
         <w:pStyle w:val="Cmsor1"/>
       </w:pPr>
-      <w:bookmarkStart w:id="16" w:name="_Toc193283783"/>
-      <w:r>
-        <w:lastRenderedPageBreak/>
+      <w:bookmarkStart w:id="17" w:name="_Toc193283783"/>
+      <w:r>
         <w:t>Oldal teljes nézete:</w:t>
       </w:r>
-      <w:bookmarkEnd w:id="16"/>
+      <w:bookmarkEnd w:id="17"/>
     </w:p>
     <w:p>
       <w:pPr>
@@ -8450,7 +10529,7 @@
                     <pic:cNvPicPr/>
                   </pic:nvPicPr>
                   <pic:blipFill>
-                    <a:blip r:embed="rId35" cstate="print">
+                    <a:blip r:embed="rId36" cstate="print">
                       <a:extLst>
                         <a:ext uri="{28A0092B-C50C-407E-A947-70E740481C1C}">
                           <a14:useLocalDpi xmlns:a14="http://schemas.microsoft.com/office/drawing/2010/main" val="0"/>
@@ -8505,7 +10584,39 @@
           <w:sz w:val="28"/>
           <w:szCs w:val="28"/>
         </w:rPr>
-        <w:t xml:space="preserve">Amennyiben admin bejelentkezés van a saját admin felületén: </w:t>
+        <w:t xml:space="preserve">Amennyiben </w:t>
+      </w:r>
+      <w:proofErr w:type="spellStart"/>
+      <w:r>
+        <w:rPr>
+          <w:sz w:val="28"/>
+          <w:szCs w:val="28"/>
+        </w:rPr>
+        <w:t>admin</w:t>
+      </w:r>
+      <w:proofErr w:type="spellEnd"/>
+      <w:r>
+        <w:rPr>
+          <w:sz w:val="28"/>
+          <w:szCs w:val="28"/>
+        </w:rPr>
+        <w:t xml:space="preserve"> bejelentkezés van a saját </w:t>
+      </w:r>
+      <w:proofErr w:type="spellStart"/>
+      <w:r>
+        <w:rPr>
+          <w:sz w:val="28"/>
+          <w:szCs w:val="28"/>
+        </w:rPr>
+        <w:t>admin</w:t>
+      </w:r>
+      <w:proofErr w:type="spellEnd"/>
+      <w:r>
+        <w:rPr>
+          <w:sz w:val="28"/>
+          <w:szCs w:val="28"/>
+        </w:rPr>
+        <w:t xml:space="preserve"> felületén: </w:t>
       </w:r>
     </w:p>
     <w:p>
@@ -8558,7 +10669,7 @@
                     <pic:cNvPicPr/>
                   </pic:nvPicPr>
                   <pic:blipFill rotWithShape="1">
-                    <a:blip r:embed="rId36" cstate="print">
+                    <a:blip r:embed="rId37" cstate="print">
                       <a:extLst>
                         <a:ext uri="{28A0092B-C50C-407E-A947-70E740481C1C}">
                           <a14:useLocalDpi xmlns:a14="http://schemas.microsoft.com/office/drawing/2010/main" val="0"/>
@@ -8729,7 +10840,7 @@
                     <pic:cNvPicPr/>
                   </pic:nvPicPr>
                   <pic:blipFill rotWithShape="1">
-                    <a:blip r:embed="rId37" cstate="print">
+                    <a:blip r:embed="rId38" cstate="print">
                       <a:extLst>
                         <a:ext uri="{28A0092B-C50C-407E-A947-70E740481C1C}">
                           <a14:useLocalDpi xmlns:a14="http://schemas.microsoft.com/office/drawing/2010/main" val="0"/>
@@ -8807,7 +10918,7 @@
                     <pic:cNvPicPr/>
                   </pic:nvPicPr>
                   <pic:blipFill rotWithShape="1">
-                    <a:blip r:embed="rId38" cstate="print">
+                    <a:blip r:embed="rId39" cstate="print">
                       <a:extLst>
                         <a:ext uri="{28A0092B-C50C-407E-A947-70E740481C1C}">
                           <a14:useLocalDpi xmlns:a14="http://schemas.microsoft.com/office/drawing/2010/main" val="0"/>
@@ -8853,15 +10964,14 @@
         </w:rPr>
         <w:br w:type="page"/>
       </w:r>
-      <w:bookmarkStart w:id="17" w:name="_Toc193283784"/>
-      <w:r>
-        <w:lastRenderedPageBreak/>
+      <w:bookmarkStart w:id="18" w:name="_Toc193283784"/>
+      <w:r>
         <w:t>Bejelentkezés/Regisztráció fül</w:t>
       </w:r>
       <w:r>
         <w:t xml:space="preserve"> kinézete:</w:t>
       </w:r>
-      <w:bookmarkEnd w:id="17"/>
+      <w:bookmarkEnd w:id="18"/>
       <w:r>
         <w:t xml:space="preserve"> </w:t>
       </w:r>
@@ -8906,7 +11016,7 @@
                     <pic:cNvPicPr/>
                   </pic:nvPicPr>
                   <pic:blipFill>
-                    <a:blip r:embed="rId39">
+                    <a:blip r:embed="rId40">
                       <a:extLst>
                         <a:ext uri="{28A0092B-C50C-407E-A947-70E740481C1C}">
                           <a14:useLocalDpi xmlns:a14="http://schemas.microsoft.com/office/drawing/2010/main" val="0"/>
@@ -8980,7 +11090,7 @@
                     <pic:cNvPicPr/>
                   </pic:nvPicPr>
                   <pic:blipFill>
-                    <a:blip r:embed="rId40">
+                    <a:blip r:embed="rId41">
                       <a:extLst>
                         <a:ext uri="{28A0092B-C50C-407E-A947-70E740481C1C}">
                           <a14:useLocalDpi xmlns:a14="http://schemas.microsoft.com/office/drawing/2010/main" val="0"/>
@@ -9107,12 +11217,11 @@
       <w:pPr>
         <w:pStyle w:val="Cmsor1"/>
       </w:pPr>
-      <w:bookmarkStart w:id="18" w:name="_Toc193283785"/>
-      <w:r>
-        <w:lastRenderedPageBreak/>
+      <w:bookmarkStart w:id="19" w:name="_Toc193283785"/>
+      <w:r>
         <w:t>Ha be van jelentkezve:</w:t>
       </w:r>
-      <w:bookmarkEnd w:id="18"/>
+      <w:bookmarkEnd w:id="19"/>
     </w:p>
     <w:p>
       <w:pPr>
@@ -9159,7 +11268,7 @@
                     <pic:cNvPicPr/>
                   </pic:nvPicPr>
                   <pic:blipFill rotWithShape="1">
-                    <a:blip r:embed="rId41" cstate="print">
+                    <a:blip r:embed="rId42" cstate="print">
                       <a:extLst>
                         <a:ext uri="{28A0092B-C50C-407E-A947-70E740481C1C}">
                           <a14:useLocalDpi xmlns:a14="http://schemas.microsoft.com/office/drawing/2010/main" val="0"/>
@@ -9226,31 +11335,24 @@
           <w:sz w:val="36"/>
           <w:szCs w:val="40"/>
         </w:rPr>
-        <w:t xml:space="preserve">ljába akkor kap egy ilyen </w:t>
-      </w:r>
-      <w:proofErr w:type="gramStart"/>
+        <w:t>ljába akkor kap egy ilyen felületet ahol a „hirdetéseim” gombra kattintva a saját hirdetéseit látja</w:t>
+      </w:r>
       <w:r>
         <w:rPr>
           <w:sz w:val="36"/>
           <w:szCs w:val="40"/>
         </w:rPr>
-        <w:t>felületet</w:t>
-      </w:r>
-      <w:proofErr w:type="gramEnd"/>
+        <w:t xml:space="preserve">, a kijelentkezésnél pedig </w:t>
+      </w:r>
+      <w:proofErr w:type="spellStart"/>
       <w:r>
         <w:rPr>
           <w:sz w:val="36"/>
           <w:szCs w:val="40"/>
         </w:rPr>
-        <w:t xml:space="preserve"> ahol a „hirdetéseim” gombra kattintva a saját hirdetéseit látja</w:t>
-      </w:r>
-      <w:r>
-        <w:rPr>
-          <w:sz w:val="36"/>
-          <w:szCs w:val="40"/>
-        </w:rPr>
-        <w:t>, a kijelentkezésnél pedig kijelentekzik</w:t>
-      </w:r>
+        <w:t>kijelentekzik</w:t>
+      </w:r>
+      <w:proofErr w:type="spellEnd"/>
       <w:r>
         <w:rPr>
           <w:sz w:val="36"/>
@@ -9340,7 +11442,7 @@
                     <pic:cNvPicPr/>
                   </pic:nvPicPr>
                   <pic:blipFill>
-                    <a:blip r:embed="rId42">
+                    <a:blip r:embed="rId43">
                       <a:extLst>
                         <a:ext uri="{28A0092B-C50C-407E-A947-70E740481C1C}">
                           <a14:useLocalDpi xmlns:a14="http://schemas.microsoft.com/office/drawing/2010/main" val="0"/>
@@ -9619,7 +11721,7 @@
                     <pic:cNvPicPr/>
                   </pic:nvPicPr>
                   <pic:blipFill>
-                    <a:blip r:embed="rId43">
+                    <a:blip r:embed="rId44">
                       <a:extLst>
                         <a:ext uri="{28A0092B-C50C-407E-A947-70E740481C1C}">
                           <a14:useLocalDpi xmlns:a14="http://schemas.microsoft.com/office/drawing/2010/main" val="0"/>
@@ -9676,7 +11778,7 @@
                     <pic:cNvPicPr/>
                   </pic:nvPicPr>
                   <pic:blipFill rotWithShape="1">
-                    <a:blip r:embed="rId44" cstate="print">
+                    <a:blip r:embed="rId45" cstate="print">
                       <a:extLst>
                         <a:ext uri="{28A0092B-C50C-407E-A947-70E740481C1C}">
                           <a14:useLocalDpi xmlns:a14="http://schemas.microsoft.com/office/drawing/2010/main" val="0"/>
@@ -9839,7 +11941,6 @@
           <w:sz w:val="32"/>
           <w:szCs w:val="32"/>
         </w:rPr>
-        <w:lastRenderedPageBreak/>
         <w:t>Hirdetés kártyák:</w:t>
       </w:r>
     </w:p>
@@ -9897,7 +11998,7 @@
                     <pic:cNvPicPr/>
                   </pic:nvPicPr>
                   <pic:blipFill rotWithShape="1">
-                    <a:blip r:embed="rId45" cstate="print">
+                    <a:blip r:embed="rId46" cstate="print">
                       <a:extLst>
                         <a:ext uri="{28A0092B-C50C-407E-A947-70E740481C1C}">
                           <a14:useLocalDpi xmlns:a14="http://schemas.microsoft.com/office/drawing/2010/main" val="0"/>
@@ -10070,7 +12171,7 @@
                     <pic:cNvPicPr/>
                   </pic:nvPicPr>
                   <pic:blipFill rotWithShape="1">
-                    <a:blip r:embed="rId46" cstate="print">
+                    <a:blip r:embed="rId47" cstate="print">
                       <a:extLst>
                         <a:ext uri="{28A0092B-C50C-407E-A947-70E740481C1C}">
                           <a14:useLocalDpi xmlns:a14="http://schemas.microsoft.com/office/drawing/2010/main" val="0"/>
@@ -10251,7 +12352,7 @@
                     <pic:cNvPicPr/>
                   </pic:nvPicPr>
                   <pic:blipFill rotWithShape="1">
-                    <a:blip r:embed="rId47" cstate="print">
+                    <a:blip r:embed="rId48" cstate="print">
                       <a:extLst>
                         <a:ext uri="{28A0092B-C50C-407E-A947-70E740481C1C}">
                           <a14:useLocalDpi xmlns:a14="http://schemas.microsoft.com/office/drawing/2010/main" val="0"/>
@@ -10322,25 +12423,7 @@
           <w:sz w:val="40"/>
           <w:szCs w:val="40"/>
         </w:rPr>
-        <w:t xml:space="preserve">Kattintás után pedig feljönnek a teljes adatok és </w:t>
-      </w:r>
-      <w:proofErr w:type="gramStart"/>
-      <w:r>
-        <w:rPr>
-          <w:rFonts w:ascii="Times New Roman" w:hAnsi="Times New Roman" w:cs="Times New Roman"/>
-          <w:sz w:val="40"/>
-          <w:szCs w:val="40"/>
-        </w:rPr>
-        <w:t>képek</w:t>
-      </w:r>
-      <w:proofErr w:type="gramEnd"/>
-      <w:r>
-        <w:rPr>
-          <w:rFonts w:ascii="Times New Roman" w:hAnsi="Times New Roman" w:cs="Times New Roman"/>
-          <w:sz w:val="40"/>
-          <w:szCs w:val="40"/>
-        </w:rPr>
-        <w:t xml:space="preserve"> illetve egy térkép</w:t>
+        <w:t>Kattintás után pedig feljönnek a teljes adatok és képek illetve egy térkép</w:t>
       </w:r>
     </w:p>
     <w:p>
@@ -10419,7 +12502,7 @@
         </w:rPr>
         <w:t xml:space="preserve">További </w:t>
       </w:r>
-      <w:proofErr w:type="gramStart"/>
+      <w:proofErr w:type="spellStart"/>
       <w:r>
         <w:rPr>
           <w:rFonts w:ascii="Times New Roman" w:hAnsi="Times New Roman" w:cs="Times New Roman"/>
@@ -10428,7 +12511,7 @@
         </w:rPr>
         <w:t>tervek,fejlesztési</w:t>
       </w:r>
-      <w:proofErr w:type="gramEnd"/>
+      <w:proofErr w:type="spellEnd"/>
       <w:r>
         <w:rPr>
           <w:rFonts w:ascii="Times New Roman" w:hAnsi="Times New Roman" w:cs="Times New Roman"/>
@@ -10466,7 +12549,6 @@
           <w:szCs w:val="32"/>
         </w:rPr>
       </w:pPr>
-      <w:proofErr w:type="gramStart"/>
       <w:r>
         <w:rPr>
           <w:rStyle w:val="Kiemels2"/>
@@ -10475,10 +12557,11 @@
           <w:sz w:val="32"/>
           <w:szCs w:val="32"/>
         </w:rPr>
-        <w:t>keresőoptimalizálás :</w:t>
-      </w:r>
-      <w:proofErr w:type="gramEnd"/>
-      <w:r>
+        <w:t xml:space="preserve">keresőoptimalizálás : Külön egyéni  keresési lehetőség beépítése az oldalba </w:t>
+      </w:r>
+    </w:p>
+    <w:p>
+      <w:pPr>
         <w:rPr>
           <w:rStyle w:val="Kiemels2"/>
           <w:b w:val="0"/>
@@ -10486,10 +12569,10 @@
           <w:sz w:val="32"/>
           <w:szCs w:val="32"/>
         </w:rPr>
-        <w:t xml:space="preserve"> Külön </w:t>
-      </w:r>
-      <w:proofErr w:type="gramStart"/>
-      <w:r>
+      </w:pPr>
+    </w:p>
+    <w:p>
+      <w:pPr>
         <w:rPr>
           <w:rStyle w:val="Kiemels2"/>
           <w:b w:val="0"/>
@@ -10497,9 +12580,7 @@
           <w:sz w:val="32"/>
           <w:szCs w:val="32"/>
         </w:rPr>
-        <w:t>egyéni  keresési</w:t>
-      </w:r>
-      <w:proofErr w:type="gramEnd"/>
+      </w:pPr>
       <w:r>
         <w:rPr>
           <w:rStyle w:val="Kiemels2"/>
@@ -10508,7 +12589,7 @@
           <w:sz w:val="32"/>
           <w:szCs w:val="32"/>
         </w:rPr>
-        <w:t xml:space="preserve"> lehetőség beépítése az oldalba </w:t>
+        <w:t>Komment szekció : A felhasználók számára lehetőség oldalunk nyilvános értékelése, véleményezése</w:t>
       </w:r>
     </w:p>
     <w:p>
@@ -10525,92 +12606,304 @@
     <w:p>
       <w:pPr>
         <w:rPr>
+          <w:i/>
+          <w:sz w:val="32"/>
+          <w:szCs w:val="32"/>
+        </w:rPr>
+      </w:pPr>
+      <w:r>
+        <w:rPr>
           <w:rStyle w:val="Kiemels2"/>
           <w:b w:val="0"/>
           <w:i/>
           <w:sz w:val="32"/>
           <w:szCs w:val="32"/>
         </w:rPr>
-      </w:pPr>
-      <w:r>
-        <w:rPr>
-          <w:rStyle w:val="Kiemels2"/>
-          <w:b w:val="0"/>
+        <w:t xml:space="preserve">Biztonsági fejlesztés: </w:t>
+      </w:r>
+      <w:r>
+        <w:rPr>
           <w:i/>
           <w:sz w:val="32"/>
           <w:szCs w:val="32"/>
         </w:rPr>
-        <w:t xml:space="preserve">Komment </w:t>
-      </w:r>
-      <w:proofErr w:type="gramStart"/>
-      <w:r>
-        <w:rPr>
-          <w:rStyle w:val="Kiemels2"/>
-          <w:b w:val="0"/>
+        <w:t>Többlépcsős hitelesítés (2FA)</w:t>
+      </w:r>
+    </w:p>
+    <w:p>
+      <w:pPr>
+        <w:rPr>
           <w:i/>
           <w:sz w:val="32"/>
           <w:szCs w:val="32"/>
         </w:rPr>
-        <w:t>szekció :</w:t>
-      </w:r>
-      <w:proofErr w:type="gramEnd"/>
-      <w:r>
-        <w:rPr>
-          <w:rStyle w:val="Kiemels2"/>
-          <w:b w:val="0"/>
+      </w:pPr>
+    </w:p>
+    <w:p>
+      <w:pPr>
+        <w:rPr>
+          <w:rFonts w:ascii="Times New Roman" w:hAnsi="Times New Roman" w:cs="Times New Roman"/>
+          <w:sz w:val="44"/>
+          <w:szCs w:val="28"/>
+        </w:rPr>
+      </w:pPr>
+      <w:r>
+        <w:rPr>
           <w:i/>
           <w:sz w:val="32"/>
           <w:szCs w:val="32"/>
         </w:rPr>
-        <w:t xml:space="preserve"> A felhasználók számára lehetőség oldalunk nyilvános értékelése, véleményezése</w:t>
-      </w:r>
-    </w:p>
-    <w:p>
-      <w:pPr>
-        <w:rPr>
-          <w:rStyle w:val="Kiemels2"/>
-          <w:b w:val="0"/>
-          <w:i/>
+        <w:t>Cégeknek reklám felület biztosítása szélső részeken amelyek nem takarnak ki semmit</w:t>
+      </w:r>
+      <w:r>
+        <w:t xml:space="preserve"> </w:t>
+      </w:r>
+      <w:r>
+        <w:rPr>
+          <w:rFonts w:ascii="Times New Roman" w:hAnsi="Times New Roman" w:cs="Times New Roman"/>
+          <w:sz w:val="44"/>
+          <w:szCs w:val="28"/>
+        </w:rPr>
+        <w:br w:type="page"/>
+      </w:r>
+    </w:p>
+    <w:p>
+      <w:pPr>
+        <w:rPr>
+          <w:rFonts w:ascii="Times New Roman" w:hAnsi="Times New Roman" w:cs="Times New Roman"/>
+          <w:sz w:val="44"/>
+          <w:szCs w:val="28"/>
+        </w:rPr>
+      </w:pPr>
+      <w:r>
+        <w:rPr>
+          <w:rFonts w:ascii="Times New Roman" w:hAnsi="Times New Roman" w:cs="Times New Roman"/>
+          <w:sz w:val="44"/>
+          <w:szCs w:val="28"/>
+        </w:rPr>
+        <w:t xml:space="preserve">Tapasztalatok/ Vélemény </w:t>
+      </w:r>
+      <w:r>
+        <w:rPr>
+          <w:rFonts w:ascii="Times New Roman" w:hAnsi="Times New Roman" w:cs="Times New Roman"/>
+          <w:sz w:val="44"/>
+          <w:szCs w:val="28"/>
+        </w:rPr>
+        <w:t xml:space="preserve">: </w:t>
+      </w:r>
+    </w:p>
+    <w:p>
+      <w:pPr>
+        <w:rPr>
+          <w:rFonts w:ascii="Times New Roman" w:hAnsi="Times New Roman" w:cs="Times New Roman"/>
+          <w:sz w:val="44"/>
+          <w:szCs w:val="28"/>
+          <w:u w:val="single"/>
+        </w:rPr>
+      </w:pPr>
+    </w:p>
+    <w:p>
+      <w:pPr>
+        <w:rPr>
+          <w:rFonts w:ascii="Times New Roman" w:hAnsi="Times New Roman" w:cs="Times New Roman"/>
           <w:sz w:val="32"/>
           <w:szCs w:val="32"/>
-        </w:rPr>
-      </w:pPr>
-    </w:p>
-    <w:p>
-      <w:pPr>
-        <w:rPr>
-          <w:i/>
+          <w:u w:val="single"/>
+        </w:rPr>
+      </w:pPr>
+      <w:r>
+        <w:rPr>
+          <w:rFonts w:ascii="Times New Roman" w:hAnsi="Times New Roman" w:cs="Times New Roman"/>
           <w:sz w:val="32"/>
           <w:szCs w:val="32"/>
-        </w:rPr>
-      </w:pPr>
-      <w:r>
-        <w:rPr>
-          <w:rStyle w:val="Kiemels2"/>
-          <w:b w:val="0"/>
-          <w:i/>
+          <w:u w:val="single"/>
+        </w:rPr>
+        <w:t>Az én személyes véleményem erről a projektről az nagyon kettős érzésű. Mivel egy nagyon jól kinéző oldalt csináltunk személyes véleményem szerint ámbár ez nagyon nehéz volt. A csapatmunka az úgy ahogy sikerült megoldani. A sok nehézség volt ezalatt az idő alatt. Én csak a végeredményt nézem nem pedig az odatartó utat. Ez alatt az idő alatt rengeteg tapasztalatot szereztem ami a későbbiekbe hasznomra válik.(</w:t>
+      </w:r>
+      <w:proofErr w:type="spellStart"/>
+      <w:r>
+        <w:rPr>
+          <w:rFonts w:ascii="Times New Roman" w:hAnsi="Times New Roman" w:cs="Times New Roman"/>
           <w:sz w:val="32"/>
           <w:szCs w:val="32"/>
-        </w:rPr>
-        <w:t xml:space="preserve">Biztonsági fejlesztés: </w:t>
-      </w:r>
-      <w:r>
-        <w:rPr>
-          <w:i/>
+          <w:u w:val="single"/>
+        </w:rPr>
+        <w:t>Csarni</w:t>
+      </w:r>
+      <w:proofErr w:type="spellEnd"/>
+      <w:r>
+        <w:rPr>
+          <w:rFonts w:ascii="Times New Roman" w:hAnsi="Times New Roman" w:cs="Times New Roman"/>
           <w:sz w:val="32"/>
           <w:szCs w:val="32"/>
-        </w:rPr>
-        <w:t>Többlépcsős hitelesítés (2FA)</w:t>
-      </w:r>
-    </w:p>
-    <w:p>
-      <w:pPr>
-        <w:rPr>
-          <w:i/>
+          <w:u w:val="single"/>
+        </w:rPr>
+        <w:t xml:space="preserve"> Lőrinc)  </w:t>
+      </w:r>
+    </w:p>
+    <w:p>
+      <w:pPr>
+        <w:rPr>
+          <w:rFonts w:ascii="Times New Roman" w:hAnsi="Times New Roman" w:cs="Times New Roman"/>
           <w:sz w:val="32"/>
           <w:szCs w:val="32"/>
-        </w:rPr>
-      </w:pPr>
+          <w:u w:val="single"/>
+        </w:rPr>
+      </w:pPr>
+    </w:p>
+    <w:p>
+      <w:pPr>
+        <w:rPr>
+          <w:rFonts w:ascii="Times New Roman" w:hAnsi="Times New Roman" w:cs="Times New Roman"/>
+          <w:sz w:val="32"/>
+          <w:szCs w:val="32"/>
+          <w:u w:val="single"/>
+        </w:rPr>
+      </w:pPr>
+      <w:r>
+        <w:rPr>
+          <w:rFonts w:ascii="Times New Roman" w:hAnsi="Times New Roman" w:cs="Times New Roman"/>
+          <w:sz w:val="32"/>
+          <w:szCs w:val="32"/>
+          <w:u w:val="single"/>
+        </w:rPr>
+        <w:t xml:space="preserve">Az én </w:t>
+      </w:r>
+      <w:r>
+        <w:rPr>
+          <w:rFonts w:ascii="Times New Roman" w:hAnsi="Times New Roman" w:cs="Times New Roman"/>
+          <w:sz w:val="32"/>
+          <w:szCs w:val="32"/>
+          <w:u w:val="single"/>
+        </w:rPr>
+        <w:t xml:space="preserve">tapasztalatom/véleményem </w:t>
+      </w:r>
+      <w:r>
+        <w:rPr>
+          <w:rFonts w:ascii="Times New Roman" w:hAnsi="Times New Roman" w:cs="Times New Roman"/>
+          <w:sz w:val="32"/>
+          <w:szCs w:val="32"/>
+          <w:u w:val="single"/>
+        </w:rPr>
+        <w:t>a projektről az az, hogy motiváltan vágtunk bele mind a hárman. Rengeteg terv, ötlet, aztán miután elkezdődtek az Adatbázis/Backend/Frontend munkák</w:t>
+      </w:r>
+      <w:r>
+        <w:rPr>
+          <w:rFonts w:ascii="Times New Roman" w:hAnsi="Times New Roman" w:cs="Times New Roman"/>
+          <w:sz w:val="32"/>
+          <w:szCs w:val="32"/>
+          <w:u w:val="single"/>
+        </w:rPr>
+        <w:t xml:space="preserve">, </w:t>
+      </w:r>
+      <w:r>
+        <w:rPr>
+          <w:rFonts w:ascii="Times New Roman" w:hAnsi="Times New Roman" w:cs="Times New Roman"/>
+          <w:sz w:val="32"/>
+          <w:szCs w:val="32"/>
+          <w:u w:val="single"/>
+        </w:rPr>
+        <w:t>után</w:t>
+      </w:r>
+      <w:r>
+        <w:rPr>
+          <w:rFonts w:ascii="Times New Roman" w:hAnsi="Times New Roman" w:cs="Times New Roman"/>
+          <w:sz w:val="32"/>
+          <w:szCs w:val="32"/>
+          <w:u w:val="single"/>
+        </w:rPr>
+        <w:t>a</w:t>
+      </w:r>
+      <w:r>
+        <w:rPr>
+          <w:rFonts w:ascii="Times New Roman" w:hAnsi="Times New Roman" w:cs="Times New Roman"/>
+          <w:sz w:val="32"/>
+          <w:szCs w:val="32"/>
+          <w:u w:val="single"/>
+        </w:rPr>
+        <w:t xml:space="preserve"> volt</w:t>
+      </w:r>
+      <w:r>
+        <w:rPr>
+          <w:rFonts w:ascii="Times New Roman" w:hAnsi="Times New Roman" w:cs="Times New Roman"/>
+          <w:sz w:val="32"/>
+          <w:szCs w:val="32"/>
+          <w:u w:val="single"/>
+        </w:rPr>
+        <w:t xml:space="preserve"> egy</w:t>
+      </w:r>
+      <w:r>
+        <w:rPr>
+          <w:rFonts w:ascii="Times New Roman" w:hAnsi="Times New Roman" w:cs="Times New Roman"/>
+          <w:sz w:val="32"/>
+          <w:szCs w:val="32"/>
+          <w:u w:val="single"/>
+        </w:rPr>
+        <w:t xml:space="preserve"> megtorpanás de szerintem jól kezeltük, amit tudtunk megbeszéltünk,</w:t>
+      </w:r>
+      <w:r>
+        <w:rPr>
+          <w:rFonts w:ascii="Times New Roman" w:hAnsi="Times New Roman" w:cs="Times New Roman"/>
+          <w:sz w:val="32"/>
+          <w:szCs w:val="32"/>
+          <w:u w:val="single"/>
+        </w:rPr>
+        <w:t xml:space="preserve"> és a nehézségek ellenére</w:t>
+      </w:r>
+      <w:r>
+        <w:rPr>
+          <w:rFonts w:ascii="Times New Roman" w:hAnsi="Times New Roman" w:cs="Times New Roman"/>
+          <w:sz w:val="32"/>
+          <w:szCs w:val="32"/>
+          <w:u w:val="single"/>
+        </w:rPr>
+        <w:t xml:space="preserve"> jól </w:t>
+      </w:r>
+      <w:r>
+        <w:rPr>
+          <w:rFonts w:ascii="Times New Roman" w:hAnsi="Times New Roman" w:cs="Times New Roman"/>
+          <w:sz w:val="32"/>
+          <w:szCs w:val="32"/>
+          <w:u w:val="single"/>
+        </w:rPr>
+        <w:t>ment</w:t>
+      </w:r>
+      <w:r>
+        <w:rPr>
+          <w:rFonts w:ascii="Times New Roman" w:hAnsi="Times New Roman" w:cs="Times New Roman"/>
+          <w:sz w:val="32"/>
+          <w:szCs w:val="32"/>
+          <w:u w:val="single"/>
+        </w:rPr>
+        <w:t xml:space="preserve"> a </w:t>
+      </w:r>
+      <w:r>
+        <w:rPr>
+          <w:rFonts w:ascii="Times New Roman" w:hAnsi="Times New Roman" w:cs="Times New Roman"/>
+          <w:sz w:val="32"/>
+          <w:szCs w:val="32"/>
+          <w:u w:val="single"/>
+        </w:rPr>
+        <w:t>csapat</w:t>
+      </w:r>
+      <w:r>
+        <w:rPr>
+          <w:rFonts w:ascii="Times New Roman" w:hAnsi="Times New Roman" w:cs="Times New Roman"/>
+          <w:sz w:val="32"/>
+          <w:szCs w:val="32"/>
+          <w:u w:val="single"/>
+        </w:rPr>
+        <w:t>munk</w:t>
+      </w:r>
+      <w:r>
+        <w:rPr>
+          <w:rFonts w:ascii="Times New Roman" w:hAnsi="Times New Roman" w:cs="Times New Roman"/>
+          <w:sz w:val="32"/>
+          <w:szCs w:val="32"/>
+          <w:u w:val="single"/>
+        </w:rPr>
+        <w:t>a. Sokat fejlődtem ezalatt a pár hónap alatt. Jó volt megtapasztalni, hogy milyen hosszabb ideig egy komoly téttel bíró munkán dolgozni és részt venni. (Krizsán Márk Gábor)</w:t>
+      </w:r>
     </w:p>
     <w:p>
       <w:pPr>
@@ -10618,45 +12911,19 @@
           <w:rFonts w:ascii="Times New Roman" w:hAnsi="Times New Roman" w:cs="Times New Roman"/>
           <w:sz w:val="44"/>
           <w:szCs w:val="28"/>
-        </w:rPr>
-      </w:pPr>
-      <w:r>
-        <w:rPr>
-          <w:i/>
-          <w:sz w:val="32"/>
-          <w:szCs w:val="32"/>
-        </w:rPr>
-        <w:t xml:space="preserve">Cégeknek reklám felület biztosítása szélső </w:t>
-      </w:r>
-      <w:proofErr w:type="gramStart"/>
-      <w:r>
-        <w:rPr>
-          <w:i/>
-          <w:sz w:val="32"/>
-          <w:szCs w:val="32"/>
-        </w:rPr>
-        <w:t>részeken</w:t>
-      </w:r>
-      <w:proofErr w:type="gramEnd"/>
-      <w:r>
-        <w:rPr>
-          <w:i/>
-          <w:sz w:val="32"/>
-          <w:szCs w:val="32"/>
-        </w:rPr>
-        <w:t xml:space="preserve"> amelyek nem takarnak ki semmit</w:t>
-      </w:r>
-      <w:r>
-        <w:t xml:space="preserve"> </w:t>
-      </w:r>
-      <w:r>
+          <w:u w:val="single"/>
+        </w:rPr>
+      </w:pPr>
+    </w:p>
+    <w:p>
+      <w:pPr>
         <w:rPr>
           <w:rFonts w:ascii="Times New Roman" w:hAnsi="Times New Roman" w:cs="Times New Roman"/>
           <w:sz w:val="44"/>
           <w:szCs w:val="28"/>
-        </w:rPr>
-        <w:br w:type="page"/>
-      </w:r>
+          <w:u w:val="single"/>
+        </w:rPr>
+      </w:pPr>
     </w:p>
     <w:p>
       <w:pPr>
@@ -10664,43 +12931,49 @@
           <w:rFonts w:ascii="Times New Roman" w:hAnsi="Times New Roman" w:cs="Times New Roman"/>
           <w:sz w:val="44"/>
           <w:szCs w:val="28"/>
-        </w:rPr>
-      </w:pPr>
-      <w:r>
+          <w:u w:val="single"/>
+        </w:rPr>
+      </w:pPr>
+    </w:p>
+    <w:p>
+      <w:pPr>
         <w:rPr>
           <w:rFonts w:ascii="Times New Roman" w:hAnsi="Times New Roman" w:cs="Times New Roman"/>
           <w:sz w:val="44"/>
           <w:szCs w:val="28"/>
-        </w:rPr>
-        <w:lastRenderedPageBreak/>
-        <w:t xml:space="preserve">Tapasztalatok/ </w:t>
-      </w:r>
-      <w:proofErr w:type="gramStart"/>
-      <w:r>
+          <w:u w:val="single"/>
+        </w:rPr>
+      </w:pPr>
+    </w:p>
+    <w:p>
+      <w:pPr>
         <w:rPr>
           <w:rFonts w:ascii="Times New Roman" w:hAnsi="Times New Roman" w:cs="Times New Roman"/>
           <w:sz w:val="44"/>
           <w:szCs w:val="28"/>
-        </w:rPr>
-        <w:t xml:space="preserve">Vélemény </w:t>
-      </w:r>
-      <w:r>
+          <w:u w:val="single"/>
+        </w:rPr>
+      </w:pPr>
+    </w:p>
+    <w:p>
+      <w:pPr>
         <w:rPr>
           <w:rFonts w:ascii="Times New Roman" w:hAnsi="Times New Roman" w:cs="Times New Roman"/>
           <w:sz w:val="44"/>
           <w:szCs w:val="28"/>
-        </w:rPr>
-        <w:t>:</w:t>
-      </w:r>
-      <w:proofErr w:type="gramEnd"/>
-      <w:r>
+          <w:u w:val="single"/>
+        </w:rPr>
+      </w:pPr>
+    </w:p>
+    <w:p>
+      <w:pPr>
         <w:rPr>
           <w:rFonts w:ascii="Times New Roman" w:hAnsi="Times New Roman" w:cs="Times New Roman"/>
           <w:sz w:val="44"/>
           <w:szCs w:val="28"/>
-        </w:rPr>
-        <w:t xml:space="preserve"> </w:t>
-      </w:r>
+          <w:u w:val="single"/>
+        </w:rPr>
+      </w:pPr>
     </w:p>
     <w:p>
       <w:pPr>
@@ -10716,60 +12989,11 @@
       <w:pPr>
         <w:rPr>
           <w:rFonts w:ascii="Times New Roman" w:hAnsi="Times New Roman" w:cs="Times New Roman"/>
-          <w:sz w:val="24"/>
-          <w:szCs w:val="24"/>
+          <w:sz w:val="44"/>
+          <w:szCs w:val="28"/>
           <w:u w:val="single"/>
         </w:rPr>
       </w:pPr>
-      <w:r>
-        <w:rPr>
-          <w:rFonts w:ascii="Times New Roman" w:hAnsi="Times New Roman" w:cs="Times New Roman"/>
-          <w:sz w:val="24"/>
-          <w:szCs w:val="24"/>
-          <w:u w:val="single"/>
-        </w:rPr>
-        <w:t xml:space="preserve">Az én személyes véleményem erről a projektről az nagyon kettős érzésű. Mivel egy nagyon jól kinéző oldalt csináltunk személyes véleményem szerint ámbár ez nagyon nehéz volt. A csapatmunka az úgy ahogy sikerült megoldani. A sok nehézség volt ezalatt az idő alatt. Én csak a végeredményt nézem nem pedig az odatartó utat. Ez alatt az idő alatt rengeteg tapasztalatot </w:t>
-      </w:r>
-      <w:proofErr w:type="gramStart"/>
-      <w:r>
-        <w:rPr>
-          <w:rFonts w:ascii="Times New Roman" w:hAnsi="Times New Roman" w:cs="Times New Roman"/>
-          <w:sz w:val="24"/>
-          <w:szCs w:val="24"/>
-          <w:u w:val="single"/>
-        </w:rPr>
-        <w:t>szereztem</w:t>
-      </w:r>
-      <w:proofErr w:type="gramEnd"/>
-      <w:r>
-        <w:rPr>
-          <w:rFonts w:ascii="Times New Roman" w:hAnsi="Times New Roman" w:cs="Times New Roman"/>
-          <w:sz w:val="24"/>
-          <w:szCs w:val="24"/>
-          <w:u w:val="single"/>
-        </w:rPr>
-        <w:t xml:space="preserve"> ami a későbbiekbe hasznomra </w:t>
-      </w:r>
-      <w:proofErr w:type="gramStart"/>
-      <w:r>
-        <w:rPr>
-          <w:rFonts w:ascii="Times New Roman" w:hAnsi="Times New Roman" w:cs="Times New Roman"/>
-          <w:sz w:val="24"/>
-          <w:szCs w:val="24"/>
-          <w:u w:val="single"/>
-        </w:rPr>
-        <w:t>válik.(</w:t>
-      </w:r>
-      <w:proofErr w:type="gramEnd"/>
-      <w:r>
-        <w:rPr>
-          <w:rFonts w:ascii="Times New Roman" w:hAnsi="Times New Roman" w:cs="Times New Roman"/>
-          <w:sz w:val="24"/>
-          <w:szCs w:val="24"/>
-          <w:u w:val="single"/>
-        </w:rPr>
-        <w:t xml:space="preserve">Csarni Lőrinc)  </w:t>
-      </w:r>
     </w:p>
     <w:p>
       <w:pPr>
@@ -10823,6 +13047,10 @@
     </w:p>
     <w:p>
       <w:pPr>
+        <w:tabs>
+          <w:tab w:val="left" w:leader="dot" w:pos="9356"/>
+        </w:tabs>
+        <w:jc w:val="both"/>
         <w:rPr>
           <w:rFonts w:ascii="Times New Roman" w:hAnsi="Times New Roman" w:cs="Times New Roman"/>
           <w:sz w:val="44"/>
@@ -10833,137 +13061,13 @@
     </w:p>
     <w:p>
       <w:pPr>
-        <w:rPr>
-          <w:rFonts w:ascii="Times New Roman" w:hAnsi="Times New Roman" w:cs="Times New Roman"/>
-          <w:sz w:val="44"/>
-          <w:szCs w:val="28"/>
-          <w:u w:val="single"/>
-        </w:rPr>
-      </w:pPr>
-    </w:p>
-    <w:p>
-      <w:pPr>
-        <w:rPr>
-          <w:rFonts w:ascii="Times New Roman" w:hAnsi="Times New Roman" w:cs="Times New Roman"/>
-          <w:sz w:val="44"/>
-          <w:szCs w:val="28"/>
-          <w:u w:val="single"/>
-        </w:rPr>
-      </w:pPr>
-    </w:p>
-    <w:p>
-      <w:pPr>
-        <w:rPr>
-          <w:rFonts w:ascii="Times New Roman" w:hAnsi="Times New Roman" w:cs="Times New Roman"/>
-          <w:sz w:val="44"/>
-          <w:szCs w:val="28"/>
-          <w:u w:val="single"/>
-        </w:rPr>
-      </w:pPr>
-    </w:p>
-    <w:p>
-      <w:pPr>
-        <w:rPr>
-          <w:rFonts w:ascii="Times New Roman" w:hAnsi="Times New Roman" w:cs="Times New Roman"/>
-          <w:sz w:val="44"/>
-          <w:szCs w:val="28"/>
-          <w:u w:val="single"/>
-        </w:rPr>
-      </w:pPr>
-    </w:p>
-    <w:p>
-      <w:pPr>
-        <w:rPr>
-          <w:rFonts w:ascii="Times New Roman" w:hAnsi="Times New Roman" w:cs="Times New Roman"/>
-          <w:sz w:val="44"/>
-          <w:szCs w:val="28"/>
-          <w:u w:val="single"/>
-        </w:rPr>
-      </w:pPr>
-    </w:p>
-    <w:p>
-      <w:pPr>
-        <w:rPr>
-          <w:rFonts w:ascii="Times New Roman" w:hAnsi="Times New Roman" w:cs="Times New Roman"/>
-          <w:sz w:val="44"/>
-          <w:szCs w:val="28"/>
-          <w:u w:val="single"/>
-        </w:rPr>
-      </w:pPr>
-    </w:p>
-    <w:p>
-      <w:pPr>
-        <w:rPr>
-          <w:rFonts w:ascii="Times New Roman" w:hAnsi="Times New Roman" w:cs="Times New Roman"/>
-          <w:sz w:val="44"/>
-          <w:szCs w:val="28"/>
-          <w:u w:val="single"/>
-        </w:rPr>
-      </w:pPr>
-    </w:p>
-    <w:p>
-      <w:pPr>
-        <w:rPr>
-          <w:rFonts w:ascii="Times New Roman" w:hAnsi="Times New Roman" w:cs="Times New Roman"/>
-          <w:sz w:val="44"/>
-          <w:szCs w:val="28"/>
-          <w:u w:val="single"/>
-        </w:rPr>
-      </w:pPr>
-    </w:p>
-    <w:p>
-      <w:pPr>
-        <w:rPr>
-          <w:rFonts w:ascii="Times New Roman" w:hAnsi="Times New Roman" w:cs="Times New Roman"/>
-          <w:sz w:val="44"/>
-          <w:szCs w:val="28"/>
-          <w:u w:val="single"/>
-        </w:rPr>
-      </w:pPr>
-    </w:p>
-    <w:p>
-      <w:pPr>
-        <w:rPr>
-          <w:rFonts w:ascii="Times New Roman" w:hAnsi="Times New Roman" w:cs="Times New Roman"/>
-          <w:sz w:val="44"/>
-          <w:szCs w:val="28"/>
-          <w:u w:val="single"/>
-        </w:rPr>
-      </w:pPr>
-    </w:p>
-    <w:p>
-      <w:pPr>
-        <w:rPr>
-          <w:rFonts w:ascii="Times New Roman" w:hAnsi="Times New Roman" w:cs="Times New Roman"/>
-          <w:sz w:val="44"/>
-          <w:szCs w:val="28"/>
-          <w:u w:val="single"/>
-        </w:rPr>
-      </w:pPr>
-    </w:p>
-    <w:p>
-      <w:pPr>
-        <w:tabs>
-          <w:tab w:val="left" w:leader="dot" w:pos="9356"/>
-        </w:tabs>
-        <w:jc w:val="both"/>
-        <w:rPr>
-          <w:rFonts w:ascii="Times New Roman" w:hAnsi="Times New Roman" w:cs="Times New Roman"/>
-          <w:sz w:val="44"/>
-          <w:szCs w:val="28"/>
-          <w:u w:val="single"/>
-        </w:rPr>
-      </w:pPr>
-    </w:p>
-    <w:p>
-      <w:pPr>
         <w:pStyle w:val="Cmsor1"/>
       </w:pPr>
-      <w:bookmarkStart w:id="19" w:name="_Toc193283786"/>
+      <w:bookmarkStart w:id="20" w:name="_Toc193283786"/>
       <w:r>
         <w:t>Források:</w:t>
       </w:r>
-      <w:bookmarkEnd w:id="19"/>
+      <w:bookmarkEnd w:id="20"/>
     </w:p>
     <w:p>
       <w:pPr>
@@ -10990,7 +13094,6 @@
           <w:lang w:eastAsia="hu-HU"/>
         </w:rPr>
       </w:pPr>
-      <w:proofErr w:type="gramStart"/>
       <w:r>
         <w:rPr>
           <w:rFonts w:ascii="Times New Roman" w:eastAsia="Times New Roman" w:hAnsi="Times New Roman" w:cs="Times New Roman"/>
@@ -11021,7 +13124,6 @@
         </w:rPr>
         <w:t>2024.12.04</w:t>
       </w:r>
-      <w:proofErr w:type="gramEnd"/>
     </w:p>
     <w:p>
       <w:pPr>
@@ -11035,7 +13137,6 @@
           <w:lang w:eastAsia="hu-HU"/>
         </w:rPr>
       </w:pPr>
-      <w:proofErr w:type="gramStart"/>
       <w:r>
         <w:rPr>
           <w:rFonts w:ascii="Times New Roman" w:eastAsia="Times New Roman" w:hAnsi="Times New Roman" w:cs="Times New Roman"/>
@@ -11068,7 +13169,6 @@
         </w:rPr>
         <w:t>2024.12.04</w:t>
       </w:r>
-      <w:proofErr w:type="gramEnd"/>
     </w:p>
     <w:p>
       <w:pPr>
@@ -11117,7 +13217,6 @@
           <w:lang w:eastAsia="hu-HU"/>
         </w:rPr>
       </w:pPr>
-      <w:proofErr w:type="gramStart"/>
       <w:r>
         <w:rPr>
           <w:rFonts w:ascii="Times New Roman" w:eastAsia="Times New Roman" w:hAnsi="Times New Roman" w:cs="Times New Roman"/>
@@ -11148,7 +13247,6 @@
         </w:rPr>
         <w:t>2024.12.04</w:t>
       </w:r>
-      <w:proofErr w:type="gramEnd"/>
     </w:p>
     <w:p>
       <w:pPr>
@@ -11164,7 +13262,6 @@
           <w:lang w:eastAsia="hu-HU"/>
         </w:rPr>
       </w:pPr>
-      <w:proofErr w:type="gramStart"/>
       <w:r>
         <w:rPr>
           <w:rStyle w:val="Hiperhivatkozs"/>
@@ -11191,7 +13288,6 @@
         </w:rPr>
         <w:t>2024.12.04</w:t>
       </w:r>
-      <w:proofErr w:type="gramEnd"/>
     </w:p>
     <w:p>
       <w:pPr>
@@ -11203,7 +13299,6 @@
           <w:szCs w:val="28"/>
         </w:rPr>
       </w:pPr>
-      <w:proofErr w:type="gramStart"/>
       <w:r>
         <w:rPr>
           <w:sz w:val="28"/>
@@ -11228,7 +13323,6 @@
         </w:rPr>
         <w:t>2024.12.04</w:t>
       </w:r>
-      <w:proofErr w:type="gramEnd"/>
     </w:p>
     <w:p>
       <w:pPr>
@@ -11244,7 +13338,7 @@
           <w:lang w:eastAsia="hu-HU"/>
         </w:rPr>
       </w:pPr>
-      <w:hyperlink r:id="rId48" w:history="1">
+      <w:hyperlink r:id="rId49" w:history="1">
         <w:r>
           <w:rPr>
             <w:rStyle w:val="Hiperhivatkozs"/>
@@ -11287,7 +13381,7 @@
       </w:pPr>
     </w:p>
     <w:sectPr>
-      <w:footerReference w:type="default" r:id="rId49"/>
+      <w:footerReference w:type="default" r:id="rId50"/>
       <w:pgSz w:w="11906" w:h="16838"/>
       <w:pgMar w:top="709" w:right="1417" w:bottom="1417" w:left="1417" w:header="708" w:footer="708" w:gutter="0"/>
       <w:cols w:space="708"/>
@@ -11298,7 +13392,7 @@
 </file>
 
 <file path=word/endnotes.xml><?xml version="1.0" encoding="utf-8"?>
-<w:endnotes xmlns:wpc="http://schemas.microsoft.com/office/word/2010/wordprocessingCanvas" xmlns:cx="http://schemas.microsoft.com/office/drawing/2014/chartex" xmlns:cx1="http://schemas.microsoft.com/office/drawing/2015/9/8/chartex" xmlns:cx2="http://schemas.microsoft.com/office/drawing/2015/10/21/chartex" xmlns:cx3="http://schemas.microsoft.com/office/drawing/2016/5/9/chartex" xmlns:cx4="http://schemas.microsoft.com/office/drawing/2016/5/10/chartex" xmlns:cx5="http://schemas.microsoft.com/office/drawing/2016/5/11/chartex" xmlns:cx6="http://schemas.microsoft.com/office/drawing/2016/5/12/chartex" xmlns:cx7="http://schemas.microsoft.com/office/drawing/2016/5/13/chartex" xmlns:cx8="http://schemas.microsoft.com/office/drawing/2016/5/14/chartex" xmlns:mc="http://schemas.openxmlformats.org/markup-compatibility/2006" xmlns:aink="http://schemas.microsoft.com/office/drawing/2016/ink" xmlns:am3d="http://schemas.microsoft.com/office/drawing/2017/model3d" xmlns:o="urn:schemas-microsoft-com:office:office" xmlns:oel="http://schemas.microsoft.com/office/2019/extlst" xmlns:r="http://schemas.openxmlformats.org/officeDocument/2006/relationships" xmlns:m="http://schemas.openxmlformats.org/officeDocument/2006/math" xmlns:v="urn:schemas-microsoft-com:vml" xmlns:wp14="http://schemas.microsoft.com/office/word/2010/wordprocessingDrawing" xmlns:wp="http://schemas.openxmlformats.org/drawingml/2006/wordprocessingDrawing" xmlns:w10="urn:schemas-microsoft-com:office:word" xmlns:w="http://schemas.openxmlformats.org/wordprocessingml/2006/main" xmlns:w14="http://schemas.microsoft.com/office/word/2010/wordml" xmlns:w15="http://schemas.microsoft.com/office/word/2012/wordml" xmlns:w16cex="http://schemas.microsoft.com/office/word/2018/wordml/cex" xmlns:w16cid="http://schemas.microsoft.com/office/word/2016/wordml/cid" xmlns:w16="http://schemas.microsoft.com/office/word/2018/wordml" xmlns:w16du="http://schemas.microsoft.com/office/word/2023/wordml/word16du" xmlns:w16sdtdh="http://schemas.microsoft.com/office/word/2020/wordml/sdtdatahash" xmlns:w16sdtfl="http://schemas.microsoft.com/office/word/2024/wordml/sdtformatlock" xmlns:w16se="http://schemas.microsoft.com/office/word/2015/wordml/symex" xmlns:wpg="http://schemas.microsoft.com/office/word/2010/wordprocessingGroup" xmlns:wpi="http://schemas.microsoft.com/office/word/2010/wordprocessingInk" xmlns:wne="http://schemas.microsoft.com/office/word/2006/wordml" xmlns:wps="http://schemas.microsoft.com/office/word/2010/wordprocessingShape" mc:Ignorable="w14 w15 w16se w16cid w16 w16cex w16sdtdh w16sdtfl w16du wp14">
+<w:endnotes xmlns:wpc="http://schemas.microsoft.com/office/word/2010/wordprocessingCanvas" xmlns:cx="http://schemas.microsoft.com/office/drawing/2014/chartex" xmlns:cx1="http://schemas.microsoft.com/office/drawing/2015/9/8/chartex" xmlns:cx2="http://schemas.microsoft.com/office/drawing/2015/10/21/chartex" xmlns:cx3="http://schemas.microsoft.com/office/drawing/2016/5/9/chartex" xmlns:cx4="http://schemas.microsoft.com/office/drawing/2016/5/10/chartex" xmlns:cx5="http://schemas.microsoft.com/office/drawing/2016/5/11/chartex" xmlns:cx6="http://schemas.microsoft.com/office/drawing/2016/5/12/chartex" xmlns:cx7="http://schemas.microsoft.com/office/drawing/2016/5/13/chartex" xmlns:cx8="http://schemas.microsoft.com/office/drawing/2016/5/14/chartex" xmlns:mc="http://schemas.openxmlformats.org/markup-compatibility/2006" xmlns:aink="http://schemas.microsoft.com/office/drawing/2016/ink" xmlns:am3d="http://schemas.microsoft.com/office/drawing/2017/model3d" xmlns:o="urn:schemas-microsoft-com:office:office" xmlns:r="http://schemas.openxmlformats.org/officeDocument/2006/relationships" xmlns:m="http://schemas.openxmlformats.org/officeDocument/2006/math" xmlns:v="urn:schemas-microsoft-com:vml" xmlns:wp14="http://schemas.microsoft.com/office/word/2010/wordprocessingDrawing" xmlns:wp="http://schemas.openxmlformats.org/drawingml/2006/wordprocessingDrawing" xmlns:w10="urn:schemas-microsoft-com:office:word" xmlns:w="http://schemas.openxmlformats.org/wordprocessingml/2006/main" xmlns:w14="http://schemas.microsoft.com/office/word/2010/wordml" xmlns:w15="http://schemas.microsoft.com/office/word/2012/wordml" xmlns:w16cid="http://schemas.microsoft.com/office/word/2016/wordml/cid" xmlns:w16se="http://schemas.microsoft.com/office/word/2015/wordml/symex" xmlns:wpg="http://schemas.microsoft.com/office/word/2010/wordprocessingGroup" xmlns:wpi="http://schemas.microsoft.com/office/word/2010/wordprocessingInk" xmlns:wne="http://schemas.microsoft.com/office/word/2006/wordml" xmlns:wps="http://schemas.microsoft.com/office/word/2010/wordprocessingShape" mc:Ignorable="w14 w15 w16se w16cid wp14">
   <w:endnote w:type="separator" w:id="-1">
     <w:p>
       <w:pPr>
@@ -11323,7 +13417,7 @@
 </file>
 
 <file path=word/footer1.xml><?xml version="1.0" encoding="utf-8"?>
-<w:ftr xmlns:wpc="http://schemas.microsoft.com/office/word/2010/wordprocessingCanvas" xmlns:cx="http://schemas.microsoft.com/office/drawing/2014/chartex" xmlns:cx1="http://schemas.microsoft.com/office/drawing/2015/9/8/chartex" xmlns:cx2="http://schemas.microsoft.com/office/drawing/2015/10/21/chartex" xmlns:cx3="http://schemas.microsoft.com/office/drawing/2016/5/9/chartex" xmlns:cx4="http://schemas.microsoft.com/office/drawing/2016/5/10/chartex" xmlns:cx5="http://schemas.microsoft.com/office/drawing/2016/5/11/chartex" xmlns:cx6="http://schemas.microsoft.com/office/drawing/2016/5/12/chartex" xmlns:cx7="http://schemas.microsoft.com/office/drawing/2016/5/13/chartex" xmlns:cx8="http://schemas.microsoft.com/office/drawing/2016/5/14/chartex" xmlns:mc="http://schemas.openxmlformats.org/markup-compatibility/2006" xmlns:aink="http://schemas.microsoft.com/office/drawing/2016/ink" xmlns:am3d="http://schemas.microsoft.com/office/drawing/2017/model3d" xmlns:o="urn:schemas-microsoft-com:office:office" xmlns:oel="http://schemas.microsoft.com/office/2019/extlst" xmlns:r="http://schemas.openxmlformats.org/officeDocument/2006/relationships" xmlns:m="http://schemas.openxmlformats.org/officeDocument/2006/math" xmlns:v="urn:schemas-microsoft-com:vml" xmlns:wp14="http://schemas.microsoft.com/office/word/2010/wordprocessingDrawing" xmlns:wp="http://schemas.openxmlformats.org/drawingml/2006/wordprocessingDrawing" xmlns:w10="urn:schemas-microsoft-com:office:word" xmlns:w="http://schemas.openxmlformats.org/wordprocessingml/2006/main" xmlns:w14="http://schemas.microsoft.com/office/word/2010/wordml" xmlns:w15="http://schemas.microsoft.com/office/word/2012/wordml" xmlns:w16cex="http://schemas.microsoft.com/office/word/2018/wordml/cex" xmlns:w16cid="http://schemas.microsoft.com/office/word/2016/wordml/cid" xmlns:w16="http://schemas.microsoft.com/office/word/2018/wordml" xmlns:w16du="http://schemas.microsoft.com/office/word/2023/wordml/word16du" xmlns:w16sdtdh="http://schemas.microsoft.com/office/word/2020/wordml/sdtdatahash" xmlns:w16sdtfl="http://schemas.microsoft.com/office/word/2024/wordml/sdtformatlock" xmlns:w16se="http://schemas.microsoft.com/office/word/2015/wordml/symex" xmlns:wpg="http://schemas.microsoft.com/office/word/2010/wordprocessingGroup" xmlns:wpi="http://schemas.microsoft.com/office/word/2010/wordprocessingInk" xmlns:wne="http://schemas.microsoft.com/office/word/2006/wordml" xmlns:wps="http://schemas.microsoft.com/office/word/2010/wordprocessingShape" mc:Ignorable="w14 w15 w16se w16cid w16 w16cex w16sdtdh w16sdtfl w16du wp14">
+<w:ftr xmlns:wpc="http://schemas.microsoft.com/office/word/2010/wordprocessingCanvas" xmlns:cx="http://schemas.microsoft.com/office/drawing/2014/chartex" xmlns:cx1="http://schemas.microsoft.com/office/drawing/2015/9/8/chartex" xmlns:cx2="http://schemas.microsoft.com/office/drawing/2015/10/21/chartex" xmlns:cx3="http://schemas.microsoft.com/office/drawing/2016/5/9/chartex" xmlns:cx4="http://schemas.microsoft.com/office/drawing/2016/5/10/chartex" xmlns:cx5="http://schemas.microsoft.com/office/drawing/2016/5/11/chartex" xmlns:cx6="http://schemas.microsoft.com/office/drawing/2016/5/12/chartex" xmlns:cx7="http://schemas.microsoft.com/office/drawing/2016/5/13/chartex" xmlns:cx8="http://schemas.microsoft.com/office/drawing/2016/5/14/chartex" xmlns:mc="http://schemas.openxmlformats.org/markup-compatibility/2006" xmlns:aink="http://schemas.microsoft.com/office/drawing/2016/ink" xmlns:am3d="http://schemas.microsoft.com/office/drawing/2017/model3d" xmlns:o="urn:schemas-microsoft-com:office:office" xmlns:r="http://schemas.openxmlformats.org/officeDocument/2006/relationships" xmlns:m="http://schemas.openxmlformats.org/officeDocument/2006/math" xmlns:v="urn:schemas-microsoft-com:vml" xmlns:wp14="http://schemas.microsoft.com/office/word/2010/wordprocessingDrawing" xmlns:wp="http://schemas.openxmlformats.org/drawingml/2006/wordprocessingDrawing" xmlns:w10="urn:schemas-microsoft-com:office:word" xmlns:w="http://schemas.openxmlformats.org/wordprocessingml/2006/main" xmlns:w14="http://schemas.microsoft.com/office/word/2010/wordml" xmlns:w15="http://schemas.microsoft.com/office/word/2012/wordml" xmlns:w16cid="http://schemas.microsoft.com/office/word/2016/wordml/cid" xmlns:w16se="http://schemas.microsoft.com/office/word/2015/wordml/symex" xmlns:wpg="http://schemas.microsoft.com/office/word/2010/wordprocessingGroup" xmlns:wpi="http://schemas.microsoft.com/office/word/2010/wordprocessingInk" xmlns:wne="http://schemas.microsoft.com/office/word/2006/wordml" xmlns:wps="http://schemas.microsoft.com/office/word/2010/wordprocessingShape" mc:Ignorable="w14 w15 w16se w16cid wp14">
   <w:sdt>
     <w:sdtPr>
       <w:id w:val="658515085"/>
@@ -11332,6 +13426,7 @@
         <w:docPartUnique/>
       </w:docPartObj>
     </w:sdtPr>
+    <w:sdtEndPr/>
     <w:sdtContent>
       <w:p>
         <w:pPr>
@@ -11367,7 +13462,7 @@
 </file>
 
 <file path=word/footnotes.xml><?xml version="1.0" encoding="utf-8"?>
-<w:footnotes xmlns:wpc="http://schemas.microsoft.com/office/word/2010/wordprocessingCanvas" xmlns:cx="http://schemas.microsoft.com/office/drawing/2014/chartex" xmlns:cx1="http://schemas.microsoft.com/office/drawing/2015/9/8/chartex" xmlns:cx2="http://schemas.microsoft.com/office/drawing/2015/10/21/chartex" xmlns:cx3="http://schemas.microsoft.com/office/drawing/2016/5/9/chartex" xmlns:cx4="http://schemas.microsoft.com/office/drawing/2016/5/10/chartex" xmlns:cx5="http://schemas.microsoft.com/office/drawing/2016/5/11/chartex" xmlns:cx6="http://schemas.microsoft.com/office/drawing/2016/5/12/chartex" xmlns:cx7="http://schemas.microsoft.com/office/drawing/2016/5/13/chartex" xmlns:cx8="http://schemas.microsoft.com/office/drawing/2016/5/14/chartex" xmlns:mc="http://schemas.openxmlformats.org/markup-compatibility/2006" xmlns:aink="http://schemas.microsoft.com/office/drawing/2016/ink" xmlns:am3d="http://schemas.microsoft.com/office/drawing/2017/model3d" xmlns:o="urn:schemas-microsoft-com:office:office" xmlns:oel="http://schemas.microsoft.com/office/2019/extlst" xmlns:r="http://schemas.openxmlformats.org/officeDocument/2006/relationships" xmlns:m="http://schemas.openxmlformats.org/officeDocument/2006/math" xmlns:v="urn:schemas-microsoft-com:vml" xmlns:wp14="http://schemas.microsoft.com/office/word/2010/wordprocessingDrawing" xmlns:wp="http://schemas.openxmlformats.org/drawingml/2006/wordprocessingDrawing" xmlns:w10="urn:schemas-microsoft-com:office:word" xmlns:w="http://schemas.openxmlformats.org/wordprocessingml/2006/main" xmlns:w14="http://schemas.microsoft.com/office/word/2010/wordml" xmlns:w15="http://schemas.microsoft.com/office/word/2012/wordml" xmlns:w16cex="http://schemas.microsoft.com/office/word/2018/wordml/cex" xmlns:w16cid="http://schemas.microsoft.com/office/word/2016/wordml/cid" xmlns:w16="http://schemas.microsoft.com/office/word/2018/wordml" xmlns:w16du="http://schemas.microsoft.com/office/word/2023/wordml/word16du" xmlns:w16sdtdh="http://schemas.microsoft.com/office/word/2020/wordml/sdtdatahash" xmlns:w16sdtfl="http://schemas.microsoft.com/office/word/2024/wordml/sdtformatlock" xmlns:w16se="http://schemas.microsoft.com/office/word/2015/wordml/symex" xmlns:wpg="http://schemas.microsoft.com/office/word/2010/wordprocessingGroup" xmlns:wpi="http://schemas.microsoft.com/office/word/2010/wordprocessingInk" xmlns:wne="http://schemas.microsoft.com/office/word/2006/wordml" xmlns:wps="http://schemas.microsoft.com/office/word/2010/wordprocessingShape" mc:Ignorable="w14 w15 w16se w16cid w16 w16cex w16sdtdh w16sdtfl w16du wp14">
+<w:footnotes xmlns:wpc="http://schemas.microsoft.com/office/word/2010/wordprocessingCanvas" xmlns:cx="http://schemas.microsoft.com/office/drawing/2014/chartex" xmlns:cx1="http://schemas.microsoft.com/office/drawing/2015/9/8/chartex" xmlns:cx2="http://schemas.microsoft.com/office/drawing/2015/10/21/chartex" xmlns:cx3="http://schemas.microsoft.com/office/drawing/2016/5/9/chartex" xmlns:cx4="http://schemas.microsoft.com/office/drawing/2016/5/10/chartex" xmlns:cx5="http://schemas.microsoft.com/office/drawing/2016/5/11/chartex" xmlns:cx6="http://schemas.microsoft.com/office/drawing/2016/5/12/chartex" xmlns:cx7="http://schemas.microsoft.com/office/drawing/2016/5/13/chartex" xmlns:cx8="http://schemas.microsoft.com/office/drawing/2016/5/14/chartex" xmlns:mc="http://schemas.openxmlformats.org/markup-compatibility/2006" xmlns:aink="http://schemas.microsoft.com/office/drawing/2016/ink" xmlns:am3d="http://schemas.microsoft.com/office/drawing/2017/model3d" xmlns:o="urn:schemas-microsoft-com:office:office" xmlns:r="http://schemas.openxmlformats.org/officeDocument/2006/relationships" xmlns:m="http://schemas.openxmlformats.org/officeDocument/2006/math" xmlns:v="urn:schemas-microsoft-com:vml" xmlns:wp14="http://schemas.microsoft.com/office/word/2010/wordprocessingDrawing" xmlns:wp="http://schemas.openxmlformats.org/drawingml/2006/wordprocessingDrawing" xmlns:w10="urn:schemas-microsoft-com:office:word" xmlns:w="http://schemas.openxmlformats.org/wordprocessingml/2006/main" xmlns:w14="http://schemas.microsoft.com/office/word/2010/wordml" xmlns:w15="http://schemas.microsoft.com/office/word/2012/wordml" xmlns:w16cid="http://schemas.microsoft.com/office/word/2016/wordml/cid" xmlns:w16se="http://schemas.microsoft.com/office/word/2015/wordml/symex" xmlns:wpg="http://schemas.microsoft.com/office/word/2010/wordprocessingGroup" xmlns:wpi="http://schemas.microsoft.com/office/word/2010/wordprocessingInk" xmlns:wne="http://schemas.microsoft.com/office/word/2006/wordml" xmlns:wps="http://schemas.microsoft.com/office/word/2010/wordprocessingShape" mc:Ignorable="w14 w15 w16se w16cid wp14">
   <w:footnote w:type="separator" w:id="-1">
     <w:p>
       <w:pPr>
@@ -11392,7 +13487,7 @@
 </file>
 
 <file path=word/numbering.xml><?xml version="1.0" encoding="utf-8"?>
-<w:numbering xmlns:wpc="http://schemas.microsoft.com/office/word/2010/wordprocessingCanvas" xmlns:cx="http://schemas.microsoft.com/office/drawing/2014/chartex" xmlns:cx1="http://schemas.microsoft.com/office/drawing/2015/9/8/chartex" xmlns:cx2="http://schemas.microsoft.com/office/drawing/2015/10/21/chartex" xmlns:cx3="http://schemas.microsoft.com/office/drawing/2016/5/9/chartex" xmlns:cx4="http://schemas.microsoft.com/office/drawing/2016/5/10/chartex" xmlns:cx5="http://schemas.microsoft.com/office/drawing/2016/5/11/chartex" xmlns:cx6="http://schemas.microsoft.com/office/drawing/2016/5/12/chartex" xmlns:cx7="http://schemas.microsoft.com/office/drawing/2016/5/13/chartex" xmlns:cx8="http://schemas.microsoft.com/office/drawing/2016/5/14/chartex" xmlns:mc="http://schemas.openxmlformats.org/markup-compatibility/2006" xmlns:aink="http://schemas.microsoft.com/office/drawing/2016/ink" xmlns:am3d="http://schemas.microsoft.com/office/drawing/2017/model3d" xmlns:o="urn:schemas-microsoft-com:office:office" xmlns:oel="http://schemas.microsoft.com/office/2019/extlst" xmlns:r="http://schemas.openxmlformats.org/officeDocument/2006/relationships" xmlns:m="http://schemas.openxmlformats.org/officeDocument/2006/math" xmlns:v="urn:schemas-microsoft-com:vml" xmlns:wp14="http://schemas.microsoft.com/office/word/2010/wordprocessingDrawing" xmlns:wp="http://schemas.openxmlformats.org/drawingml/2006/wordprocessingDrawing" xmlns:w10="urn:schemas-microsoft-com:office:word" xmlns:w="http://schemas.openxmlformats.org/wordprocessingml/2006/main" xmlns:w14="http://schemas.microsoft.com/office/word/2010/wordml" xmlns:w15="http://schemas.microsoft.com/office/word/2012/wordml" xmlns:w16cex="http://schemas.microsoft.com/office/word/2018/wordml/cex" xmlns:w16cid="http://schemas.microsoft.com/office/word/2016/wordml/cid" xmlns:w16="http://schemas.microsoft.com/office/word/2018/wordml" xmlns:w16du="http://schemas.microsoft.com/office/word/2023/wordml/word16du" xmlns:w16sdtdh="http://schemas.microsoft.com/office/word/2020/wordml/sdtdatahash" xmlns:w16sdtfl="http://schemas.microsoft.com/office/word/2024/wordml/sdtformatlock" xmlns:w16se="http://schemas.microsoft.com/office/word/2015/wordml/symex" xmlns:wpg="http://schemas.microsoft.com/office/word/2010/wordprocessingGroup" xmlns:wpi="http://schemas.microsoft.com/office/word/2010/wordprocessingInk" xmlns:wne="http://schemas.microsoft.com/office/word/2006/wordml" xmlns:wps="http://schemas.microsoft.com/office/word/2010/wordprocessingShape" mc:Ignorable="w14 w15 w16se w16cid w16 w16cex w16sdtdh w16sdtfl w16du wp14">
+<w:numbering xmlns:wpc="http://schemas.microsoft.com/office/word/2010/wordprocessingCanvas" xmlns:cx="http://schemas.microsoft.com/office/drawing/2014/chartex" xmlns:cx1="http://schemas.microsoft.com/office/drawing/2015/9/8/chartex" xmlns:cx2="http://schemas.microsoft.com/office/drawing/2015/10/21/chartex" xmlns:cx3="http://schemas.microsoft.com/office/drawing/2016/5/9/chartex" xmlns:cx4="http://schemas.microsoft.com/office/drawing/2016/5/10/chartex" xmlns:cx5="http://schemas.microsoft.com/office/drawing/2016/5/11/chartex" xmlns:cx6="http://schemas.microsoft.com/office/drawing/2016/5/12/chartex" xmlns:cx7="http://schemas.microsoft.com/office/drawing/2016/5/13/chartex" xmlns:cx8="http://schemas.microsoft.com/office/drawing/2016/5/14/chartex" xmlns:mc="http://schemas.openxmlformats.org/markup-compatibility/2006" xmlns:aink="http://schemas.microsoft.com/office/drawing/2016/ink" xmlns:am3d="http://schemas.microsoft.com/office/drawing/2017/model3d" xmlns:o="urn:schemas-microsoft-com:office:office" xmlns:r="http://schemas.openxmlformats.org/officeDocument/2006/relationships" xmlns:m="http://schemas.openxmlformats.org/officeDocument/2006/math" xmlns:v="urn:schemas-microsoft-com:vml" xmlns:wp14="http://schemas.microsoft.com/office/word/2010/wordprocessingDrawing" xmlns:wp="http://schemas.openxmlformats.org/drawingml/2006/wordprocessingDrawing" xmlns:w10="urn:schemas-microsoft-com:office:word" xmlns:w="http://schemas.openxmlformats.org/wordprocessingml/2006/main" xmlns:w14="http://schemas.microsoft.com/office/word/2010/wordml" xmlns:w15="http://schemas.microsoft.com/office/word/2012/wordml" xmlns:w16cid="http://schemas.microsoft.com/office/word/2016/wordml/cid" xmlns:w16se="http://schemas.microsoft.com/office/word/2015/wordml/symex" xmlns:wpg="http://schemas.microsoft.com/office/word/2010/wordprocessingGroup" xmlns:wpi="http://schemas.microsoft.com/office/word/2010/wordprocessingInk" xmlns:wne="http://schemas.microsoft.com/office/word/2006/wordml" xmlns:wps="http://schemas.microsoft.com/office/word/2010/wordprocessingShape" mc:Ignorable="w14 w15 w16se w16cid wp14">
   <w:abstractNum w:abstractNumId="0" w15:restartNumberingAfterBreak="0">
     <w:nsid w:val="020354C2"/>
     <w:multiLevelType w:val="multilevel"/>
@@ -17132,128 +19227,128 @@
       </w:rPr>
     </w:lvl>
   </w:abstractNum>
-  <w:num w:numId="1" w16cid:durableId="210310757">
+  <w:num w:numId="1">
     <w:abstractNumId w:val="35"/>
   </w:num>
-  <w:num w:numId="2" w16cid:durableId="839930485">
+  <w:num w:numId="2">
     <w:abstractNumId w:val="10"/>
   </w:num>
-  <w:num w:numId="3" w16cid:durableId="405149118">
+  <w:num w:numId="3">
     <w:abstractNumId w:val="12"/>
   </w:num>
-  <w:num w:numId="4" w16cid:durableId="1821381534">
+  <w:num w:numId="4">
     <w:abstractNumId w:val="3"/>
   </w:num>
-  <w:num w:numId="5" w16cid:durableId="19430907">
+  <w:num w:numId="5">
     <w:abstractNumId w:val="23"/>
   </w:num>
-  <w:num w:numId="6" w16cid:durableId="20711710">
+  <w:num w:numId="6">
     <w:abstractNumId w:val="5"/>
   </w:num>
-  <w:num w:numId="7" w16cid:durableId="1124887849">
+  <w:num w:numId="7">
     <w:abstractNumId w:val="4"/>
   </w:num>
-  <w:num w:numId="8" w16cid:durableId="49430016">
+  <w:num w:numId="8">
     <w:abstractNumId w:val="21"/>
   </w:num>
-  <w:num w:numId="9" w16cid:durableId="768623805">
+  <w:num w:numId="9">
     <w:abstractNumId w:val="18"/>
   </w:num>
-  <w:num w:numId="10" w16cid:durableId="694841665">
+  <w:num w:numId="10">
     <w:abstractNumId w:val="36"/>
   </w:num>
-  <w:num w:numId="11" w16cid:durableId="1506364866">
+  <w:num w:numId="11">
     <w:abstractNumId w:val="28"/>
   </w:num>
-  <w:num w:numId="12" w16cid:durableId="1647584137">
+  <w:num w:numId="12">
     <w:abstractNumId w:val="24"/>
   </w:num>
-  <w:num w:numId="13" w16cid:durableId="1746566168">
+  <w:num w:numId="13">
     <w:abstractNumId w:val="34"/>
   </w:num>
-  <w:num w:numId="14" w16cid:durableId="2144348153">
+  <w:num w:numId="14">
     <w:abstractNumId w:val="7"/>
   </w:num>
-  <w:num w:numId="15" w16cid:durableId="357195236">
+  <w:num w:numId="15">
     <w:abstractNumId w:val="26"/>
   </w:num>
-  <w:num w:numId="16" w16cid:durableId="835074183">
+  <w:num w:numId="16">
     <w:abstractNumId w:val="37"/>
   </w:num>
-  <w:num w:numId="17" w16cid:durableId="1141727481">
+  <w:num w:numId="17">
     <w:abstractNumId w:val="17"/>
   </w:num>
-  <w:num w:numId="18" w16cid:durableId="814027103">
+  <w:num w:numId="18">
     <w:abstractNumId w:val="27"/>
   </w:num>
-  <w:num w:numId="19" w16cid:durableId="450438733">
+  <w:num w:numId="19">
     <w:abstractNumId w:val="22"/>
   </w:num>
-  <w:num w:numId="20" w16cid:durableId="1699233156">
+  <w:num w:numId="20">
     <w:abstractNumId w:val="15"/>
   </w:num>
-  <w:num w:numId="21" w16cid:durableId="1055466123">
+  <w:num w:numId="21">
     <w:abstractNumId w:val="33"/>
   </w:num>
-  <w:num w:numId="22" w16cid:durableId="2118255758">
+  <w:num w:numId="22">
     <w:abstractNumId w:val="31"/>
   </w:num>
-  <w:num w:numId="23" w16cid:durableId="900098160">
+  <w:num w:numId="23">
     <w:abstractNumId w:val="29"/>
   </w:num>
-  <w:num w:numId="24" w16cid:durableId="205069309">
+  <w:num w:numId="24">
     <w:abstractNumId w:val="19"/>
   </w:num>
-  <w:num w:numId="25" w16cid:durableId="1459568784">
+  <w:num w:numId="25">
     <w:abstractNumId w:val="0"/>
   </w:num>
-  <w:num w:numId="26" w16cid:durableId="674763756">
+  <w:num w:numId="26">
     <w:abstractNumId w:val="8"/>
   </w:num>
-  <w:num w:numId="27" w16cid:durableId="253710876">
+  <w:num w:numId="27">
     <w:abstractNumId w:val="30"/>
   </w:num>
-  <w:num w:numId="28" w16cid:durableId="899093200">
+  <w:num w:numId="28">
     <w:abstractNumId w:val="2"/>
   </w:num>
-  <w:num w:numId="29" w16cid:durableId="602152641">
+  <w:num w:numId="29">
     <w:abstractNumId w:val="1"/>
   </w:num>
-  <w:num w:numId="30" w16cid:durableId="700132196">
+  <w:num w:numId="30">
     <w:abstractNumId w:val="16"/>
   </w:num>
-  <w:num w:numId="31" w16cid:durableId="601689815">
+  <w:num w:numId="31">
     <w:abstractNumId w:val="32"/>
   </w:num>
-  <w:num w:numId="32" w16cid:durableId="129135483">
+  <w:num w:numId="32">
     <w:abstractNumId w:val="20"/>
   </w:num>
-  <w:num w:numId="33" w16cid:durableId="1785686194">
+  <w:num w:numId="33">
     <w:abstractNumId w:val="6"/>
   </w:num>
-  <w:num w:numId="34" w16cid:durableId="130101401">
+  <w:num w:numId="34">
     <w:abstractNumId w:val="9"/>
   </w:num>
-  <w:num w:numId="35" w16cid:durableId="219362466">
+  <w:num w:numId="35">
     <w:abstractNumId w:val="25"/>
   </w:num>
-  <w:num w:numId="36" w16cid:durableId="340545114">
+  <w:num w:numId="36">
     <w:abstractNumId w:val="14"/>
   </w:num>
-  <w:num w:numId="37" w16cid:durableId="1650818081">
+  <w:num w:numId="37">
     <w:abstractNumId w:val="13"/>
   </w:num>
-  <w:num w:numId="38" w16cid:durableId="811561149">
+  <w:num w:numId="38">
     <w:abstractNumId w:val="38"/>
   </w:num>
-  <w:num w:numId="39" w16cid:durableId="710955620">
+  <w:num w:numId="39">
     <w:abstractNumId w:val="11"/>
   </w:num>
 </w:numbering>
 </file>
 
 <file path=word/styles.xml><?xml version="1.0" encoding="utf-8"?>
-<w:styles xmlns:mc="http://schemas.openxmlformats.org/markup-compatibility/2006" xmlns:r="http://schemas.openxmlformats.org/officeDocument/2006/relationships" xmlns:w="http://schemas.openxmlformats.org/wordprocessingml/2006/main" xmlns:w14="http://schemas.microsoft.com/office/word/2010/wordml" xmlns:w15="http://schemas.microsoft.com/office/word/2012/wordml" xmlns:w16cex="http://schemas.microsoft.com/office/word/2018/wordml/cex" xmlns:w16cid="http://schemas.microsoft.com/office/word/2016/wordml/cid" xmlns:w16="http://schemas.microsoft.com/office/word/2018/wordml" xmlns:w16du="http://schemas.microsoft.com/office/word/2023/wordml/word16du" xmlns:w16sdtdh="http://schemas.microsoft.com/office/word/2020/wordml/sdtdatahash" xmlns:w16sdtfl="http://schemas.microsoft.com/office/word/2024/wordml/sdtformatlock" xmlns:w16se="http://schemas.microsoft.com/office/word/2015/wordml/symex" mc:Ignorable="w14 w15 w16se w16cid w16 w16cex w16sdtdh w16sdtfl w16du">
+<w:styles xmlns:mc="http://schemas.openxmlformats.org/markup-compatibility/2006" xmlns:r="http://schemas.openxmlformats.org/officeDocument/2006/relationships" xmlns:w="http://schemas.openxmlformats.org/wordprocessingml/2006/main" xmlns:w14="http://schemas.microsoft.com/office/word/2010/wordml" xmlns:w15="http://schemas.microsoft.com/office/word/2012/wordml" xmlns:w16cid="http://schemas.microsoft.com/office/word/2016/wordml/cid" xmlns:w16se="http://schemas.microsoft.com/office/word/2015/wordml/symex" mc:Ignorable="w14 w15 w16se w16cid">
   <w:docDefaults>
     <w:rPrDefault>
       <w:rPr>
@@ -17269,7 +19364,7 @@
       </w:pPr>
     </w:pPrDefault>
   </w:docDefaults>
-  <w:latentStyles w:defLockedState="0" w:defUIPriority="99" w:defSemiHidden="0" w:defUnhideWhenUsed="0" w:defQFormat="0" w:count="376">
+  <w:latentStyles w:defLockedState="0" w:defUIPriority="99" w:defSemiHidden="0" w:defUnhideWhenUsed="0" w:defQFormat="0" w:count="375">
     <w:lsdException w:name="Normal" w:uiPriority="0" w:qFormat="1"/>
     <w:lsdException w:name="heading 1" w:uiPriority="9" w:qFormat="1"/>
     <w:lsdException w:name="heading 2" w:semiHidden="1" w:uiPriority="9" w:unhideWhenUsed="1" w:qFormat="1"/>
@@ -17645,7 +19740,6 @@
     <w:lsdException w:name="Smart Hyperlink" w:semiHidden="1" w:unhideWhenUsed="1"/>
     <w:lsdException w:name="Hashtag" w:semiHidden="1" w:unhideWhenUsed="1"/>
     <w:lsdException w:name="Unresolved Mention" w:semiHidden="1" w:unhideWhenUsed="1"/>
-    <w:lsdException w:name="Smart Link" w:semiHidden="1" w:unhideWhenUsed="1"/>
   </w:latentStyles>
   <w:style w:type="paragraph" w:default="1" w:styleId="Norml">
     <w:name w:val="Normal"/>
@@ -18192,7 +20286,7 @@
 </file>
 
 <file path=customXml/itemProps1.xml><?xml version="1.0" encoding="utf-8"?>
-<ds:datastoreItem xmlns:ds="http://schemas.openxmlformats.org/officeDocument/2006/customXml" ds:itemID="{5455E62F-C399-4FA9-949D-BB71D7FF5324}">
+<ds:datastoreItem xmlns:ds="http://schemas.openxmlformats.org/officeDocument/2006/customXml" ds:itemID="{8E3AEFD9-DCD4-4DF2-B8FA-550DCEF1D6BD}">
   <ds:schemaRefs>
     <ds:schemaRef ds:uri="http://schemas.openxmlformats.org/officeDocument/2006/bibliography"/>
   </ds:schemaRefs>

</xml_diff>